<commit_message>
implemented single-thread multi-client one-server
</commit_message>
<xml_diff>
--- a/Writeup.docx
+++ b/Writeup.docx
@@ -871,6 +871,45 @@
         </w:rPr>
         <w:t xml:space="preserve">when the timeline was paused, so that all moving objects wouldn’t move because the time elapsed would be 0. </w:t>
       </w:r>
+      <w:r>
+        <w:rPr>
+          <w:rFonts w:ascii="Times New Roman" w:hAnsi="Times New Roman" w:cs="Times New Roman" w:hint="eastAsia"/>
+          <w:sz w:val="22"/>
+        </w:rPr>
+        <w:t>More</w:t>
+      </w:r>
+      <w:r>
+        <w:rPr>
+          <w:rFonts w:ascii="Times New Roman" w:hAnsi="Times New Roman" w:cs="Times New Roman"/>
+          <w:sz w:val="22"/>
+        </w:rPr>
+        <w:t xml:space="preserve">over, the character won’t move fast suddenly after resume the game because its velocity won’t be accumulated during the pause. This is implemented by adding acceleration * elapsed time instead of acceleration directly to the velocity of a character when the </w:t>
+      </w:r>
+      <w:proofErr w:type="spellStart"/>
+      <w:proofErr w:type="gramStart"/>
+      <w:r>
+        <w:rPr>
+          <w:rFonts w:ascii="Times New Roman" w:hAnsi="Times New Roman" w:cs="Times New Roman"/>
+          <w:sz w:val="22"/>
+        </w:rPr>
+        <w:t>detectCollision</w:t>
+      </w:r>
+      <w:proofErr w:type="spellEnd"/>
+      <w:r>
+        <w:rPr>
+          <w:rFonts w:ascii="Times New Roman" w:hAnsi="Times New Roman" w:cs="Times New Roman"/>
+          <w:sz w:val="22"/>
+        </w:rPr>
+        <w:t>(</w:t>
+      </w:r>
+      <w:proofErr w:type="gramEnd"/>
+      <w:r>
+        <w:rPr>
+          <w:rFonts w:ascii="Times New Roman" w:hAnsi="Times New Roman" w:cs="Times New Roman"/>
+          <w:sz w:val="22"/>
+        </w:rPr>
+        <w:t xml:space="preserve">) function is called. </w:t>
+      </w:r>
     </w:p>
     <w:p>
       <w:pPr>
@@ -948,22 +987,22 @@
       <w:pPr>
         <w:ind w:firstLineChars="200" w:firstLine="440"/>
         <w:rPr>
+          <w:rFonts w:ascii="Times New Roman" w:hAnsi="Times New Roman" w:cs="Times New Roman"/>
+          <w:sz w:val="22"/>
+        </w:rPr>
+      </w:pPr>
+      <w:r>
+        <w:rPr>
+          <w:rFonts w:ascii="Times New Roman" w:hAnsi="Times New Roman" w:cs="Times New Roman"/>
+          <w:sz w:val="22"/>
+        </w:rPr>
+        <w:t>T</w:t>
+      </w:r>
+      <w:r>
+        <w:rPr>
           <w:rFonts w:ascii="Times New Roman" w:hAnsi="Times New Roman" w:cs="Times New Roman" w:hint="eastAsia"/>
           <w:sz w:val="22"/>
         </w:rPr>
-      </w:pPr>
-      <w:r>
-        <w:rPr>
-          <w:rFonts w:ascii="Times New Roman" w:hAnsi="Times New Roman" w:cs="Times New Roman"/>
-          <w:sz w:val="22"/>
-        </w:rPr>
-        <w:t>T</w:t>
-      </w:r>
-      <w:r>
-        <w:rPr>
-          <w:rFonts w:ascii="Times New Roman" w:hAnsi="Times New Roman" w:cs="Times New Roman" w:hint="eastAsia"/>
-          <w:sz w:val="22"/>
-        </w:rPr>
         <w:t>here</w:t>
       </w:r>
       <w:r>
@@ -971,21 +1010,7 @@
           <w:rFonts w:ascii="Times New Roman" w:hAnsi="Times New Roman" w:cs="Times New Roman"/>
           <w:sz w:val="22"/>
         </w:rPr>
-        <w:t xml:space="preserve"> is one more thing to point out for pausing is that I made the program to sleep 0.2 second to prevent multi-triggered pause commands. This is a tradeoff because I must suffer from</w:t>
-      </w:r>
-      <w:r>
-        <w:rPr>
-          <w:rFonts w:ascii="Times New Roman" w:hAnsi="Times New Roman" w:cs="Times New Roman"/>
-          <w:sz w:val="22"/>
-        </w:rPr>
-        <w:t xml:space="preserve"> either</w:t>
-      </w:r>
-      <w:r>
-        <w:rPr>
-          <w:rFonts w:ascii="Times New Roman" w:hAnsi="Times New Roman" w:cs="Times New Roman"/>
-          <w:sz w:val="22"/>
-        </w:rPr>
-        <w:t xml:space="preserve"> disordered paused commands or slightly stuck game experience. </w:t>
+        <w:t xml:space="preserve"> is one more thing to point out for pausing is that I made the program to sleep 0.2 second to prevent multi-triggered pause commands. This is a tradeoff because I must suffer from either disordered paused commands or slightly stuck game experience. </w:t>
       </w:r>
     </w:p>
     <w:p>
@@ -1000,14 +1025,69 @@
         <w:rPr>
           <w:noProof/>
         </w:rPr>
+        <w:lastRenderedPageBreak/>
         <w:drawing>
-          <wp:anchor distT="0" distB="0" distL="114300" distR="114300" simplePos="0" relativeHeight="251665408" behindDoc="0" locked="0" layoutInCell="1" allowOverlap="1" wp14:anchorId="03098455" wp14:editId="1178F2AA">
+          <wp:anchor distT="0" distB="0" distL="114300" distR="114300" simplePos="0" relativeHeight="251667456" behindDoc="0" locked="0" layoutInCell="1" allowOverlap="1" wp14:anchorId="0A21E5E5" wp14:editId="6F7EA285">
+            <wp:simplePos x="0" y="0"/>
+            <wp:positionH relativeFrom="column">
+              <wp:posOffset>691515</wp:posOffset>
+            </wp:positionH>
+            <wp:positionV relativeFrom="paragraph">
+              <wp:posOffset>3615055</wp:posOffset>
+            </wp:positionV>
+            <wp:extent cx="3383280" cy="865505"/>
+            <wp:effectExtent l="0" t="0" r="7620" b="0"/>
+            <wp:wrapTopAndBottom/>
+            <wp:docPr id="5" name="图片 5"/>
+            <wp:cNvGraphicFramePr>
+              <a:graphicFrameLocks xmlns:a="http://schemas.openxmlformats.org/drawingml/2006/main" noChangeAspect="1"/>
+            </wp:cNvGraphicFramePr>
+            <a:graphic xmlns:a="http://schemas.openxmlformats.org/drawingml/2006/main">
+              <a:graphicData uri="http://schemas.openxmlformats.org/drawingml/2006/picture">
+                <pic:pic xmlns:pic="http://schemas.openxmlformats.org/drawingml/2006/picture">
+                  <pic:nvPicPr>
+                    <pic:cNvPr id="1" name=""/>
+                    <pic:cNvPicPr/>
+                  </pic:nvPicPr>
+                  <pic:blipFill>
+                    <a:blip r:embed="rId7"/>
+                    <a:stretch>
+                      <a:fillRect/>
+                    </a:stretch>
+                  </pic:blipFill>
+                  <pic:spPr>
+                    <a:xfrm>
+                      <a:off x="0" y="0"/>
+                      <a:ext cx="3383280" cy="865505"/>
+                    </a:xfrm>
+                    <a:prstGeom prst="rect">
+                      <a:avLst/>
+                    </a:prstGeom>
+                  </pic:spPr>
+                </pic:pic>
+              </a:graphicData>
+            </a:graphic>
+            <wp14:sizeRelH relativeFrom="margin">
+              <wp14:pctWidth>0</wp14:pctWidth>
+            </wp14:sizeRelH>
+            <wp14:sizeRelV relativeFrom="margin">
+              <wp14:pctHeight>0</wp14:pctHeight>
+            </wp14:sizeRelV>
+          </wp:anchor>
+        </w:drawing>
+      </w:r>
+      <w:r>
+        <w:rPr>
+          <w:noProof/>
+        </w:rPr>
+        <w:drawing>
+          <wp:anchor distT="0" distB="0" distL="114300" distR="114300" simplePos="0" relativeHeight="251665408" behindDoc="0" locked="0" layoutInCell="1" allowOverlap="1" wp14:anchorId="03098455" wp14:editId="520F306C">
             <wp:simplePos x="0" y="0"/>
             <wp:positionH relativeFrom="column">
               <wp:posOffset>789940</wp:posOffset>
             </wp:positionH>
             <wp:positionV relativeFrom="paragraph">
-              <wp:posOffset>319088</wp:posOffset>
+              <wp:posOffset>99060</wp:posOffset>
             </wp:positionV>
             <wp:extent cx="3759200" cy="1536065"/>
             <wp:effectExtent l="0" t="0" r="0" b="6985"/>
@@ -1024,7 +1104,7 @@
                     <pic:cNvPicPr/>
                   </pic:nvPicPr>
                   <pic:blipFill>
-                    <a:blip r:embed="rId7"/>
+                    <a:blip r:embed="rId8"/>
                     <a:stretch>
                       <a:fillRect/>
                     </a:stretch>
@@ -1080,15 +1160,7 @@
           <w:rFonts w:ascii="Times New Roman" w:hAnsi="Times New Roman" w:cs="Times New Roman"/>
           <w:sz w:val="22"/>
         </w:rPr>
-        <w:t xml:space="preserve">is, the slower the </w:t>
-      </w:r>
-      <w:r>
-        <w:rPr>
-          <w:rFonts w:ascii="Times New Roman" w:hAnsi="Times New Roman" w:cs="Times New Roman"/>
-          <w:sz w:val="22"/>
-        </w:rPr>
-        <w:lastRenderedPageBreak/>
-        <w:t xml:space="preserve">time flies in game. To implement this, the design in Timeline class is trivial, which is adding a </w:t>
+        <w:t xml:space="preserve">is, the slower the time flies in game. To implement this, the design in Timeline class is trivial, which is adding a </w:t>
       </w:r>
       <w:proofErr w:type="spellStart"/>
       <w:proofErr w:type="gramStart"/>
@@ -1350,60 +1422,6 @@
           <w:sz w:val="22"/>
         </w:rPr>
         <w:t xml:space="preserve"> to </w:t>
-      </w:r>
-      <w:r>
-        <w:rPr>
-          <w:noProof/>
-        </w:rPr>
-        <w:drawing>
-          <wp:anchor distT="0" distB="0" distL="114300" distR="114300" simplePos="0" relativeHeight="251667456" behindDoc="0" locked="0" layoutInCell="1" allowOverlap="1" wp14:anchorId="0A21E5E5" wp14:editId="3ED078B3">
-            <wp:simplePos x="0" y="0"/>
-            <wp:positionH relativeFrom="column">
-              <wp:posOffset>971232</wp:posOffset>
-            </wp:positionH>
-            <wp:positionV relativeFrom="paragraph">
-              <wp:posOffset>1818640</wp:posOffset>
-            </wp:positionV>
-            <wp:extent cx="3383280" cy="865505"/>
-            <wp:effectExtent l="0" t="0" r="7620" b="0"/>
-            <wp:wrapTopAndBottom/>
-            <wp:docPr id="5" name="图片 5"/>
-            <wp:cNvGraphicFramePr>
-              <a:graphicFrameLocks xmlns:a="http://schemas.openxmlformats.org/drawingml/2006/main" noChangeAspect="1"/>
-            </wp:cNvGraphicFramePr>
-            <a:graphic xmlns:a="http://schemas.openxmlformats.org/drawingml/2006/main">
-              <a:graphicData uri="http://schemas.openxmlformats.org/drawingml/2006/picture">
-                <pic:pic xmlns:pic="http://schemas.openxmlformats.org/drawingml/2006/picture">
-                  <pic:nvPicPr>
-                    <pic:cNvPr id="1" name=""/>
-                    <pic:cNvPicPr/>
-                  </pic:nvPicPr>
-                  <pic:blipFill>
-                    <a:blip r:embed="rId8"/>
-                    <a:stretch>
-                      <a:fillRect/>
-                    </a:stretch>
-                  </pic:blipFill>
-                  <pic:spPr>
-                    <a:xfrm>
-                      <a:off x="0" y="0"/>
-                      <a:ext cx="3383280" cy="865505"/>
-                    </a:xfrm>
-                    <a:prstGeom prst="rect">
-                      <a:avLst/>
-                    </a:prstGeom>
-                  </pic:spPr>
-                </pic:pic>
-              </a:graphicData>
-            </a:graphic>
-            <wp14:sizeRelH relativeFrom="margin">
-              <wp14:pctWidth>0</wp14:pctWidth>
-            </wp14:sizeRelH>
-            <wp14:sizeRelV relativeFrom="margin">
-              <wp14:pctHeight>0</wp14:pctHeight>
-            </wp14:sizeRelV>
-          </wp:anchor>
-        </w:drawing>
       </w:r>
       <w:proofErr w:type="spellStart"/>
       <w:r>
@@ -1640,23 +1658,454 @@
         </w:rPr>
         <w:t xml:space="preserve"> next iteration. </w:t>
       </w:r>
+    </w:p>
+    <w:p>
+      <w:pPr>
+        <w:ind w:firstLineChars="200" w:firstLine="440"/>
+        <w:rPr>
+          <w:rFonts w:ascii="Times New Roman" w:hAnsi="Times New Roman" w:cs="Times New Roman"/>
+          <w:sz w:val="22"/>
+        </w:rPr>
+      </w:pPr>
+      <w:r>
+        <w:rPr>
+          <w:rFonts w:ascii="Times New Roman" w:hAnsi="Times New Roman" w:cs="Times New Roman"/>
+          <w:sz w:val="22"/>
+        </w:rPr>
+        <w:t xml:space="preserve">The last work is to set up a mapping of keys and new operations (pause/un-pause, set time speed), which is easy to implement and would be written into README.txt. </w:t>
+      </w:r>
+    </w:p>
+    <w:p>
+      <w:pPr>
+        <w:ind w:firstLineChars="200" w:firstLine="440"/>
+        <w:rPr>
+          <w:rFonts w:ascii="Times New Roman" w:hAnsi="Times New Roman" w:cs="Times New Roman"/>
+          <w:sz w:val="22"/>
+        </w:rPr>
+      </w:pPr>
+    </w:p>
+    <w:p>
+      <w:pPr>
+        <w:spacing w:before="240" w:after="60" w:line="312" w:lineRule="auto"/>
+        <w:jc w:val="center"/>
+        <w:outlineLvl w:val="1"/>
+        <w:rPr>
+          <w:rFonts w:ascii="Times New Roman" w:hAnsi="Times New Roman" w:cs="Times New Roman"/>
+          <w:b/>
+          <w:bCs/>
+          <w:kern w:val="28"/>
+          <w:sz w:val="32"/>
+          <w:szCs w:val="32"/>
+        </w:rPr>
+      </w:pPr>
+      <w:r>
+        <w:rPr>
+          <w:rFonts w:ascii="Times New Roman" w:hAnsi="Times New Roman" w:cs="Times New Roman"/>
+          <w:b/>
+          <w:bCs/>
+          <w:kern w:val="28"/>
+          <w:sz w:val="32"/>
+          <w:szCs w:val="32"/>
+        </w:rPr>
+        <w:t>Section 2</w:t>
+      </w:r>
+    </w:p>
+    <w:p>
+      <w:pPr>
+        <w:ind w:firstLineChars="200" w:firstLine="440"/>
+        <w:rPr>
+          <w:rFonts w:ascii="Times New Roman" w:hAnsi="Times New Roman" w:cs="Times New Roman"/>
+          <w:sz w:val="22"/>
+        </w:rPr>
+      </w:pPr>
+      <w:r>
+        <w:rPr>
+          <w:rFonts w:ascii="Times New Roman" w:hAnsi="Times New Roman" w:cs="Times New Roman"/>
+          <w:sz w:val="22"/>
+        </w:rPr>
+        <w:t xml:space="preserve">I divided this section into two parts to implement. The first is to implement a single-thread version of a client-server model which has the functionality of interaction between a server and several clients. The second is to implement a multi-thread version in case the server is blocked by one request. </w:t>
+      </w:r>
+    </w:p>
+    <w:p>
+      <w:pPr>
+        <w:ind w:firstLineChars="200" w:firstLine="440"/>
+        <w:rPr>
+          <w:rFonts w:ascii="Times New Roman" w:hAnsi="Times New Roman" w:cs="Times New Roman"/>
+          <w:sz w:val="22"/>
+        </w:rPr>
+      </w:pPr>
+      <w:r>
+        <w:rPr>
+          <w:rFonts w:ascii="Times New Roman" w:hAnsi="Times New Roman" w:cs="Times New Roman"/>
+          <w:sz w:val="22"/>
+        </w:rPr>
+        <w:t xml:space="preserve">For the first part, I referred to the 0MQ tutorial and took the skeleton of the hello server and hello client program. </w:t>
+      </w:r>
+      <w:r>
+        <w:rPr>
+          <w:rFonts w:ascii="Times New Roman" w:hAnsi="Times New Roman" w:cs="Times New Roman"/>
+          <w:sz w:val="22"/>
+        </w:rPr>
+        <w:t>I also referred to some helper functions which dealt with sending and receiving strings on</w:t>
+      </w:r>
+      <w:r>
+        <w:rPr>
+          <w:rFonts w:ascii="Times New Roman" w:hAnsi="Times New Roman" w:cs="Times New Roman"/>
+          <w:sz w:val="22"/>
+        </w:rPr>
+        <w:t xml:space="preserve"> </w:t>
+      </w:r>
+      <w:hyperlink r:id="rId10" w:history="1">
+        <w:r>
+          <w:rPr>
+            <w:rStyle w:val="a3"/>
+            <w:rFonts w:ascii="Times New Roman" w:hAnsi="Times New Roman" w:cs="Times New Roman"/>
+            <w:sz w:val="22"/>
+          </w:rPr>
+          <w:t>Git</w:t>
+        </w:r>
+        <w:r>
+          <w:rPr>
+            <w:rStyle w:val="a3"/>
+            <w:rFonts w:ascii="Times New Roman" w:hAnsi="Times New Roman" w:cs="Times New Roman"/>
+            <w:sz w:val="22"/>
+          </w:rPr>
+          <w:t>H</w:t>
+        </w:r>
+        <w:r>
+          <w:rPr>
+            <w:rStyle w:val="a3"/>
+            <w:rFonts w:ascii="Times New Roman" w:hAnsi="Times New Roman" w:cs="Times New Roman"/>
+            <w:sz w:val="22"/>
+          </w:rPr>
+          <w:t>ub</w:t>
+        </w:r>
+      </w:hyperlink>
+      <w:r>
+        <w:rPr>
+          <w:rFonts w:ascii="Times New Roman" w:hAnsi="Times New Roman" w:cs="Times New Roman"/>
+          <w:sz w:val="22"/>
+        </w:rPr>
+        <w:t xml:space="preserve">. </w:t>
+      </w:r>
+      <w:r>
+        <w:rPr>
+          <w:rFonts w:ascii="Times New Roman" w:hAnsi="Times New Roman" w:cs="Times New Roman"/>
+          <w:sz w:val="22"/>
+        </w:rPr>
+        <w:t xml:space="preserve">I tried to run it but failed for some reason. I guessed it was because </w:t>
+      </w:r>
+      <w:r>
+        <w:rPr>
+          <w:rFonts w:ascii="Times New Roman" w:hAnsi="Times New Roman" w:cs="Times New Roman"/>
+          <w:sz w:val="22"/>
+        </w:rPr>
+        <w:lastRenderedPageBreak/>
+        <w:t xml:space="preserve">there was some difference between the interfaces of </w:t>
+      </w:r>
+      <w:proofErr w:type="spellStart"/>
+      <w:proofErr w:type="gramStart"/>
+      <w:r>
+        <w:rPr>
+          <w:rFonts w:ascii="Times New Roman" w:hAnsi="Times New Roman" w:cs="Times New Roman"/>
+          <w:sz w:val="22"/>
+        </w:rPr>
+        <w:t>recv</w:t>
+      </w:r>
+      <w:proofErr w:type="spellEnd"/>
+      <w:r>
+        <w:rPr>
+          <w:rFonts w:ascii="Times New Roman" w:hAnsi="Times New Roman" w:cs="Times New Roman"/>
+          <w:sz w:val="22"/>
+        </w:rPr>
+        <w:t>(</w:t>
+      </w:r>
+      <w:proofErr w:type="gramEnd"/>
+      <w:r>
+        <w:rPr>
+          <w:rFonts w:ascii="Times New Roman" w:hAnsi="Times New Roman" w:cs="Times New Roman"/>
+          <w:sz w:val="22"/>
+        </w:rPr>
+        <w:t xml:space="preserve">) and send() function </w:t>
+      </w:r>
+      <w:r>
+        <w:rPr>
+          <w:rFonts w:ascii="Times New Roman" w:hAnsi="Times New Roman" w:cs="Times New Roman"/>
+          <w:sz w:val="22"/>
+        </w:rPr>
+        <w:t>of different versions of 0MQ(</w:t>
+      </w:r>
+      <w:r>
+        <w:rPr>
+          <w:rFonts w:ascii="Times New Roman" w:hAnsi="Times New Roman" w:cs="Times New Roman"/>
+          <w:sz w:val="22"/>
+        </w:rPr>
+        <w:t xml:space="preserve">, </w:t>
+      </w:r>
+      <w:r>
+        <w:rPr>
+          <w:rFonts w:ascii="Times New Roman" w:hAnsi="Times New Roman" w:cs="Times New Roman"/>
+          <w:sz w:val="22"/>
+        </w:rPr>
+        <w:t xml:space="preserve">which seems weird to me. The interfaces are supposed to remain unchanged, aren’t they?). </w:t>
+      </w:r>
+      <w:r>
+        <w:rPr>
+          <w:rFonts w:ascii="Times New Roman" w:hAnsi="Times New Roman" w:cs="Times New Roman"/>
+          <w:sz w:val="22"/>
+        </w:rPr>
+        <w:t xml:space="preserve">After I modified a little bit according to the error message, I got codes like this. </w:t>
+      </w:r>
+    </w:p>
+    <w:p>
+      <w:pPr>
+        <w:ind w:firstLineChars="200" w:firstLine="420"/>
+        <w:rPr>
+          <w:rFonts w:ascii="Times New Roman" w:hAnsi="Times New Roman" w:cs="Times New Roman"/>
+          <w:sz w:val="22"/>
+        </w:rPr>
+      </w:pPr>
+      <w:r>
+        <w:rPr>
+          <w:noProof/>
+        </w:rPr>
+        <w:drawing>
+          <wp:anchor distT="0" distB="0" distL="114300" distR="114300" simplePos="0" relativeHeight="251673600" behindDoc="0" locked="0" layoutInCell="1" allowOverlap="1" wp14:anchorId="58060D15" wp14:editId="2B724C9E">
+            <wp:simplePos x="0" y="0"/>
+            <wp:positionH relativeFrom="column">
+              <wp:posOffset>1010920</wp:posOffset>
+            </wp:positionH>
+            <wp:positionV relativeFrom="paragraph">
+              <wp:posOffset>3302000</wp:posOffset>
+            </wp:positionV>
+            <wp:extent cx="3290570" cy="1540510"/>
+            <wp:effectExtent l="0" t="0" r="5080" b="2540"/>
+            <wp:wrapTopAndBottom/>
+            <wp:docPr id="8" name="图片 8"/>
+            <wp:cNvGraphicFramePr>
+              <a:graphicFrameLocks xmlns:a="http://schemas.openxmlformats.org/drawingml/2006/main" noChangeAspect="1"/>
+            </wp:cNvGraphicFramePr>
+            <a:graphic xmlns:a="http://schemas.openxmlformats.org/drawingml/2006/main">
+              <a:graphicData uri="http://schemas.openxmlformats.org/drawingml/2006/picture">
+                <pic:pic xmlns:pic="http://schemas.openxmlformats.org/drawingml/2006/picture">
+                  <pic:nvPicPr>
+                    <pic:cNvPr id="1" name=""/>
+                    <pic:cNvPicPr/>
+                  </pic:nvPicPr>
+                  <pic:blipFill>
+                    <a:blip r:embed="rId11"/>
+                    <a:stretch>
+                      <a:fillRect/>
+                    </a:stretch>
+                  </pic:blipFill>
+                  <pic:spPr>
+                    <a:xfrm>
+                      <a:off x="0" y="0"/>
+                      <a:ext cx="3290570" cy="1540510"/>
+                    </a:xfrm>
+                    <a:prstGeom prst="rect">
+                      <a:avLst/>
+                    </a:prstGeom>
+                  </pic:spPr>
+                </pic:pic>
+              </a:graphicData>
+            </a:graphic>
+            <wp14:sizeRelH relativeFrom="margin">
+              <wp14:pctWidth>0</wp14:pctWidth>
+            </wp14:sizeRelH>
+            <wp14:sizeRelV relativeFrom="margin">
+              <wp14:pctHeight>0</wp14:pctHeight>
+            </wp14:sizeRelV>
+          </wp:anchor>
+        </w:drawing>
+      </w:r>
+      <w:r>
+        <w:rPr>
+          <w:noProof/>
+        </w:rPr>
+        <w:drawing>
+          <wp:anchor distT="0" distB="0" distL="114300" distR="114300" simplePos="0" relativeHeight="251671552" behindDoc="0" locked="0" layoutInCell="1" allowOverlap="1" wp14:anchorId="274A2337" wp14:editId="3A260294">
+            <wp:simplePos x="0" y="0"/>
+            <wp:positionH relativeFrom="column">
+              <wp:posOffset>477520</wp:posOffset>
+            </wp:positionH>
+            <wp:positionV relativeFrom="paragraph">
+              <wp:posOffset>18415</wp:posOffset>
+            </wp:positionV>
+            <wp:extent cx="4258945" cy="2450465"/>
+            <wp:effectExtent l="0" t="0" r="8255" b="6985"/>
+            <wp:wrapTopAndBottom/>
+            <wp:docPr id="7" name="图片 7"/>
+            <wp:cNvGraphicFramePr>
+              <a:graphicFrameLocks xmlns:a="http://schemas.openxmlformats.org/drawingml/2006/main" noChangeAspect="1"/>
+            </wp:cNvGraphicFramePr>
+            <a:graphic xmlns:a="http://schemas.openxmlformats.org/drawingml/2006/main">
+              <a:graphicData uri="http://schemas.openxmlformats.org/drawingml/2006/picture">
+                <pic:pic xmlns:pic="http://schemas.openxmlformats.org/drawingml/2006/picture">
+                  <pic:nvPicPr>
+                    <pic:cNvPr id="1" name=""/>
+                    <pic:cNvPicPr/>
+                  </pic:nvPicPr>
+                  <pic:blipFill>
+                    <a:blip r:embed="rId12"/>
+                    <a:stretch>
+                      <a:fillRect/>
+                    </a:stretch>
+                  </pic:blipFill>
+                  <pic:spPr>
+                    <a:xfrm>
+                      <a:off x="0" y="0"/>
+                      <a:ext cx="4258945" cy="2450465"/>
+                    </a:xfrm>
+                    <a:prstGeom prst="rect">
+                      <a:avLst/>
+                    </a:prstGeom>
+                  </pic:spPr>
+                </pic:pic>
+              </a:graphicData>
+            </a:graphic>
+            <wp14:sizeRelH relativeFrom="margin">
+              <wp14:pctWidth>0</wp14:pctWidth>
+            </wp14:sizeRelH>
+            <wp14:sizeRelV relativeFrom="margin">
+              <wp14:pctHeight>0</wp14:pctHeight>
+            </wp14:sizeRelV>
+          </wp:anchor>
+        </w:drawing>
+      </w:r>
+      <w:r>
+        <w:rPr>
+          <w:rFonts w:ascii="Times New Roman" w:hAnsi="Times New Roman" w:cs="Times New Roman"/>
+          <w:sz w:val="22"/>
+        </w:rPr>
+        <w:t xml:space="preserve">Then, clients are simple in my design. In one iteration of the loop, they send their names to the server and receive response from server. After sleeping for 5 seconds, next iteration begins. I made the name of client constant value so that I could easily make duplicates from one client project. </w:t>
+      </w:r>
+    </w:p>
+    <w:p>
+      <w:pPr>
+        <w:ind w:firstLineChars="200" w:firstLine="440"/>
+        <w:rPr>
+          <w:rFonts w:ascii="Times New Roman" w:hAnsi="Times New Roman" w:cs="Times New Roman"/>
+          <w:sz w:val="22"/>
+        </w:rPr>
+      </w:pPr>
+      <w:r>
+        <w:rPr>
+          <w:rFonts w:ascii="Times New Roman" w:hAnsi="Times New Roman" w:cs="Times New Roman"/>
+          <w:sz w:val="22"/>
+        </w:rPr>
+        <w:t>For the server</w:t>
+      </w:r>
+      <w:r>
+        <w:rPr>
+          <w:rFonts w:ascii="Times New Roman" w:hAnsi="Times New Roman" w:cs="Times New Roman"/>
+          <w:sz w:val="22"/>
+        </w:rPr>
+        <w:t>, it maintains a vector of Clients (including information of client name and the count iteration) so that it can tell how many iterations a client has gone through. Every time when there is a request, the server update the vector according to the client name received. Next, a string message is generated from the information given by the vector</w:t>
+      </w:r>
+      <w:r>
+        <w:rPr>
+          <w:rFonts w:ascii="Times New Roman" w:hAnsi="Times New Roman" w:cs="Times New Roman"/>
+          <w:sz w:val="22"/>
+        </w:rPr>
+        <w:t xml:space="preserve"> </w:t>
+      </w:r>
+      <w:r>
+        <w:rPr>
+          <w:rFonts w:ascii="Times New Roman" w:hAnsi="Times New Roman" w:cs="Times New Roman"/>
+          <w:sz w:val="22"/>
+        </w:rPr>
+        <w:t>and sent</w:t>
+      </w:r>
+      <w:r>
+        <w:rPr>
+          <w:rFonts w:ascii="Times New Roman" w:hAnsi="Times New Roman" w:cs="Times New Roman"/>
+          <w:sz w:val="22"/>
+        </w:rPr>
+        <w:t xml:space="preserve"> to client. </w:t>
+      </w:r>
+    </w:p>
+    <w:p>
+      <w:pPr>
+        <w:ind w:firstLineChars="200" w:firstLine="440"/>
+        <w:rPr>
+          <w:rFonts w:ascii="Times New Roman" w:hAnsi="Times New Roman" w:cs="Times New Roman"/>
+          <w:sz w:val="22"/>
+        </w:rPr>
+      </w:pPr>
+      <w:r>
+        <w:rPr>
+          <w:rFonts w:ascii="Times New Roman" w:hAnsi="Times New Roman" w:cs="Times New Roman"/>
+          <w:sz w:val="22"/>
+        </w:rPr>
+        <w:t xml:space="preserve">For my requests of clients are not so intensive and the time consumed for each response of server is not so long, my design already can work quite well under 3 clients connected to the server simultaneously. </w:t>
+      </w:r>
+      <w:r>
+        <w:rPr>
+          <w:rFonts w:ascii="Times New Roman" w:hAnsi="Times New Roman" w:cs="Times New Roman"/>
+          <w:sz w:val="22"/>
+        </w:rPr>
+        <w:t>(Shown in the screenshot below)</w:t>
+      </w:r>
       <w:bookmarkStart w:id="0" w:name="_GoBack"/>
       <w:bookmarkEnd w:id="0"/>
     </w:p>
     <w:p>
       <w:pPr>
-        <w:ind w:firstLineChars="200" w:firstLine="440"/>
-        <w:rPr>
-          <w:rFonts w:ascii="Times New Roman" w:hAnsi="Times New Roman" w:cs="Times New Roman"/>
+        <w:ind w:firstLineChars="200" w:firstLine="420"/>
+        <w:rPr>
+          <w:rFonts w:ascii="Times New Roman" w:hAnsi="Times New Roman" w:cs="Times New Roman" w:hint="eastAsia"/>
           <w:sz w:val="22"/>
         </w:rPr>
       </w:pPr>
       <w:r>
         <w:rPr>
-          <w:rFonts w:ascii="Times New Roman" w:hAnsi="Times New Roman" w:cs="Times New Roman"/>
-          <w:sz w:val="22"/>
-        </w:rPr>
-        <w:t xml:space="preserve">The last work is to set up a mapping of keys and new operations (pause/un-pause, set time speed), which is easy to implement and would be written into README.txt. </w:t>
+          <w:noProof/>
+        </w:rPr>
+        <w:lastRenderedPageBreak/>
+        <w:drawing>
+          <wp:anchor distT="0" distB="0" distL="114300" distR="114300" simplePos="0" relativeHeight="251675648" behindDoc="0" locked="0" layoutInCell="1" allowOverlap="1" wp14:anchorId="6668FFBF" wp14:editId="539D61F3">
+            <wp:simplePos x="0" y="0"/>
+            <wp:positionH relativeFrom="column">
+              <wp:posOffset>2540</wp:posOffset>
+            </wp:positionH>
+            <wp:positionV relativeFrom="paragraph">
+              <wp:posOffset>0</wp:posOffset>
+            </wp:positionV>
+            <wp:extent cx="5274310" cy="2966720"/>
+            <wp:effectExtent l="0" t="0" r="2540" b="5080"/>
+            <wp:wrapTopAndBottom/>
+            <wp:docPr id="9" name="图片 9"/>
+            <wp:cNvGraphicFramePr>
+              <a:graphicFrameLocks xmlns:a="http://schemas.openxmlformats.org/drawingml/2006/main" noChangeAspect="1"/>
+            </wp:cNvGraphicFramePr>
+            <a:graphic xmlns:a="http://schemas.openxmlformats.org/drawingml/2006/main">
+              <a:graphicData uri="http://schemas.openxmlformats.org/drawingml/2006/picture">
+                <pic:pic xmlns:pic="http://schemas.openxmlformats.org/drawingml/2006/picture">
+                  <pic:nvPicPr>
+                    <pic:cNvPr id="1" name=""/>
+                    <pic:cNvPicPr/>
+                  </pic:nvPicPr>
+                  <pic:blipFill>
+                    <a:blip r:embed="rId13"/>
+                    <a:stretch>
+                      <a:fillRect/>
+                    </a:stretch>
+                  </pic:blipFill>
+                  <pic:spPr>
+                    <a:xfrm>
+                      <a:off x="0" y="0"/>
+                      <a:ext cx="5274310" cy="2966720"/>
+                    </a:xfrm>
+                    <a:prstGeom prst="rect">
+                      <a:avLst/>
+                    </a:prstGeom>
+                  </pic:spPr>
+                </pic:pic>
+              </a:graphicData>
+            </a:graphic>
+          </wp:anchor>
+        </w:drawing>
       </w:r>
     </w:p>
     <w:sectPr>
@@ -2095,6 +2544,41 @@
     <w:semiHidden/>
     <w:unhideWhenUsed/>
   </w:style>
+  <w:style w:type="character" w:styleId="a3">
+    <w:name w:val="Hyperlink"/>
+    <w:basedOn w:val="a0"/>
+    <w:uiPriority w:val="99"/>
+    <w:unhideWhenUsed/>
+    <w:rsid w:val="003E6B0A"/>
+    <w:rPr>
+      <w:color w:val="0563C1" w:themeColor="hyperlink"/>
+      <w:u w:val="single"/>
+    </w:rPr>
+  </w:style>
+  <w:style w:type="character" w:styleId="a4">
+    <w:name w:val="Unresolved Mention"/>
+    <w:basedOn w:val="a0"/>
+    <w:uiPriority w:val="99"/>
+    <w:semiHidden/>
+    <w:unhideWhenUsed/>
+    <w:rsid w:val="003E6B0A"/>
+    <w:rPr>
+      <w:color w:val="605E5C"/>
+      <w:shd w:val="clear" w:color="auto" w:fill="E1DFDD"/>
+    </w:rPr>
+  </w:style>
+  <w:style w:type="character" w:styleId="a5">
+    <w:name w:val="FollowedHyperlink"/>
+    <w:basedOn w:val="a0"/>
+    <w:uiPriority w:val="99"/>
+    <w:semiHidden/>
+    <w:unhideWhenUsed/>
+    <w:rsid w:val="003E6B0A"/>
+    <w:rPr>
+      <w:color w:val="954F72" w:themeColor="followedHyperlink"/>
+      <w:u w:val="single"/>
+    </w:rPr>
+  </w:style>
 </w:styles>
 </file>
 

</xml_diff>

<commit_message>
implemented multithreading client/server communication
</commit_message>
<xml_diff>
--- a/Writeup.docx
+++ b/Writeup.docx
@@ -1755,30 +1755,14 @@
         </w:rPr>
         <w:t xml:space="preserve"> </w:t>
       </w:r>
-      <w:hyperlink r:id="rId10" w:history="1">
+      <w:hyperlink r:id="rId10" w:anchor="L76-L95" w:history="1">
         <w:r>
           <w:rPr>
             <w:rStyle w:val="a3"/>
             <w:rFonts w:ascii="Times New Roman" w:hAnsi="Times New Roman" w:cs="Times New Roman"/>
             <w:sz w:val="22"/>
           </w:rPr>
-          <w:t>Git</w:t>
-        </w:r>
-        <w:r>
-          <w:rPr>
-            <w:rStyle w:val="a3"/>
-            <w:rFonts w:ascii="Times New Roman" w:hAnsi="Times New Roman" w:cs="Times New Roman"/>
-            <w:sz w:val="22"/>
-          </w:rPr>
-          <w:t>H</w:t>
-        </w:r>
-        <w:r>
-          <w:rPr>
-            <w:rStyle w:val="a3"/>
-            <w:rFonts w:ascii="Times New Roman" w:hAnsi="Times New Roman" w:cs="Times New Roman"/>
-            <w:sz w:val="22"/>
-          </w:rPr>
-          <w:t>ub</w:t>
+          <w:t>GitHub</w:t>
         </w:r>
       </w:hyperlink>
       <w:r>
@@ -1833,21 +1817,7 @@
           <w:rFonts w:ascii="Times New Roman" w:hAnsi="Times New Roman" w:cs="Times New Roman"/>
           <w:sz w:val="22"/>
         </w:rPr>
-        <w:t>of different versions of 0MQ(</w:t>
-      </w:r>
-      <w:r>
-        <w:rPr>
-          <w:rFonts w:ascii="Times New Roman" w:hAnsi="Times New Roman" w:cs="Times New Roman"/>
-          <w:sz w:val="22"/>
-        </w:rPr>
-        <w:t xml:space="preserve">, </w:t>
-      </w:r>
-      <w:r>
-        <w:rPr>
-          <w:rFonts w:ascii="Times New Roman" w:hAnsi="Times New Roman" w:cs="Times New Roman"/>
-          <w:sz w:val="22"/>
-        </w:rPr>
-        <w:t xml:space="preserve">which seems weird to me. The interfaces are supposed to remain unchanged, aren’t they?). </w:t>
+        <w:t xml:space="preserve">of different versions of 0MQ(, which seems weird to me. The interfaces are supposed to remain unchanged, aren’t they?). </w:t>
       </w:r>
       <w:r>
         <w:rPr>
@@ -2015,14 +1985,7 @@
           <w:rFonts w:ascii="Times New Roman" w:hAnsi="Times New Roman" w:cs="Times New Roman"/>
           <w:sz w:val="22"/>
         </w:rPr>
-        <w:t>and sent</w:t>
-      </w:r>
-      <w:r>
-        <w:rPr>
-          <w:rFonts w:ascii="Times New Roman" w:hAnsi="Times New Roman" w:cs="Times New Roman"/>
-          <w:sz w:val="22"/>
-        </w:rPr>
-        <w:t xml:space="preserve"> to client. </w:t>
+        <w:t xml:space="preserve">and sent to client. </w:t>
       </w:r>
     </w:p>
     <w:p>
@@ -2047,22 +2010,27 @@
         </w:rPr>
         <w:t>(Shown in the screenshot below)</w:t>
       </w:r>
-      <w:bookmarkStart w:id="0" w:name="_GoBack"/>
-      <w:bookmarkEnd w:id="0"/>
     </w:p>
     <w:p>
       <w:pPr>
-        <w:ind w:firstLineChars="200" w:firstLine="420"/>
+        <w:ind w:firstLineChars="200" w:firstLine="440"/>
+        <w:rPr>
+          <w:rFonts w:ascii="Times New Roman" w:hAnsi="Times New Roman" w:cs="Times New Roman"/>
+          <w:sz w:val="22"/>
+        </w:rPr>
+      </w:pPr>
+      <w:r>
         <w:rPr>
           <w:rFonts w:ascii="Times New Roman" w:hAnsi="Times New Roman" w:cs="Times New Roman" w:hint="eastAsia"/>
           <w:sz w:val="22"/>
         </w:rPr>
-      </w:pPr>
+        <w:lastRenderedPageBreak/>
+        <w:t>Howe</w:t>
+      </w:r>
       <w:r>
         <w:rPr>
           <w:noProof/>
         </w:rPr>
-        <w:lastRenderedPageBreak/>
         <w:drawing>
           <wp:anchor distT="0" distB="0" distL="114300" distR="114300" simplePos="0" relativeHeight="251675648" behindDoc="0" locked="0" layoutInCell="1" allowOverlap="1" wp14:anchorId="6668FFBF" wp14:editId="539D61F3">
             <wp:simplePos x="0" y="0"/>
@@ -2107,6 +2075,15 @@
           </wp:anchor>
         </w:drawing>
       </w:r>
+      <w:r>
+        <w:rPr>
+          <w:rFonts w:ascii="Times New Roman" w:hAnsi="Times New Roman" w:cs="Times New Roman"/>
+          <w:sz w:val="22"/>
+        </w:rPr>
+        <w:t xml:space="preserve">ver, this implementation still has some difference with the expected behavior. </w:t>
+      </w:r>
+      <w:bookmarkStart w:id="0" w:name="_GoBack"/>
+      <w:bookmarkEnd w:id="0"/>
     </w:p>
     <w:sectPr>
       <w:pgSz w:w="11906" w:h="16838"/>

</xml_diff>

<commit_message>
modified project names and directory names
</commit_message>
<xml_diff>
--- a/Writeup.docx
+++ b/Writeup.docx
@@ -2021,24 +2021,107 @@
       </w:pPr>
       <w:r>
         <w:rPr>
+          <w:rFonts w:ascii="Times New Roman" w:hAnsi="Times New Roman" w:cs="Times New Roman"/>
+          <w:sz w:val="22"/>
+        </w:rPr>
+        <w:t>Next, I tried hard to implement a multithreading server which can respond to various requests from clients.</w:t>
+      </w:r>
+      <w:r>
+        <w:rPr>
+          <w:rFonts w:ascii="Times New Roman" w:hAnsi="Times New Roman" w:cs="Times New Roman"/>
+          <w:sz w:val="22"/>
+        </w:rPr>
+        <w:t xml:space="preserve"> </w:t>
+      </w:r>
+    </w:p>
+    <w:p>
+      <w:pPr>
+        <w:ind w:firstLineChars="200" w:firstLine="440"/>
+        <w:rPr>
+          <w:rFonts w:ascii="Times New Roman" w:hAnsi="Times New Roman" w:cs="Times New Roman"/>
+          <w:sz w:val="22"/>
+        </w:rPr>
+      </w:pPr>
+      <w:r>
+        <w:rPr>
+          <w:rFonts w:ascii="Times New Roman" w:hAnsi="Times New Roman" w:cs="Times New Roman"/>
+          <w:sz w:val="22"/>
+        </w:rPr>
+        <w:t xml:space="preserve">According to my previous experience on multithreading socket programming, the server would have one socket listening for requests, and then it distributes tasks for each request out as new threads so that the listening socket wouldn’t be blocked. Therefore, I tried to implement my server like this, but got an uncaught exception after I created a new thread to handle request got and listened to next request. I found the </w:t>
+      </w:r>
+      <w:proofErr w:type="spellStart"/>
+      <w:r>
+        <w:rPr>
+          <w:rFonts w:ascii="Times New Roman" w:hAnsi="Times New Roman" w:cs="Times New Roman"/>
+          <w:sz w:val="22"/>
+        </w:rPr>
+        <w:t>errno</w:t>
+      </w:r>
+      <w:proofErr w:type="spellEnd"/>
+      <w:r>
+        <w:rPr>
+          <w:rFonts w:ascii="Times New Roman" w:hAnsi="Times New Roman" w:cs="Times New Roman"/>
+          <w:sz w:val="22"/>
+        </w:rPr>
+        <w:t xml:space="preserve"> to be </w:t>
+      </w:r>
+      <w:r>
+        <w:rPr>
+          <w:rFonts w:ascii="Times New Roman" w:hAnsi="Times New Roman" w:cs="Times New Roman"/>
+          <w:sz w:val="22"/>
+        </w:rPr>
+        <w:t>156384763</w:t>
+      </w:r>
+      <w:r>
+        <w:rPr>
+          <w:rFonts w:ascii="Times New Roman" w:hAnsi="Times New Roman" w:cs="Times New Roman"/>
+          <w:sz w:val="22"/>
+        </w:rPr>
+        <w:t xml:space="preserve">, which means error EFSM: the socket not being in the appropriate state. </w:t>
+      </w:r>
+      <w:r>
+        <w:rPr>
           <w:rFonts w:ascii="Times New Roman" w:hAnsi="Times New Roman" w:cs="Times New Roman" w:hint="eastAsia"/>
           <w:sz w:val="22"/>
         </w:rPr>
+        <w:t>I</w:t>
+      </w:r>
+      <w:r>
+        <w:rPr>
+          <w:rFonts w:ascii="Times New Roman" w:hAnsi="Times New Roman" w:cs="Times New Roman"/>
+          <w:sz w:val="22"/>
+        </w:rPr>
+        <w:t xml:space="preserve"> recognized that in ZMQ, a request received must be followed by a reply sent out</w:t>
+      </w:r>
+      <w:r>
+        <w:rPr>
+          <w:rFonts w:ascii="Times New Roman" w:hAnsi="Times New Roman" w:cs="Times New Roman"/>
+          <w:sz w:val="22"/>
+        </w:rPr>
+        <w:t xml:space="preserve">, or an error would occur, which made my implementation of multithreading impossible to work. </w:t>
+      </w:r>
+    </w:p>
+    <w:p>
+      <w:pPr>
+        <w:ind w:firstLineChars="200" w:firstLine="420"/>
+        <w:rPr>
+          <w:rFonts w:ascii="Times New Roman" w:hAnsi="Times New Roman" w:cs="Times New Roman" w:hint="eastAsia"/>
+          <w:sz w:val="22"/>
+        </w:rPr>
+      </w:pPr>
+      <w:r>
+        <w:rPr>
+          <w:noProof/>
+        </w:rPr>
         <w:lastRenderedPageBreak/>
-        <w:t>Howe</w:t>
-      </w:r>
-      <w:r>
-        <w:rPr>
-          <w:noProof/>
-        </w:rPr>
         <w:drawing>
-          <wp:anchor distT="0" distB="0" distL="114300" distR="114300" simplePos="0" relativeHeight="251675648" behindDoc="0" locked="0" layoutInCell="1" allowOverlap="1" wp14:anchorId="6668FFBF" wp14:editId="539D61F3">
+          <wp:anchor distT="0" distB="0" distL="114300" distR="114300" simplePos="0" relativeHeight="251675648" behindDoc="0" locked="0" layoutInCell="1" allowOverlap="1" wp14:anchorId="6668FFBF" wp14:editId="63C32D55">
             <wp:simplePos x="0" y="0"/>
             <wp:positionH relativeFrom="column">
               <wp:posOffset>2540</wp:posOffset>
             </wp:positionH>
             <wp:positionV relativeFrom="paragraph">
-              <wp:posOffset>0</wp:posOffset>
+              <wp:posOffset>611</wp:posOffset>
             </wp:positionV>
             <wp:extent cx="5274310" cy="2966720"/>
             <wp:effectExtent l="0" t="0" r="2540" b="5080"/>
@@ -2080,8 +2163,119 @@
           <w:rFonts w:ascii="Times New Roman" w:hAnsi="Times New Roman" w:cs="Times New Roman"/>
           <w:sz w:val="22"/>
         </w:rPr>
-        <w:t xml:space="preserve">ver, this implementation still has some difference with the expected behavior. </w:t>
-      </w:r>
+        <w:t xml:space="preserve">Thus, I went to the office hour and showed Dr. Roberts my work. It turned out that my implementation had some difference with the expected behavior. The clients should be receiving broadcasted messages at the same time instead of requesting for replies themselves, which might cause inconsistency of state of clients. </w:t>
+      </w:r>
+    </w:p>
+    <w:p>
+      <w:pPr>
+        <w:ind w:firstLineChars="200" w:firstLine="420"/>
+        <w:rPr>
+          <w:rFonts w:ascii="Times New Roman" w:hAnsi="Times New Roman" w:cs="Times New Roman"/>
+          <w:sz w:val="22"/>
+        </w:rPr>
+      </w:pPr>
+      <w:r>
+        <w:rPr>
+          <w:noProof/>
+        </w:rPr>
+        <w:drawing>
+          <wp:anchor distT="0" distB="0" distL="114300" distR="114300" simplePos="0" relativeHeight="251677696" behindDoc="0" locked="0" layoutInCell="1" allowOverlap="1" wp14:anchorId="273FC24D" wp14:editId="16638E18">
+            <wp:simplePos x="0" y="0"/>
+            <wp:positionH relativeFrom="column">
+              <wp:posOffset>2540</wp:posOffset>
+            </wp:positionH>
+            <wp:positionV relativeFrom="paragraph">
+              <wp:posOffset>1205230</wp:posOffset>
+            </wp:positionV>
+            <wp:extent cx="5274310" cy="3870960"/>
+            <wp:effectExtent l="0" t="0" r="2540" b="0"/>
+            <wp:wrapSquare wrapText="bothSides"/>
+            <wp:docPr id="10" name="图片 10"/>
+            <wp:cNvGraphicFramePr>
+              <a:graphicFrameLocks xmlns:a="http://schemas.openxmlformats.org/drawingml/2006/main" noChangeAspect="1"/>
+            </wp:cNvGraphicFramePr>
+            <a:graphic xmlns:a="http://schemas.openxmlformats.org/drawingml/2006/main">
+              <a:graphicData uri="http://schemas.openxmlformats.org/drawingml/2006/picture">
+                <pic:pic xmlns:pic="http://schemas.openxmlformats.org/drawingml/2006/picture">
+                  <pic:nvPicPr>
+                    <pic:cNvPr id="1" name=""/>
+                    <pic:cNvPicPr/>
+                  </pic:nvPicPr>
+                  <pic:blipFill>
+                    <a:blip r:embed="rId14"/>
+                    <a:stretch>
+                      <a:fillRect/>
+                    </a:stretch>
+                  </pic:blipFill>
+                  <pic:spPr>
+                    <a:xfrm>
+                      <a:off x="0" y="0"/>
+                      <a:ext cx="5274310" cy="3870960"/>
+                    </a:xfrm>
+                    <a:prstGeom prst="rect">
+                      <a:avLst/>
+                    </a:prstGeom>
+                  </pic:spPr>
+                </pic:pic>
+              </a:graphicData>
+            </a:graphic>
+            <wp14:sizeRelV relativeFrom="margin">
+              <wp14:pctHeight>0</wp14:pctHeight>
+            </wp14:sizeRelV>
+          </wp:anchor>
+        </w:drawing>
+      </w:r>
+      <w:r>
+        <w:rPr>
+          <w:rFonts w:ascii="Times New Roman" w:hAnsi="Times New Roman" w:cs="Times New Roman"/>
+          <w:sz w:val="22"/>
+        </w:rPr>
+        <w:t xml:space="preserve">Finally, I found a way which combines REQ/REP model with PUB/SUB model to implement the functionality expected. The REQ/REP model is used once to build connections between clients and server, while the PUB/SUB model is used to publishing current state of connections to all subscribers in a separate thread. In this way, a server is either a replier or a publisher, and a client is a requester and a subscriber, which receives messages and prints them out. The implementation can be seen in source code, and here’s a screenshot when running. </w:t>
+      </w:r>
+    </w:p>
+    <w:p>
+      <w:pPr>
+        <w:ind w:firstLineChars="200" w:firstLine="440"/>
+        <w:rPr>
+          <w:rFonts w:ascii="Times New Roman" w:hAnsi="Times New Roman" w:cs="Times New Roman"/>
+          <w:sz w:val="22"/>
+        </w:rPr>
+      </w:pPr>
+    </w:p>
+    <w:p>
+      <w:pPr>
+        <w:spacing w:before="240" w:after="60" w:line="312" w:lineRule="auto"/>
+        <w:jc w:val="center"/>
+        <w:outlineLvl w:val="1"/>
+        <w:rPr>
+          <w:rFonts w:ascii="Times New Roman" w:hAnsi="Times New Roman" w:cs="Times New Roman"/>
+          <w:b/>
+          <w:bCs/>
+          <w:kern w:val="28"/>
+          <w:sz w:val="32"/>
+          <w:szCs w:val="32"/>
+        </w:rPr>
+      </w:pPr>
+      <w:r>
+        <w:rPr>
+          <w:rFonts w:ascii="Times New Roman" w:hAnsi="Times New Roman" w:cs="Times New Roman"/>
+          <w:b/>
+          <w:bCs/>
+          <w:kern w:val="28"/>
+          <w:sz w:val="32"/>
+          <w:szCs w:val="32"/>
+        </w:rPr>
+        <w:t>Section 3</w:t>
+      </w:r>
+    </w:p>
+    <w:p>
+      <w:pPr>
+        <w:ind w:firstLineChars="200" w:firstLine="440"/>
+        <w:rPr>
+          <w:rFonts w:ascii="Times New Roman" w:hAnsi="Times New Roman" w:cs="Times New Roman" w:hint="eastAsia"/>
+          <w:sz w:val="22"/>
+        </w:rPr>
+      </w:pPr>
       <w:bookmarkStart w:id="0" w:name="_GoBack"/>
       <w:bookmarkEnd w:id="0"/>
     </w:p>

</xml_diff>

<commit_message>
fixed small unexpected bugs
</commit_message>
<xml_diff>
--- a/Writeup.docx
+++ b/Writeup.docx
@@ -2024,14 +2024,7 @@
           <w:rFonts w:ascii="Times New Roman" w:hAnsi="Times New Roman" w:cs="Times New Roman"/>
           <w:sz w:val="22"/>
         </w:rPr>
-        <w:t>Next, I tried hard to implement a multithreading server which can respond to various requests from clients.</w:t>
-      </w:r>
-      <w:r>
-        <w:rPr>
-          <w:rFonts w:ascii="Times New Roman" w:hAnsi="Times New Roman" w:cs="Times New Roman"/>
-          <w:sz w:val="22"/>
-        </w:rPr>
-        <w:t xml:space="preserve"> </w:t>
+        <w:t xml:space="preserve">Next, I tried hard to implement a multithreading server which can respond to various requests from clients. </w:t>
       </w:r>
     </w:p>
     <w:p>
@@ -2105,7 +2098,7 @@
       <w:pPr>
         <w:ind w:firstLineChars="200" w:firstLine="420"/>
         <w:rPr>
-          <w:rFonts w:ascii="Times New Roman" w:hAnsi="Times New Roman" w:cs="Times New Roman" w:hint="eastAsia"/>
+          <w:rFonts w:ascii="Times New Roman" w:hAnsi="Times New Roman" w:cs="Times New Roman"/>
           <w:sz w:val="22"/>
         </w:rPr>
       </w:pPr>
@@ -2272,10 +2265,386 @@
       <w:pPr>
         <w:ind w:firstLineChars="200" w:firstLine="440"/>
         <w:rPr>
+          <w:rFonts w:ascii="Times New Roman" w:hAnsi="Times New Roman" w:cs="Times New Roman"/>
+          <w:sz w:val="22"/>
+        </w:rPr>
+      </w:pPr>
+      <w:r>
+        <w:rPr>
           <w:rFonts w:ascii="Times New Roman" w:hAnsi="Times New Roman" w:cs="Times New Roman" w:hint="eastAsia"/>
           <w:sz w:val="22"/>
         </w:rPr>
-      </w:pPr>
+        <w:t>My</w:t>
+      </w:r>
+      <w:r>
+        <w:rPr>
+          <w:rFonts w:ascii="Times New Roman" w:hAnsi="Times New Roman" w:cs="Times New Roman"/>
+          <w:sz w:val="22"/>
+        </w:rPr>
+        <w:t xml:space="preserve"> main strategy for this part is letting the server keep receiving messages from clients which indicates current position of each client’s character and publishing messages which contains current positions of platforms and all the characters of all clients as well as different current time for each client (would be useful for dealing with </w:t>
+      </w:r>
+      <w:proofErr w:type="spellStart"/>
+      <w:r>
+        <w:rPr>
+          <w:rFonts w:ascii="Times New Roman" w:hAnsi="Times New Roman" w:cs="Times New Roman"/>
+          <w:sz w:val="22"/>
+        </w:rPr>
+        <w:t>asynchronicity</w:t>
+      </w:r>
+      <w:proofErr w:type="spellEnd"/>
+      <w:r>
+        <w:rPr>
+          <w:rFonts w:ascii="Times New Roman" w:hAnsi="Times New Roman" w:cs="Times New Roman"/>
+          <w:sz w:val="22"/>
+        </w:rPr>
+        <w:t xml:space="preserve">). </w:t>
+      </w:r>
+    </w:p>
+    <w:p>
+      <w:pPr>
+        <w:ind w:firstLineChars="200" w:firstLine="440"/>
+        <w:rPr>
+          <w:rFonts w:ascii="Times New Roman" w:hAnsi="Times New Roman" w:cs="Times New Roman"/>
+          <w:sz w:val="22"/>
+        </w:rPr>
+      </w:pPr>
+      <w:r>
+        <w:rPr>
+          <w:rFonts w:ascii="Times New Roman" w:hAnsi="Times New Roman" w:cs="Times New Roman"/>
+          <w:sz w:val="22"/>
+        </w:rPr>
+        <w:t xml:space="preserve">At the meantime, clients are </w:t>
+      </w:r>
+      <w:r>
+        <w:rPr>
+          <w:rFonts w:ascii="Times New Roman" w:hAnsi="Times New Roman" w:cs="Times New Roman"/>
+          <w:sz w:val="22"/>
+        </w:rPr>
+        <w:t>responsible for</w:t>
+      </w:r>
+      <w:r>
+        <w:rPr>
+          <w:rFonts w:ascii="Times New Roman" w:hAnsi="Times New Roman" w:cs="Times New Roman"/>
+          <w:sz w:val="22"/>
+        </w:rPr>
+        <w:t xml:space="preserve"> </w:t>
+      </w:r>
+      <w:r>
+        <w:rPr>
+          <w:rFonts w:ascii="Times New Roman" w:hAnsi="Times New Roman" w:cs="Times New Roman"/>
+          <w:sz w:val="22"/>
+        </w:rPr>
+        <w:t xml:space="preserve">calculating positions of their own characters and </w:t>
+      </w:r>
+      <w:r>
+        <w:rPr>
+          <w:rFonts w:ascii="Times New Roman" w:hAnsi="Times New Roman" w:cs="Times New Roman"/>
+          <w:sz w:val="22"/>
+        </w:rPr>
+        <w:t xml:space="preserve">keeping sending </w:t>
+      </w:r>
+      <w:r>
+        <w:rPr>
+          <w:rFonts w:ascii="Times New Roman" w:hAnsi="Times New Roman" w:cs="Times New Roman"/>
+          <w:sz w:val="22"/>
+        </w:rPr>
+        <w:t>the positions</w:t>
+      </w:r>
+      <w:r>
+        <w:rPr>
+          <w:rFonts w:ascii="Times New Roman" w:hAnsi="Times New Roman" w:cs="Times New Roman"/>
+          <w:sz w:val="22"/>
+        </w:rPr>
+        <w:t xml:space="preserve"> to the server as well as subscribing and analyzing the message received from server, then </w:t>
+      </w:r>
+      <w:r>
+        <w:rPr>
+          <w:rFonts w:ascii="Times New Roman" w:hAnsi="Times New Roman" w:cs="Times New Roman"/>
+          <w:sz w:val="22"/>
+        </w:rPr>
+        <w:t>updating</w:t>
+      </w:r>
+      <w:r>
+        <w:rPr>
+          <w:rFonts w:ascii="Times New Roman" w:hAnsi="Times New Roman" w:cs="Times New Roman"/>
+          <w:sz w:val="22"/>
+        </w:rPr>
+        <w:t xml:space="preserve"> positions of all the local objects accordingly. </w:t>
+      </w:r>
+    </w:p>
+    <w:p>
+      <w:pPr>
+        <w:ind w:firstLineChars="200" w:firstLine="440"/>
+        <w:rPr>
+          <w:rFonts w:ascii="Times New Roman" w:hAnsi="Times New Roman" w:cs="Times New Roman"/>
+          <w:sz w:val="22"/>
+        </w:rPr>
+      </w:pPr>
+      <w:r>
+        <w:rPr>
+          <w:rFonts w:ascii="Times New Roman" w:hAnsi="Times New Roman" w:cs="Times New Roman"/>
+          <w:sz w:val="22"/>
+        </w:rPr>
+        <w:t xml:space="preserve">To avoid combining codes for networking with those for SFML, I created Server and Client classes to deal with networking issues and </w:t>
+      </w:r>
+      <w:r>
+        <w:rPr>
+          <w:rFonts w:ascii="Times New Roman" w:hAnsi="Times New Roman" w:cs="Times New Roman"/>
+          <w:sz w:val="22"/>
+        </w:rPr>
+        <w:t xml:space="preserve">instantiated a server/client in the main function of server/client project. </w:t>
+      </w:r>
+    </w:p>
+    <w:p>
+      <w:pPr>
+        <w:ind w:firstLineChars="200" w:firstLine="440"/>
+        <w:rPr>
+          <w:rFonts w:ascii="Times New Roman" w:hAnsi="Times New Roman" w:cs="Times New Roman"/>
+          <w:sz w:val="22"/>
+        </w:rPr>
+      </w:pPr>
+      <w:r>
+        <w:rPr>
+          <w:rFonts w:ascii="Times New Roman" w:hAnsi="Times New Roman" w:cs="Times New Roman"/>
+          <w:sz w:val="22"/>
+        </w:rPr>
+        <w:t xml:space="preserve">To achieve a reasonable frequency of update of information, I made both two main functions multithreading. On the server end, the receiving function is assigned to a new thread to keep track of information of newly connected clients as soon as they connect to the server, while on the client end, </w:t>
+      </w:r>
+      <w:r>
+        <w:rPr>
+          <w:rFonts w:ascii="Times New Roman" w:hAnsi="Times New Roman" w:cs="Times New Roman"/>
+          <w:sz w:val="22"/>
+        </w:rPr>
+        <w:t>the subscribing function is assigned to a new thread</w:t>
+      </w:r>
+      <w:r>
+        <w:rPr>
+          <w:rFonts w:ascii="Times New Roman" w:hAnsi="Times New Roman" w:cs="Times New Roman"/>
+          <w:sz w:val="22"/>
+        </w:rPr>
+        <w:t xml:space="preserve"> to update the positions of platforms and characters. </w:t>
+      </w:r>
+    </w:p>
+    <w:p>
+      <w:pPr>
+        <w:ind w:firstLineChars="200" w:firstLine="440"/>
+        <w:rPr>
+          <w:rFonts w:ascii="Times New Roman" w:hAnsi="Times New Roman" w:cs="Times New Roman"/>
+          <w:sz w:val="22"/>
+        </w:rPr>
+      </w:pPr>
+      <w:r>
+        <w:rPr>
+          <w:rFonts w:ascii="Times New Roman" w:hAnsi="Times New Roman" w:cs="Times New Roman"/>
+          <w:sz w:val="22"/>
+        </w:rPr>
+        <w:t>One of the tricky things I encountered is that the main loop of server end is running far faster than the one of client end</w:t>
+      </w:r>
+      <w:r>
+        <w:rPr>
+          <w:rFonts w:ascii="Times New Roman" w:hAnsi="Times New Roman" w:cs="Times New Roman"/>
+          <w:sz w:val="22"/>
+        </w:rPr>
+        <w:t xml:space="preserve"> because it didn’t need to deal with SFML windows</w:t>
+      </w:r>
+      <w:r>
+        <w:rPr>
+          <w:rFonts w:ascii="Times New Roman" w:hAnsi="Times New Roman" w:cs="Times New Roman"/>
+          <w:sz w:val="22"/>
+        </w:rPr>
+        <w:t xml:space="preserve">, which makes the publishing function called at the end of each loop of server being executed too frequently, causing the client end being too stressed. Therefore, I made the publishing function sleep for 16 milliseconds so that it wouldn’t be executed more than 60 times in a second, which I thought would be a reasonable fresh rate. </w:t>
+      </w:r>
+    </w:p>
+    <w:p>
+      <w:pPr>
+        <w:ind w:firstLineChars="200" w:firstLine="420"/>
+        <w:rPr>
+          <w:rFonts w:ascii="Times New Roman" w:hAnsi="Times New Roman" w:cs="Times New Roman"/>
+          <w:sz w:val="22"/>
+        </w:rPr>
+      </w:pPr>
+      <w:r>
+        <w:rPr>
+          <w:noProof/>
+        </w:rPr>
+        <w:drawing>
+          <wp:anchor distT="0" distB="0" distL="114300" distR="114300" simplePos="0" relativeHeight="251679744" behindDoc="0" locked="0" layoutInCell="1" allowOverlap="1" wp14:anchorId="5878C5C4" wp14:editId="6C4BC8FD">
+            <wp:simplePos x="0" y="0"/>
+            <wp:positionH relativeFrom="column">
+              <wp:posOffset>649605</wp:posOffset>
+            </wp:positionH>
+            <wp:positionV relativeFrom="paragraph">
+              <wp:posOffset>1222218</wp:posOffset>
+            </wp:positionV>
+            <wp:extent cx="4044950" cy="2693035"/>
+            <wp:effectExtent l="0" t="0" r="0" b="0"/>
+            <wp:wrapTopAndBottom/>
+            <wp:docPr id="11" name="图片 11"/>
+            <wp:cNvGraphicFramePr>
+              <a:graphicFrameLocks xmlns:a="http://schemas.openxmlformats.org/drawingml/2006/main" noChangeAspect="1"/>
+            </wp:cNvGraphicFramePr>
+            <a:graphic xmlns:a="http://schemas.openxmlformats.org/drawingml/2006/main">
+              <a:graphicData uri="http://schemas.openxmlformats.org/drawingml/2006/picture">
+                <pic:pic xmlns:pic="http://schemas.openxmlformats.org/drawingml/2006/picture">
+                  <pic:nvPicPr>
+                    <pic:cNvPr id="1" name=""/>
+                    <pic:cNvPicPr/>
+                  </pic:nvPicPr>
+                  <pic:blipFill>
+                    <a:blip r:embed="rId15"/>
+                    <a:stretch>
+                      <a:fillRect/>
+                    </a:stretch>
+                  </pic:blipFill>
+                  <pic:spPr>
+                    <a:xfrm>
+                      <a:off x="0" y="0"/>
+                      <a:ext cx="4044950" cy="2693035"/>
+                    </a:xfrm>
+                    <a:prstGeom prst="rect">
+                      <a:avLst/>
+                    </a:prstGeom>
+                  </pic:spPr>
+                </pic:pic>
+              </a:graphicData>
+            </a:graphic>
+            <wp14:sizeRelH relativeFrom="margin">
+              <wp14:pctWidth>0</wp14:pctWidth>
+            </wp14:sizeRelH>
+            <wp14:sizeRelV relativeFrom="margin">
+              <wp14:pctHeight>0</wp14:pctHeight>
+            </wp14:sizeRelV>
+          </wp:anchor>
+        </w:drawing>
+      </w:r>
+      <w:r>
+        <w:rPr>
+          <w:rFonts w:ascii="Times New Roman" w:hAnsi="Times New Roman" w:cs="Times New Roman"/>
+          <w:sz w:val="22"/>
+        </w:rPr>
+        <w:t xml:space="preserve">Another thing worth to mention is how to deal with temporary variables created when analyzing subscribed messages to create new characters for newly connected clients. </w:t>
+      </w:r>
+      <w:r>
+        <w:rPr>
+          <w:rFonts w:ascii="Times New Roman" w:hAnsi="Times New Roman" w:cs="Times New Roman"/>
+          <w:sz w:val="22"/>
+        </w:rPr>
+        <w:t xml:space="preserve">I used to instantiate characters directly in client functions and use list of pointers to store all the characters in the main function. However, it turned out to be unacceptable to store the address of a temporary variable. Finally, I came up with a way which only stored the map of names and positions of new characters and instantiated them before drawing in the main loop. </w:t>
+      </w:r>
+    </w:p>
+    <w:p>
+      <w:pPr>
+        <w:ind w:firstLineChars="200" w:firstLine="440"/>
+        <w:rPr>
+          <w:rFonts w:ascii="Times New Roman" w:hAnsi="Times New Roman" w:cs="Times New Roman"/>
+          <w:sz w:val="22"/>
+        </w:rPr>
+      </w:pPr>
+      <w:r>
+        <w:rPr>
+          <w:rFonts w:ascii="Times New Roman" w:hAnsi="Times New Roman" w:cs="Times New Roman"/>
+          <w:sz w:val="22"/>
+        </w:rPr>
+        <w:lastRenderedPageBreak/>
+        <w:t xml:space="preserve">The other things I think are just the normal coding that needed for implementing the correct functionality so I would not list them out one by one. And I gave out a screenshot of my three clients running together above. </w:t>
+      </w:r>
+    </w:p>
+    <w:p>
+      <w:pPr>
+        <w:ind w:firstLineChars="200" w:firstLine="440"/>
+        <w:rPr>
+          <w:rFonts w:ascii="Times New Roman" w:hAnsi="Times New Roman" w:cs="Times New Roman"/>
+          <w:sz w:val="22"/>
+        </w:rPr>
+      </w:pPr>
+    </w:p>
+    <w:p>
+      <w:pPr>
+        <w:spacing w:before="240" w:after="60" w:line="312" w:lineRule="auto"/>
+        <w:jc w:val="center"/>
+        <w:outlineLvl w:val="1"/>
+        <w:rPr>
+          <w:rFonts w:ascii="Times New Roman" w:hAnsi="Times New Roman" w:cs="Times New Roman"/>
+          <w:b/>
+          <w:bCs/>
+          <w:kern w:val="28"/>
+          <w:sz w:val="32"/>
+          <w:szCs w:val="32"/>
+        </w:rPr>
+      </w:pPr>
+      <w:r>
+        <w:rPr>
+          <w:rFonts w:ascii="Times New Roman" w:hAnsi="Times New Roman" w:cs="Times New Roman"/>
+          <w:b/>
+          <w:bCs/>
+          <w:kern w:val="28"/>
+          <w:sz w:val="32"/>
+          <w:szCs w:val="32"/>
+        </w:rPr>
+        <w:t>Section 4 (Optional)</w:t>
+      </w:r>
+    </w:p>
+    <w:p>
+      <w:pPr>
+        <w:ind w:firstLineChars="200" w:firstLine="440"/>
+        <w:rPr>
+          <w:rFonts w:ascii="Times New Roman" w:hAnsi="Times New Roman" w:cs="Times New Roman"/>
+          <w:sz w:val="22"/>
+        </w:rPr>
+      </w:pPr>
+      <w:r>
+        <w:rPr>
+          <w:rFonts w:ascii="Times New Roman" w:hAnsi="Times New Roman" w:cs="Times New Roman"/>
+          <w:sz w:val="22"/>
+        </w:rPr>
+        <w:t xml:space="preserve">If I have enough time to dig deeper into this assignment, I would be quite willing to implement this part. </w:t>
+      </w:r>
+    </w:p>
+    <w:p>
+      <w:pPr>
+        <w:ind w:firstLineChars="200" w:firstLine="440"/>
+        <w:rPr>
+          <w:rFonts w:ascii="Times New Roman" w:hAnsi="Times New Roman" w:cs="Times New Roman"/>
+          <w:sz w:val="22"/>
+        </w:rPr>
+      </w:pPr>
+      <w:r>
+        <w:rPr>
+          <w:rFonts w:ascii="Times New Roman" w:hAnsi="Times New Roman" w:cs="Times New Roman"/>
+          <w:sz w:val="22"/>
+        </w:rPr>
+        <w:t xml:space="preserve">Moreover, I think that I have done many </w:t>
+      </w:r>
+      <w:r>
+        <w:rPr>
+          <w:rFonts w:ascii="Times New Roman" w:hAnsi="Times New Roman" w:cs="Times New Roman"/>
+          <w:sz w:val="22"/>
+        </w:rPr>
+        <w:t xml:space="preserve">preparing works for implementing this part, such as maintaining separate local time timelines for different characters of clients on the server, having flexibility for adding time step information to passed messages and the corresponding way on server to handling changing in step size. </w:t>
+      </w:r>
+    </w:p>
+    <w:p>
+      <w:pPr>
+        <w:ind w:firstLineChars="200" w:firstLine="440"/>
+        <w:rPr>
+          <w:rFonts w:ascii="Times New Roman" w:hAnsi="Times New Roman" w:cs="Times New Roman" w:hint="eastAsia"/>
+          <w:sz w:val="22"/>
+        </w:rPr>
+      </w:pPr>
+      <w:r>
+        <w:rPr>
+          <w:rFonts w:ascii="Times New Roman" w:hAnsi="Times New Roman" w:cs="Times New Roman"/>
+          <w:sz w:val="22"/>
+        </w:rPr>
+        <w:t>However, I have already spent too much time on this assignment, and I also have many other works to do. Thus, I think I shall stop here</w:t>
+      </w:r>
+      <w:r>
+        <w:rPr>
+          <w:rFonts w:ascii="Times New Roman" w:hAnsi="Times New Roman" w:cs="Times New Roman"/>
+          <w:sz w:val="22"/>
+        </w:rPr>
+        <w:t xml:space="preserve"> and leave more time for next assignment. </w:t>
+      </w:r>
       <w:bookmarkStart w:id="0" w:name="_GoBack"/>
       <w:bookmarkEnd w:id="0"/>
     </w:p>

</xml_diff>

<commit_message>
modified constructors of game objects
</commit_message>
<xml_diff>
--- a/Writeup.docx
+++ b/Writeup.docx
@@ -167,16 +167,1307 @@
           <w:rFonts w:ascii="Times New Roman" w:hAnsi="Times New Roman" w:cs="Times New Roman"/>
           <w:sz w:val="22"/>
         </w:rPr>
-        <w:t xml:space="preserve">In my design, I have a bunch of components that provide different categories of functionalities and a bunch of game objects contain a list of generic components to utilize the functionalities of components. I said my model is close to a generic model because some game objects may need some extra self-defined attributes other than the pre-defined components, which makes the model not purely a generic component model. </w:t>
+        <w:t xml:space="preserve">In my design, I have a bunch of components that provide different categories of functionalities and a bunch of game objects </w:t>
+      </w:r>
+      <w:r>
+        <w:rPr>
+          <w:rFonts w:ascii="Times New Roman" w:hAnsi="Times New Roman" w:cs="Times New Roman" w:hint="eastAsia"/>
+          <w:sz w:val="22"/>
+        </w:rPr>
+        <w:t>composite</w:t>
+      </w:r>
+      <w:r>
+        <w:rPr>
+          <w:rFonts w:ascii="Times New Roman" w:hAnsi="Times New Roman" w:cs="Times New Roman"/>
+          <w:sz w:val="22"/>
+        </w:rPr>
+        <w:t xml:space="preserve"> </w:t>
+      </w:r>
+      <w:r>
+        <w:rPr>
+          <w:rFonts w:ascii="Times New Roman" w:hAnsi="Times New Roman" w:cs="Times New Roman"/>
+          <w:sz w:val="22"/>
+        </w:rPr>
+        <w:t xml:space="preserve">a </w:t>
+      </w:r>
+      <w:r>
+        <w:rPr>
+          <w:rFonts w:ascii="Times New Roman" w:hAnsi="Times New Roman" w:cs="Times New Roman"/>
+          <w:sz w:val="22"/>
+        </w:rPr>
+        <w:t>map</w:t>
+      </w:r>
+      <w:r>
+        <w:rPr>
+          <w:rFonts w:ascii="Times New Roman" w:hAnsi="Times New Roman" w:cs="Times New Roman"/>
+          <w:sz w:val="22"/>
+        </w:rPr>
+        <w:t xml:space="preserve"> of generic components</w:t>
+      </w:r>
+      <w:r>
+        <w:rPr>
+          <w:rFonts w:ascii="Times New Roman" w:hAnsi="Times New Roman" w:cs="Times New Roman"/>
+          <w:sz w:val="22"/>
+        </w:rPr>
+        <w:t xml:space="preserve"> (component type and pointer)</w:t>
+      </w:r>
+      <w:r>
+        <w:rPr>
+          <w:rFonts w:ascii="Times New Roman" w:hAnsi="Times New Roman" w:cs="Times New Roman"/>
+          <w:sz w:val="22"/>
+        </w:rPr>
+        <w:t xml:space="preserve"> to utilize the functionalities of components. I said my model is close to a generic model because some game objects may need some extra self-defined attributes other than the pre-defined components, which makes the model not purely a generic component model. </w:t>
+      </w:r>
+    </w:p>
+    <w:p>
+      <w:pPr>
+        <w:ind w:firstLineChars="200" w:firstLine="420"/>
+        <w:rPr>
+          <w:rFonts w:ascii="Times New Roman" w:hAnsi="Times New Roman" w:cs="Times New Roman"/>
+          <w:sz w:val="22"/>
+        </w:rPr>
+      </w:pPr>
+      <w:r>
+        <w:rPr>
+          <w:noProof/>
+        </w:rPr>
+        <w:drawing>
+          <wp:anchor distT="0" distB="0" distL="114300" distR="114300" simplePos="0" relativeHeight="251681792" behindDoc="0" locked="0" layoutInCell="1" allowOverlap="1" wp14:anchorId="131F1468" wp14:editId="2B51262B">
+            <wp:simplePos x="0" y="0"/>
+            <wp:positionH relativeFrom="column">
+              <wp:posOffset>721995</wp:posOffset>
+            </wp:positionH>
+            <wp:positionV relativeFrom="paragraph">
+              <wp:posOffset>795020</wp:posOffset>
+            </wp:positionV>
+            <wp:extent cx="3804920" cy="2537460"/>
+            <wp:effectExtent l="0" t="0" r="5080" b="0"/>
+            <wp:wrapTopAndBottom/>
+            <wp:docPr id="1" name="图片 1"/>
+            <wp:cNvGraphicFramePr>
+              <a:graphicFrameLocks xmlns:a="http://schemas.openxmlformats.org/drawingml/2006/main" noChangeAspect="1"/>
+            </wp:cNvGraphicFramePr>
+            <a:graphic xmlns:a="http://schemas.openxmlformats.org/drawingml/2006/main">
+              <a:graphicData uri="http://schemas.openxmlformats.org/drawingml/2006/picture">
+                <pic:pic xmlns:pic="http://schemas.openxmlformats.org/drawingml/2006/picture">
+                  <pic:nvPicPr>
+                    <pic:cNvPr id="1" name=""/>
+                    <pic:cNvPicPr/>
+                  </pic:nvPicPr>
+                  <pic:blipFill>
+                    <a:blip r:embed="rId5"/>
+                    <a:stretch>
+                      <a:fillRect/>
+                    </a:stretch>
+                  </pic:blipFill>
+                  <pic:spPr>
+                    <a:xfrm>
+                      <a:off x="0" y="0"/>
+                      <a:ext cx="3804920" cy="2537460"/>
+                    </a:xfrm>
+                    <a:prstGeom prst="rect">
+                      <a:avLst/>
+                    </a:prstGeom>
+                  </pic:spPr>
+                </pic:pic>
+              </a:graphicData>
+            </a:graphic>
+            <wp14:sizeRelH relativeFrom="margin">
+              <wp14:pctWidth>0</wp14:pctWidth>
+            </wp14:sizeRelH>
+            <wp14:sizeRelV relativeFrom="margin">
+              <wp14:pctHeight>0</wp14:pctHeight>
+            </wp14:sizeRelV>
+          </wp:anchor>
+        </w:drawing>
+      </w:r>
+      <w:r>
+        <w:rPr>
+          <w:rFonts w:ascii="Times New Roman" w:hAnsi="Times New Roman" w:cs="Times New Roman"/>
+          <w:sz w:val="22"/>
+        </w:rPr>
+        <w:t>F</w:t>
+      </w:r>
+      <w:r>
+        <w:rPr>
+          <w:rFonts w:ascii="Times New Roman" w:hAnsi="Times New Roman" w:cs="Times New Roman" w:hint="eastAsia"/>
+          <w:sz w:val="22"/>
+        </w:rPr>
+        <w:t>or</w:t>
+      </w:r>
+      <w:r>
+        <w:rPr>
+          <w:rFonts w:ascii="Times New Roman" w:hAnsi="Times New Roman" w:cs="Times New Roman"/>
+          <w:sz w:val="22"/>
+        </w:rPr>
+        <w:t xml:space="preserve"> the components, I first designed a </w:t>
+      </w:r>
+      <w:proofErr w:type="spellStart"/>
+      <w:r>
+        <w:rPr>
+          <w:rFonts w:ascii="Times New Roman" w:hAnsi="Times New Roman" w:cs="Times New Roman"/>
+          <w:sz w:val="22"/>
+        </w:rPr>
+        <w:t>GenericComponent</w:t>
+      </w:r>
+      <w:proofErr w:type="spellEnd"/>
+      <w:r>
+        <w:rPr>
+          <w:rFonts w:ascii="Times New Roman" w:hAnsi="Times New Roman" w:cs="Times New Roman"/>
+          <w:sz w:val="22"/>
+        </w:rPr>
+        <w:t xml:space="preserve"> class to be inherited by all the other components. </w:t>
+      </w:r>
+      <w:r>
+        <w:rPr>
+          <w:rFonts w:ascii="Times New Roman" w:hAnsi="Times New Roman" w:cs="Times New Roman"/>
+          <w:sz w:val="22"/>
+        </w:rPr>
+        <w:t>T</w:t>
+      </w:r>
+      <w:r>
+        <w:rPr>
+          <w:rFonts w:ascii="Times New Roman" w:hAnsi="Times New Roman" w:cs="Times New Roman" w:hint="eastAsia"/>
+          <w:sz w:val="22"/>
+        </w:rPr>
+        <w:t>he</w:t>
+      </w:r>
+      <w:r>
+        <w:rPr>
+          <w:rFonts w:ascii="Times New Roman" w:hAnsi="Times New Roman" w:cs="Times New Roman"/>
+          <w:sz w:val="22"/>
+        </w:rPr>
+        <w:t xml:space="preserve"> header file contains nearly nothing except for a enumerate class of type of components and a virtual function </w:t>
+      </w:r>
+      <w:proofErr w:type="gramStart"/>
+      <w:r>
+        <w:rPr>
+          <w:rFonts w:ascii="Times New Roman" w:hAnsi="Times New Roman" w:cs="Times New Roman"/>
+          <w:sz w:val="22"/>
+        </w:rPr>
+        <w:t>work(</w:t>
+      </w:r>
+      <w:proofErr w:type="gramEnd"/>
+      <w:r>
+        <w:rPr>
+          <w:rFonts w:ascii="Times New Roman" w:hAnsi="Times New Roman" w:cs="Times New Roman"/>
+          <w:sz w:val="22"/>
+        </w:rPr>
+        <w:t xml:space="preserve">) to define different behaviors of each component. The class structure is as shown below. </w:t>
+      </w:r>
+    </w:p>
+    <w:p>
+      <w:pPr>
+        <w:ind w:firstLineChars="200" w:firstLine="420"/>
+        <w:rPr>
+          <w:rFonts w:ascii="Times New Roman" w:hAnsi="Times New Roman" w:cs="Times New Roman" w:hint="eastAsia"/>
+          <w:sz w:val="22"/>
+        </w:rPr>
+      </w:pPr>
+      <w:r>
+        <w:rPr>
+          <w:noProof/>
+        </w:rPr>
+        <w:drawing>
+          <wp:anchor distT="0" distB="0" distL="114300" distR="114300" simplePos="0" relativeHeight="251685888" behindDoc="0" locked="0" layoutInCell="1" allowOverlap="1" wp14:anchorId="611E144C" wp14:editId="04052349">
+            <wp:simplePos x="0" y="0"/>
+            <wp:positionH relativeFrom="column">
+              <wp:posOffset>3491865</wp:posOffset>
+            </wp:positionH>
+            <wp:positionV relativeFrom="paragraph">
+              <wp:posOffset>2592070</wp:posOffset>
+            </wp:positionV>
+            <wp:extent cx="1773555" cy="1072515"/>
+            <wp:effectExtent l="0" t="0" r="0" b="0"/>
+            <wp:wrapSquare wrapText="bothSides"/>
+            <wp:docPr id="3" name="图片 3"/>
+            <wp:cNvGraphicFramePr>
+              <a:graphicFrameLocks xmlns:a="http://schemas.openxmlformats.org/drawingml/2006/main" noChangeAspect="1"/>
+            </wp:cNvGraphicFramePr>
+            <a:graphic xmlns:a="http://schemas.openxmlformats.org/drawingml/2006/main">
+              <a:graphicData uri="http://schemas.openxmlformats.org/drawingml/2006/picture">
+                <pic:pic xmlns:pic="http://schemas.openxmlformats.org/drawingml/2006/picture">
+                  <pic:nvPicPr>
+                    <pic:cNvPr id="1" name=""/>
+                    <pic:cNvPicPr/>
+                  </pic:nvPicPr>
+                  <pic:blipFill>
+                    <a:blip r:embed="rId6"/>
+                    <a:stretch>
+                      <a:fillRect/>
+                    </a:stretch>
+                  </pic:blipFill>
+                  <pic:spPr>
+                    <a:xfrm>
+                      <a:off x="0" y="0"/>
+                      <a:ext cx="1773555" cy="1072515"/>
+                    </a:xfrm>
+                    <a:prstGeom prst="rect">
+                      <a:avLst/>
+                    </a:prstGeom>
+                  </pic:spPr>
+                </pic:pic>
+              </a:graphicData>
+            </a:graphic>
+            <wp14:sizeRelH relativeFrom="margin">
+              <wp14:pctWidth>0</wp14:pctWidth>
+            </wp14:sizeRelH>
+            <wp14:sizeRelV relativeFrom="margin">
+              <wp14:pctHeight>0</wp14:pctHeight>
+            </wp14:sizeRelV>
+          </wp:anchor>
+        </w:drawing>
+      </w:r>
+      <w:r>
+        <w:rPr>
+          <w:rFonts w:ascii="Times New Roman" w:hAnsi="Times New Roman" w:cs="Times New Roman"/>
+          <w:sz w:val="22"/>
+        </w:rPr>
+        <w:t xml:space="preserve">At first, I wanted to design an extensible function </w:t>
+      </w:r>
+      <w:proofErr w:type="gramStart"/>
+      <w:r>
+        <w:rPr>
+          <w:rFonts w:ascii="Times New Roman" w:hAnsi="Times New Roman" w:cs="Times New Roman"/>
+          <w:sz w:val="22"/>
+        </w:rPr>
+        <w:t>work(</w:t>
+      </w:r>
+      <w:proofErr w:type="gramEnd"/>
+      <w:r>
+        <w:rPr>
+          <w:rFonts w:ascii="Times New Roman" w:hAnsi="Times New Roman" w:cs="Times New Roman"/>
+          <w:sz w:val="22"/>
+        </w:rPr>
+        <w:t xml:space="preserve">) using … parameter of C++. Later, I found it too complicated and not practical to do so, so I turned to implement overload functions in subclasses instead of override ones so that I could have changeable parameters. </w:t>
+      </w:r>
+    </w:p>
+    <w:p>
+      <w:pPr>
+        <w:ind w:firstLineChars="200" w:firstLine="440"/>
+        <w:rPr>
+          <w:rFonts w:ascii="Times New Roman" w:hAnsi="Times New Roman" w:cs="Times New Roman"/>
+          <w:sz w:val="22"/>
+        </w:rPr>
+      </w:pPr>
+      <w:r>
+        <w:rPr>
+          <w:rFonts w:ascii="Times New Roman" w:hAnsi="Times New Roman" w:cs="Times New Roman"/>
+          <w:sz w:val="22"/>
+        </w:rPr>
+        <w:t xml:space="preserve">As is shown above, I have three kinds of components: </w:t>
+      </w:r>
+    </w:p>
+    <w:p>
+      <w:pPr>
+        <w:pStyle w:val="a6"/>
+        <w:numPr>
+          <w:ilvl w:val="0"/>
+          <w:numId w:val="1"/>
+        </w:numPr>
+        <w:ind w:firstLineChars="0"/>
+        <w:rPr>
+          <w:rFonts w:ascii="Times New Roman" w:hAnsi="Times New Roman" w:cs="Times New Roman"/>
+          <w:sz w:val="22"/>
+        </w:rPr>
+      </w:pPr>
+      <w:proofErr w:type="spellStart"/>
+      <w:r>
+        <w:rPr>
+          <w:rFonts w:ascii="Times New Roman" w:hAnsi="Times New Roman" w:cs="Times New Roman" w:hint="eastAsia"/>
+          <w:sz w:val="22"/>
+        </w:rPr>
+        <w:t>R</w:t>
+      </w:r>
+      <w:r>
+        <w:rPr>
+          <w:rFonts w:ascii="Times New Roman" w:hAnsi="Times New Roman" w:cs="Times New Roman"/>
+          <w:sz w:val="22"/>
+        </w:rPr>
+        <w:t>enderable</w:t>
+      </w:r>
+      <w:proofErr w:type="spellEnd"/>
+      <w:r>
+        <w:rPr>
+          <w:rFonts w:ascii="Times New Roman" w:hAnsi="Times New Roman" w:cs="Times New Roman"/>
+          <w:sz w:val="22"/>
+        </w:rPr>
+        <w:t>, which is responsible for defining an object’s shape and color</w:t>
+      </w:r>
+      <w:r>
+        <w:rPr>
+          <w:rFonts w:ascii="Times New Roman" w:hAnsi="Times New Roman" w:cs="Times New Roman"/>
+          <w:sz w:val="22"/>
+        </w:rPr>
+        <w:t xml:space="preserve">. I provided three shapes: rectangle, diamond and circle and three colors: red, green, and blue. They are pre-defined enumeration elements which can be chosen by users when </w:t>
+      </w:r>
+      <w:r>
+        <w:rPr>
+          <w:rFonts w:ascii="Times New Roman" w:hAnsi="Times New Roman" w:cs="Times New Roman"/>
+          <w:sz w:val="22"/>
+        </w:rPr>
+        <w:lastRenderedPageBreak/>
+        <w:t xml:space="preserve">constructing objects. Within this component, the size of the shape can also be decided by users. </w:t>
+      </w:r>
+    </w:p>
+    <w:p>
+      <w:pPr>
+        <w:pStyle w:val="a6"/>
+        <w:numPr>
+          <w:ilvl w:val="0"/>
+          <w:numId w:val="1"/>
+        </w:numPr>
+        <w:ind w:firstLineChars="0"/>
+        <w:rPr>
+          <w:rFonts w:ascii="Times New Roman" w:hAnsi="Times New Roman" w:cs="Times New Roman"/>
+          <w:sz w:val="22"/>
+        </w:rPr>
+      </w:pPr>
+      <w:r>
+        <w:rPr>
+          <w:rFonts w:ascii="Times New Roman" w:hAnsi="Times New Roman" w:cs="Times New Roman" w:hint="eastAsia"/>
+          <w:sz w:val="22"/>
+        </w:rPr>
+        <w:t>M</w:t>
+      </w:r>
+      <w:r>
+        <w:rPr>
+          <w:rFonts w:ascii="Times New Roman" w:hAnsi="Times New Roman" w:cs="Times New Roman"/>
+          <w:sz w:val="22"/>
+        </w:rPr>
+        <w:t xml:space="preserve">ovable, which is responsible for the movement of objects. Thus, the </w:t>
+      </w:r>
+      <w:proofErr w:type="gramStart"/>
+      <w:r>
+        <w:rPr>
+          <w:rFonts w:ascii="Times New Roman" w:hAnsi="Times New Roman" w:cs="Times New Roman"/>
+          <w:sz w:val="22"/>
+        </w:rPr>
+        <w:t>work(</w:t>
+      </w:r>
+      <w:proofErr w:type="gramEnd"/>
+      <w:r>
+        <w:rPr>
+          <w:rFonts w:ascii="Times New Roman" w:hAnsi="Times New Roman" w:cs="Times New Roman"/>
+          <w:sz w:val="22"/>
+        </w:rPr>
+        <w:t xml:space="preserve">) function within this class is used for moving. Obviously, to move an object, the class composites a pointer to a </w:t>
+      </w:r>
+      <w:proofErr w:type="spellStart"/>
+      <w:r>
+        <w:rPr>
+          <w:rFonts w:ascii="Times New Roman" w:hAnsi="Times New Roman" w:cs="Times New Roman"/>
+          <w:sz w:val="22"/>
+        </w:rPr>
+        <w:t>Renderable</w:t>
+      </w:r>
+      <w:proofErr w:type="spellEnd"/>
+      <w:r>
+        <w:rPr>
+          <w:rFonts w:ascii="Times New Roman" w:hAnsi="Times New Roman" w:cs="Times New Roman"/>
+          <w:sz w:val="22"/>
+        </w:rPr>
+        <w:t xml:space="preserve"> object to gain access to the object to be moved. To indicate which specific type of moving the object wants to implement, I defined HORIZONTAL, VERTICAL </w:t>
+      </w:r>
+      <w:r>
+        <w:rPr>
+          <w:rFonts w:ascii="Times New Roman" w:hAnsi="Times New Roman" w:cs="Times New Roman" w:hint="eastAsia"/>
+          <w:sz w:val="22"/>
+        </w:rPr>
+        <w:t>and</w:t>
+      </w:r>
+      <w:r>
+        <w:rPr>
+          <w:rFonts w:ascii="Times New Roman" w:hAnsi="Times New Roman" w:cs="Times New Roman"/>
+          <w:sz w:val="22"/>
+        </w:rPr>
+        <w:t xml:space="preserve"> KEYINPUT three ways. The </w:t>
+      </w:r>
+      <w:proofErr w:type="gramStart"/>
+      <w:r>
+        <w:rPr>
+          <w:rFonts w:ascii="Times New Roman" w:hAnsi="Times New Roman" w:cs="Times New Roman"/>
+          <w:sz w:val="22"/>
+        </w:rPr>
+        <w:t>work(</w:t>
+      </w:r>
+      <w:proofErr w:type="gramEnd"/>
+      <w:r>
+        <w:rPr>
+          <w:rFonts w:ascii="Times New Roman" w:hAnsi="Times New Roman" w:cs="Times New Roman"/>
+          <w:sz w:val="22"/>
+        </w:rPr>
+        <w:t>) uses a switch-case to decide which actual move() function would be called to move the object. As for the three types, KEYINPUT simply deals with character movements using keyboard input</w:t>
+      </w:r>
+      <w:r>
+        <w:rPr>
+          <w:rFonts w:ascii="Times New Roman" w:hAnsi="Times New Roman" w:cs="Times New Roman"/>
+          <w:sz w:val="22"/>
+        </w:rPr>
+        <w:t xml:space="preserve">, while the other two deals with back and forth movement in either horizontal or vertical direction of platforms. To make it more extensible, the speed, start point and range of the movement can be defined by users easily </w:t>
+      </w:r>
+      <w:proofErr w:type="gramStart"/>
+      <w:r>
+        <w:rPr>
+          <w:rFonts w:ascii="Times New Roman" w:hAnsi="Times New Roman" w:cs="Times New Roman"/>
+          <w:sz w:val="22"/>
+        </w:rPr>
+        <w:t>by passing</w:t>
+      </w:r>
+      <w:proofErr w:type="gramEnd"/>
+      <w:r>
+        <w:rPr>
+          <w:rFonts w:ascii="Times New Roman" w:hAnsi="Times New Roman" w:cs="Times New Roman"/>
+          <w:sz w:val="22"/>
+        </w:rPr>
+        <w:t xml:space="preserve"> corresponding arguments to the constructor. </w:t>
+      </w:r>
+    </w:p>
+    <w:p>
+      <w:pPr>
+        <w:pStyle w:val="a6"/>
+        <w:numPr>
+          <w:ilvl w:val="0"/>
+          <w:numId w:val="1"/>
+        </w:numPr>
+        <w:ind w:firstLineChars="0"/>
+        <w:rPr>
+          <w:rFonts w:ascii="Times New Roman" w:hAnsi="Times New Roman" w:cs="Times New Roman" w:hint="eastAsia"/>
+          <w:sz w:val="22"/>
+        </w:rPr>
+      </w:pPr>
+      <w:r>
+        <w:rPr>
+          <w:noProof/>
+        </w:rPr>
+        <w:drawing>
+          <wp:anchor distT="0" distB="0" distL="114300" distR="114300" simplePos="0" relativeHeight="251683840" behindDoc="0" locked="0" layoutInCell="1" allowOverlap="1" wp14:anchorId="30766CCC" wp14:editId="179C66E5">
+            <wp:simplePos x="0" y="0"/>
+            <wp:positionH relativeFrom="column">
+              <wp:posOffset>648335</wp:posOffset>
+            </wp:positionH>
+            <wp:positionV relativeFrom="paragraph">
+              <wp:posOffset>1778000</wp:posOffset>
+            </wp:positionV>
+            <wp:extent cx="3989705" cy="2370455"/>
+            <wp:effectExtent l="0" t="0" r="0" b="0"/>
+            <wp:wrapTopAndBottom/>
+            <wp:docPr id="2" name="图片 2"/>
+            <wp:cNvGraphicFramePr>
+              <a:graphicFrameLocks xmlns:a="http://schemas.openxmlformats.org/drawingml/2006/main" noChangeAspect="1"/>
+            </wp:cNvGraphicFramePr>
+            <a:graphic xmlns:a="http://schemas.openxmlformats.org/drawingml/2006/main">
+              <a:graphicData uri="http://schemas.openxmlformats.org/drawingml/2006/picture">
+                <pic:pic xmlns:pic="http://schemas.openxmlformats.org/drawingml/2006/picture">
+                  <pic:nvPicPr>
+                    <pic:cNvPr id="1" name=""/>
+                    <pic:cNvPicPr/>
+                  </pic:nvPicPr>
+                  <pic:blipFill>
+                    <a:blip r:embed="rId7"/>
+                    <a:stretch>
+                      <a:fillRect/>
+                    </a:stretch>
+                  </pic:blipFill>
+                  <pic:spPr>
+                    <a:xfrm>
+                      <a:off x="0" y="0"/>
+                      <a:ext cx="3989705" cy="2370455"/>
+                    </a:xfrm>
+                    <a:prstGeom prst="rect">
+                      <a:avLst/>
+                    </a:prstGeom>
+                  </pic:spPr>
+                </pic:pic>
+              </a:graphicData>
+            </a:graphic>
+            <wp14:sizeRelH relativeFrom="margin">
+              <wp14:pctWidth>0</wp14:pctWidth>
+            </wp14:sizeRelH>
+            <wp14:sizeRelV relativeFrom="margin">
+              <wp14:pctHeight>0</wp14:pctHeight>
+            </wp14:sizeRelV>
+          </wp:anchor>
+        </w:drawing>
+      </w:r>
+      <w:proofErr w:type="spellStart"/>
+      <w:r>
+        <w:rPr>
+          <w:rFonts w:ascii="Times New Roman" w:hAnsi="Times New Roman" w:cs="Times New Roman"/>
+          <w:sz w:val="22"/>
+        </w:rPr>
+        <w:t>Collidable</w:t>
+      </w:r>
+      <w:proofErr w:type="spellEnd"/>
+      <w:r>
+        <w:rPr>
+          <w:rFonts w:ascii="Times New Roman" w:hAnsi="Times New Roman" w:cs="Times New Roman"/>
+          <w:sz w:val="22"/>
+        </w:rPr>
+        <w:t xml:space="preserve">, which is responsible for dealing with the collision of objects. The </w:t>
+      </w:r>
+      <w:proofErr w:type="gramStart"/>
+      <w:r>
+        <w:rPr>
+          <w:rFonts w:ascii="Times New Roman" w:hAnsi="Times New Roman" w:cs="Times New Roman"/>
+          <w:sz w:val="22"/>
+        </w:rPr>
+        <w:t>work(</w:t>
+      </w:r>
+      <w:proofErr w:type="gramEnd"/>
+      <w:r>
+        <w:rPr>
+          <w:rFonts w:ascii="Times New Roman" w:hAnsi="Times New Roman" w:cs="Times New Roman"/>
+          <w:sz w:val="22"/>
+        </w:rPr>
+        <w:t xml:space="preserve">) function here works more like </w:t>
+      </w:r>
+      <w:proofErr w:type="spellStart"/>
+      <w:r>
+        <w:rPr>
+          <w:rFonts w:ascii="Times New Roman" w:hAnsi="Times New Roman" w:cs="Times New Roman"/>
+          <w:sz w:val="22"/>
+        </w:rPr>
+        <w:t>detectCollision</w:t>
+      </w:r>
+      <w:proofErr w:type="spellEnd"/>
+      <w:r>
+        <w:rPr>
+          <w:rFonts w:ascii="Times New Roman" w:hAnsi="Times New Roman" w:cs="Times New Roman"/>
+          <w:sz w:val="22"/>
+        </w:rPr>
+        <w:t xml:space="preserve">() in previous homework. Again, a </w:t>
+      </w:r>
+      <w:proofErr w:type="spellStart"/>
+      <w:r>
+        <w:rPr>
+          <w:rFonts w:ascii="Times New Roman" w:hAnsi="Times New Roman" w:cs="Times New Roman"/>
+          <w:sz w:val="22"/>
+        </w:rPr>
+        <w:t>collidable</w:t>
+      </w:r>
+      <w:proofErr w:type="spellEnd"/>
+      <w:r>
+        <w:rPr>
+          <w:rFonts w:ascii="Times New Roman" w:hAnsi="Times New Roman" w:cs="Times New Roman"/>
+          <w:sz w:val="22"/>
+        </w:rPr>
+        <w:t xml:space="preserve"> object needs to be </w:t>
+      </w:r>
+      <w:proofErr w:type="spellStart"/>
+      <w:r>
+        <w:rPr>
+          <w:rFonts w:ascii="Times New Roman" w:hAnsi="Times New Roman" w:cs="Times New Roman"/>
+          <w:sz w:val="22"/>
+        </w:rPr>
+        <w:t>renderable</w:t>
+      </w:r>
+      <w:proofErr w:type="spellEnd"/>
+      <w:r>
+        <w:rPr>
+          <w:rFonts w:ascii="Times New Roman" w:hAnsi="Times New Roman" w:cs="Times New Roman"/>
+          <w:sz w:val="22"/>
+        </w:rPr>
+        <w:t xml:space="preserve"> and may need to be movable (for platforms and characters). Therefore, there are pointers of </w:t>
+      </w:r>
+      <w:proofErr w:type="spellStart"/>
+      <w:r>
+        <w:rPr>
+          <w:rFonts w:ascii="Times New Roman" w:hAnsi="Times New Roman" w:cs="Times New Roman"/>
+          <w:sz w:val="22"/>
+        </w:rPr>
+        <w:t>Renderable</w:t>
+      </w:r>
+      <w:proofErr w:type="spellEnd"/>
+      <w:r>
+        <w:rPr>
+          <w:rFonts w:ascii="Times New Roman" w:hAnsi="Times New Roman" w:cs="Times New Roman"/>
+          <w:sz w:val="22"/>
+        </w:rPr>
+        <w:t xml:space="preserve"> and Movable in this class. An enumeration class with CHARACTER, PLATFORM, BOUNDARY and DEATHZONE is defined to indicate the actual type of the game object compositing this component</w:t>
+      </w:r>
+      <w:r>
+        <w:rPr>
+          <w:rFonts w:ascii="Times New Roman" w:hAnsi="Times New Roman" w:cs="Times New Roman"/>
+          <w:sz w:val="22"/>
+        </w:rPr>
+        <w:t xml:space="preserve">, which would be used to lead to different behaviors when collision is detected. I only implemented the function for PLATFORM here, and the other two would be implemented in section 3. </w:t>
+      </w:r>
+    </w:p>
+    <w:p>
+      <w:pPr>
+        <w:ind w:firstLineChars="200" w:firstLine="420"/>
+        <w:rPr>
+          <w:rFonts w:ascii="Times New Roman" w:hAnsi="Times New Roman" w:cs="Times New Roman"/>
+          <w:sz w:val="22"/>
+        </w:rPr>
+      </w:pPr>
+      <w:r>
+        <w:rPr>
+          <w:noProof/>
+        </w:rPr>
+        <w:drawing>
+          <wp:anchor distT="0" distB="0" distL="114300" distR="114300" simplePos="0" relativeHeight="251689984" behindDoc="0" locked="0" layoutInCell="1" allowOverlap="1" wp14:anchorId="16A5BA28" wp14:editId="5582975D">
+            <wp:simplePos x="0" y="0"/>
+            <wp:positionH relativeFrom="column">
+              <wp:posOffset>3065780</wp:posOffset>
+            </wp:positionH>
+            <wp:positionV relativeFrom="paragraph">
+              <wp:posOffset>2950845</wp:posOffset>
+            </wp:positionV>
+            <wp:extent cx="2217420" cy="967105"/>
+            <wp:effectExtent l="0" t="0" r="0" b="4445"/>
+            <wp:wrapSquare wrapText="bothSides"/>
+            <wp:docPr id="5" name="图片 5"/>
+            <wp:cNvGraphicFramePr>
+              <a:graphicFrameLocks xmlns:a="http://schemas.openxmlformats.org/drawingml/2006/main" noChangeAspect="1"/>
+            </wp:cNvGraphicFramePr>
+            <a:graphic xmlns:a="http://schemas.openxmlformats.org/drawingml/2006/main">
+              <a:graphicData uri="http://schemas.openxmlformats.org/drawingml/2006/picture">
+                <pic:pic xmlns:pic="http://schemas.openxmlformats.org/drawingml/2006/picture">
+                  <pic:nvPicPr>
+                    <pic:cNvPr id="1" name=""/>
+                    <pic:cNvPicPr/>
+                  </pic:nvPicPr>
+                  <pic:blipFill>
+                    <a:blip r:embed="rId8"/>
+                    <a:stretch>
+                      <a:fillRect/>
+                    </a:stretch>
+                  </pic:blipFill>
+                  <pic:spPr>
+                    <a:xfrm>
+                      <a:off x="0" y="0"/>
+                      <a:ext cx="2217420" cy="967105"/>
+                    </a:xfrm>
+                    <a:prstGeom prst="rect">
+                      <a:avLst/>
+                    </a:prstGeom>
+                  </pic:spPr>
+                </pic:pic>
+              </a:graphicData>
+            </a:graphic>
+            <wp14:sizeRelH relativeFrom="margin">
+              <wp14:pctWidth>0</wp14:pctWidth>
+            </wp14:sizeRelH>
+            <wp14:sizeRelV relativeFrom="margin">
+              <wp14:pctHeight>0</wp14:pctHeight>
+            </wp14:sizeRelV>
+          </wp:anchor>
+        </w:drawing>
+      </w:r>
+      <w:r>
+        <w:rPr>
+          <w:rFonts w:ascii="Times New Roman" w:hAnsi="Times New Roman" w:cs="Times New Roman"/>
+          <w:sz w:val="22"/>
+        </w:rPr>
+        <w:t xml:space="preserve">Then, for the game objects, similarly, I designed a </w:t>
+      </w:r>
+      <w:proofErr w:type="spellStart"/>
+      <w:r>
+        <w:rPr>
+          <w:rFonts w:ascii="Times New Roman" w:hAnsi="Times New Roman" w:cs="Times New Roman"/>
+          <w:sz w:val="22"/>
+        </w:rPr>
+        <w:t>GameObject</w:t>
+      </w:r>
+      <w:proofErr w:type="spellEnd"/>
+      <w:r>
+        <w:rPr>
+          <w:rFonts w:ascii="Times New Roman" w:hAnsi="Times New Roman" w:cs="Times New Roman"/>
+          <w:sz w:val="22"/>
+        </w:rPr>
+        <w:t xml:space="preserve"> class to composite the common map from </w:t>
+      </w:r>
+      <w:proofErr w:type="spellStart"/>
+      <w:r>
+        <w:rPr>
+          <w:rFonts w:ascii="Times New Roman" w:hAnsi="Times New Roman" w:cs="Times New Roman"/>
+          <w:sz w:val="22"/>
+        </w:rPr>
+        <w:t>ComponentType</w:t>
+      </w:r>
+      <w:proofErr w:type="spellEnd"/>
+      <w:r>
+        <w:rPr>
+          <w:rFonts w:ascii="Times New Roman" w:hAnsi="Times New Roman" w:cs="Times New Roman"/>
+          <w:sz w:val="22"/>
+        </w:rPr>
+        <w:t xml:space="preserve"> to </w:t>
+      </w:r>
+      <w:proofErr w:type="spellStart"/>
+      <w:r>
+        <w:rPr>
+          <w:rFonts w:ascii="Times New Roman" w:hAnsi="Times New Roman" w:cs="Times New Roman"/>
+          <w:sz w:val="22"/>
+        </w:rPr>
+        <w:t>GenericComponent</w:t>
+      </w:r>
+      <w:proofErr w:type="spellEnd"/>
+      <w:r>
+        <w:rPr>
+          <w:rFonts w:ascii="Times New Roman" w:hAnsi="Times New Roman" w:cs="Times New Roman"/>
+          <w:sz w:val="22"/>
+        </w:rPr>
+        <w:t xml:space="preserve">* and functions to add and get </w:t>
+      </w:r>
+      <w:proofErr w:type="spellStart"/>
+      <w:r>
+        <w:rPr>
+          <w:rFonts w:ascii="Times New Roman" w:hAnsi="Times New Roman" w:cs="Times New Roman"/>
+          <w:sz w:val="22"/>
+        </w:rPr>
+        <w:t>GenericComponents</w:t>
+      </w:r>
+      <w:proofErr w:type="spellEnd"/>
+      <w:r>
+        <w:rPr>
+          <w:rFonts w:ascii="Times New Roman" w:hAnsi="Times New Roman" w:cs="Times New Roman"/>
+          <w:sz w:val="22"/>
+        </w:rPr>
+        <w:t xml:space="preserve">. </w:t>
+      </w:r>
+    </w:p>
+    <w:p>
+      <w:pPr>
+        <w:ind w:firstLineChars="200" w:firstLine="440"/>
+        <w:rPr>
+          <w:rFonts w:ascii="Times New Roman" w:hAnsi="Times New Roman" w:cs="Times New Roman" w:hint="eastAsia"/>
+          <w:sz w:val="22"/>
+        </w:rPr>
+      </w:pPr>
+      <w:proofErr w:type="spellStart"/>
+      <w:r>
+        <w:rPr>
+          <w:rFonts w:ascii="Times New Roman" w:hAnsi="Times New Roman" w:cs="Times New Roman" w:hint="eastAsia"/>
+          <w:sz w:val="22"/>
+        </w:rPr>
+        <w:t>M</w:t>
+      </w:r>
+      <w:r>
+        <w:rPr>
+          <w:rFonts w:ascii="Times New Roman" w:hAnsi="Times New Roman" w:cs="Times New Roman"/>
+          <w:sz w:val="22"/>
+        </w:rPr>
+        <w:t>ovingPlatform</w:t>
+      </w:r>
+      <w:proofErr w:type="spellEnd"/>
+      <w:r>
+        <w:rPr>
+          <w:rFonts w:ascii="Times New Roman" w:hAnsi="Times New Roman" w:cs="Times New Roman"/>
+          <w:sz w:val="22"/>
+        </w:rPr>
+        <w:t xml:space="preserve"> and Character are the only two classes of game objects till now</w:t>
+      </w:r>
+      <w:r>
+        <w:rPr>
+          <w:rFonts w:ascii="Times New Roman" w:hAnsi="Times New Roman" w:cs="Times New Roman"/>
+          <w:sz w:val="22"/>
+        </w:rPr>
+        <w:t xml:space="preserve"> (, static platforms can be implemented using moving platform of velocity </w:t>
       </w:r>
       <w:bookmarkStart w:id="0" w:name="_GoBack"/>
       <w:bookmarkEnd w:id="0"/>
+      <w:r>
+        <w:rPr>
+          <w:rFonts w:ascii="Times New Roman" w:hAnsi="Times New Roman" w:cs="Times New Roman"/>
+          <w:sz w:val="22"/>
+        </w:rPr>
+        <w:t>zero)</w:t>
+      </w:r>
+      <w:r>
+        <w:rPr>
+          <w:rFonts w:ascii="Times New Roman" w:hAnsi="Times New Roman" w:cs="Times New Roman"/>
+          <w:sz w:val="22"/>
+        </w:rPr>
+        <w:t xml:space="preserve">. They all composite the three components designed above to implement the functionality they need. Specifically, Character has a vector of four </w:t>
+      </w:r>
+      <w:proofErr w:type="spellStart"/>
+      <w:r>
+        <w:rPr>
+          <w:rFonts w:ascii="Times New Roman" w:hAnsi="Times New Roman" w:cs="Times New Roman"/>
+          <w:sz w:val="22"/>
+        </w:rPr>
+        <w:t>Collidable</w:t>
+      </w:r>
+      <w:proofErr w:type="spellEnd"/>
+      <w:r>
+        <w:rPr>
+          <w:rFonts w:ascii="Times New Roman" w:hAnsi="Times New Roman" w:cs="Times New Roman"/>
+          <w:sz w:val="22"/>
+        </w:rPr>
+        <w:t xml:space="preserve"> pointers to indicate if the character is having collision with any </w:t>
+      </w:r>
+      <w:proofErr w:type="spellStart"/>
+      <w:r>
+        <w:rPr>
+          <w:rFonts w:ascii="Times New Roman" w:hAnsi="Times New Roman" w:cs="Times New Roman"/>
+          <w:sz w:val="22"/>
+        </w:rPr>
+        <w:t>collidable</w:t>
+      </w:r>
+      <w:proofErr w:type="spellEnd"/>
+      <w:r>
+        <w:rPr>
+          <w:rFonts w:ascii="Times New Roman" w:hAnsi="Times New Roman" w:cs="Times New Roman"/>
+          <w:sz w:val="22"/>
+        </w:rPr>
+        <w:t xml:space="preserve"> objects in all four ways. The pointer to the vector would </w:t>
+      </w:r>
+      <w:r>
+        <w:rPr>
+          <w:rFonts w:ascii="Times New Roman" w:hAnsi="Times New Roman" w:cs="Times New Roman"/>
+          <w:sz w:val="22"/>
+        </w:rPr>
+        <w:lastRenderedPageBreak/>
+        <w:t xml:space="preserve">be passed to the character’s </w:t>
+      </w:r>
+      <w:proofErr w:type="spellStart"/>
+      <w:r>
+        <w:rPr>
+          <w:rFonts w:ascii="Times New Roman" w:hAnsi="Times New Roman" w:cs="Times New Roman"/>
+          <w:sz w:val="22"/>
+        </w:rPr>
+        <w:t>Collidable</w:t>
+      </w:r>
+      <w:proofErr w:type="spellEnd"/>
+      <w:r>
+        <w:rPr>
+          <w:rFonts w:ascii="Times New Roman" w:hAnsi="Times New Roman" w:cs="Times New Roman"/>
+          <w:sz w:val="22"/>
+        </w:rPr>
+        <w:t xml:space="preserve"> component to implement the functionality of </w:t>
+      </w:r>
+      <w:proofErr w:type="gramStart"/>
+      <w:r>
+        <w:rPr>
+          <w:rFonts w:ascii="Times New Roman" w:hAnsi="Times New Roman" w:cs="Times New Roman"/>
+          <w:sz w:val="22"/>
+        </w:rPr>
+        <w:t>work(</w:t>
+      </w:r>
+      <w:proofErr w:type="gramEnd"/>
+      <w:r>
+        <w:rPr>
+          <w:rFonts w:ascii="Times New Roman" w:hAnsi="Times New Roman" w:cs="Times New Roman"/>
+          <w:sz w:val="22"/>
+        </w:rPr>
+        <w:t xml:space="preserve">). </w:t>
+      </w:r>
+    </w:p>
+    <w:p>
+      <w:pPr>
+        <w:ind w:firstLineChars="200" w:firstLine="420"/>
+        <w:rPr>
+          <w:rFonts w:ascii="Times New Roman" w:hAnsi="Times New Roman" w:cs="Times New Roman"/>
+          <w:sz w:val="22"/>
+        </w:rPr>
+      </w:pPr>
+      <w:r>
+        <w:rPr>
+          <w:noProof/>
+        </w:rPr>
+        <w:drawing>
+          <wp:anchor distT="0" distB="0" distL="114300" distR="114300" simplePos="0" relativeHeight="251698176" behindDoc="0" locked="0" layoutInCell="1" allowOverlap="1" wp14:anchorId="5F0B80E5" wp14:editId="5CE3E1F0">
+            <wp:simplePos x="0" y="0"/>
+            <wp:positionH relativeFrom="column">
+              <wp:posOffset>-1905</wp:posOffset>
+            </wp:positionH>
+            <wp:positionV relativeFrom="paragraph">
+              <wp:posOffset>3617595</wp:posOffset>
+            </wp:positionV>
+            <wp:extent cx="5274310" cy="966470"/>
+            <wp:effectExtent l="0" t="0" r="2540" b="5080"/>
+            <wp:wrapTopAndBottom/>
+            <wp:docPr id="14" name="图片 14"/>
+            <wp:cNvGraphicFramePr>
+              <a:graphicFrameLocks xmlns:a="http://schemas.openxmlformats.org/drawingml/2006/main" noChangeAspect="1"/>
+            </wp:cNvGraphicFramePr>
+            <a:graphic xmlns:a="http://schemas.openxmlformats.org/drawingml/2006/main">
+              <a:graphicData uri="http://schemas.openxmlformats.org/drawingml/2006/picture">
+                <pic:pic xmlns:pic="http://schemas.openxmlformats.org/drawingml/2006/picture">
+                  <pic:nvPicPr>
+                    <pic:cNvPr id="1" name=""/>
+                    <pic:cNvPicPr/>
+                  </pic:nvPicPr>
+                  <pic:blipFill>
+                    <a:blip r:embed="rId9"/>
+                    <a:stretch>
+                      <a:fillRect/>
+                    </a:stretch>
+                  </pic:blipFill>
+                  <pic:spPr>
+                    <a:xfrm>
+                      <a:off x="0" y="0"/>
+                      <a:ext cx="5274310" cy="966470"/>
+                    </a:xfrm>
+                    <a:prstGeom prst="rect">
+                      <a:avLst/>
+                    </a:prstGeom>
+                  </pic:spPr>
+                </pic:pic>
+              </a:graphicData>
+            </a:graphic>
+          </wp:anchor>
+        </w:drawing>
+      </w:r>
+      <w:r>
+        <w:rPr>
+          <w:noProof/>
+        </w:rPr>
+        <w:drawing>
+          <wp:anchor distT="0" distB="0" distL="114300" distR="114300" simplePos="0" relativeHeight="251687936" behindDoc="0" locked="0" layoutInCell="1" allowOverlap="1" wp14:anchorId="6A7144CC" wp14:editId="3E9BB554">
+            <wp:simplePos x="0" y="0"/>
+            <wp:positionH relativeFrom="column">
+              <wp:posOffset>606054</wp:posOffset>
+            </wp:positionH>
+            <wp:positionV relativeFrom="paragraph">
+              <wp:posOffset>128</wp:posOffset>
+            </wp:positionV>
+            <wp:extent cx="4094480" cy="3011170"/>
+            <wp:effectExtent l="0" t="0" r="1270" b="0"/>
+            <wp:wrapTopAndBottom/>
+            <wp:docPr id="4" name="图片 4"/>
+            <wp:cNvGraphicFramePr>
+              <a:graphicFrameLocks xmlns:a="http://schemas.openxmlformats.org/drawingml/2006/main" noChangeAspect="1"/>
+            </wp:cNvGraphicFramePr>
+            <a:graphic xmlns:a="http://schemas.openxmlformats.org/drawingml/2006/main">
+              <a:graphicData uri="http://schemas.openxmlformats.org/drawingml/2006/picture">
+                <pic:pic xmlns:pic="http://schemas.openxmlformats.org/drawingml/2006/picture">
+                  <pic:nvPicPr>
+                    <pic:cNvPr id="1" name=""/>
+                    <pic:cNvPicPr/>
+                  </pic:nvPicPr>
+                  <pic:blipFill>
+                    <a:blip r:embed="rId10"/>
+                    <a:stretch>
+                      <a:fillRect/>
+                    </a:stretch>
+                  </pic:blipFill>
+                  <pic:spPr>
+                    <a:xfrm>
+                      <a:off x="0" y="0"/>
+                      <a:ext cx="4094480" cy="3011170"/>
+                    </a:xfrm>
+                    <a:prstGeom prst="rect">
+                      <a:avLst/>
+                    </a:prstGeom>
+                  </pic:spPr>
+                </pic:pic>
+              </a:graphicData>
+            </a:graphic>
+            <wp14:sizeRelH relativeFrom="margin">
+              <wp14:pctWidth>0</wp14:pctWidth>
+            </wp14:sizeRelH>
+            <wp14:sizeRelV relativeFrom="margin">
+              <wp14:pctHeight>0</wp14:pctHeight>
+            </wp14:sizeRelV>
+          </wp:anchor>
+        </w:drawing>
+      </w:r>
+      <w:r>
+        <w:rPr>
+          <w:rFonts w:ascii="Times New Roman" w:hAnsi="Times New Roman" w:cs="Times New Roman"/>
+          <w:sz w:val="22"/>
+        </w:rPr>
+        <w:t xml:space="preserve">Originally, I made the constructor of game objects relatively simple, which only receives pointers of pre-constructed components and stores them by calling </w:t>
+      </w:r>
+      <w:proofErr w:type="spellStart"/>
+      <w:proofErr w:type="gramStart"/>
+      <w:r>
+        <w:rPr>
+          <w:rFonts w:ascii="Times New Roman" w:hAnsi="Times New Roman" w:cs="Times New Roman"/>
+          <w:sz w:val="22"/>
+        </w:rPr>
+        <w:t>addGC</w:t>
+      </w:r>
+      <w:proofErr w:type="spellEnd"/>
+      <w:r>
+        <w:rPr>
+          <w:rFonts w:ascii="Times New Roman" w:hAnsi="Times New Roman" w:cs="Times New Roman"/>
+          <w:sz w:val="22"/>
+        </w:rPr>
+        <w:t>(</w:t>
+      </w:r>
+      <w:proofErr w:type="gramEnd"/>
+      <w:r>
+        <w:rPr>
+          <w:rFonts w:ascii="Times New Roman" w:hAnsi="Times New Roman" w:cs="Times New Roman"/>
+          <w:sz w:val="22"/>
+        </w:rPr>
+        <w:t xml:space="preserve">) of </w:t>
+      </w:r>
+      <w:proofErr w:type="spellStart"/>
+      <w:r>
+        <w:rPr>
+          <w:rFonts w:ascii="Times New Roman" w:hAnsi="Times New Roman" w:cs="Times New Roman"/>
+          <w:sz w:val="22"/>
+        </w:rPr>
+        <w:t>GameObject</w:t>
+      </w:r>
+      <w:proofErr w:type="spellEnd"/>
+      <w:r>
+        <w:rPr>
+          <w:rFonts w:ascii="Times New Roman" w:hAnsi="Times New Roman" w:cs="Times New Roman"/>
+          <w:sz w:val="22"/>
+        </w:rPr>
+        <w:t xml:space="preserve">. However, this makes the construction of game objects looks quite heavy in main.cpp. </w:t>
+      </w:r>
+    </w:p>
+    <w:p>
+      <w:pPr>
+        <w:ind w:firstLineChars="200" w:firstLine="420"/>
+        <w:rPr>
+          <w:rFonts w:ascii="Times New Roman" w:hAnsi="Times New Roman" w:cs="Times New Roman"/>
+          <w:sz w:val="22"/>
+        </w:rPr>
+      </w:pPr>
+      <w:r>
+        <w:rPr>
+          <w:noProof/>
+        </w:rPr>
+        <w:drawing>
+          <wp:anchor distT="0" distB="0" distL="114300" distR="114300" simplePos="0" relativeHeight="251696128" behindDoc="0" locked="0" layoutInCell="1" allowOverlap="1" wp14:anchorId="1626FB49" wp14:editId="4262346A">
+            <wp:simplePos x="0" y="0"/>
+            <wp:positionH relativeFrom="column">
+              <wp:posOffset>-1905</wp:posOffset>
+            </wp:positionH>
+            <wp:positionV relativeFrom="paragraph">
+              <wp:posOffset>1381125</wp:posOffset>
+            </wp:positionV>
+            <wp:extent cx="5274310" cy="801370"/>
+            <wp:effectExtent l="0" t="0" r="2540" b="0"/>
+            <wp:wrapTopAndBottom/>
+            <wp:docPr id="13" name="图片 13"/>
+            <wp:cNvGraphicFramePr>
+              <a:graphicFrameLocks xmlns:a="http://schemas.openxmlformats.org/drawingml/2006/main" noChangeAspect="1"/>
+            </wp:cNvGraphicFramePr>
+            <a:graphic xmlns:a="http://schemas.openxmlformats.org/drawingml/2006/main">
+              <a:graphicData uri="http://schemas.openxmlformats.org/drawingml/2006/picture">
+                <pic:pic xmlns:pic="http://schemas.openxmlformats.org/drawingml/2006/picture">
+                  <pic:nvPicPr>
+                    <pic:cNvPr id="1" name=""/>
+                    <pic:cNvPicPr/>
+                  </pic:nvPicPr>
+                  <pic:blipFill>
+                    <a:blip r:embed="rId11"/>
+                    <a:stretch>
+                      <a:fillRect/>
+                    </a:stretch>
+                  </pic:blipFill>
+                  <pic:spPr>
+                    <a:xfrm>
+                      <a:off x="0" y="0"/>
+                      <a:ext cx="5274310" cy="801370"/>
+                    </a:xfrm>
+                    <a:prstGeom prst="rect">
+                      <a:avLst/>
+                    </a:prstGeom>
+                  </pic:spPr>
+                </pic:pic>
+              </a:graphicData>
+            </a:graphic>
+          </wp:anchor>
+        </w:drawing>
+      </w:r>
+      <w:r>
+        <w:rPr>
+          <w:rFonts w:ascii="Times New Roman" w:hAnsi="Times New Roman" w:cs="Times New Roman"/>
+          <w:sz w:val="22"/>
+        </w:rPr>
+        <w:t xml:space="preserve">I felt that this part should be encapsulated into game objects as it is part of the construction of the object. </w:t>
+      </w:r>
+      <w:r>
+        <w:rPr>
+          <w:rFonts w:ascii="Times New Roman" w:hAnsi="Times New Roman" w:cs="Times New Roman"/>
+          <w:sz w:val="22"/>
+        </w:rPr>
+        <w:t>So,</w:t>
+      </w:r>
+      <w:r>
+        <w:rPr>
+          <w:rFonts w:ascii="Times New Roman" w:hAnsi="Times New Roman" w:cs="Times New Roman"/>
+          <w:sz w:val="22"/>
+        </w:rPr>
+        <w:t xml:space="preserve"> I refactored the constructors and got the </w:t>
+      </w:r>
+      <w:r>
+        <w:rPr>
+          <w:rFonts w:ascii="Times New Roman" w:hAnsi="Times New Roman" w:cs="Times New Roman"/>
+          <w:sz w:val="22"/>
+        </w:rPr>
+        <w:t>code</w:t>
+      </w:r>
+      <w:r>
+        <w:rPr>
+          <w:rFonts w:ascii="Times New Roman" w:hAnsi="Times New Roman" w:cs="Times New Roman"/>
+          <w:sz w:val="22"/>
+        </w:rPr>
+        <w:t xml:space="preserve"> as follow. </w:t>
+      </w:r>
+    </w:p>
+    <w:p>
+      <w:pPr>
+        <w:ind w:firstLineChars="200" w:firstLine="420"/>
+        <w:rPr>
+          <w:rFonts w:ascii="Times New Roman" w:hAnsi="Times New Roman" w:cs="Times New Roman" w:hint="eastAsia"/>
+          <w:sz w:val="22"/>
+        </w:rPr>
+      </w:pPr>
+      <w:r>
+        <w:rPr>
+          <w:noProof/>
+        </w:rPr>
+        <w:drawing>
+          <wp:anchor distT="0" distB="0" distL="114300" distR="114300" simplePos="0" relativeHeight="251694080" behindDoc="0" locked="0" layoutInCell="1" allowOverlap="1" wp14:anchorId="30B4C593" wp14:editId="1AB4248D">
+            <wp:simplePos x="0" y="0"/>
+            <wp:positionH relativeFrom="column">
+              <wp:posOffset>83185</wp:posOffset>
+            </wp:positionH>
+            <wp:positionV relativeFrom="paragraph">
+              <wp:posOffset>1197610</wp:posOffset>
+            </wp:positionV>
+            <wp:extent cx="5136515" cy="2471420"/>
+            <wp:effectExtent l="0" t="0" r="6985" b="5080"/>
+            <wp:wrapTopAndBottom/>
+            <wp:docPr id="12" name="图片 12"/>
+            <wp:cNvGraphicFramePr>
+              <a:graphicFrameLocks xmlns:a="http://schemas.openxmlformats.org/drawingml/2006/main" noChangeAspect="1"/>
+            </wp:cNvGraphicFramePr>
+            <a:graphic xmlns:a="http://schemas.openxmlformats.org/drawingml/2006/main">
+              <a:graphicData uri="http://schemas.openxmlformats.org/drawingml/2006/picture">
+                <pic:pic xmlns:pic="http://schemas.openxmlformats.org/drawingml/2006/picture">
+                  <pic:nvPicPr>
+                    <pic:cNvPr id="1" name=""/>
+                    <pic:cNvPicPr/>
+                  </pic:nvPicPr>
+                  <pic:blipFill>
+                    <a:blip r:embed="rId12"/>
+                    <a:stretch>
+                      <a:fillRect/>
+                    </a:stretch>
+                  </pic:blipFill>
+                  <pic:spPr>
+                    <a:xfrm>
+                      <a:off x="0" y="0"/>
+                      <a:ext cx="5136515" cy="2471420"/>
+                    </a:xfrm>
+                    <a:prstGeom prst="rect">
+                      <a:avLst/>
+                    </a:prstGeom>
+                  </pic:spPr>
+                </pic:pic>
+              </a:graphicData>
+            </a:graphic>
+            <wp14:sizeRelH relativeFrom="margin">
+              <wp14:pctWidth>0</wp14:pctWidth>
+            </wp14:sizeRelH>
+            <wp14:sizeRelV relativeFrom="margin">
+              <wp14:pctHeight>0</wp14:pctHeight>
+            </wp14:sizeRelV>
+          </wp:anchor>
+        </w:drawing>
+      </w:r>
+      <w:r>
+        <w:rPr>
+          <w:rFonts w:ascii="Times New Roman" w:hAnsi="Times New Roman" w:cs="Times New Roman"/>
+          <w:sz w:val="22"/>
+        </w:rPr>
+        <w:t xml:space="preserve">The new constructor looks like this. The similar refactor was done to </w:t>
+      </w:r>
+      <w:proofErr w:type="spellStart"/>
+      <w:r>
+        <w:rPr>
+          <w:rFonts w:ascii="Times New Roman" w:hAnsi="Times New Roman" w:cs="Times New Roman"/>
+          <w:sz w:val="22"/>
+        </w:rPr>
+        <w:t>MovingPlatform</w:t>
+      </w:r>
+      <w:proofErr w:type="spellEnd"/>
+      <w:r>
+        <w:rPr>
+          <w:rFonts w:ascii="Times New Roman" w:hAnsi="Times New Roman" w:cs="Times New Roman"/>
+          <w:sz w:val="22"/>
+        </w:rPr>
+        <w:t xml:space="preserve"> as well. </w:t>
+      </w:r>
+    </w:p>
+    <w:p>
+      <w:pPr>
+        <w:ind w:firstLineChars="200" w:firstLine="420"/>
+        <w:rPr>
+          <w:rFonts w:ascii="Times New Roman" w:hAnsi="Times New Roman" w:cs="Times New Roman"/>
+          <w:sz w:val="22"/>
+        </w:rPr>
+      </w:pPr>
+      <w:r>
+        <w:rPr>
+          <w:noProof/>
+        </w:rPr>
+        <w:lastRenderedPageBreak/>
+        <w:drawing>
+          <wp:anchor distT="0" distB="0" distL="114300" distR="114300" simplePos="0" relativeHeight="251700224" behindDoc="0" locked="0" layoutInCell="1" allowOverlap="1" wp14:anchorId="0A208524" wp14:editId="1231F5DA">
+            <wp:simplePos x="0" y="0"/>
+            <wp:positionH relativeFrom="column">
+              <wp:posOffset>1087087</wp:posOffset>
+            </wp:positionH>
+            <wp:positionV relativeFrom="paragraph">
+              <wp:posOffset>205740</wp:posOffset>
+            </wp:positionV>
+            <wp:extent cx="2983230" cy="2336165"/>
+            <wp:effectExtent l="0" t="0" r="7620" b="6985"/>
+            <wp:wrapTopAndBottom/>
+            <wp:docPr id="15" name="图片 15"/>
+            <wp:cNvGraphicFramePr>
+              <a:graphicFrameLocks xmlns:a="http://schemas.openxmlformats.org/drawingml/2006/main" noChangeAspect="1"/>
+            </wp:cNvGraphicFramePr>
+            <a:graphic xmlns:a="http://schemas.openxmlformats.org/drawingml/2006/main">
+              <a:graphicData uri="http://schemas.openxmlformats.org/drawingml/2006/picture">
+                <pic:pic xmlns:pic="http://schemas.openxmlformats.org/drawingml/2006/picture">
+                  <pic:nvPicPr>
+                    <pic:cNvPr id="1" name=""/>
+                    <pic:cNvPicPr/>
+                  </pic:nvPicPr>
+                  <pic:blipFill>
+                    <a:blip r:embed="rId13"/>
+                    <a:stretch>
+                      <a:fillRect/>
+                    </a:stretch>
+                  </pic:blipFill>
+                  <pic:spPr>
+                    <a:xfrm>
+                      <a:off x="0" y="0"/>
+                      <a:ext cx="2983230" cy="2336165"/>
+                    </a:xfrm>
+                    <a:prstGeom prst="rect">
+                      <a:avLst/>
+                    </a:prstGeom>
+                  </pic:spPr>
+                </pic:pic>
+              </a:graphicData>
+            </a:graphic>
+            <wp14:sizeRelH relativeFrom="margin">
+              <wp14:pctWidth>0</wp14:pctWidth>
+            </wp14:sizeRelH>
+            <wp14:sizeRelV relativeFrom="margin">
+              <wp14:pctHeight>0</wp14:pctHeight>
+            </wp14:sizeRelV>
+          </wp:anchor>
+        </w:drawing>
+      </w:r>
+      <w:r>
+        <w:rPr>
+          <w:rFonts w:ascii="Times New Roman" w:hAnsi="Times New Roman" w:cs="Times New Roman"/>
+          <w:sz w:val="22"/>
+        </w:rPr>
+        <w:t xml:space="preserve">After you run the project, the effect is supposed to be like the following picture. </w:t>
+      </w:r>
     </w:p>
     <w:p>
       <w:pPr>
         <w:ind w:firstLineChars="200" w:firstLine="440"/>
         <w:rPr>
-          <w:rFonts w:ascii="Times New Roman" w:hAnsi="Times New Roman" w:cs="Times New Roman"/>
+          <w:rFonts w:ascii="Times New Roman" w:hAnsi="Times New Roman" w:cs="Times New Roman" w:hint="eastAsia"/>
           <w:sz w:val="22"/>
         </w:rPr>
       </w:pPr>
@@ -252,7 +1543,7 @@
         </w:rPr>
         <w:t xml:space="preserve"> </w:t>
       </w:r>
-      <w:hyperlink r:id="rId4" w:anchor="L76-L95" w:history="1">
+      <w:hyperlink r:id="rId14" w:anchor="L76-L95" w:history="1">
         <w:r>
           <w:rPr>
             <w:rStyle w:val="a3"/>
@@ -353,7 +1644,7 @@
                     <pic:cNvPicPr/>
                   </pic:nvPicPr>
                   <pic:blipFill>
-                    <a:blip r:embed="rId5"/>
+                    <a:blip r:embed="rId15"/>
                     <a:stretch>
                       <a:fillRect/>
                     </a:stretch>
@@ -407,7 +1698,7 @@
                     <pic:cNvPicPr/>
                   </pic:nvPicPr>
                   <pic:blipFill>
-                    <a:blip r:embed="rId6"/>
+                    <a:blip r:embed="rId16"/>
                     <a:stretch>
                       <a:fillRect/>
                     </a:stretch>
@@ -621,7 +1912,7 @@
                     <pic:cNvPicPr/>
                   </pic:nvPicPr>
                   <pic:blipFill>
-                    <a:blip r:embed="rId7"/>
+                    <a:blip r:embed="rId17"/>
                     <a:stretch>
                       <a:fillRect/>
                     </a:stretch>
@@ -685,7 +1976,7 @@
                     <pic:cNvPicPr/>
                   </pic:nvPicPr>
                   <pic:blipFill>
-                    <a:blip r:embed="rId8"/>
+                    <a:blip r:embed="rId18"/>
                     <a:stretch>
                       <a:fillRect/>
                     </a:stretch>
@@ -981,7 +2272,7 @@
                     <pic:cNvPicPr/>
                   </pic:nvPicPr>
                   <pic:blipFill>
-                    <a:blip r:embed="rId9"/>
+                    <a:blip r:embed="rId19"/>
                     <a:stretch>
                       <a:fillRect/>
                     </a:stretch>
@@ -1144,6 +2435,103 @@
     </w:sectPr>
   </w:body>
 </w:document>
+</file>
+
+<file path=word/numbering.xml><?xml version="1.0" encoding="utf-8"?>
+<w:numbering xmlns:wpc="http://schemas.microsoft.com/office/word/2010/wordprocessingCanvas" xmlns:cx="http://schemas.microsoft.com/office/drawing/2014/chartex" xmlns:cx1="http://schemas.microsoft.com/office/drawing/2015/9/8/chartex" xmlns:cx2="http://schemas.microsoft.com/office/drawing/2015/10/21/chartex" xmlns:cx3="http://schemas.microsoft.com/office/drawing/2016/5/9/chartex" xmlns:cx4="http://schemas.microsoft.com/office/drawing/2016/5/10/chartex" xmlns:cx5="http://schemas.microsoft.com/office/drawing/2016/5/11/chartex" xmlns:cx6="http://schemas.microsoft.com/office/drawing/2016/5/12/chartex" xmlns:cx7="http://schemas.microsoft.com/office/drawing/2016/5/13/chartex" xmlns:cx8="http://schemas.microsoft.com/office/drawing/2016/5/14/chartex" xmlns:mc="http://schemas.openxmlformats.org/markup-compatibility/2006" xmlns:aink="http://schemas.microsoft.com/office/drawing/2016/ink" xmlns:am3d="http://schemas.microsoft.com/office/drawing/2017/model3d" xmlns:o="urn:schemas-microsoft-com:office:office" xmlns:r="http://schemas.openxmlformats.org/officeDocument/2006/relationships" xmlns:m="http://schemas.openxmlformats.org/officeDocument/2006/math" xmlns:v="urn:schemas-microsoft-com:vml" xmlns:wp14="http://schemas.microsoft.com/office/word/2010/wordprocessingDrawing" xmlns:wp="http://schemas.openxmlformats.org/drawingml/2006/wordprocessingDrawing" xmlns:w10="urn:schemas-microsoft-com:office:word" xmlns:w="http://schemas.openxmlformats.org/wordprocessingml/2006/main" xmlns:w14="http://schemas.microsoft.com/office/word/2010/wordml" xmlns:w15="http://schemas.microsoft.com/office/word/2012/wordml" xmlns:w16cid="http://schemas.microsoft.com/office/word/2016/wordml/cid" xmlns:w16se="http://schemas.microsoft.com/office/word/2015/wordml/symex" xmlns:wpg="http://schemas.microsoft.com/office/word/2010/wordprocessingGroup" xmlns:wpi="http://schemas.microsoft.com/office/word/2010/wordprocessingInk" xmlns:wne="http://schemas.microsoft.com/office/word/2006/wordml" xmlns:wps="http://schemas.microsoft.com/office/word/2010/wordprocessingShape" mc:Ignorable="w14 w15 w16se w16cid wp14">
+  <w:abstractNum w:abstractNumId="0" w15:restartNumberingAfterBreak="0">
+    <w:nsid w:val="357D3CBA"/>
+    <w:multiLevelType w:val="hybridMultilevel"/>
+    <w:tmpl w:val="2FDC7A4E"/>
+    <w:lvl w:ilvl="0" w:tplc="B47452DC">
+      <w:start w:val="1"/>
+      <w:numFmt w:val="decimal"/>
+      <w:lvlText w:val="%1."/>
+      <w:lvlJc w:val="left"/>
+      <w:pPr>
+        <w:ind w:left="800" w:hanging="360"/>
+      </w:pPr>
+      <w:rPr>
+        <w:rFonts w:hint="default"/>
+      </w:rPr>
+    </w:lvl>
+    <w:lvl w:ilvl="1" w:tplc="04090019" w:tentative="1">
+      <w:start w:val="1"/>
+      <w:numFmt w:val="lowerLetter"/>
+      <w:lvlText w:val="%2)"/>
+      <w:lvlJc w:val="left"/>
+      <w:pPr>
+        <w:ind w:left="1280" w:hanging="420"/>
+      </w:pPr>
+    </w:lvl>
+    <w:lvl w:ilvl="2" w:tplc="0409001B" w:tentative="1">
+      <w:start w:val="1"/>
+      <w:numFmt w:val="lowerRoman"/>
+      <w:lvlText w:val="%3."/>
+      <w:lvlJc w:val="right"/>
+      <w:pPr>
+        <w:ind w:left="1700" w:hanging="420"/>
+      </w:pPr>
+    </w:lvl>
+    <w:lvl w:ilvl="3" w:tplc="0409000F" w:tentative="1">
+      <w:start w:val="1"/>
+      <w:numFmt w:val="decimal"/>
+      <w:lvlText w:val="%4."/>
+      <w:lvlJc w:val="left"/>
+      <w:pPr>
+        <w:ind w:left="2120" w:hanging="420"/>
+      </w:pPr>
+    </w:lvl>
+    <w:lvl w:ilvl="4" w:tplc="04090019" w:tentative="1">
+      <w:start w:val="1"/>
+      <w:numFmt w:val="lowerLetter"/>
+      <w:lvlText w:val="%5)"/>
+      <w:lvlJc w:val="left"/>
+      <w:pPr>
+        <w:ind w:left="2540" w:hanging="420"/>
+      </w:pPr>
+    </w:lvl>
+    <w:lvl w:ilvl="5" w:tplc="0409001B" w:tentative="1">
+      <w:start w:val="1"/>
+      <w:numFmt w:val="lowerRoman"/>
+      <w:lvlText w:val="%6."/>
+      <w:lvlJc w:val="right"/>
+      <w:pPr>
+        <w:ind w:left="2960" w:hanging="420"/>
+      </w:pPr>
+    </w:lvl>
+    <w:lvl w:ilvl="6" w:tplc="0409000F" w:tentative="1">
+      <w:start w:val="1"/>
+      <w:numFmt w:val="decimal"/>
+      <w:lvlText w:val="%7."/>
+      <w:lvlJc w:val="left"/>
+      <w:pPr>
+        <w:ind w:left="3380" w:hanging="420"/>
+      </w:pPr>
+    </w:lvl>
+    <w:lvl w:ilvl="7" w:tplc="04090019" w:tentative="1">
+      <w:start w:val="1"/>
+      <w:numFmt w:val="lowerLetter"/>
+      <w:lvlText w:val="%8)"/>
+      <w:lvlJc w:val="left"/>
+      <w:pPr>
+        <w:ind w:left="3800" w:hanging="420"/>
+      </w:pPr>
+    </w:lvl>
+    <w:lvl w:ilvl="8" w:tplc="0409001B" w:tentative="1">
+      <w:start w:val="1"/>
+      <w:numFmt w:val="lowerRoman"/>
+      <w:lvlText w:val="%9."/>
+      <w:lvlJc w:val="right"/>
+      <w:pPr>
+        <w:ind w:left="4220" w:hanging="420"/>
+      </w:pPr>
+    </w:lvl>
+  </w:abstractNum>
+  <w:num w:numId="1">
+    <w:abstractNumId w:val="0"/>
+  </w:num>
+</w:numbering>
 </file>
 
 <file path=word/styles.xml><?xml version="1.0" encoding="utf-8"?>
@@ -1607,6 +2995,16 @@
       <w:u w:val="single"/>
     </w:rPr>
   </w:style>
+  <w:style w:type="paragraph" w:styleId="a6">
+    <w:name w:val="List Paragraph"/>
+    <w:basedOn w:val="a"/>
+    <w:uiPriority w:val="34"/>
+    <w:qFormat/>
+    <w:rsid w:val="0040137A"/>
+    <w:pPr>
+      <w:ind w:firstLineChars="200" w:firstLine="420"/>
+    </w:pPr>
+  </w:style>
 </w:styles>
 </file>
 

</xml_diff>

<commit_message>
updated section 2 documentation
</commit_message>
<xml_diff>
--- a/Writeup.docx
+++ b/Writeup.docx
@@ -360,7 +360,7 @@
       <w:pPr>
         <w:ind w:firstLineChars="200" w:firstLine="420"/>
         <w:rPr>
-          <w:rFonts w:ascii="Times New Roman" w:hAnsi="Times New Roman" w:cs="Times New Roman" w:hint="eastAsia"/>
+          <w:rFonts w:ascii="Times New Roman" w:hAnsi="Times New Roman" w:cs="Times New Roman"/>
           <w:sz w:val="22"/>
         </w:rPr>
       </w:pPr>
@@ -632,7 +632,7 @@
         </w:numPr>
         <w:ind w:firstLineChars="0"/>
         <w:rPr>
-          <w:rFonts w:ascii="Times New Roman" w:hAnsi="Times New Roman" w:cs="Times New Roman" w:hint="eastAsia"/>
+          <w:rFonts w:ascii="Times New Roman" w:hAnsi="Times New Roman" w:cs="Times New Roman"/>
           <w:sz w:val="22"/>
         </w:rPr>
       </w:pPr>
@@ -932,16 +932,16 @@
       <w:pPr>
         <w:ind w:firstLineChars="200" w:firstLine="440"/>
         <w:rPr>
+          <w:rFonts w:ascii="Times New Roman" w:hAnsi="Times New Roman" w:cs="Times New Roman"/>
+          <w:sz w:val="22"/>
+        </w:rPr>
+      </w:pPr>
+      <w:proofErr w:type="spellStart"/>
+      <w:r>
+        <w:rPr>
           <w:rFonts w:ascii="Times New Roman" w:hAnsi="Times New Roman" w:cs="Times New Roman" w:hint="eastAsia"/>
           <w:sz w:val="22"/>
         </w:rPr>
-      </w:pPr>
-      <w:proofErr w:type="spellStart"/>
-      <w:r>
-        <w:rPr>
-          <w:rFonts w:ascii="Times New Roman" w:hAnsi="Times New Roman" w:cs="Times New Roman" w:hint="eastAsia"/>
-          <w:sz w:val="22"/>
-        </w:rPr>
         <w:t>M</w:t>
       </w:r>
       <w:r>
@@ -964,16 +964,7 @@
           <w:rFonts w:ascii="Times New Roman" w:hAnsi="Times New Roman" w:cs="Times New Roman"/>
           <w:sz w:val="22"/>
         </w:rPr>
-        <w:t xml:space="preserve"> (, static platforms can be implemented using moving platform of velocity </w:t>
-      </w:r>
-      <w:bookmarkStart w:id="0" w:name="_GoBack"/>
-      <w:bookmarkEnd w:id="0"/>
-      <w:r>
-        <w:rPr>
-          <w:rFonts w:ascii="Times New Roman" w:hAnsi="Times New Roman" w:cs="Times New Roman"/>
-          <w:sz w:val="22"/>
-        </w:rPr>
-        <w:t>zero)</w:t>
+        <w:t xml:space="preserve"> (, static platforms can be implemented using moving platform of velocity zero)</w:t>
       </w:r>
       <w:r>
         <w:rPr>
@@ -1310,7 +1301,7 @@
       <w:pPr>
         <w:ind w:firstLineChars="200" w:firstLine="420"/>
         <w:rPr>
-          <w:rFonts w:ascii="Times New Roman" w:hAnsi="Times New Roman" w:cs="Times New Roman" w:hint="eastAsia"/>
+          <w:rFonts w:ascii="Times New Roman" w:hAnsi="Times New Roman" w:cs="Times New Roman"/>
           <w:sz w:val="22"/>
         </w:rPr>
       </w:pPr>
@@ -1406,7 +1397,7 @@
         </w:rPr>
         <w:lastRenderedPageBreak/>
         <w:drawing>
-          <wp:anchor distT="0" distB="0" distL="114300" distR="114300" simplePos="0" relativeHeight="251700224" behindDoc="0" locked="0" layoutInCell="1" allowOverlap="1" wp14:anchorId="0A208524" wp14:editId="1231F5DA">
+          <wp:anchor distT="0" distB="0" distL="114300" distR="114300" simplePos="0" relativeHeight="251700224" behindDoc="0" locked="0" layoutInCell="1" allowOverlap="1" wp14:anchorId="0A208524" wp14:editId="10C453AA">
             <wp:simplePos x="0" y="0"/>
             <wp:positionH relativeFrom="column">
               <wp:posOffset>1087087</wp:posOffset>
@@ -1467,7 +1458,7 @@
       <w:pPr>
         <w:ind w:firstLineChars="200" w:firstLine="440"/>
         <w:rPr>
-          <w:rFonts w:ascii="Times New Roman" w:hAnsi="Times New Roman" w:cs="Times New Roman" w:hint="eastAsia"/>
+          <w:rFonts w:ascii="Times New Roman" w:hAnsi="Times New Roman" w:cs="Times New Roman"/>
           <w:sz w:val="22"/>
         </w:rPr>
       </w:pPr>
@@ -1511,7 +1502,21 @@
           <w:rFonts w:ascii="Times New Roman" w:hAnsi="Times New Roman" w:cs="Times New Roman"/>
           <w:sz w:val="22"/>
         </w:rPr>
-        <w:t xml:space="preserve">I divided this section into two parts to implement. The first is to implement a single-thread version of a client-server model which has the functionality of interaction between a server and several clients. The second is to implement a multi-thread version in case the server is blocked by one request. </w:t>
+        <w:t>T</w:t>
+      </w:r>
+      <w:r>
+        <w:rPr>
+          <w:rFonts w:ascii="Times New Roman" w:hAnsi="Times New Roman" w:cs="Times New Roman" w:hint="eastAsia"/>
+          <w:sz w:val="22"/>
+        </w:rPr>
+        <w:t>his</w:t>
+      </w:r>
+      <w:r>
+        <w:rPr>
+          <w:rFonts w:ascii="Times New Roman" w:hAnsi="Times New Roman" w:cs="Times New Roman"/>
+          <w:sz w:val="22"/>
+        </w:rPr>
+        <w:t xml:space="preserve"> section is relatively easy because the most important design for networking has already been completed in last homework. What I need to do in this section is to put the modeled design of game objects and the networking communication design together. </w:t>
       </w:r>
     </w:p>
     <w:p>
@@ -1527,91 +1532,107 @@
           <w:rFonts w:ascii="Times New Roman" w:hAnsi="Times New Roman" w:cs="Times New Roman"/>
           <w:sz w:val="22"/>
         </w:rPr>
-        <w:t xml:space="preserve">For the first part, I referred to the 0MQ tutorial and took the skeleton of the hello server and hello client program. </w:t>
-      </w:r>
-      <w:r>
-        <w:rPr>
-          <w:rFonts w:ascii="Times New Roman" w:hAnsi="Times New Roman" w:cs="Times New Roman"/>
-          <w:sz w:val="22"/>
-        </w:rPr>
-        <w:t>I also referred to some helper functions which dealt with sending and receiving strings on</w:t>
-      </w:r>
-      <w:r>
-        <w:rPr>
-          <w:rFonts w:ascii="Times New Roman" w:hAnsi="Times New Roman" w:cs="Times New Roman"/>
-          <w:sz w:val="22"/>
-        </w:rPr>
-        <w:t xml:space="preserve"> </w:t>
-      </w:r>
-      <w:hyperlink r:id="rId14" w:anchor="L76-L95" w:history="1">
-        <w:r>
-          <w:rPr>
-            <w:rStyle w:val="a3"/>
-            <w:rFonts w:ascii="Times New Roman" w:hAnsi="Times New Roman" w:cs="Times New Roman"/>
-            <w:sz w:val="22"/>
-          </w:rPr>
-          <w:t>GitHub</w:t>
-        </w:r>
-      </w:hyperlink>
-      <w:r>
-        <w:rPr>
-          <w:rFonts w:ascii="Times New Roman" w:hAnsi="Times New Roman" w:cs="Times New Roman"/>
-          <w:sz w:val="22"/>
-        </w:rPr>
-        <w:t xml:space="preserve">. </w:t>
-      </w:r>
-      <w:r>
-        <w:rPr>
-          <w:rFonts w:ascii="Times New Roman" w:hAnsi="Times New Roman" w:cs="Times New Roman"/>
-          <w:sz w:val="22"/>
-        </w:rPr>
-        <w:t xml:space="preserve">I tried to run it but failed for some reason. I guessed it was because there was some difference between the interfaces of </w:t>
-      </w:r>
-      <w:proofErr w:type="spellStart"/>
-      <w:proofErr w:type="gramStart"/>
-      <w:r>
-        <w:rPr>
-          <w:rFonts w:ascii="Times New Roman" w:hAnsi="Times New Roman" w:cs="Times New Roman"/>
-          <w:sz w:val="22"/>
-        </w:rPr>
-        <w:t>recv</w:t>
-      </w:r>
-      <w:proofErr w:type="spellEnd"/>
-      <w:r>
-        <w:rPr>
-          <w:rFonts w:ascii="Times New Roman" w:hAnsi="Times New Roman" w:cs="Times New Roman"/>
-          <w:sz w:val="22"/>
-        </w:rPr>
-        <w:t>(</w:t>
-      </w:r>
-      <w:proofErr w:type="gramEnd"/>
-      <w:r>
-        <w:rPr>
-          <w:rFonts w:ascii="Times New Roman" w:hAnsi="Times New Roman" w:cs="Times New Roman"/>
-          <w:sz w:val="22"/>
-        </w:rPr>
-        <w:t xml:space="preserve">) and send() function </w:t>
-      </w:r>
-      <w:r>
-        <w:rPr>
-          <w:rFonts w:ascii="Times New Roman" w:hAnsi="Times New Roman" w:cs="Times New Roman"/>
-          <w:sz w:val="22"/>
-        </w:rPr>
-        <w:t xml:space="preserve">of different versions of 0MQ(, which seems weird to me. The interfaces are supposed to remain unchanged, aren’t they?). </w:t>
-      </w:r>
-      <w:r>
-        <w:rPr>
-          <w:rFonts w:ascii="Times New Roman" w:hAnsi="Times New Roman" w:cs="Times New Roman"/>
-          <w:sz w:val="22"/>
-        </w:rPr>
-        <w:t xml:space="preserve">After I modified a little bit according to the error message, I got codes like this. </w:t>
-      </w:r>
-    </w:p>
-    <w:p>
-      <w:pPr>
-        <w:ind w:firstLineChars="200" w:firstLine="420"/>
-        <w:rPr>
-          <w:rFonts w:ascii="Times New Roman" w:hAnsi="Times New Roman" w:cs="Times New Roman"/>
+        <w:t xml:space="preserve">Thus, firstly, I </w:t>
+      </w:r>
+      <w:r>
+        <w:rPr>
+          <w:rFonts w:ascii="Times New Roman" w:hAnsi="Times New Roman" w:cs="Times New Roman"/>
+          <w:sz w:val="22"/>
+        </w:rPr>
+        <w:t>substituted</w:t>
+      </w:r>
+      <w:r>
+        <w:rPr>
+          <w:rFonts w:ascii="Times New Roman" w:hAnsi="Times New Roman" w:cs="Times New Roman"/>
+          <w:sz w:val="22"/>
+        </w:rPr>
+        <w:t xml:space="preserve"> the original game object package of the </w:t>
+      </w:r>
+      <w:r>
+        <w:rPr>
+          <w:rFonts w:ascii="Times New Roman" w:hAnsi="Times New Roman" w:cs="Times New Roman"/>
+          <w:sz w:val="22"/>
+        </w:rPr>
+        <w:t xml:space="preserve">server/client project with the new object package of the modeled game project and then modified the original implementation of networking package to fulfill the requirements of communication. </w:t>
+      </w:r>
+    </w:p>
+    <w:p>
+      <w:pPr>
+        <w:ind w:firstLineChars="200" w:firstLine="440"/>
+        <w:rPr>
+          <w:rFonts w:ascii="Times New Roman" w:hAnsi="Times New Roman" w:cs="Times New Roman"/>
+          <w:sz w:val="22"/>
+        </w:rPr>
+      </w:pPr>
+      <w:r>
+        <w:rPr>
+          <w:rFonts w:ascii="Times New Roman" w:hAnsi="Times New Roman" w:cs="Times New Roman"/>
+          <w:sz w:val="22"/>
+        </w:rPr>
+        <w:t xml:space="preserve">Afterwards, what’s new this time is to </w:t>
+      </w:r>
+      <w:r>
+        <w:rPr>
+          <w:rFonts w:ascii="Times New Roman" w:hAnsi="Times New Roman" w:cs="Times New Roman"/>
+          <w:sz w:val="22"/>
+        </w:rPr>
+        <w:t>implement a graceful disconnection operation. My design is to let a disconnecting client send a different message</w:t>
+      </w:r>
+      <w:r>
+        <w:rPr>
+          <w:rFonts w:ascii="Times New Roman" w:hAnsi="Times New Roman" w:cs="Times New Roman"/>
+          <w:sz w:val="22"/>
+        </w:rPr>
+        <w:t xml:space="preserve"> (“CLIENT-NAME D”)</w:t>
+      </w:r>
+      <w:r>
+        <w:rPr>
+          <w:rFonts w:ascii="Times New Roman" w:hAnsi="Times New Roman" w:cs="Times New Roman"/>
+          <w:sz w:val="22"/>
+        </w:rPr>
+        <w:t xml:space="preserve"> to server to indicate that it’s disconnecting before it closes the window. Then, the server reset the stored character pointer of that client to NULL so that when the publisher of server broadcast message to all the other clients next time, it can notify everyone that one client has disconnected</w:t>
+      </w:r>
+      <w:r>
+        <w:rPr>
+          <w:rFonts w:ascii="Times New Roman" w:hAnsi="Times New Roman" w:cs="Times New Roman"/>
+          <w:sz w:val="22"/>
+        </w:rPr>
+        <w:t xml:space="preserve"> (, using “C CLIENT_NAME D”)</w:t>
+      </w:r>
+      <w:r>
+        <w:rPr>
+          <w:rFonts w:ascii="Times New Roman" w:hAnsi="Times New Roman" w:cs="Times New Roman"/>
+          <w:sz w:val="22"/>
+        </w:rPr>
+        <w:t xml:space="preserve">. In this way, the figure of the disconnecting client on other clients’ windows can be removed properly. After completing all these things, the server erases the pair of information of that client in the map of client name to character pointer to get ready for the next connection. </w:t>
+      </w:r>
+    </w:p>
+    <w:p>
+      <w:pPr>
+        <w:ind w:firstLineChars="200" w:firstLine="440"/>
+        <w:rPr>
+          <w:rFonts w:ascii="Times New Roman" w:hAnsi="Times New Roman" w:cs="Times New Roman"/>
+          <w:sz w:val="22"/>
+        </w:rPr>
+      </w:pPr>
+      <w:r>
+        <w:rPr>
+          <w:rFonts w:ascii="Times New Roman" w:hAnsi="Times New Roman" w:cs="Times New Roman"/>
+          <w:sz w:val="22"/>
+        </w:rPr>
+        <w:t xml:space="preserve">In conclusion, the most important design of my client/server model lies in: </w:t>
+      </w:r>
+    </w:p>
+    <w:p>
+      <w:pPr>
+        <w:pStyle w:val="a6"/>
+        <w:numPr>
+          <w:ilvl w:val="0"/>
+          <w:numId w:val="2"/>
+        </w:numPr>
+        <w:ind w:firstLineChars="0"/>
+        <w:rPr>
+          <w:rFonts w:ascii="Times New Roman" w:hAnsi="Times New Roman" w:cs="Times New Roman" w:hint="eastAsia"/>
           <w:sz w:val="22"/>
         </w:rPr>
       </w:pPr>
@@ -1619,20 +1640,73 @@
         <w:rPr>
           <w:noProof/>
         </w:rPr>
-        <w:lastRenderedPageBreak/>
         <w:drawing>
-          <wp:anchor distT="0" distB="0" distL="114300" distR="114300" simplePos="0" relativeHeight="251673600" behindDoc="0" locked="0" layoutInCell="1" allowOverlap="1" wp14:anchorId="58060D15" wp14:editId="2B724C9E">
+          <wp:anchor distT="0" distB="0" distL="114300" distR="114300" simplePos="0" relativeHeight="251704320" behindDoc="0" locked="0" layoutInCell="1" allowOverlap="1" wp14:anchorId="01EE3BF4" wp14:editId="3FAD8023">
             <wp:simplePos x="0" y="0"/>
             <wp:positionH relativeFrom="column">
-              <wp:posOffset>1010920</wp:posOffset>
+              <wp:posOffset>2630805</wp:posOffset>
             </wp:positionH>
             <wp:positionV relativeFrom="paragraph">
-              <wp:posOffset>3302000</wp:posOffset>
+              <wp:posOffset>396203</wp:posOffset>
             </wp:positionV>
-            <wp:extent cx="3290570" cy="1540510"/>
-            <wp:effectExtent l="0" t="0" r="5080" b="2540"/>
+            <wp:extent cx="2793365" cy="1333500"/>
+            <wp:effectExtent l="0" t="0" r="6985" b="0"/>
             <wp:wrapTopAndBottom/>
-            <wp:docPr id="8" name="图片 8"/>
+            <wp:docPr id="16" name="图片 16"/>
+            <wp:cNvGraphicFramePr>
+              <a:graphicFrameLocks xmlns:a="http://schemas.openxmlformats.org/drawingml/2006/main" noChangeAspect="1"/>
+            </wp:cNvGraphicFramePr>
+            <a:graphic xmlns:a="http://schemas.openxmlformats.org/drawingml/2006/main">
+              <a:graphicData uri="http://schemas.openxmlformats.org/drawingml/2006/picture">
+                <pic:pic xmlns:pic="http://schemas.openxmlformats.org/drawingml/2006/picture">
+                  <pic:nvPicPr>
+                    <pic:cNvPr id="1" name=""/>
+                    <pic:cNvPicPr/>
+                  </pic:nvPicPr>
+                  <pic:blipFill>
+                    <a:blip r:embed="rId14"/>
+                    <a:stretch>
+                      <a:fillRect/>
+                    </a:stretch>
+                  </pic:blipFill>
+                  <pic:spPr>
+                    <a:xfrm>
+                      <a:off x="0" y="0"/>
+                      <a:ext cx="2793365" cy="1333500"/>
+                    </a:xfrm>
+                    <a:prstGeom prst="rect">
+                      <a:avLst/>
+                    </a:prstGeom>
+                  </pic:spPr>
+                </pic:pic>
+              </a:graphicData>
+            </a:graphic>
+            <wp14:sizeRelH relativeFrom="margin">
+              <wp14:pctWidth>0</wp14:pctWidth>
+            </wp14:sizeRelH>
+            <wp14:sizeRelV relativeFrom="margin">
+              <wp14:pctHeight>0</wp14:pctHeight>
+            </wp14:sizeRelV>
+          </wp:anchor>
+        </w:drawing>
+      </w:r>
+      <w:r>
+        <w:rPr>
+          <w:noProof/>
+        </w:rPr>
+        <w:drawing>
+          <wp:anchor distT="0" distB="0" distL="114300" distR="114300" simplePos="0" relativeHeight="251702272" behindDoc="0" locked="0" layoutInCell="1" allowOverlap="1" wp14:anchorId="1D224D12" wp14:editId="185BB919">
+            <wp:simplePos x="0" y="0"/>
+            <wp:positionH relativeFrom="column">
+              <wp:posOffset>-70599</wp:posOffset>
+            </wp:positionH>
+            <wp:positionV relativeFrom="paragraph">
+              <wp:posOffset>398388</wp:posOffset>
+            </wp:positionV>
+            <wp:extent cx="2626360" cy="1304925"/>
+            <wp:effectExtent l="0" t="0" r="2540" b="9525"/>
+            <wp:wrapTopAndBottom/>
+            <wp:docPr id="6" name="图片 6"/>
             <wp:cNvGraphicFramePr>
               <a:graphicFrameLocks xmlns:a="http://schemas.openxmlformats.org/drawingml/2006/main" noChangeAspect="1"/>
             </wp:cNvGraphicFramePr>
@@ -1652,7 +1726,7 @@
                   <pic:spPr>
                     <a:xfrm>
                       <a:off x="0" y="0"/>
-                      <a:ext cx="3290570" cy="1540510"/>
+                      <a:ext cx="2626360" cy="1304925"/>
                     </a:xfrm>
                     <a:prstGeom prst="rect">
                       <a:avLst/>
@@ -1672,21 +1746,81 @@
       </w:r>
       <w:r>
         <w:rPr>
+          <w:rFonts w:ascii="Times New Roman" w:hAnsi="Times New Roman" w:cs="Times New Roman"/>
+          <w:sz w:val="22"/>
+        </w:rPr>
+        <w:t xml:space="preserve">The </w:t>
+      </w:r>
+      <w:r>
+        <w:rPr>
+          <w:rFonts w:ascii="Times New Roman" w:hAnsi="Times New Roman" w:cs="Times New Roman"/>
+          <w:sz w:val="22"/>
+        </w:rPr>
+        <w:t xml:space="preserve">disconnection functions in both client end and server end, which directly deal with the disconnection behavior. </w:t>
+      </w:r>
+    </w:p>
+    <w:p>
+      <w:pPr>
+        <w:pStyle w:val="a6"/>
+        <w:numPr>
+          <w:ilvl w:val="0"/>
+          <w:numId w:val="2"/>
+        </w:numPr>
+        <w:ind w:firstLineChars="0"/>
+        <w:rPr>
+          <w:rFonts w:ascii="Times New Roman" w:hAnsi="Times New Roman" w:cs="Times New Roman"/>
+          <w:sz w:val="22"/>
+        </w:rPr>
+      </w:pPr>
+      <w:r>
+        <w:rPr>
+          <w:rFonts w:ascii="Times New Roman" w:hAnsi="Times New Roman" w:cs="Times New Roman"/>
+          <w:sz w:val="22"/>
+        </w:rPr>
+        <w:t xml:space="preserve">The modified part of the publication and subscription function dealing with disconnections in server and client. </w:t>
+      </w:r>
+    </w:p>
+    <w:p>
+      <w:pPr>
+        <w:pStyle w:val="a6"/>
+        <w:ind w:left="800" w:firstLineChars="0" w:firstLine="0"/>
+        <w:rPr>
+          <w:rFonts w:ascii="Times New Roman" w:hAnsi="Times New Roman" w:cs="Times New Roman"/>
+          <w:sz w:val="22"/>
+        </w:rPr>
+      </w:pPr>
+      <w:r>
+        <w:rPr>
+          <w:rFonts w:ascii="Times New Roman" w:hAnsi="Times New Roman" w:cs="Times New Roman"/>
+          <w:sz w:val="22"/>
+        </w:rPr>
+        <w:t xml:space="preserve">The server publication function would send disconnecting messages when </w:t>
+      </w:r>
+      <w:r>
+        <w:rPr>
+          <w:rFonts w:ascii="Times New Roman" w:hAnsi="Times New Roman" w:cs="Times New Roman"/>
+          <w:sz w:val="22"/>
+        </w:rPr>
+        <w:lastRenderedPageBreak/>
+        <w:t xml:space="preserve">encountering pairs with character pointer is NULL. After sending the message, the </w:t>
+      </w:r>
+      <w:r>
+        <w:rPr>
           <w:noProof/>
         </w:rPr>
         <w:drawing>
-          <wp:anchor distT="0" distB="0" distL="114300" distR="114300" simplePos="0" relativeHeight="251671552" behindDoc="0" locked="0" layoutInCell="1" allowOverlap="1" wp14:anchorId="274A2337" wp14:editId="3A260294">
+          <wp:anchor distT="0" distB="0" distL="114300" distR="114300" simplePos="0" relativeHeight="251706368" behindDoc="0" locked="0" layoutInCell="1" allowOverlap="1" wp14:anchorId="376F94A3" wp14:editId="5A23A2EE">
             <wp:simplePos x="0" y="0"/>
             <wp:positionH relativeFrom="column">
-              <wp:posOffset>477520</wp:posOffset>
+              <wp:posOffset>901700</wp:posOffset>
             </wp:positionH>
             <wp:positionV relativeFrom="paragraph">
-              <wp:posOffset>18415</wp:posOffset>
+              <wp:posOffset>189865</wp:posOffset>
             </wp:positionV>
-            <wp:extent cx="4258945" cy="2450465"/>
-            <wp:effectExtent l="0" t="0" r="8255" b="6985"/>
+            <wp:extent cx="3358515" cy="1844040"/>
+            <wp:effectExtent l="0" t="0" r="0" b="3810"/>
             <wp:wrapTopAndBottom/>
-            <wp:docPr id="7" name="图片 7"/>
+            <wp:docPr id="17" name="图片 17"/>
             <wp:cNvGraphicFramePr>
               <a:graphicFrameLocks xmlns:a="http://schemas.openxmlformats.org/drawingml/2006/main" noChangeAspect="1"/>
             </wp:cNvGraphicFramePr>
@@ -1706,7 +1840,7 @@
                   <pic:spPr>
                     <a:xfrm>
                       <a:off x="0" y="0"/>
-                      <a:ext cx="4258945" cy="2450465"/>
+                      <a:ext cx="3358515" cy="1844040"/>
                     </a:xfrm>
                     <a:prstGeom prst="rect">
                       <a:avLst/>
@@ -1729,178 +1863,35 @@
           <w:rFonts w:ascii="Times New Roman" w:hAnsi="Times New Roman" w:cs="Times New Roman"/>
           <w:sz w:val="22"/>
         </w:rPr>
-        <w:t xml:space="preserve">Then, clients are simple in my design. In one iteration of the loop, they send their names to the server and receive response from server. After sleeping for 5 seconds, next iteration begins. I made the name of client constant value so that I could easily make duplicates from one client project. </w:t>
-      </w:r>
-    </w:p>
-    <w:p>
-      <w:pPr>
-        <w:ind w:firstLineChars="200" w:firstLine="440"/>
-        <w:rPr>
-          <w:rFonts w:ascii="Times New Roman" w:hAnsi="Times New Roman" w:cs="Times New Roman"/>
-          <w:sz w:val="22"/>
-        </w:rPr>
-      </w:pPr>
-      <w:r>
-        <w:rPr>
-          <w:rFonts w:ascii="Times New Roman" w:hAnsi="Times New Roman" w:cs="Times New Roman"/>
-          <w:sz w:val="22"/>
-        </w:rPr>
-        <w:t>For the server</w:t>
-      </w:r>
-      <w:r>
-        <w:rPr>
-          <w:rFonts w:ascii="Times New Roman" w:hAnsi="Times New Roman" w:cs="Times New Roman"/>
-          <w:sz w:val="22"/>
-        </w:rPr>
-        <w:t>, it maintains a vector of Clients (including information of client name and the count iteration) so that it can tell how many iterations a client has gone through. Every time when there is a request, the server update the vector according to the client name received. Next, a string message is generated from the information given by the vector</w:t>
-      </w:r>
-      <w:r>
-        <w:rPr>
-          <w:rFonts w:ascii="Times New Roman" w:hAnsi="Times New Roman" w:cs="Times New Roman"/>
-          <w:sz w:val="22"/>
-        </w:rPr>
-        <w:t xml:space="preserve"> </w:t>
-      </w:r>
-      <w:r>
-        <w:rPr>
-          <w:rFonts w:ascii="Times New Roman" w:hAnsi="Times New Roman" w:cs="Times New Roman"/>
-          <w:sz w:val="22"/>
-        </w:rPr>
-        <w:t xml:space="preserve">and sent to client. </w:t>
-      </w:r>
-    </w:p>
-    <w:p>
-      <w:pPr>
-        <w:ind w:firstLineChars="200" w:firstLine="440"/>
-        <w:rPr>
-          <w:rFonts w:ascii="Times New Roman" w:hAnsi="Times New Roman" w:cs="Times New Roman"/>
-          <w:sz w:val="22"/>
-        </w:rPr>
-      </w:pPr>
-      <w:r>
-        <w:rPr>
-          <w:rFonts w:ascii="Times New Roman" w:hAnsi="Times New Roman" w:cs="Times New Roman"/>
-          <w:sz w:val="22"/>
-        </w:rPr>
-        <w:t xml:space="preserve">For my requests of clients are not so intensive and the time consumed for each response of server is not so long, my design already can work quite well under 3 clients connected to the server simultaneously. </w:t>
-      </w:r>
-      <w:r>
-        <w:rPr>
-          <w:rFonts w:ascii="Times New Roman" w:hAnsi="Times New Roman" w:cs="Times New Roman"/>
-          <w:sz w:val="22"/>
-        </w:rPr>
-        <w:t>(Shown in the screenshot below)</w:t>
-      </w:r>
-    </w:p>
-    <w:p>
-      <w:pPr>
-        <w:ind w:firstLineChars="200" w:firstLine="440"/>
-        <w:rPr>
-          <w:rFonts w:ascii="Times New Roman" w:hAnsi="Times New Roman" w:cs="Times New Roman"/>
-          <w:sz w:val="22"/>
-        </w:rPr>
-      </w:pPr>
-      <w:r>
-        <w:rPr>
-          <w:rFonts w:ascii="Times New Roman" w:hAnsi="Times New Roman" w:cs="Times New Roman"/>
-          <w:sz w:val="22"/>
-        </w:rPr>
-        <w:t xml:space="preserve">Next, I tried hard to implement a multithreading server which can respond to various requests from clients. </w:t>
-      </w:r>
-    </w:p>
-    <w:p>
-      <w:pPr>
-        <w:ind w:firstLineChars="200" w:firstLine="440"/>
-        <w:rPr>
-          <w:rFonts w:ascii="Times New Roman" w:hAnsi="Times New Roman" w:cs="Times New Roman"/>
-          <w:sz w:val="22"/>
-        </w:rPr>
-      </w:pPr>
-      <w:r>
-        <w:rPr>
-          <w:rFonts w:ascii="Times New Roman" w:hAnsi="Times New Roman" w:cs="Times New Roman"/>
-          <w:sz w:val="22"/>
-        </w:rPr>
-        <w:t xml:space="preserve">According to my previous experience on multithreading socket programming, the server would have one socket listening for requests, and then it distributes tasks for each request out as new threads so that the listening socket wouldn’t be blocked. Therefore, I tried to implement my server like this, but got an uncaught exception after I created a new thread to handle request got and listened to next request. I found the </w:t>
-      </w:r>
-      <w:proofErr w:type="spellStart"/>
-      <w:r>
-        <w:rPr>
-          <w:rFonts w:ascii="Times New Roman" w:hAnsi="Times New Roman" w:cs="Times New Roman"/>
-          <w:sz w:val="22"/>
-        </w:rPr>
-        <w:t>errno</w:t>
-      </w:r>
-      <w:proofErr w:type="spellEnd"/>
-      <w:r>
-        <w:rPr>
-          <w:rFonts w:ascii="Times New Roman" w:hAnsi="Times New Roman" w:cs="Times New Roman"/>
-          <w:sz w:val="22"/>
-        </w:rPr>
-        <w:t xml:space="preserve"> to be </w:t>
-      </w:r>
-      <w:r>
-        <w:rPr>
-          <w:rFonts w:ascii="Times New Roman" w:hAnsi="Times New Roman" w:cs="Times New Roman"/>
-          <w:sz w:val="22"/>
-        </w:rPr>
-        <w:t>156384763</w:t>
-      </w:r>
-      <w:r>
-        <w:rPr>
-          <w:rFonts w:ascii="Times New Roman" w:hAnsi="Times New Roman" w:cs="Times New Roman"/>
-          <w:sz w:val="22"/>
-        </w:rPr>
-        <w:t xml:space="preserve">, which means error EFSM: the socket not being in the appropriate state. </w:t>
-      </w:r>
-      <w:r>
+        <w:t xml:space="preserve">pair would be deleted from the map. </w:t>
+      </w:r>
+    </w:p>
+    <w:p>
+      <w:pPr>
+        <w:pStyle w:val="a6"/>
+        <w:ind w:left="800" w:firstLineChars="0" w:firstLine="0"/>
         <w:rPr>
           <w:rFonts w:ascii="Times New Roman" w:hAnsi="Times New Roman" w:cs="Times New Roman" w:hint="eastAsia"/>
           <w:sz w:val="22"/>
         </w:rPr>
-        <w:t>I</w:t>
-      </w:r>
-      <w:r>
-        <w:rPr>
-          <w:rFonts w:ascii="Times New Roman" w:hAnsi="Times New Roman" w:cs="Times New Roman"/>
-          <w:sz w:val="22"/>
-        </w:rPr>
-        <w:t xml:space="preserve"> recognized that in ZMQ, a request received must be followed by a reply sent out</w:t>
-      </w:r>
-      <w:r>
-        <w:rPr>
-          <w:rFonts w:ascii="Times New Roman" w:hAnsi="Times New Roman" w:cs="Times New Roman"/>
-          <w:sz w:val="22"/>
-        </w:rPr>
-        <w:t xml:space="preserve">, or an error would occur, which made my implementation of multithreading impossible to work. </w:t>
-      </w:r>
-    </w:p>
-    <w:p>
-      <w:pPr>
-        <w:ind w:firstLineChars="200" w:firstLine="420"/>
-        <w:rPr>
-          <w:rFonts w:ascii="Times New Roman" w:hAnsi="Times New Roman" w:cs="Times New Roman"/>
-          <w:sz w:val="22"/>
-        </w:rPr>
       </w:pPr>
       <w:r>
         <w:rPr>
           <w:noProof/>
         </w:rPr>
-        <w:lastRenderedPageBreak/>
         <w:drawing>
-          <wp:anchor distT="0" distB="0" distL="114300" distR="114300" simplePos="0" relativeHeight="251675648" behindDoc="0" locked="0" layoutInCell="1" allowOverlap="1" wp14:anchorId="6668FFBF" wp14:editId="63C32D55">
+          <wp:anchor distT="0" distB="0" distL="114300" distR="114300" simplePos="0" relativeHeight="251708416" behindDoc="0" locked="0" layoutInCell="1" allowOverlap="1" wp14:anchorId="568F266D" wp14:editId="4D1CF8A7">
             <wp:simplePos x="0" y="0"/>
             <wp:positionH relativeFrom="column">
-              <wp:posOffset>2540</wp:posOffset>
+              <wp:posOffset>801370</wp:posOffset>
             </wp:positionH>
             <wp:positionV relativeFrom="paragraph">
-              <wp:posOffset>611</wp:posOffset>
+              <wp:posOffset>2232660</wp:posOffset>
             </wp:positionV>
-            <wp:extent cx="5274310" cy="2966720"/>
-            <wp:effectExtent l="0" t="0" r="2540" b="5080"/>
+            <wp:extent cx="3562350" cy="1039495"/>
+            <wp:effectExtent l="0" t="0" r="0" b="8255"/>
             <wp:wrapTopAndBottom/>
-            <wp:docPr id="9" name="图片 9"/>
+            <wp:docPr id="18" name="图片 18"/>
             <wp:cNvGraphicFramePr>
               <a:graphicFrameLocks xmlns:a="http://schemas.openxmlformats.org/drawingml/2006/main" noChangeAspect="1"/>
             </wp:cNvGraphicFramePr>
@@ -1920,7 +1911,7 @@
                   <pic:spPr>
                     <a:xfrm>
                       <a:off x="0" y="0"/>
-                      <a:ext cx="5274310" cy="2966720"/>
+                      <a:ext cx="3562350" cy="1039495"/>
                     </a:xfrm>
                     <a:prstGeom prst="rect">
                       <a:avLst/>
@@ -1929,70 +1920,9 @@
                 </pic:pic>
               </a:graphicData>
             </a:graphic>
-          </wp:anchor>
-        </w:drawing>
-      </w:r>
-      <w:r>
-        <w:rPr>
-          <w:rFonts w:ascii="Times New Roman" w:hAnsi="Times New Roman" w:cs="Times New Roman"/>
-          <w:sz w:val="22"/>
-        </w:rPr>
-        <w:t xml:space="preserve">Thus, I went to the office hour and showed Dr. Roberts my work. It turned out that my implementation had some difference with the expected behavior. The clients should be receiving broadcasted messages at the same time instead of requesting for replies themselves, which might cause inconsistency of state of clients. </w:t>
-      </w:r>
-    </w:p>
-    <w:p>
-      <w:pPr>
-        <w:ind w:firstLineChars="200" w:firstLine="420"/>
-        <w:rPr>
-          <w:rFonts w:ascii="Times New Roman" w:hAnsi="Times New Roman" w:cs="Times New Roman"/>
-          <w:sz w:val="22"/>
-        </w:rPr>
-      </w:pPr>
-      <w:r>
-        <w:rPr>
-          <w:noProof/>
-        </w:rPr>
-        <w:drawing>
-          <wp:anchor distT="0" distB="0" distL="114300" distR="114300" simplePos="0" relativeHeight="251677696" behindDoc="0" locked="0" layoutInCell="1" allowOverlap="1" wp14:anchorId="273FC24D" wp14:editId="16638E18">
-            <wp:simplePos x="0" y="0"/>
-            <wp:positionH relativeFrom="column">
-              <wp:posOffset>2540</wp:posOffset>
-            </wp:positionH>
-            <wp:positionV relativeFrom="paragraph">
-              <wp:posOffset>1205230</wp:posOffset>
-            </wp:positionV>
-            <wp:extent cx="5274310" cy="3870960"/>
-            <wp:effectExtent l="0" t="0" r="2540" b="0"/>
-            <wp:wrapSquare wrapText="bothSides"/>
-            <wp:docPr id="10" name="图片 10"/>
-            <wp:cNvGraphicFramePr>
-              <a:graphicFrameLocks xmlns:a="http://schemas.openxmlformats.org/drawingml/2006/main" noChangeAspect="1"/>
-            </wp:cNvGraphicFramePr>
-            <a:graphic xmlns:a="http://schemas.openxmlformats.org/drawingml/2006/main">
-              <a:graphicData uri="http://schemas.openxmlformats.org/drawingml/2006/picture">
-                <pic:pic xmlns:pic="http://schemas.openxmlformats.org/drawingml/2006/picture">
-                  <pic:nvPicPr>
-                    <pic:cNvPr id="1" name=""/>
-                    <pic:cNvPicPr/>
-                  </pic:nvPicPr>
-                  <pic:blipFill>
-                    <a:blip r:embed="rId18"/>
-                    <a:stretch>
-                      <a:fillRect/>
-                    </a:stretch>
-                  </pic:blipFill>
-                  <pic:spPr>
-                    <a:xfrm>
-                      <a:off x="0" y="0"/>
-                      <a:ext cx="5274310" cy="3870960"/>
-                    </a:xfrm>
-                    <a:prstGeom prst="rect">
-                      <a:avLst/>
-                    </a:prstGeom>
-                  </pic:spPr>
-                </pic:pic>
-              </a:graphicData>
-            </a:graphic>
+            <wp14:sizeRelH relativeFrom="margin">
+              <wp14:pctWidth>0</wp14:pctWidth>
+            </wp14:sizeRelH>
             <wp14:sizeRelV relativeFrom="margin">
               <wp14:pctHeight>0</wp14:pctHeight>
             </wp14:sizeRelV>
@@ -2001,10 +1931,17 @@
       </w:r>
       <w:r>
         <w:rPr>
-          <w:rFonts w:ascii="Times New Roman" w:hAnsi="Times New Roman" w:cs="Times New Roman"/>
-          <w:sz w:val="22"/>
-        </w:rPr>
-        <w:t xml:space="preserve">Finally, I found a way which combines REQ/REP model with PUB/SUB model to implement the functionality expected. The REQ/REP model is used once to build connections between clients and server, while the PUB/SUB model is used to publishing current state of connections to all subscribers in a separate thread. In this way, a server is either a replier or a publisher, and a client is a requester and a subscriber, which receives messages and prints them out. The implementation can be seen in source code, and here’s a screenshot when running. </w:t>
+          <w:rFonts w:ascii="Times New Roman" w:hAnsi="Times New Roman" w:cs="Times New Roman" w:hint="eastAsia"/>
+          <w:sz w:val="22"/>
+        </w:rPr>
+        <w:t>T</w:t>
+      </w:r>
+      <w:r>
+        <w:rPr>
+          <w:rFonts w:ascii="Times New Roman" w:hAnsi="Times New Roman" w:cs="Times New Roman"/>
+          <w:sz w:val="22"/>
+        </w:rPr>
+        <w:t xml:space="preserve">he client subscription function would then delete the stored pair of client name and character position when receiving the disconnection message. Accordingly, the disconnected character would no longer be drawn on the window. </w:t>
       </w:r>
     </w:p>
     <w:p>
@@ -2015,6 +1952,8 @@
           <w:sz w:val="22"/>
         </w:rPr>
       </w:pPr>
+      <w:bookmarkStart w:id="0" w:name="_GoBack"/>
+      <w:bookmarkEnd w:id="0"/>
     </w:p>
     <w:p>
       <w:pPr>
@@ -2233,7 +2172,15 @@
           <w:rFonts w:ascii="Times New Roman" w:hAnsi="Times New Roman" w:cs="Times New Roman"/>
           <w:sz w:val="22"/>
         </w:rPr>
-        <w:t xml:space="preserve">, which makes the publishing function called at the end of each loop of server being executed too frequently, causing the client end being too stressed. Therefore, I made the publishing function sleep for 16 milliseconds so that it wouldn’t be executed more than 60 times in a second, which I thought would be a reasonable fresh rate. </w:t>
+        <w:t xml:space="preserve">, which makes the publishing function called at the end of each loop of server being executed too frequently, causing the client end being too stressed. Therefore, I made the publishing function sleep for 16 milliseconds so that it wouldn’t be executed more than 60 times in a second, which </w:t>
+      </w:r>
+      <w:r>
+        <w:rPr>
+          <w:rFonts w:ascii="Times New Roman" w:hAnsi="Times New Roman" w:cs="Times New Roman"/>
+          <w:sz w:val="22"/>
+        </w:rPr>
+        <w:lastRenderedPageBreak/>
+        <w:t xml:space="preserve">I thought would be a reasonable fresh rate. </w:t>
       </w:r>
     </w:p>
     <w:p>
@@ -2272,7 +2219,7 @@
                     <pic:cNvPicPr/>
                   </pic:nvPicPr>
                   <pic:blipFill>
-                    <a:blip r:embed="rId19"/>
+                    <a:blip r:embed="rId18"/>
                     <a:stretch>
                       <a:fillRect/>
                     </a:stretch>
@@ -2326,7 +2273,6 @@
           <w:rFonts w:ascii="Times New Roman" w:hAnsi="Times New Roman" w:cs="Times New Roman"/>
           <w:sz w:val="22"/>
         </w:rPr>
-        <w:lastRenderedPageBreak/>
         <w:t xml:space="preserve">The other things I think are just the normal coding that needed for implementing the correct functionality so I would not list them out one by one. And I gave out a screenshot of my three clients running together above. </w:t>
       </w:r>
     </w:p>
@@ -2440,10 +2386,10 @@
 <file path=word/numbering.xml><?xml version="1.0" encoding="utf-8"?>
 <w:numbering xmlns:wpc="http://schemas.microsoft.com/office/word/2010/wordprocessingCanvas" xmlns:cx="http://schemas.microsoft.com/office/drawing/2014/chartex" xmlns:cx1="http://schemas.microsoft.com/office/drawing/2015/9/8/chartex" xmlns:cx2="http://schemas.microsoft.com/office/drawing/2015/10/21/chartex" xmlns:cx3="http://schemas.microsoft.com/office/drawing/2016/5/9/chartex" xmlns:cx4="http://schemas.microsoft.com/office/drawing/2016/5/10/chartex" xmlns:cx5="http://schemas.microsoft.com/office/drawing/2016/5/11/chartex" xmlns:cx6="http://schemas.microsoft.com/office/drawing/2016/5/12/chartex" xmlns:cx7="http://schemas.microsoft.com/office/drawing/2016/5/13/chartex" xmlns:cx8="http://schemas.microsoft.com/office/drawing/2016/5/14/chartex" xmlns:mc="http://schemas.openxmlformats.org/markup-compatibility/2006" xmlns:aink="http://schemas.microsoft.com/office/drawing/2016/ink" xmlns:am3d="http://schemas.microsoft.com/office/drawing/2017/model3d" xmlns:o="urn:schemas-microsoft-com:office:office" xmlns:r="http://schemas.openxmlformats.org/officeDocument/2006/relationships" xmlns:m="http://schemas.openxmlformats.org/officeDocument/2006/math" xmlns:v="urn:schemas-microsoft-com:vml" xmlns:wp14="http://schemas.microsoft.com/office/word/2010/wordprocessingDrawing" xmlns:wp="http://schemas.openxmlformats.org/drawingml/2006/wordprocessingDrawing" xmlns:w10="urn:schemas-microsoft-com:office:word" xmlns:w="http://schemas.openxmlformats.org/wordprocessingml/2006/main" xmlns:w14="http://schemas.microsoft.com/office/word/2010/wordml" xmlns:w15="http://schemas.microsoft.com/office/word/2012/wordml" xmlns:w16cid="http://schemas.microsoft.com/office/word/2016/wordml/cid" xmlns:w16se="http://schemas.microsoft.com/office/word/2015/wordml/symex" xmlns:wpg="http://schemas.microsoft.com/office/word/2010/wordprocessingGroup" xmlns:wpi="http://schemas.microsoft.com/office/word/2010/wordprocessingInk" xmlns:wne="http://schemas.microsoft.com/office/word/2006/wordml" xmlns:wps="http://schemas.microsoft.com/office/word/2010/wordprocessingShape" mc:Ignorable="w14 w15 w16se w16cid wp14">
   <w:abstractNum w:abstractNumId="0" w15:restartNumberingAfterBreak="0">
-    <w:nsid w:val="357D3CBA"/>
+    <w:nsid w:val="088213E6"/>
     <w:multiLevelType w:val="hybridMultilevel"/>
-    <w:tmpl w:val="2FDC7A4E"/>
-    <w:lvl w:ilvl="0" w:tplc="B47452DC">
+    <w:tmpl w:val="254E6614"/>
+    <w:lvl w:ilvl="0" w:tplc="9F68E14E">
       <w:start w:val="1"/>
       <w:numFmt w:val="decimal"/>
       <w:lvlText w:val="%1."/>
@@ -2528,7 +2474,99 @@
       </w:pPr>
     </w:lvl>
   </w:abstractNum>
+  <w:abstractNum w:abstractNumId="1" w15:restartNumberingAfterBreak="0">
+    <w:nsid w:val="357D3CBA"/>
+    <w:multiLevelType w:val="hybridMultilevel"/>
+    <w:tmpl w:val="2FDC7A4E"/>
+    <w:lvl w:ilvl="0" w:tplc="B47452DC">
+      <w:start w:val="1"/>
+      <w:numFmt w:val="decimal"/>
+      <w:lvlText w:val="%1."/>
+      <w:lvlJc w:val="left"/>
+      <w:pPr>
+        <w:ind w:left="800" w:hanging="360"/>
+      </w:pPr>
+      <w:rPr>
+        <w:rFonts w:hint="default"/>
+      </w:rPr>
+    </w:lvl>
+    <w:lvl w:ilvl="1" w:tplc="04090019" w:tentative="1">
+      <w:start w:val="1"/>
+      <w:numFmt w:val="lowerLetter"/>
+      <w:lvlText w:val="%2)"/>
+      <w:lvlJc w:val="left"/>
+      <w:pPr>
+        <w:ind w:left="1280" w:hanging="420"/>
+      </w:pPr>
+    </w:lvl>
+    <w:lvl w:ilvl="2" w:tplc="0409001B" w:tentative="1">
+      <w:start w:val="1"/>
+      <w:numFmt w:val="lowerRoman"/>
+      <w:lvlText w:val="%3."/>
+      <w:lvlJc w:val="right"/>
+      <w:pPr>
+        <w:ind w:left="1700" w:hanging="420"/>
+      </w:pPr>
+    </w:lvl>
+    <w:lvl w:ilvl="3" w:tplc="0409000F" w:tentative="1">
+      <w:start w:val="1"/>
+      <w:numFmt w:val="decimal"/>
+      <w:lvlText w:val="%4."/>
+      <w:lvlJc w:val="left"/>
+      <w:pPr>
+        <w:ind w:left="2120" w:hanging="420"/>
+      </w:pPr>
+    </w:lvl>
+    <w:lvl w:ilvl="4" w:tplc="04090019" w:tentative="1">
+      <w:start w:val="1"/>
+      <w:numFmt w:val="lowerLetter"/>
+      <w:lvlText w:val="%5)"/>
+      <w:lvlJc w:val="left"/>
+      <w:pPr>
+        <w:ind w:left="2540" w:hanging="420"/>
+      </w:pPr>
+    </w:lvl>
+    <w:lvl w:ilvl="5" w:tplc="0409001B" w:tentative="1">
+      <w:start w:val="1"/>
+      <w:numFmt w:val="lowerRoman"/>
+      <w:lvlText w:val="%6."/>
+      <w:lvlJc w:val="right"/>
+      <w:pPr>
+        <w:ind w:left="2960" w:hanging="420"/>
+      </w:pPr>
+    </w:lvl>
+    <w:lvl w:ilvl="6" w:tplc="0409000F" w:tentative="1">
+      <w:start w:val="1"/>
+      <w:numFmt w:val="decimal"/>
+      <w:lvlText w:val="%7."/>
+      <w:lvlJc w:val="left"/>
+      <w:pPr>
+        <w:ind w:left="3380" w:hanging="420"/>
+      </w:pPr>
+    </w:lvl>
+    <w:lvl w:ilvl="7" w:tplc="04090019" w:tentative="1">
+      <w:start w:val="1"/>
+      <w:numFmt w:val="lowerLetter"/>
+      <w:lvlText w:val="%8)"/>
+      <w:lvlJc w:val="left"/>
+      <w:pPr>
+        <w:ind w:left="3800" w:hanging="420"/>
+      </w:pPr>
+    </w:lvl>
+    <w:lvl w:ilvl="8" w:tplc="0409001B" w:tentative="1">
+      <w:start w:val="1"/>
+      <w:numFmt w:val="lowerRoman"/>
+      <w:lvlText w:val="%9."/>
+      <w:lvlJc w:val="right"/>
+      <w:pPr>
+        <w:ind w:left="4220" w:hanging="420"/>
+      </w:pPr>
+    </w:lvl>
+  </w:abstractNum>
   <w:num w:numId="1">
+    <w:abstractNumId w:val="1"/>
+  </w:num>
+  <w:num w:numId="2">
     <w:abstractNumId w:val="0"/>
   </w:num>
 </w:numbering>

</xml_diff>

<commit_message>
implemented documentation and readme
</commit_message>
<xml_diff>
--- a/Writeup.docx
+++ b/Writeup.docx
@@ -1632,7 +1632,7 @@
         </w:numPr>
         <w:ind w:firstLineChars="0"/>
         <w:rPr>
-          <w:rFonts w:ascii="Times New Roman" w:hAnsi="Times New Roman" w:cs="Times New Roman" w:hint="eastAsia"/>
+          <w:rFonts w:ascii="Times New Roman" w:hAnsi="Times New Roman" w:cs="Times New Roman"/>
           <w:sz w:val="22"/>
         </w:rPr>
       </w:pPr>
@@ -1871,27 +1871,179 @@
         <w:pStyle w:val="a6"/>
         <w:ind w:left="800" w:firstLineChars="0" w:firstLine="0"/>
         <w:rPr>
+          <w:rFonts w:ascii="Times New Roman" w:hAnsi="Times New Roman" w:cs="Times New Roman"/>
+          <w:sz w:val="22"/>
+        </w:rPr>
+      </w:pPr>
+      <w:r>
+        <w:rPr>
           <w:rFonts w:ascii="Times New Roman" w:hAnsi="Times New Roman" w:cs="Times New Roman" w:hint="eastAsia"/>
           <w:sz w:val="22"/>
         </w:rPr>
+        <w:t>T</w:t>
+      </w:r>
+      <w:r>
+        <w:rPr>
+          <w:rFonts w:ascii="Times New Roman" w:hAnsi="Times New Roman" w:cs="Times New Roman"/>
+          <w:sz w:val="22"/>
+        </w:rPr>
+        <w:t xml:space="preserve">he client subscription function would then delete the stored pair of client name and character position when receiving the disconnection message. Accordingly, the disconnected character would no longer be drawn on the window. </w:t>
+      </w:r>
+    </w:p>
+    <w:p>
+      <w:pPr>
+        <w:ind w:firstLineChars="200" w:firstLine="440"/>
+        <w:rPr>
+          <w:rFonts w:ascii="Times New Roman" w:hAnsi="Times New Roman" w:cs="Times New Roman"/>
+          <w:sz w:val="22"/>
+        </w:rPr>
+      </w:pPr>
+    </w:p>
+    <w:p>
+      <w:pPr>
+        <w:spacing w:before="240" w:after="60" w:line="312" w:lineRule="auto"/>
+        <w:jc w:val="center"/>
+        <w:outlineLvl w:val="1"/>
+        <w:rPr>
+          <w:rFonts w:ascii="Times New Roman" w:hAnsi="Times New Roman" w:cs="Times New Roman"/>
+          <w:b/>
+          <w:bCs/>
+          <w:kern w:val="28"/>
+          <w:sz w:val="32"/>
+          <w:szCs w:val="32"/>
+        </w:rPr>
+      </w:pPr>
+      <w:r>
+        <w:rPr>
+          <w:rFonts w:ascii="Times New Roman" w:hAnsi="Times New Roman" w:cs="Times New Roman"/>
+          <w:b/>
+          <w:bCs/>
+          <w:kern w:val="28"/>
+          <w:sz w:val="32"/>
+          <w:szCs w:val="32"/>
+        </w:rPr>
+        <w:t>Section 3</w:t>
+      </w:r>
+    </w:p>
+    <w:p>
+      <w:pPr>
+        <w:ind w:firstLineChars="200" w:firstLine="440"/>
+        <w:rPr>
+          <w:rFonts w:ascii="Times New Roman" w:hAnsi="Times New Roman" w:cs="Times New Roman"/>
+          <w:sz w:val="22"/>
+        </w:rPr>
+      </w:pPr>
+      <w:r>
+        <w:rPr>
+          <w:rFonts w:ascii="Times New Roman" w:hAnsi="Times New Roman" w:cs="Times New Roman"/>
+          <w:sz w:val="22"/>
+        </w:rPr>
+        <w:t xml:space="preserve">What I have done for this section is mainly some add-ons to the object model I have designed for section 2. </w:t>
+      </w:r>
+    </w:p>
+    <w:p>
+      <w:pPr>
+        <w:ind w:firstLineChars="200" w:firstLine="440"/>
+        <w:rPr>
+          <w:rFonts w:ascii="Times New Roman" w:hAnsi="Times New Roman" w:cs="Times New Roman"/>
+          <w:sz w:val="22"/>
+        </w:rPr>
+      </w:pPr>
+      <w:r>
+        <w:rPr>
+          <w:rFonts w:ascii="Times New Roman" w:hAnsi="Times New Roman" w:cs="Times New Roman" w:hint="eastAsia"/>
+          <w:sz w:val="22"/>
+        </w:rPr>
+        <w:t>I</w:t>
+      </w:r>
+      <w:r>
+        <w:rPr>
+          <w:rFonts w:ascii="Times New Roman" w:hAnsi="Times New Roman" w:cs="Times New Roman"/>
+          <w:sz w:val="22"/>
+        </w:rPr>
+        <w:t xml:space="preserve"> implemented </w:t>
+      </w:r>
+      <w:proofErr w:type="spellStart"/>
+      <w:r>
+        <w:rPr>
+          <w:rFonts w:ascii="Times New Roman" w:hAnsi="Times New Roman" w:cs="Times New Roman"/>
+          <w:sz w:val="22"/>
+        </w:rPr>
+        <w:t>SideBoundary</w:t>
+      </w:r>
+      <w:proofErr w:type="spellEnd"/>
+      <w:r>
+        <w:rPr>
+          <w:rFonts w:ascii="Times New Roman" w:hAnsi="Times New Roman" w:cs="Times New Roman"/>
+          <w:sz w:val="22"/>
+        </w:rPr>
+        <w:t xml:space="preserve">, </w:t>
+      </w:r>
+      <w:proofErr w:type="spellStart"/>
+      <w:r>
+        <w:rPr>
+          <w:rFonts w:ascii="Times New Roman" w:hAnsi="Times New Roman" w:cs="Times New Roman"/>
+          <w:sz w:val="22"/>
+        </w:rPr>
+        <w:t>SpawnPoint</w:t>
+      </w:r>
+      <w:proofErr w:type="spellEnd"/>
+      <w:r>
+        <w:rPr>
+          <w:rFonts w:ascii="Times New Roman" w:hAnsi="Times New Roman" w:cs="Times New Roman"/>
+          <w:sz w:val="22"/>
+        </w:rPr>
+        <w:t xml:space="preserve"> and </w:t>
+      </w:r>
+      <w:proofErr w:type="spellStart"/>
+      <w:r>
+        <w:rPr>
+          <w:rFonts w:ascii="Times New Roman" w:hAnsi="Times New Roman" w:cs="Times New Roman"/>
+          <w:sz w:val="22"/>
+        </w:rPr>
+        <w:t>Death</w:t>
+      </w:r>
+      <w:r>
+        <w:rPr>
+          <w:rFonts w:ascii="Times New Roman" w:hAnsi="Times New Roman" w:cs="Times New Roman" w:hint="eastAsia"/>
+          <w:sz w:val="22"/>
+        </w:rPr>
+        <w:t>Zone</w:t>
+      </w:r>
+      <w:proofErr w:type="spellEnd"/>
+      <w:r>
+        <w:rPr>
+          <w:rFonts w:ascii="Times New Roman" w:hAnsi="Times New Roman" w:cs="Times New Roman"/>
+          <w:sz w:val="22"/>
+        </w:rPr>
+        <w:t xml:space="preserve"> for this section. </w:t>
+      </w:r>
+    </w:p>
+    <w:p>
+      <w:pPr>
+        <w:ind w:firstLineChars="200" w:firstLine="420"/>
+        <w:rPr>
+          <w:rFonts w:ascii="Times New Roman" w:hAnsi="Times New Roman" w:cs="Times New Roman"/>
+          <w:sz w:val="22"/>
+        </w:rPr>
       </w:pPr>
       <w:r>
         <w:rPr>
           <w:noProof/>
         </w:rPr>
         <w:drawing>
-          <wp:anchor distT="0" distB="0" distL="114300" distR="114300" simplePos="0" relativeHeight="251708416" behindDoc="0" locked="0" layoutInCell="1" allowOverlap="1" wp14:anchorId="568F266D" wp14:editId="4D1CF8A7">
+          <wp:anchor distT="0" distB="0" distL="114300" distR="114300" simplePos="0" relativeHeight="251708416" behindDoc="0" locked="0" layoutInCell="1" allowOverlap="1" wp14:anchorId="6D706D9F" wp14:editId="78B18B08">
             <wp:simplePos x="0" y="0"/>
             <wp:positionH relativeFrom="column">
-              <wp:posOffset>801370</wp:posOffset>
+              <wp:posOffset>254553</wp:posOffset>
             </wp:positionH>
             <wp:positionV relativeFrom="paragraph">
-              <wp:posOffset>2232660</wp:posOffset>
+              <wp:posOffset>2244189</wp:posOffset>
             </wp:positionV>
-            <wp:extent cx="3562350" cy="1039495"/>
-            <wp:effectExtent l="0" t="0" r="0" b="8255"/>
-            <wp:wrapTopAndBottom/>
-            <wp:docPr id="18" name="图片 18"/>
+            <wp:extent cx="4956175" cy="2368550"/>
+            <wp:effectExtent l="0" t="0" r="0" b="0"/>
+            <wp:wrapSquare wrapText="bothSides"/>
+            <wp:docPr id="7" name="图片 7"/>
             <wp:cNvGraphicFramePr>
               <a:graphicFrameLocks xmlns:a="http://schemas.openxmlformats.org/drawingml/2006/main" noChangeAspect="1"/>
             </wp:cNvGraphicFramePr>
@@ -1911,7 +2063,7 @@
                   <pic:spPr>
                     <a:xfrm>
                       <a:off x="0" y="0"/>
-                      <a:ext cx="3562350" cy="1039495"/>
+                      <a:ext cx="4956175" cy="2368550"/>
                     </a:xfrm>
                     <a:prstGeom prst="rect">
                       <a:avLst/>
@@ -1929,19 +2081,67 @@
           </wp:anchor>
         </w:drawing>
       </w:r>
+      <w:proofErr w:type="spellStart"/>
       <w:r>
         <w:rPr>
           <w:rFonts w:ascii="Times New Roman" w:hAnsi="Times New Roman" w:cs="Times New Roman" w:hint="eastAsia"/>
           <w:sz w:val="22"/>
         </w:rPr>
-        <w:t>T</w:t>
-      </w:r>
-      <w:r>
-        <w:rPr>
-          <w:rFonts w:ascii="Times New Roman" w:hAnsi="Times New Roman" w:cs="Times New Roman"/>
-          <w:sz w:val="22"/>
-        </w:rPr>
-        <w:t xml:space="preserve">he client subscription function would then delete the stored pair of client name and character position when receiving the disconnection message. Accordingly, the disconnected character would no longer be drawn on the window. </w:t>
+        <w:t>S</w:t>
+      </w:r>
+      <w:r>
+        <w:rPr>
+          <w:rFonts w:ascii="Times New Roman" w:hAnsi="Times New Roman" w:cs="Times New Roman"/>
+          <w:sz w:val="22"/>
+        </w:rPr>
+        <w:t>ideBoundary</w:t>
+      </w:r>
+      <w:proofErr w:type="spellEnd"/>
+      <w:r>
+        <w:rPr>
+          <w:rFonts w:ascii="Times New Roman" w:hAnsi="Times New Roman" w:cs="Times New Roman"/>
+          <w:sz w:val="22"/>
+        </w:rPr>
+        <w:t xml:space="preserve"> is a class designed to define a side boundary in the game. My goal is to set two boundaries at the left and right side of the window. They are both 100 units far away from the side (this value can be set to whatever reasonable value by game designers). When a character collides with a side boundary, it will then add a value of offset to the variable render offset in main.cpp. The value added is computed based on the given window size, how far the side boundary is from the side of the window and which side is the collided boundary on. The render offset is later used to add to the position of objects other than the character of the client before being drawn. </w:t>
+      </w:r>
+      <w:r>
+        <w:rPr>
+          <w:rFonts w:ascii="Times New Roman" w:hAnsi="Times New Roman" w:cs="Times New Roman"/>
+          <w:sz w:val="22"/>
+        </w:rPr>
+        <w:t xml:space="preserve">In this way, I made my client move to “next” view relatively. Of course, when a collision happens, the side boundaries should also “move” with the character, which means I would add the negative offset to all the side boundaries. Actually, what I have described above is mainly implemented in the </w:t>
+      </w:r>
+      <w:proofErr w:type="gramStart"/>
+      <w:r>
+        <w:rPr>
+          <w:rFonts w:ascii="Times New Roman" w:hAnsi="Times New Roman" w:cs="Times New Roman"/>
+          <w:sz w:val="22"/>
+        </w:rPr>
+        <w:t>work(</w:t>
+      </w:r>
+      <w:proofErr w:type="gramEnd"/>
+      <w:r>
+        <w:rPr>
+          <w:rFonts w:ascii="Times New Roman" w:hAnsi="Times New Roman" w:cs="Times New Roman"/>
+          <w:sz w:val="22"/>
+        </w:rPr>
+        <w:t xml:space="preserve">) function of </w:t>
+      </w:r>
+      <w:proofErr w:type="spellStart"/>
+      <w:r>
+        <w:rPr>
+          <w:rFonts w:ascii="Times New Roman" w:hAnsi="Times New Roman" w:cs="Times New Roman"/>
+          <w:sz w:val="22"/>
+        </w:rPr>
+        <w:t>Collidable</w:t>
+      </w:r>
+      <w:proofErr w:type="spellEnd"/>
+      <w:r>
+        <w:rPr>
+          <w:rFonts w:ascii="Times New Roman" w:hAnsi="Times New Roman" w:cs="Times New Roman"/>
+          <w:sz w:val="22"/>
+        </w:rPr>
+        <w:t xml:space="preserve"> component. </w:t>
       </w:r>
     </w:p>
     <w:p>
@@ -1952,56 +2152,77 @@
           <w:sz w:val="22"/>
         </w:rPr>
       </w:pPr>
-      <w:bookmarkStart w:id="0" w:name="_GoBack"/>
-      <w:bookmarkEnd w:id="0"/>
-    </w:p>
-    <w:p>
-      <w:pPr>
-        <w:spacing w:before="240" w:after="60" w:line="312" w:lineRule="auto"/>
-        <w:jc w:val="center"/>
-        <w:outlineLvl w:val="1"/>
-        <w:rPr>
-          <w:rFonts w:ascii="Times New Roman" w:hAnsi="Times New Roman" w:cs="Times New Roman"/>
-          <w:b/>
-          <w:bCs/>
-          <w:kern w:val="28"/>
-          <w:sz w:val="32"/>
-          <w:szCs w:val="32"/>
-        </w:rPr>
-      </w:pPr>
-      <w:r>
-        <w:rPr>
-          <w:rFonts w:ascii="Times New Roman" w:hAnsi="Times New Roman" w:cs="Times New Roman"/>
-          <w:b/>
-          <w:bCs/>
-          <w:kern w:val="28"/>
-          <w:sz w:val="32"/>
-          <w:szCs w:val="32"/>
-        </w:rPr>
-        <w:t>Section 3</w:t>
+      <w:r>
+        <w:rPr>
+          <w:rFonts w:ascii="Times New Roman" w:hAnsi="Times New Roman" w:cs="Times New Roman"/>
+          <w:sz w:val="22"/>
+        </w:rPr>
+        <w:lastRenderedPageBreak/>
+        <w:t xml:space="preserve">The design of </w:t>
+      </w:r>
+      <w:proofErr w:type="spellStart"/>
+      <w:r>
+        <w:rPr>
+          <w:rFonts w:ascii="Times New Roman" w:hAnsi="Times New Roman" w:cs="Times New Roman"/>
+          <w:sz w:val="22"/>
+        </w:rPr>
+        <w:t>SpawnPoint</w:t>
+      </w:r>
+      <w:proofErr w:type="spellEnd"/>
+      <w:r>
+        <w:rPr>
+          <w:rFonts w:ascii="Times New Roman" w:hAnsi="Times New Roman" w:cs="Times New Roman"/>
+          <w:sz w:val="22"/>
+        </w:rPr>
+        <w:t xml:space="preserve"> is quite easy because it needs nothing, but a position defined in </w:t>
+      </w:r>
+      <w:proofErr w:type="spellStart"/>
+      <w:r>
+        <w:rPr>
+          <w:rFonts w:ascii="Times New Roman" w:hAnsi="Times New Roman" w:cs="Times New Roman"/>
+          <w:sz w:val="22"/>
+        </w:rPr>
+        <w:t>Renderable</w:t>
+      </w:r>
+      <w:proofErr w:type="spellEnd"/>
+      <w:r>
+        <w:rPr>
+          <w:rFonts w:ascii="Times New Roman" w:hAnsi="Times New Roman" w:cs="Times New Roman"/>
+          <w:sz w:val="22"/>
+        </w:rPr>
+        <w:t xml:space="preserve"> component. (I still make it have a </w:t>
+      </w:r>
+      <w:proofErr w:type="spellStart"/>
+      <w:r>
+        <w:rPr>
+          <w:rFonts w:ascii="Times New Roman" w:hAnsi="Times New Roman" w:cs="Times New Roman"/>
+          <w:sz w:val="22"/>
+        </w:rPr>
+        <w:t>Renderable</w:t>
+      </w:r>
+      <w:proofErr w:type="spellEnd"/>
+      <w:r>
+        <w:rPr>
+          <w:rFonts w:ascii="Times New Roman" w:hAnsi="Times New Roman" w:cs="Times New Roman"/>
+          <w:sz w:val="22"/>
+        </w:rPr>
+        <w:t xml:space="preserve"> component even though it needn’t to be rendered.) </w:t>
       </w:r>
     </w:p>
     <w:p>
       <w:pPr>
         <w:ind w:firstLineChars="200" w:firstLine="440"/>
         <w:rPr>
-          <w:rFonts w:ascii="Times New Roman" w:hAnsi="Times New Roman" w:cs="Times New Roman"/>
-          <w:sz w:val="22"/>
-        </w:rPr>
-      </w:pPr>
-      <w:r>
-        <w:rPr>
           <w:rFonts w:ascii="Times New Roman" w:hAnsi="Times New Roman" w:cs="Times New Roman" w:hint="eastAsia"/>
           <w:sz w:val="22"/>
         </w:rPr>
-        <w:t>My</w:t>
-      </w:r>
-      <w:r>
-        <w:rPr>
-          <w:rFonts w:ascii="Times New Roman" w:hAnsi="Times New Roman" w:cs="Times New Roman"/>
-          <w:sz w:val="22"/>
-        </w:rPr>
-        <w:t xml:space="preserve"> main strategy for this part is letting the server keep receiving messages from clients which indicates current position of each client’s character and publishing messages which contains current positions of platforms and all the characters of all clients as well as different current time for each client (would be useful for dealing with </w:t>
+      </w:pPr>
+      <w:r>
+        <w:rPr>
+          <w:rFonts w:ascii="Times New Roman" w:hAnsi="Times New Roman" w:cs="Times New Roman"/>
+          <w:sz w:val="22"/>
+        </w:rPr>
+        <w:t xml:space="preserve">Finally, the </w:t>
       </w:r>
       <w:proofErr w:type="spellStart"/>
       <w:r>
@@ -2009,7 +2230,7 @@
           <w:rFonts w:ascii="Times New Roman" w:hAnsi="Times New Roman" w:cs="Times New Roman"/>
           <w:sz w:val="22"/>
         </w:rPr>
-        <w:t>asynchronicity</w:t>
+        <w:t>DeathZone</w:t>
       </w:r>
       <w:proofErr w:type="spellEnd"/>
       <w:r>
@@ -2017,7 +2238,39 @@
           <w:rFonts w:ascii="Times New Roman" w:hAnsi="Times New Roman" w:cs="Times New Roman"/>
           <w:sz w:val="22"/>
         </w:rPr>
-        <w:t xml:space="preserve">). </w:t>
+        <w:t xml:space="preserve"> is an object with </w:t>
+      </w:r>
+      <w:proofErr w:type="spellStart"/>
+      <w:r>
+        <w:rPr>
+          <w:rFonts w:ascii="Times New Roman" w:hAnsi="Times New Roman" w:cs="Times New Roman"/>
+          <w:sz w:val="22"/>
+        </w:rPr>
+        <w:t>Renderable</w:t>
+      </w:r>
+      <w:proofErr w:type="spellEnd"/>
+      <w:r>
+        <w:rPr>
+          <w:rFonts w:ascii="Times New Roman" w:hAnsi="Times New Roman" w:cs="Times New Roman"/>
+          <w:sz w:val="22"/>
+        </w:rPr>
+        <w:t xml:space="preserve">, </w:t>
+      </w:r>
+      <w:proofErr w:type="spellStart"/>
+      <w:r>
+        <w:rPr>
+          <w:rFonts w:ascii="Times New Roman" w:hAnsi="Times New Roman" w:cs="Times New Roman"/>
+          <w:sz w:val="22"/>
+        </w:rPr>
+        <w:t>Collidable</w:t>
+      </w:r>
+      <w:proofErr w:type="spellEnd"/>
+      <w:r>
+        <w:rPr>
+          <w:rFonts w:ascii="Times New Roman" w:hAnsi="Times New Roman" w:cs="Times New Roman"/>
+          <w:sz w:val="22"/>
+        </w:rPr>
+        <w:t xml:space="preserve">. When a character collides with it, the character should be transferred back to a random spawn point in the list in my design, which is quite plain. </w:t>
       </w:r>
     </w:p>
     <w:p>
@@ -2033,63 +2286,110 @@
           <w:rFonts w:ascii="Times New Roman" w:hAnsi="Times New Roman" w:cs="Times New Roman"/>
           <w:sz w:val="22"/>
         </w:rPr>
-        <w:t xml:space="preserve">At the meantime, clients are </w:t>
-      </w:r>
-      <w:r>
-        <w:rPr>
-          <w:rFonts w:ascii="Times New Roman" w:hAnsi="Times New Roman" w:cs="Times New Roman"/>
-          <w:sz w:val="22"/>
-        </w:rPr>
-        <w:t>responsible for</w:t>
-      </w:r>
-      <w:r>
-        <w:rPr>
-          <w:rFonts w:ascii="Times New Roman" w:hAnsi="Times New Roman" w:cs="Times New Roman"/>
-          <w:sz w:val="22"/>
-        </w:rPr>
-        <w:t xml:space="preserve"> </w:t>
-      </w:r>
-      <w:r>
-        <w:rPr>
-          <w:rFonts w:ascii="Times New Roman" w:hAnsi="Times New Roman" w:cs="Times New Roman"/>
-          <w:sz w:val="22"/>
-        </w:rPr>
-        <w:t xml:space="preserve">calculating positions of their own characters and </w:t>
-      </w:r>
-      <w:r>
-        <w:rPr>
-          <w:rFonts w:ascii="Times New Roman" w:hAnsi="Times New Roman" w:cs="Times New Roman"/>
-          <w:sz w:val="22"/>
-        </w:rPr>
-        <w:t xml:space="preserve">keeping sending </w:t>
-      </w:r>
-      <w:r>
-        <w:rPr>
-          <w:rFonts w:ascii="Times New Roman" w:hAnsi="Times New Roman" w:cs="Times New Roman"/>
-          <w:sz w:val="22"/>
-        </w:rPr>
-        <w:t>the positions</w:t>
-      </w:r>
-      <w:r>
-        <w:rPr>
-          <w:rFonts w:ascii="Times New Roman" w:hAnsi="Times New Roman" w:cs="Times New Roman"/>
-          <w:sz w:val="22"/>
-        </w:rPr>
-        <w:t xml:space="preserve"> to the server as well as subscribing and analyzing the message received from server, then </w:t>
-      </w:r>
-      <w:r>
-        <w:rPr>
-          <w:rFonts w:ascii="Times New Roman" w:hAnsi="Times New Roman" w:cs="Times New Roman"/>
-          <w:sz w:val="22"/>
-        </w:rPr>
-        <w:t>updating</w:t>
-      </w:r>
-      <w:r>
-        <w:rPr>
-          <w:rFonts w:ascii="Times New Roman" w:hAnsi="Times New Roman" w:cs="Times New Roman"/>
-          <w:sz w:val="22"/>
-        </w:rPr>
-        <w:t xml:space="preserve"> positions of all the local objects accordingly. </w:t>
+        <w:t xml:space="preserve">However, when I was implementing my design on the original generic component model, I encountered big problems which pushed me to refactor the model. The problem happens when I want to cast a pointer to a </w:t>
+      </w:r>
+      <w:proofErr w:type="spellStart"/>
+      <w:r>
+        <w:rPr>
+          <w:rFonts w:ascii="Times New Roman" w:hAnsi="Times New Roman" w:cs="Times New Roman"/>
+          <w:sz w:val="22"/>
+        </w:rPr>
+        <w:t>SideBoundary</w:t>
+      </w:r>
+      <w:proofErr w:type="spellEnd"/>
+      <w:r>
+        <w:rPr>
+          <w:rFonts w:ascii="Times New Roman" w:hAnsi="Times New Roman" w:cs="Times New Roman"/>
+          <w:sz w:val="22"/>
+        </w:rPr>
+        <w:t xml:space="preserve"> type</w:t>
+      </w:r>
+      <w:r>
+        <w:rPr>
+          <w:rFonts w:ascii="Times New Roman" w:hAnsi="Times New Roman" w:cs="Times New Roman"/>
+          <w:sz w:val="22"/>
+        </w:rPr>
+        <w:t xml:space="preserve"> in Collidable.cpp when implementing the </w:t>
+      </w:r>
+      <w:proofErr w:type="gramStart"/>
+      <w:r>
+        <w:rPr>
+          <w:rFonts w:ascii="Times New Roman" w:hAnsi="Times New Roman" w:cs="Times New Roman"/>
+          <w:sz w:val="22"/>
+        </w:rPr>
+        <w:t>work(</w:t>
+      </w:r>
+      <w:proofErr w:type="gramEnd"/>
+      <w:r>
+        <w:rPr>
+          <w:rFonts w:ascii="Times New Roman" w:hAnsi="Times New Roman" w:cs="Times New Roman"/>
+          <w:sz w:val="22"/>
+        </w:rPr>
+        <w:t xml:space="preserve">) function. I found that I needed to include the header file of </w:t>
+      </w:r>
+      <w:proofErr w:type="spellStart"/>
+      <w:r>
+        <w:rPr>
+          <w:rFonts w:ascii="Times New Roman" w:hAnsi="Times New Roman" w:cs="Times New Roman"/>
+          <w:sz w:val="22"/>
+        </w:rPr>
+        <w:t>SideBoundary</w:t>
+      </w:r>
+      <w:proofErr w:type="spellEnd"/>
+      <w:r>
+        <w:rPr>
+          <w:rFonts w:ascii="Times New Roman" w:hAnsi="Times New Roman" w:cs="Times New Roman"/>
+          <w:sz w:val="22"/>
+        </w:rPr>
+        <w:t xml:space="preserve"> if I wanted to do so. Whereas, </w:t>
+      </w:r>
+      <w:proofErr w:type="spellStart"/>
+      <w:r>
+        <w:rPr>
+          <w:rFonts w:ascii="Times New Roman" w:hAnsi="Times New Roman" w:cs="Times New Roman"/>
+          <w:sz w:val="22"/>
+        </w:rPr>
+        <w:t>SideBoundary</w:t>
+      </w:r>
+      <w:proofErr w:type="spellEnd"/>
+      <w:r>
+        <w:rPr>
+          <w:rFonts w:ascii="Times New Roman" w:hAnsi="Times New Roman" w:cs="Times New Roman"/>
+          <w:sz w:val="22"/>
+        </w:rPr>
+        <w:t xml:space="preserve"> had included </w:t>
+      </w:r>
+      <w:proofErr w:type="spellStart"/>
+      <w:r>
+        <w:rPr>
+          <w:rFonts w:ascii="Times New Roman" w:hAnsi="Times New Roman" w:cs="Times New Roman"/>
+          <w:sz w:val="22"/>
+        </w:rPr>
+        <w:t>Collidable.h</w:t>
+      </w:r>
+      <w:proofErr w:type="spellEnd"/>
+      <w:r>
+        <w:rPr>
+          <w:rFonts w:ascii="Times New Roman" w:hAnsi="Times New Roman" w:cs="Times New Roman"/>
+          <w:sz w:val="22"/>
+        </w:rPr>
+        <w:t xml:space="preserve">, which made it become a recursive include. It made me impossible to link the </w:t>
+      </w:r>
+      <w:proofErr w:type="spellStart"/>
+      <w:r>
+        <w:rPr>
+          <w:rFonts w:ascii="Times New Roman" w:hAnsi="Times New Roman" w:cs="Times New Roman"/>
+          <w:sz w:val="22"/>
+        </w:rPr>
+        <w:t>cpp</w:t>
+      </w:r>
+      <w:proofErr w:type="spellEnd"/>
+      <w:r>
+        <w:rPr>
+          <w:rFonts w:ascii="Times New Roman" w:hAnsi="Times New Roman" w:cs="Times New Roman"/>
+          <w:sz w:val="22"/>
+        </w:rPr>
+        <w:t xml:space="preserve"> files together when compiling. </w:t>
       </w:r>
     </w:p>
     <w:p>
@@ -2105,14 +2405,7 @@
           <w:rFonts w:ascii="Times New Roman" w:hAnsi="Times New Roman" w:cs="Times New Roman"/>
           <w:sz w:val="22"/>
         </w:rPr>
-        <w:t xml:space="preserve">To avoid combining codes for networking with those for SFML, I created Server and Client classes to deal with networking issues and </w:t>
-      </w:r>
-      <w:r>
-        <w:rPr>
-          <w:rFonts w:ascii="Times New Roman" w:hAnsi="Times New Roman" w:cs="Times New Roman"/>
-          <w:sz w:val="22"/>
-        </w:rPr>
-        <w:t xml:space="preserve">instantiated a server/client in the main function of server/client project. </w:t>
+        <w:t xml:space="preserve">This made me to reconsider my design. I realized that I should composite a pointer of the game object in my game component so that I could gain access to the data I need when implementing some of the behaviors. My original design asked me to keep several attributes of all the game objects may be possible to composite the component in the corresponding component, which I found is inextensible and redundant. </w:t>
       </w:r>
     </w:p>
     <w:p>
@@ -2128,59 +2421,7 @@
           <w:rFonts w:ascii="Times New Roman" w:hAnsi="Times New Roman" w:cs="Times New Roman"/>
           <w:sz w:val="22"/>
         </w:rPr>
-        <w:t xml:space="preserve">To achieve a reasonable frequency of update of information, I made both two main functions multithreading. On the server end, the receiving function is assigned to a new thread to keep track of information of newly connected clients as soon as they connect to the server, while on the client end, </w:t>
-      </w:r>
-      <w:r>
-        <w:rPr>
-          <w:rFonts w:ascii="Times New Roman" w:hAnsi="Times New Roman" w:cs="Times New Roman"/>
-          <w:sz w:val="22"/>
-        </w:rPr>
-        <w:t>the subscribing function is assigned to a new thread</w:t>
-      </w:r>
-      <w:r>
-        <w:rPr>
-          <w:rFonts w:ascii="Times New Roman" w:hAnsi="Times New Roman" w:cs="Times New Roman"/>
-          <w:sz w:val="22"/>
-        </w:rPr>
-        <w:t xml:space="preserve"> to update the positions of platforms and characters. </w:t>
-      </w:r>
-    </w:p>
-    <w:p>
-      <w:pPr>
-        <w:ind w:firstLineChars="200" w:firstLine="440"/>
-        <w:rPr>
-          <w:rFonts w:ascii="Times New Roman" w:hAnsi="Times New Roman" w:cs="Times New Roman"/>
-          <w:sz w:val="22"/>
-        </w:rPr>
-      </w:pPr>
-      <w:r>
-        <w:rPr>
-          <w:rFonts w:ascii="Times New Roman" w:hAnsi="Times New Roman" w:cs="Times New Roman"/>
-          <w:sz w:val="22"/>
-        </w:rPr>
-        <w:t>One of the tricky things I encountered is that the main loop of server end is running far faster than the one of client end</w:t>
-      </w:r>
-      <w:r>
-        <w:rPr>
-          <w:rFonts w:ascii="Times New Roman" w:hAnsi="Times New Roman" w:cs="Times New Roman"/>
-          <w:sz w:val="22"/>
-        </w:rPr>
-        <w:t xml:space="preserve"> because it didn’t need to deal with SFML windows</w:t>
-      </w:r>
-      <w:r>
-        <w:rPr>
-          <w:rFonts w:ascii="Times New Roman" w:hAnsi="Times New Roman" w:cs="Times New Roman"/>
-          <w:sz w:val="22"/>
-        </w:rPr>
-        <w:t xml:space="preserve">, which makes the publishing function called at the end of each loop of server being executed too frequently, causing the client end being too stressed. Therefore, I made the publishing function sleep for 16 milliseconds so that it wouldn’t be executed more than 60 times in a second, which </w:t>
-      </w:r>
-      <w:r>
-        <w:rPr>
-          <w:rFonts w:ascii="Times New Roman" w:hAnsi="Times New Roman" w:cs="Times New Roman"/>
-          <w:sz w:val="22"/>
-        </w:rPr>
-        <w:lastRenderedPageBreak/>
-        <w:t xml:space="preserve">I thought would be a reasonable fresh rate. </w:t>
+        <w:t xml:space="preserve">Although the new approach couldn’t prevent me from recursive including, I could at least remove all the redundant attributes in my components and no longer need to worry about the inconsistency of attributes values in components and corresponding game objects. </w:t>
       </w:r>
     </w:p>
     <w:p>
@@ -2196,18 +2437,18 @@
           <w:noProof/>
         </w:rPr>
         <w:drawing>
-          <wp:anchor distT="0" distB="0" distL="114300" distR="114300" simplePos="0" relativeHeight="251679744" behindDoc="0" locked="0" layoutInCell="1" allowOverlap="1" wp14:anchorId="5878C5C4" wp14:editId="6C4BC8FD">
+          <wp:anchor distT="0" distB="0" distL="114300" distR="114300" simplePos="0" relativeHeight="251710464" behindDoc="0" locked="0" layoutInCell="1" allowOverlap="1" wp14:anchorId="590F2AD2" wp14:editId="3FD309D8">
             <wp:simplePos x="0" y="0"/>
             <wp:positionH relativeFrom="column">
-              <wp:posOffset>649605</wp:posOffset>
+              <wp:posOffset>0</wp:posOffset>
             </wp:positionH>
             <wp:positionV relativeFrom="paragraph">
-              <wp:posOffset>1222218</wp:posOffset>
+              <wp:posOffset>617220</wp:posOffset>
             </wp:positionV>
-            <wp:extent cx="4044950" cy="2693035"/>
-            <wp:effectExtent l="0" t="0" r="0" b="0"/>
-            <wp:wrapTopAndBottom/>
-            <wp:docPr id="11" name="图片 11"/>
+            <wp:extent cx="5274310" cy="3538855"/>
+            <wp:effectExtent l="0" t="0" r="2540" b="4445"/>
+            <wp:wrapSquare wrapText="bothSides"/>
+            <wp:docPr id="8" name="图片 8"/>
             <wp:cNvGraphicFramePr>
               <a:graphicFrameLocks xmlns:a="http://schemas.openxmlformats.org/drawingml/2006/main" noChangeAspect="1"/>
             </wp:cNvGraphicFramePr>
@@ -2227,7 +2468,7 @@
                   <pic:spPr>
                     <a:xfrm>
                       <a:off x="0" y="0"/>
-                      <a:ext cx="4044950" cy="2693035"/>
+                      <a:ext cx="5274310" cy="3538855"/>
                     </a:xfrm>
                     <a:prstGeom prst="rect">
                       <a:avLst/>
@@ -2236,12 +2477,6 @@
                 </pic:pic>
               </a:graphicData>
             </a:graphic>
-            <wp14:sizeRelH relativeFrom="margin">
-              <wp14:pctWidth>0</wp14:pctWidth>
-            </wp14:sizeRelH>
-            <wp14:sizeRelV relativeFrom="margin">
-              <wp14:pctHeight>0</wp14:pctHeight>
-            </wp14:sizeRelV>
           </wp:anchor>
         </w:drawing>
       </w:r>
@@ -2250,14 +2485,39 @@
           <w:rFonts w:ascii="Times New Roman" w:hAnsi="Times New Roman" w:cs="Times New Roman"/>
           <w:sz w:val="22"/>
         </w:rPr>
-        <w:t xml:space="preserve">Another thing worth to mention is how to deal with temporary variables created when analyzing subscribed messages to create new characters for newly connected clients. </w:t>
-      </w:r>
-      <w:r>
-        <w:rPr>
-          <w:rFonts w:ascii="Times New Roman" w:hAnsi="Times New Roman" w:cs="Times New Roman"/>
-          <w:sz w:val="22"/>
-        </w:rPr>
-        <w:t xml:space="preserve">I used to instantiate characters directly in client functions and use list of pointers to store all the characters in the main function. However, it turned out to be unacceptable to store the address of a temporary variable. Finally, I came up with a way which only stored the map of names and positions of new characters and instantiated them before drawing in the main loop. </w:t>
+        <w:t xml:space="preserve">As for the recursive including, I googled the problem and found out that it can be solved by declare </w:t>
+      </w:r>
+      <w:proofErr w:type="gramStart"/>
+      <w:r>
+        <w:rPr>
+          <w:rFonts w:ascii="Times New Roman" w:hAnsi="Times New Roman" w:cs="Times New Roman"/>
+          <w:sz w:val="22"/>
+        </w:rPr>
+        <w:t>a</w:t>
+      </w:r>
+      <w:proofErr w:type="gramEnd"/>
+      <w:r>
+        <w:rPr>
+          <w:rFonts w:ascii="Times New Roman" w:hAnsi="Times New Roman" w:cs="Times New Roman"/>
+          <w:sz w:val="22"/>
+        </w:rPr>
+        <w:t xml:space="preserve"> incomplete definition of game object class in component’s header file and then include the header file of objects in </w:t>
+      </w:r>
+      <w:proofErr w:type="spellStart"/>
+      <w:r>
+        <w:rPr>
+          <w:rFonts w:ascii="Times New Roman" w:hAnsi="Times New Roman" w:cs="Times New Roman"/>
+          <w:sz w:val="22"/>
+        </w:rPr>
+        <w:t>cpp</w:t>
+      </w:r>
+      <w:proofErr w:type="spellEnd"/>
+      <w:r>
+        <w:rPr>
+          <w:rFonts w:ascii="Times New Roman" w:hAnsi="Times New Roman" w:cs="Times New Roman"/>
+          <w:sz w:val="22"/>
+        </w:rPr>
+        <w:t xml:space="preserve"> files of components. </w:t>
       </w:r>
     </w:p>
     <w:p>
@@ -2273,14 +2533,29 @@
           <w:rFonts w:ascii="Times New Roman" w:hAnsi="Times New Roman" w:cs="Times New Roman"/>
           <w:sz w:val="22"/>
         </w:rPr>
-        <w:t xml:space="preserve">The other things I think are just the normal coding that needed for implementing the correct functionality so I would not list them out one by one. And I gave out a screenshot of my three clients running together above. </w:t>
+        <w:t xml:space="preserve">As a result, I designed a game with size of 1600 * 600. Four death zones stand around the area, with which character collides would cause a transfer back above the static platform in the first view. In the second and third view, there is a horizontally moving platform and a vertically </w:t>
+      </w:r>
+      <w:r>
+        <w:rPr>
+          <w:rFonts w:ascii="Times New Roman" w:hAnsi="Times New Roman" w:cs="Times New Roman"/>
+          <w:sz w:val="22"/>
+        </w:rPr>
+        <w:lastRenderedPageBreak/>
+        <w:t xml:space="preserve">moving platform respectively. The window size is 800 * 600, and the padding of side boundaries from the side of window is 100. </w:t>
+      </w:r>
+      <w:r>
+        <w:rPr>
+          <w:rFonts w:ascii="Times New Roman" w:hAnsi="Times New Roman" w:cs="Times New Roman"/>
+          <w:sz w:val="22"/>
+        </w:rPr>
+        <w:t xml:space="preserve">Thus, in my design, every time a character collides with a boundary will cause a 600 change in render offset. </w:t>
       </w:r>
     </w:p>
     <w:p>
       <w:pPr>
         <w:ind w:firstLineChars="200" w:firstLine="440"/>
         <w:rPr>
-          <w:rFonts w:ascii="Times New Roman" w:hAnsi="Times New Roman" w:cs="Times New Roman"/>
+          <w:rFonts w:ascii="Times New Roman" w:hAnsi="Times New Roman" w:cs="Times New Roman" w:hint="eastAsia"/>
           <w:sz w:val="22"/>
         </w:rPr>
       </w:pPr>
@@ -2324,7 +2599,7 @@
           <w:rFonts w:ascii="Times New Roman" w:hAnsi="Times New Roman" w:cs="Times New Roman"/>
           <w:sz w:val="22"/>
         </w:rPr>
-        <w:t xml:space="preserve">If I have enough time to dig deeper into this assignment, I would be quite willing to implement this part. </w:t>
+        <w:t xml:space="preserve">Though I may not have the time to implement this section, I thought something about it. </w:t>
       </w:r>
     </w:p>
     <w:p>
@@ -2340,38 +2615,26 @@
           <w:rFonts w:ascii="Times New Roman" w:hAnsi="Times New Roman" w:cs="Times New Roman"/>
           <w:sz w:val="22"/>
         </w:rPr>
-        <w:t xml:space="preserve">Moreover, I think that I have done many </w:t>
-      </w:r>
-      <w:r>
-        <w:rPr>
-          <w:rFonts w:ascii="Times New Roman" w:hAnsi="Times New Roman" w:cs="Times New Roman"/>
-          <w:sz w:val="22"/>
-        </w:rPr>
-        <w:t xml:space="preserve">preparing works for implementing this part, such as maintaining separate local time timelines for different characters of clients on the server, having flexibility for adding time step information to passed messages and the corresponding way on server to handling changing in step size. </w:t>
+        <w:t xml:space="preserve">For the networking model, one way to implement it would be only transferring the position of objects and generate the actual object accordingly on the other end. The other way would be use json or other libraries to transfer a whole serialized object and only needs decoding on the other end. </w:t>
       </w:r>
     </w:p>
     <w:p>
       <w:pPr>
         <w:ind w:firstLineChars="200" w:firstLine="440"/>
         <w:rPr>
-          <w:rFonts w:ascii="Times New Roman" w:hAnsi="Times New Roman" w:cs="Times New Roman"/>
-          <w:sz w:val="22"/>
-        </w:rPr>
-      </w:pPr>
-      <w:r>
-        <w:rPr>
-          <w:rFonts w:ascii="Times New Roman" w:hAnsi="Times New Roman" w:cs="Times New Roman"/>
-          <w:sz w:val="22"/>
-        </w:rPr>
-        <w:t>However, I have already spent too much time on this assignment, and I also have many other works to do. Thus, I think I shall stop here</w:t>
-      </w:r>
-      <w:r>
-        <w:rPr>
-          <w:rFonts w:ascii="Times New Roman" w:hAnsi="Times New Roman" w:cs="Times New Roman"/>
-          <w:sz w:val="22"/>
-        </w:rPr>
-        <w:t xml:space="preserve"> and leave more time for next assignment. </w:t>
-      </w:r>
+          <w:rFonts w:ascii="Times New Roman" w:hAnsi="Times New Roman" w:cs="Times New Roman" w:hint="eastAsia"/>
+          <w:sz w:val="22"/>
+        </w:rPr>
+      </w:pPr>
+      <w:r>
+        <w:rPr>
+          <w:rFonts w:ascii="Times New Roman" w:hAnsi="Times New Roman" w:cs="Times New Roman"/>
+          <w:sz w:val="22"/>
+        </w:rPr>
+        <w:t xml:space="preserve">Then what I should do would be creating objects and run the program to measure the time used under different number of objects and under different transfer model. </w:t>
+      </w:r>
+      <w:bookmarkStart w:id="0" w:name="_GoBack"/>
+      <w:bookmarkEnd w:id="0"/>
     </w:p>
     <w:sectPr>
       <w:pgSz w:w="11906" w:h="16838"/>

</xml_diff>

<commit_message>
implemented section 1 of documentation
</commit_message>
<xml_diff>
--- a/Writeup.docx
+++ b/Writeup.docx
@@ -33,7 +33,7 @@
           <w:sz w:val="44"/>
           <w:szCs w:val="44"/>
         </w:rPr>
-        <w:t>3</w:t>
+        <w:t>4</w:t>
       </w:r>
     </w:p>
     <w:p>
@@ -146,77 +146,52 @@
           <w:rFonts w:ascii="Times New Roman" w:hAnsi="Times New Roman" w:cs="Times New Roman"/>
           <w:sz w:val="22"/>
         </w:rPr>
-        <w:t>I</w:t>
+        <w:t>T</w:t>
       </w:r>
       <w:r>
         <w:rPr>
           <w:rFonts w:ascii="Times New Roman" w:hAnsi="Times New Roman" w:cs="Times New Roman" w:hint="eastAsia"/>
           <w:sz w:val="22"/>
         </w:rPr>
-        <w:t>n</w:t>
-      </w:r>
-      <w:r>
-        <w:rPr>
-          <w:rFonts w:ascii="Times New Roman" w:hAnsi="Times New Roman" w:cs="Times New Roman"/>
-          <w:sz w:val="22"/>
-        </w:rPr>
-        <w:t xml:space="preserve"> the first part of this homework, I decided to implement a model which is close to a generic component model. </w:t>
-      </w:r>
-      <w:r>
-        <w:rPr>
-          <w:rFonts w:ascii="Times New Roman" w:hAnsi="Times New Roman" w:cs="Times New Roman"/>
-          <w:sz w:val="22"/>
-        </w:rPr>
-        <w:t xml:space="preserve">In my design, I have a bunch of components that provide different categories of functionalities and a bunch of game objects </w:t>
-      </w:r>
-      <w:r>
-        <w:rPr>
-          <w:rFonts w:ascii="Times New Roman" w:hAnsi="Times New Roman" w:cs="Times New Roman" w:hint="eastAsia"/>
-          <w:sz w:val="22"/>
-        </w:rPr>
-        <w:t>composite</w:t>
-      </w:r>
-      <w:r>
-        <w:rPr>
-          <w:rFonts w:ascii="Times New Roman" w:hAnsi="Times New Roman" w:cs="Times New Roman"/>
-          <w:sz w:val="22"/>
-        </w:rPr>
-        <w:t xml:space="preserve"> </w:t>
-      </w:r>
-      <w:r>
-        <w:rPr>
-          <w:rFonts w:ascii="Times New Roman" w:hAnsi="Times New Roman" w:cs="Times New Roman"/>
-          <w:sz w:val="22"/>
-        </w:rPr>
-        <w:t xml:space="preserve">a </w:t>
-      </w:r>
-      <w:r>
-        <w:rPr>
-          <w:rFonts w:ascii="Times New Roman" w:hAnsi="Times New Roman" w:cs="Times New Roman"/>
-          <w:sz w:val="22"/>
-        </w:rPr>
-        <w:t>map</w:t>
-      </w:r>
-      <w:r>
-        <w:rPr>
-          <w:rFonts w:ascii="Times New Roman" w:hAnsi="Times New Roman" w:cs="Times New Roman"/>
-          <w:sz w:val="22"/>
-        </w:rPr>
-        <w:t xml:space="preserve"> of generic components</w:t>
-      </w:r>
-      <w:r>
-        <w:rPr>
-          <w:rFonts w:ascii="Times New Roman" w:hAnsi="Times New Roman" w:cs="Times New Roman"/>
-          <w:sz w:val="22"/>
-        </w:rPr>
-        <w:t xml:space="preserve"> (component type and pointer)</w:t>
-      </w:r>
-      <w:r>
-        <w:rPr>
-          <w:rFonts w:ascii="Times New Roman" w:hAnsi="Times New Roman" w:cs="Times New Roman"/>
-          <w:sz w:val="22"/>
-        </w:rPr>
-        <w:t xml:space="preserve"> to utilize the functionalities of components. I said my model is close to a generic model because some game objects may need some extra self-defined attributes other than the pre-defined components, which makes the model not purely a generic component model. </w:t>
+        <w:t>he</w:t>
+      </w:r>
+      <w:r>
+        <w:rPr>
+          <w:rFonts w:ascii="Times New Roman" w:hAnsi="Times New Roman" w:cs="Times New Roman"/>
+          <w:sz w:val="22"/>
+        </w:rPr>
+        <w:t xml:space="preserve"> work for the first section is to implement an </w:t>
+      </w:r>
+      <w:proofErr w:type="spellStart"/>
+      <w:r>
+        <w:rPr>
+          <w:rFonts w:ascii="Times New Roman" w:hAnsi="Times New Roman" w:cs="Times New Roman"/>
+          <w:sz w:val="22"/>
+        </w:rPr>
+        <w:t>EventMgmt</w:t>
+      </w:r>
+      <w:proofErr w:type="spellEnd"/>
+      <w:r>
+        <w:rPr>
+          <w:rFonts w:ascii="Times New Roman" w:hAnsi="Times New Roman" w:cs="Times New Roman"/>
+          <w:sz w:val="22"/>
+        </w:rPr>
+        <w:t xml:space="preserve"> System, so let’s make the writeup begin with the event class design (</w:t>
+      </w:r>
+      <w:r>
+        <w:rPr>
+          <w:rFonts w:ascii="Times New Roman" w:hAnsi="Times New Roman" w:cs="Times New Roman"/>
+          <w:b/>
+          <w:sz w:val="22"/>
+        </w:rPr>
+        <w:t>representation</w:t>
+      </w:r>
+      <w:r>
+        <w:rPr>
+          <w:rFonts w:ascii="Times New Roman" w:hAnsi="Times New Roman" w:cs="Times New Roman"/>
+          <w:sz w:val="22"/>
+        </w:rPr>
+        <w:t xml:space="preserve">). </w:t>
       </w:r>
     </w:p>
     <w:p>
@@ -232,16 +207,16 @@
           <w:noProof/>
         </w:rPr>
         <w:drawing>
-          <wp:anchor distT="0" distB="0" distL="114300" distR="114300" simplePos="0" relativeHeight="251681792" behindDoc="0" locked="0" layoutInCell="1" allowOverlap="1" wp14:anchorId="131F1468" wp14:editId="2B51262B">
+          <wp:anchor distT="0" distB="0" distL="114300" distR="114300" simplePos="0" relativeHeight="251712512" behindDoc="0" locked="0" layoutInCell="1" allowOverlap="1" wp14:anchorId="11108B98" wp14:editId="201375ED">
             <wp:simplePos x="0" y="0"/>
             <wp:positionH relativeFrom="column">
-              <wp:posOffset>721995</wp:posOffset>
+              <wp:posOffset>32385</wp:posOffset>
             </wp:positionH>
             <wp:positionV relativeFrom="paragraph">
-              <wp:posOffset>795020</wp:posOffset>
+              <wp:posOffset>638810</wp:posOffset>
             </wp:positionV>
-            <wp:extent cx="3804920" cy="2537460"/>
-            <wp:effectExtent l="0" t="0" r="5080" b="0"/>
+            <wp:extent cx="5274310" cy="2343150"/>
+            <wp:effectExtent l="0" t="0" r="2540" b="0"/>
             <wp:wrapTopAndBottom/>
             <wp:docPr id="1" name="图片 1"/>
             <wp:cNvGraphicFramePr>
@@ -263,7 +238,7 @@
                   <pic:spPr>
                     <a:xfrm>
                       <a:off x="0" y="0"/>
-                      <a:ext cx="3804920" cy="2537460"/>
+                      <a:ext cx="5274310" cy="2343150"/>
                     </a:xfrm>
                     <a:prstGeom prst="rect">
                       <a:avLst/>
@@ -272,12 +247,6 @@
                 </pic:pic>
               </a:graphicData>
             </a:graphic>
-            <wp14:sizeRelH relativeFrom="margin">
-              <wp14:pctWidth>0</wp14:pctWidth>
-            </wp14:sizeRelH>
-            <wp14:sizeRelV relativeFrom="margin">
-              <wp14:pctHeight>0</wp14:pctHeight>
-            </wp14:sizeRelV>
           </wp:anchor>
         </w:drawing>
       </w:r>
@@ -286,74 +255,16 @@
           <w:rFonts w:ascii="Times New Roman" w:hAnsi="Times New Roman" w:cs="Times New Roman"/>
           <w:sz w:val="22"/>
         </w:rPr>
-        <w:t>F</w:t>
-      </w:r>
-      <w:r>
-        <w:rPr>
-          <w:rFonts w:ascii="Times New Roman" w:hAnsi="Times New Roman" w:cs="Times New Roman" w:hint="eastAsia"/>
-          <w:sz w:val="22"/>
-        </w:rPr>
-        <w:t>or</w:t>
-      </w:r>
-      <w:r>
-        <w:rPr>
-          <w:rFonts w:ascii="Times New Roman" w:hAnsi="Times New Roman" w:cs="Times New Roman"/>
-          <w:sz w:val="22"/>
-        </w:rPr>
-        <w:t xml:space="preserve"> the components, I first designed a </w:t>
-      </w:r>
-      <w:proofErr w:type="spellStart"/>
-      <w:r>
-        <w:rPr>
-          <w:rFonts w:ascii="Times New Roman" w:hAnsi="Times New Roman" w:cs="Times New Roman"/>
-          <w:sz w:val="22"/>
-        </w:rPr>
-        <w:t>GenericComponent</w:t>
-      </w:r>
-      <w:proofErr w:type="spellEnd"/>
-      <w:r>
-        <w:rPr>
-          <w:rFonts w:ascii="Times New Roman" w:hAnsi="Times New Roman" w:cs="Times New Roman"/>
-          <w:sz w:val="22"/>
-        </w:rPr>
-        <w:t xml:space="preserve"> class to be inherited by all the other components. </w:t>
-      </w:r>
-      <w:r>
-        <w:rPr>
-          <w:rFonts w:ascii="Times New Roman" w:hAnsi="Times New Roman" w:cs="Times New Roman"/>
-          <w:sz w:val="22"/>
-        </w:rPr>
-        <w:t>T</w:t>
-      </w:r>
-      <w:r>
-        <w:rPr>
-          <w:rFonts w:ascii="Times New Roman" w:hAnsi="Times New Roman" w:cs="Times New Roman" w:hint="eastAsia"/>
-          <w:sz w:val="22"/>
-        </w:rPr>
-        <w:t>he</w:t>
-      </w:r>
-      <w:r>
-        <w:rPr>
-          <w:rFonts w:ascii="Times New Roman" w:hAnsi="Times New Roman" w:cs="Times New Roman"/>
-          <w:sz w:val="22"/>
-        </w:rPr>
-        <w:t xml:space="preserve"> header file contains nearly nothing except for a enumerate class of type of components and a virtual function </w:t>
-      </w:r>
-      <w:proofErr w:type="gramStart"/>
-      <w:r>
-        <w:rPr>
-          <w:rFonts w:ascii="Times New Roman" w:hAnsi="Times New Roman" w:cs="Times New Roman"/>
-          <w:sz w:val="22"/>
-        </w:rPr>
-        <w:t>work(</w:t>
-      </w:r>
-      <w:proofErr w:type="gramEnd"/>
-      <w:r>
-        <w:rPr>
-          <w:rFonts w:ascii="Times New Roman" w:hAnsi="Times New Roman" w:cs="Times New Roman"/>
-          <w:sz w:val="22"/>
-        </w:rPr>
-        <w:t xml:space="preserve">) to define different behaviors of each component. The class structure is as shown below. </w:t>
+        <w:t>The base class for all events is an Event</w:t>
+      </w:r>
+      <w:bookmarkStart w:id="0" w:name="_GoBack"/>
+      <w:bookmarkEnd w:id="0"/>
+      <w:r>
+        <w:rPr>
+          <w:rFonts w:ascii="Times New Roman" w:hAnsi="Times New Roman" w:cs="Times New Roman"/>
+          <w:sz w:val="22"/>
+        </w:rPr>
+        <w:t xml:space="preserve"> class. It contains a type, an execution time and a map of arguments, which is content types to variants. The content type here indicates which type of argument (semantically) the corresponding variant contains. </w:t>
       </w:r>
     </w:p>
     <w:p>
@@ -369,18 +280,18 @@
           <w:noProof/>
         </w:rPr>
         <w:drawing>
-          <wp:anchor distT="0" distB="0" distL="114300" distR="114300" simplePos="0" relativeHeight="251685888" behindDoc="0" locked="0" layoutInCell="1" allowOverlap="1" wp14:anchorId="611E144C" wp14:editId="04052349">
+          <wp:anchor distT="0" distB="0" distL="114300" distR="114300" simplePos="0" relativeHeight="251714560" behindDoc="0" locked="0" layoutInCell="1" allowOverlap="1" wp14:anchorId="183407BB" wp14:editId="37E2BCB2">
             <wp:simplePos x="0" y="0"/>
             <wp:positionH relativeFrom="column">
-              <wp:posOffset>3491865</wp:posOffset>
+              <wp:posOffset>2715895</wp:posOffset>
             </wp:positionH>
             <wp:positionV relativeFrom="paragraph">
-              <wp:posOffset>2592070</wp:posOffset>
+              <wp:posOffset>2419350</wp:posOffset>
             </wp:positionV>
-            <wp:extent cx="1773555" cy="1072515"/>
-            <wp:effectExtent l="0" t="0" r="0" b="0"/>
+            <wp:extent cx="2547620" cy="2092325"/>
+            <wp:effectExtent l="0" t="0" r="5080" b="3175"/>
             <wp:wrapSquare wrapText="bothSides"/>
-            <wp:docPr id="3" name="图片 3"/>
+            <wp:docPr id="9" name="图片 9"/>
             <wp:cNvGraphicFramePr>
               <a:graphicFrameLocks xmlns:a="http://schemas.openxmlformats.org/drawingml/2006/main" noChangeAspect="1"/>
             </wp:cNvGraphicFramePr>
@@ -400,7 +311,7 @@
                   <pic:spPr>
                     <a:xfrm>
                       <a:off x="0" y="0"/>
-                      <a:ext cx="1773555" cy="1072515"/>
+                      <a:ext cx="2547620" cy="2092325"/>
                     </a:xfrm>
                     <a:prstGeom prst="rect">
                       <a:avLst/>
@@ -423,23 +334,28 @@
           <w:rFonts w:ascii="Times New Roman" w:hAnsi="Times New Roman" w:cs="Times New Roman"/>
           <w:sz w:val="22"/>
         </w:rPr>
-        <w:t xml:space="preserve">At first, I wanted to design an extensible function </w:t>
-      </w:r>
-      <w:proofErr w:type="gramStart"/>
-      <w:r>
-        <w:rPr>
-          <w:rFonts w:ascii="Times New Roman" w:hAnsi="Times New Roman" w:cs="Times New Roman"/>
-          <w:sz w:val="22"/>
-        </w:rPr>
-        <w:t>work(</w:t>
-      </w:r>
-      <w:proofErr w:type="gramEnd"/>
-      <w:r>
-        <w:rPr>
-          <w:rFonts w:ascii="Times New Roman" w:hAnsi="Times New Roman" w:cs="Times New Roman"/>
-          <w:sz w:val="22"/>
-        </w:rPr>
-        <w:t xml:space="preserve">) using … parameter of C++. Later, I found it too complicated and not practical to do so, so I turned to implement overload functions in subclasses instead of override ones so that I could have changeable parameters. </w:t>
+        <w:t xml:space="preserve">This leads us to the design of Variant class. As is shown on the right, </w:t>
+      </w:r>
+      <w:r>
+        <w:rPr>
+          <w:rFonts w:ascii="Times New Roman" w:hAnsi="Times New Roman" w:cs="Times New Roman"/>
+          <w:sz w:val="22"/>
+        </w:rPr>
+        <w:t>it contains a variant type (</w:t>
+      </w:r>
+      <w:r>
+        <w:rPr>
+          <w:rFonts w:ascii="Times New Roman" w:hAnsi="Times New Roman" w:cs="Times New Roman"/>
+          <w:sz w:val="22"/>
+        </w:rPr>
+        <w:t>syntactically</w:t>
+      </w:r>
+      <w:r>
+        <w:rPr>
+          <w:rFonts w:ascii="Times New Roman" w:hAnsi="Times New Roman" w:cs="Times New Roman"/>
+          <w:sz w:val="22"/>
+        </w:rPr>
+        <w:t xml:space="preserve">) and a union of values to store the actual value of the variable. </w:t>
       </w:r>
     </w:p>
     <w:p>
@@ -455,7 +371,7 @@
           <w:rFonts w:ascii="Times New Roman" w:hAnsi="Times New Roman" w:cs="Times New Roman"/>
           <w:sz w:val="22"/>
         </w:rPr>
-        <w:t xml:space="preserve">As is shown above, I have three kinds of components: </w:t>
+        <w:t xml:space="preserve">Based on this, I then designed 5 types of events. They are: </w:t>
       </w:r>
     </w:p>
     <w:p>
@@ -463,7 +379,7 @@
         <w:pStyle w:val="a6"/>
         <w:numPr>
           <w:ilvl w:val="0"/>
-          <w:numId w:val="1"/>
+          <w:numId w:val="3"/>
         </w:numPr>
         <w:ind w:firstLineChars="0"/>
         <w:rPr>
@@ -474,17 +390,17 @@
       <w:proofErr w:type="spellStart"/>
       <w:r>
         <w:rPr>
-          <w:rFonts w:ascii="Times New Roman" w:hAnsi="Times New Roman" w:cs="Times New Roman" w:hint="eastAsia"/>
-          <w:sz w:val="22"/>
-        </w:rPr>
-        <w:t>R</w:t>
-      </w:r>
-      <w:r>
-        <w:rPr>
-          <w:rFonts w:ascii="Times New Roman" w:hAnsi="Times New Roman" w:cs="Times New Roman"/>
-          <w:sz w:val="22"/>
-        </w:rPr>
-        <w:t>enderable</w:t>
+          <w:rFonts w:ascii="Times New Roman" w:hAnsi="Times New Roman" w:cs="Times New Roman"/>
+          <w:sz w:val="22"/>
+        </w:rPr>
+        <w:t>E</w:t>
+      </w:r>
+      <w:r>
+        <w:rPr>
+          <w:rFonts w:ascii="Times New Roman" w:hAnsi="Times New Roman" w:cs="Times New Roman"/>
+          <w:sz w:val="22"/>
+        </w:rPr>
+        <w:t>CharCollision</w:t>
       </w:r>
       <w:proofErr w:type="spellEnd"/>
       <w:r>
@@ -492,22 +408,24 @@
           <w:rFonts w:ascii="Times New Roman" w:hAnsi="Times New Roman" w:cs="Times New Roman"/>
           <w:sz w:val="22"/>
         </w:rPr>
-        <w:t>, which is responsible for defining an object’s shape and color</w:t>
-      </w:r>
-      <w:r>
-        <w:rPr>
-          <w:rFonts w:ascii="Times New Roman" w:hAnsi="Times New Roman" w:cs="Times New Roman"/>
-          <w:sz w:val="22"/>
-        </w:rPr>
-        <w:t xml:space="preserve">. I provided three shapes: rectangle, diamond and circle and three colors: red, green, and blue. They are pre-defined enumeration elements which can be chosen by users when </w:t>
-      </w:r>
-      <w:r>
-        <w:rPr>
-          <w:rFonts w:ascii="Times New Roman" w:hAnsi="Times New Roman" w:cs="Times New Roman"/>
-          <w:sz w:val="22"/>
-        </w:rPr>
-        <w:lastRenderedPageBreak/>
-        <w:t xml:space="preserve">constructing objects. Within this component, the size of the shape can also be decided by users. </w:t>
+        <w:t xml:space="preserve">, </w:t>
+      </w:r>
+    </w:p>
+    <w:p>
+      <w:pPr>
+        <w:pStyle w:val="a6"/>
+        <w:ind w:left="800" w:firstLineChars="0" w:firstLine="0"/>
+        <w:rPr>
+          <w:rFonts w:ascii="Times New Roman" w:hAnsi="Times New Roman" w:cs="Times New Roman"/>
+          <w:sz w:val="22"/>
+        </w:rPr>
+      </w:pPr>
+      <w:r>
+        <w:rPr>
+          <w:rFonts w:ascii="Times New Roman" w:hAnsi="Times New Roman" w:cs="Times New Roman"/>
+          <w:sz w:val="22"/>
+        </w:rPr>
+        <w:t xml:space="preserve">Which has a character pointer and the pointer of the game object character is colliding with; </w:t>
       </w:r>
     </w:p>
     <w:p>
@@ -515,7 +433,7 @@
         <w:pStyle w:val="a6"/>
         <w:numPr>
           <w:ilvl w:val="0"/>
-          <w:numId w:val="1"/>
+          <w:numId w:val="3"/>
         </w:numPr>
         <w:ind w:firstLineChars="0"/>
         <w:rPr>
@@ -523,43 +441,20 @@
           <w:sz w:val="22"/>
         </w:rPr>
       </w:pPr>
-      <w:r>
-        <w:rPr>
-          <w:rFonts w:ascii="Times New Roman" w:hAnsi="Times New Roman" w:cs="Times New Roman" w:hint="eastAsia"/>
-          <w:sz w:val="22"/>
-        </w:rPr>
-        <w:t>M</w:t>
-      </w:r>
-      <w:r>
-        <w:rPr>
-          <w:rFonts w:ascii="Times New Roman" w:hAnsi="Times New Roman" w:cs="Times New Roman"/>
-          <w:sz w:val="22"/>
-        </w:rPr>
-        <w:t xml:space="preserve">ovable, which is responsible for the movement of objects. Thus, the </w:t>
-      </w:r>
-      <w:proofErr w:type="gramStart"/>
-      <w:r>
-        <w:rPr>
-          <w:rFonts w:ascii="Times New Roman" w:hAnsi="Times New Roman" w:cs="Times New Roman"/>
-          <w:sz w:val="22"/>
-        </w:rPr>
-        <w:t>work(</w:t>
-      </w:r>
-      <w:proofErr w:type="gramEnd"/>
-      <w:r>
-        <w:rPr>
-          <w:rFonts w:ascii="Times New Roman" w:hAnsi="Times New Roman" w:cs="Times New Roman"/>
-          <w:sz w:val="22"/>
-        </w:rPr>
-        <w:t xml:space="preserve">) function within this class is used for moving. Obviously, to move an object, the class composites a pointer to a </w:t>
-      </w:r>
       <w:proofErr w:type="spellStart"/>
       <w:r>
         <w:rPr>
           <w:rFonts w:ascii="Times New Roman" w:hAnsi="Times New Roman" w:cs="Times New Roman"/>
           <w:sz w:val="22"/>
         </w:rPr>
-        <w:t>Renderable</w:t>
+        <w:t>E</w:t>
+      </w:r>
+      <w:r>
+        <w:rPr>
+          <w:rFonts w:ascii="Times New Roman" w:hAnsi="Times New Roman" w:cs="Times New Roman"/>
+          <w:sz w:val="22"/>
+        </w:rPr>
+        <w:t>CharDeath</w:t>
       </w:r>
       <w:proofErr w:type="spellEnd"/>
       <w:r>
@@ -567,60 +462,24 @@
           <w:rFonts w:ascii="Times New Roman" w:hAnsi="Times New Roman" w:cs="Times New Roman"/>
           <w:sz w:val="22"/>
         </w:rPr>
-        <w:t xml:space="preserve"> object to gain access to the object to be moved. To indicate which specific type of moving the object wants to implement, I defined HORIZONTAL, VERTICAL </w:t>
-      </w:r>
-      <w:r>
-        <w:rPr>
-          <w:rFonts w:ascii="Times New Roman" w:hAnsi="Times New Roman" w:cs="Times New Roman" w:hint="eastAsia"/>
-          <w:sz w:val="22"/>
-        </w:rPr>
-        <w:t>and</w:t>
-      </w:r>
-      <w:r>
-        <w:rPr>
-          <w:rFonts w:ascii="Times New Roman" w:hAnsi="Times New Roman" w:cs="Times New Roman"/>
-          <w:sz w:val="22"/>
-        </w:rPr>
-        <w:t xml:space="preserve"> KEYINPUT three ways. The </w:t>
-      </w:r>
-      <w:proofErr w:type="gramStart"/>
-      <w:r>
-        <w:rPr>
-          <w:rFonts w:ascii="Times New Roman" w:hAnsi="Times New Roman" w:cs="Times New Roman"/>
-          <w:sz w:val="22"/>
-        </w:rPr>
-        <w:t>work(</w:t>
-      </w:r>
-      <w:proofErr w:type="gramEnd"/>
-      <w:r>
-        <w:rPr>
-          <w:rFonts w:ascii="Times New Roman" w:hAnsi="Times New Roman" w:cs="Times New Roman"/>
-          <w:sz w:val="22"/>
-        </w:rPr>
-        <w:t>) uses a switch-case to decide which actual move() function would be called to move the object. As for the three types, KEYINPUT simply deals with character movements using keyboard input</w:t>
-      </w:r>
-      <w:r>
-        <w:rPr>
-          <w:rFonts w:ascii="Times New Roman" w:hAnsi="Times New Roman" w:cs="Times New Roman"/>
-          <w:sz w:val="22"/>
-        </w:rPr>
-        <w:t xml:space="preserve">, while the other two deals with back and forth movement in either horizontal or vertical direction of platforms. To make it more extensible, the speed, start point and range of the movement can be defined by users easily </w:t>
-      </w:r>
-      <w:proofErr w:type="gramStart"/>
-      <w:r>
-        <w:rPr>
-          <w:rFonts w:ascii="Times New Roman" w:hAnsi="Times New Roman" w:cs="Times New Roman"/>
-          <w:sz w:val="22"/>
-        </w:rPr>
-        <w:t>by passing</w:t>
-      </w:r>
-      <w:proofErr w:type="gramEnd"/>
-      <w:r>
-        <w:rPr>
-          <w:rFonts w:ascii="Times New Roman" w:hAnsi="Times New Roman" w:cs="Times New Roman"/>
-          <w:sz w:val="22"/>
-        </w:rPr>
-        <w:t xml:space="preserve"> corresponding arguments to the constructor. </w:t>
+        <w:t xml:space="preserve">, </w:t>
+      </w:r>
+    </w:p>
+    <w:p>
+      <w:pPr>
+        <w:pStyle w:val="a6"/>
+        <w:ind w:left="800" w:firstLineChars="0" w:firstLine="0"/>
+        <w:rPr>
+          <w:rFonts w:ascii="Times New Roman" w:hAnsi="Times New Roman" w:cs="Times New Roman"/>
+          <w:sz w:val="22"/>
+        </w:rPr>
+      </w:pPr>
+      <w:r>
+        <w:rPr>
+          <w:rFonts w:ascii="Times New Roman" w:hAnsi="Times New Roman" w:cs="Times New Roman"/>
+          <w:sz w:val="22"/>
+        </w:rPr>
+        <w:t xml:space="preserve">Which only has a character pointer; </w:t>
       </w:r>
     </w:p>
     <w:p>
@@ -628,7 +487,7 @@
         <w:pStyle w:val="a6"/>
         <w:numPr>
           <w:ilvl w:val="0"/>
-          <w:numId w:val="1"/>
+          <w:numId w:val="3"/>
         </w:numPr>
         <w:ind w:firstLineChars="0"/>
         <w:rPr>
@@ -636,23 +495,379 @@
           <w:sz w:val="22"/>
         </w:rPr>
       </w:pPr>
+      <w:proofErr w:type="spellStart"/>
+      <w:r>
+        <w:rPr>
+          <w:rFonts w:ascii="Times New Roman" w:hAnsi="Times New Roman" w:cs="Times New Roman"/>
+          <w:sz w:val="22"/>
+        </w:rPr>
+        <w:t>E</w:t>
+      </w:r>
+      <w:r>
+        <w:rPr>
+          <w:rFonts w:ascii="Times New Roman" w:hAnsi="Times New Roman" w:cs="Times New Roman"/>
+          <w:sz w:val="22"/>
+        </w:rPr>
+        <w:t>CharSpawn</w:t>
+      </w:r>
+      <w:proofErr w:type="spellEnd"/>
+      <w:r>
+        <w:rPr>
+          <w:rFonts w:ascii="Times New Roman" w:hAnsi="Times New Roman" w:cs="Times New Roman"/>
+          <w:sz w:val="22"/>
+        </w:rPr>
+        <w:t xml:space="preserve">, </w:t>
+      </w:r>
+    </w:p>
+    <w:p>
+      <w:pPr>
+        <w:pStyle w:val="a6"/>
+        <w:ind w:left="800" w:firstLineChars="0" w:firstLine="0"/>
+        <w:rPr>
+          <w:rFonts w:ascii="Times New Roman" w:hAnsi="Times New Roman" w:cs="Times New Roman"/>
+          <w:sz w:val="22"/>
+        </w:rPr>
+      </w:pPr>
+      <w:r>
+        <w:rPr>
+          <w:rFonts w:ascii="Times New Roman" w:hAnsi="Times New Roman" w:cs="Times New Roman"/>
+          <w:sz w:val="22"/>
+        </w:rPr>
+        <w:t xml:space="preserve">Which has a character pointer and the pointer of the </w:t>
+      </w:r>
+      <w:proofErr w:type="spellStart"/>
+      <w:r>
+        <w:rPr>
+          <w:rFonts w:ascii="Times New Roman" w:hAnsi="Times New Roman" w:cs="Times New Roman"/>
+          <w:sz w:val="22"/>
+        </w:rPr>
+        <w:t>SpawnPoint</w:t>
+      </w:r>
+      <w:proofErr w:type="spellEnd"/>
+      <w:r>
+        <w:rPr>
+          <w:rFonts w:ascii="Times New Roman" w:hAnsi="Times New Roman" w:cs="Times New Roman"/>
+          <w:sz w:val="22"/>
+        </w:rPr>
+        <w:t xml:space="preserve"> the character is going to spawn at; </w:t>
+      </w:r>
+    </w:p>
+    <w:p>
+      <w:pPr>
+        <w:pStyle w:val="a6"/>
+        <w:numPr>
+          <w:ilvl w:val="0"/>
+          <w:numId w:val="3"/>
+        </w:numPr>
+        <w:ind w:firstLineChars="0"/>
+        <w:rPr>
+          <w:rFonts w:ascii="Times New Roman" w:hAnsi="Times New Roman" w:cs="Times New Roman"/>
+          <w:sz w:val="22"/>
+        </w:rPr>
+      </w:pPr>
+      <w:proofErr w:type="spellStart"/>
+      <w:r>
+        <w:rPr>
+          <w:rFonts w:ascii="Times New Roman" w:hAnsi="Times New Roman" w:cs="Times New Roman"/>
+          <w:sz w:val="22"/>
+        </w:rPr>
+        <w:lastRenderedPageBreak/>
+        <w:t>E</w:t>
+      </w:r>
+      <w:r>
+        <w:rPr>
+          <w:rFonts w:ascii="Times New Roman" w:hAnsi="Times New Roman" w:cs="Times New Roman"/>
+          <w:sz w:val="22"/>
+        </w:rPr>
+        <w:t>ObjMovement</w:t>
+      </w:r>
+      <w:proofErr w:type="spellEnd"/>
+      <w:r>
+        <w:rPr>
+          <w:rFonts w:ascii="Times New Roman" w:hAnsi="Times New Roman" w:cs="Times New Roman"/>
+          <w:sz w:val="22"/>
+        </w:rPr>
+        <w:t xml:space="preserve">, </w:t>
+      </w:r>
+    </w:p>
+    <w:p>
+      <w:pPr>
+        <w:pStyle w:val="a6"/>
+        <w:ind w:left="800" w:firstLineChars="0" w:firstLine="0"/>
+        <w:rPr>
+          <w:rFonts w:ascii="Times New Roman" w:hAnsi="Times New Roman" w:cs="Times New Roman"/>
+          <w:sz w:val="22"/>
+        </w:rPr>
+      </w:pPr>
+      <w:r>
+        <w:rPr>
+          <w:rFonts w:ascii="Times New Roman" w:hAnsi="Times New Roman" w:cs="Times New Roman"/>
+          <w:sz w:val="22"/>
+        </w:rPr>
+        <w:t>Which has a pointer of game object which is going to move, the position (</w:t>
+      </w:r>
+      <w:proofErr w:type="spellStart"/>
+      <w:r>
+        <w:rPr>
+          <w:rFonts w:ascii="Times New Roman" w:hAnsi="Times New Roman" w:cs="Times New Roman"/>
+          <w:sz w:val="22"/>
+        </w:rPr>
+        <w:t>x_value</w:t>
+      </w:r>
+      <w:proofErr w:type="spellEnd"/>
+      <w:r>
+        <w:rPr>
+          <w:rFonts w:ascii="Times New Roman" w:hAnsi="Times New Roman" w:cs="Times New Roman"/>
+          <w:sz w:val="22"/>
+        </w:rPr>
+        <w:t xml:space="preserve">, </w:t>
+      </w:r>
+      <w:proofErr w:type="spellStart"/>
+      <w:r>
+        <w:rPr>
+          <w:rFonts w:ascii="Times New Roman" w:hAnsi="Times New Roman" w:cs="Times New Roman"/>
+          <w:sz w:val="22"/>
+        </w:rPr>
+        <w:t>y_value</w:t>
+      </w:r>
+      <w:proofErr w:type="spellEnd"/>
+      <w:r>
+        <w:rPr>
+          <w:rFonts w:ascii="Times New Roman" w:hAnsi="Times New Roman" w:cs="Times New Roman"/>
+          <w:sz w:val="22"/>
+        </w:rPr>
+        <w:t xml:space="preserve">) it’s going to move to and an optional </w:t>
+      </w:r>
+      <w:proofErr w:type="spellStart"/>
+      <w:r>
+        <w:rPr>
+          <w:rFonts w:ascii="Times New Roman" w:hAnsi="Times New Roman" w:cs="Times New Roman"/>
+          <w:sz w:val="22"/>
+        </w:rPr>
+        <w:t>boolean</w:t>
+      </w:r>
+      <w:proofErr w:type="spellEnd"/>
+      <w:r>
+        <w:rPr>
+          <w:rFonts w:ascii="Times New Roman" w:hAnsi="Times New Roman" w:cs="Times New Roman"/>
+          <w:sz w:val="22"/>
+        </w:rPr>
+        <w:t xml:space="preserve"> value of heading positive used for moving platforms; </w:t>
+      </w:r>
+    </w:p>
+    <w:p>
+      <w:pPr>
+        <w:pStyle w:val="a6"/>
+        <w:numPr>
+          <w:ilvl w:val="0"/>
+          <w:numId w:val="3"/>
+        </w:numPr>
+        <w:ind w:firstLineChars="0"/>
+        <w:rPr>
+          <w:rFonts w:ascii="Times New Roman" w:hAnsi="Times New Roman" w:cs="Times New Roman"/>
+          <w:sz w:val="22"/>
+        </w:rPr>
+      </w:pPr>
+      <w:proofErr w:type="spellStart"/>
+      <w:r>
+        <w:rPr>
+          <w:rFonts w:ascii="Times New Roman" w:hAnsi="Times New Roman" w:cs="Times New Roman"/>
+          <w:sz w:val="22"/>
+        </w:rPr>
+        <w:t>E</w:t>
+      </w:r>
+      <w:r>
+        <w:rPr>
+          <w:rFonts w:ascii="Times New Roman" w:hAnsi="Times New Roman" w:cs="Times New Roman"/>
+          <w:sz w:val="22"/>
+        </w:rPr>
+        <w:t>UserInput</w:t>
+      </w:r>
+      <w:proofErr w:type="spellEnd"/>
+      <w:r>
+        <w:rPr>
+          <w:rFonts w:ascii="Times New Roman" w:hAnsi="Times New Roman" w:cs="Times New Roman"/>
+          <w:sz w:val="22"/>
+        </w:rPr>
+        <w:t xml:space="preserve">, </w:t>
+      </w:r>
+    </w:p>
+    <w:p>
+      <w:pPr>
+        <w:pStyle w:val="a6"/>
+        <w:ind w:left="800" w:firstLineChars="0" w:firstLine="0"/>
+        <w:rPr>
+          <w:rFonts w:ascii="Times New Roman" w:hAnsi="Times New Roman" w:cs="Times New Roman"/>
+          <w:sz w:val="22"/>
+        </w:rPr>
+      </w:pPr>
+      <w:r>
+        <w:rPr>
+          <w:rFonts w:ascii="Times New Roman" w:hAnsi="Times New Roman" w:cs="Times New Roman"/>
+          <w:sz w:val="22"/>
+        </w:rPr>
+        <w:t xml:space="preserve">Which has a character pointer and a </w:t>
+      </w:r>
+      <w:proofErr w:type="gramStart"/>
+      <w:r>
+        <w:rPr>
+          <w:rFonts w:ascii="Times New Roman" w:hAnsi="Times New Roman" w:cs="Times New Roman"/>
+          <w:sz w:val="22"/>
+        </w:rPr>
+        <w:t>Keyboard::</w:t>
+      </w:r>
+      <w:proofErr w:type="gramEnd"/>
+      <w:r>
+        <w:rPr>
+          <w:rFonts w:ascii="Times New Roman" w:hAnsi="Times New Roman" w:cs="Times New Roman"/>
+          <w:sz w:val="22"/>
+        </w:rPr>
+        <w:t xml:space="preserve">Key value to indicate which key has been pressed. </w:t>
+      </w:r>
+    </w:p>
+    <w:p>
+      <w:pPr>
+        <w:ind w:firstLineChars="200" w:firstLine="440"/>
+        <w:rPr>
+          <w:rFonts w:ascii="Times New Roman" w:hAnsi="Times New Roman" w:cs="Times New Roman"/>
+          <w:sz w:val="22"/>
+        </w:rPr>
+      </w:pPr>
+      <w:r>
+        <w:rPr>
+          <w:rFonts w:ascii="Times New Roman" w:hAnsi="Times New Roman" w:cs="Times New Roman"/>
+          <w:sz w:val="22"/>
+        </w:rPr>
+        <w:t xml:space="preserve">If we want to add new class of events to our engine, we simply need to add new event types to the </w:t>
+      </w:r>
+      <w:proofErr w:type="spellStart"/>
+      <w:r>
+        <w:rPr>
+          <w:rFonts w:ascii="Times New Roman" w:hAnsi="Times New Roman" w:cs="Times New Roman"/>
+          <w:sz w:val="22"/>
+        </w:rPr>
+        <w:t>enum</w:t>
+      </w:r>
+      <w:proofErr w:type="spellEnd"/>
+      <w:r>
+        <w:rPr>
+          <w:rFonts w:ascii="Times New Roman" w:hAnsi="Times New Roman" w:cs="Times New Roman"/>
+          <w:sz w:val="22"/>
+        </w:rPr>
+        <w:t xml:space="preserve"> class and define which kind of arguments they would need to composite</w:t>
+      </w:r>
+      <w:r>
+        <w:rPr>
+          <w:rFonts w:ascii="Times New Roman" w:hAnsi="Times New Roman" w:cs="Times New Roman"/>
+          <w:sz w:val="22"/>
+        </w:rPr>
+        <w:t xml:space="preserve">, which is quite easy to implement given the pre-defined Variant and Event class. We can surely add new Variant types and content types to </w:t>
+      </w:r>
+      <w:proofErr w:type="spellStart"/>
+      <w:r>
+        <w:rPr>
+          <w:rFonts w:ascii="Times New Roman" w:hAnsi="Times New Roman" w:cs="Times New Roman"/>
+          <w:sz w:val="22"/>
+        </w:rPr>
+        <w:t>enum</w:t>
+      </w:r>
+      <w:proofErr w:type="spellEnd"/>
+      <w:r>
+        <w:rPr>
+          <w:rFonts w:ascii="Times New Roman" w:hAnsi="Times New Roman" w:cs="Times New Roman"/>
+          <w:sz w:val="22"/>
+        </w:rPr>
+        <w:t xml:space="preserve"> class if needed. </w:t>
+      </w:r>
+    </w:p>
+    <w:p>
+      <w:pPr>
+        <w:ind w:firstLineChars="200" w:firstLine="440"/>
+        <w:rPr>
+          <w:rFonts w:ascii="Times New Roman" w:hAnsi="Times New Roman" w:cs="Times New Roman"/>
+          <w:sz w:val="22"/>
+        </w:rPr>
+      </w:pPr>
+    </w:p>
+    <w:p>
+      <w:pPr>
+        <w:ind w:firstLineChars="200" w:firstLine="440"/>
+        <w:rPr>
+          <w:rFonts w:ascii="Times New Roman" w:hAnsi="Times New Roman" w:cs="Times New Roman"/>
+          <w:sz w:val="22"/>
+        </w:rPr>
+      </w:pPr>
+      <w:r>
+        <w:rPr>
+          <w:rFonts w:ascii="Times New Roman" w:hAnsi="Times New Roman" w:cs="Times New Roman"/>
+          <w:sz w:val="22"/>
+        </w:rPr>
+        <w:t xml:space="preserve">Then, let’s </w:t>
+      </w:r>
+      <w:proofErr w:type="gramStart"/>
+      <w:r>
+        <w:rPr>
+          <w:rFonts w:ascii="Times New Roman" w:hAnsi="Times New Roman" w:cs="Times New Roman"/>
+          <w:sz w:val="22"/>
+        </w:rPr>
+        <w:t>take a look</w:t>
+      </w:r>
+      <w:proofErr w:type="gramEnd"/>
+      <w:r>
+        <w:rPr>
+          <w:rFonts w:ascii="Times New Roman" w:hAnsi="Times New Roman" w:cs="Times New Roman"/>
+          <w:sz w:val="22"/>
+        </w:rPr>
+        <w:t xml:space="preserve"> at how we handle the events</w:t>
+      </w:r>
+      <w:r>
+        <w:rPr>
+          <w:rFonts w:ascii="Times New Roman" w:hAnsi="Times New Roman" w:cs="Times New Roman"/>
+          <w:sz w:val="22"/>
+        </w:rPr>
+        <w:t>, i.e. the event handler (</w:t>
+      </w:r>
+      <w:r>
+        <w:rPr>
+          <w:rFonts w:ascii="Times New Roman" w:hAnsi="Times New Roman" w:cs="Times New Roman"/>
+          <w:b/>
+          <w:sz w:val="22"/>
+        </w:rPr>
+        <w:t>handling</w:t>
+      </w:r>
+      <w:r>
+        <w:rPr>
+          <w:rFonts w:ascii="Times New Roman" w:hAnsi="Times New Roman" w:cs="Times New Roman"/>
+          <w:sz w:val="22"/>
+        </w:rPr>
+        <w:t xml:space="preserve">). </w:t>
+      </w:r>
+    </w:p>
+    <w:p>
+      <w:pPr>
+        <w:ind w:firstLineChars="200" w:firstLine="420"/>
+        <w:rPr>
+          <w:rFonts w:ascii="Times New Roman" w:hAnsi="Times New Roman" w:cs="Times New Roman"/>
+          <w:sz w:val="22"/>
+        </w:rPr>
+      </w:pPr>
       <w:r>
         <w:rPr>
           <w:noProof/>
         </w:rPr>
         <w:drawing>
-          <wp:anchor distT="0" distB="0" distL="114300" distR="114300" simplePos="0" relativeHeight="251683840" behindDoc="0" locked="0" layoutInCell="1" allowOverlap="1" wp14:anchorId="30766CCC" wp14:editId="179C66E5">
+          <wp:anchor distT="0" distB="0" distL="114300" distR="114300" simplePos="0" relativeHeight="251716608" behindDoc="0" locked="0" layoutInCell="1" allowOverlap="1" wp14:anchorId="2227A4DE" wp14:editId="347D7EF6">
             <wp:simplePos x="0" y="0"/>
             <wp:positionH relativeFrom="column">
-              <wp:posOffset>648335</wp:posOffset>
+              <wp:posOffset>2406650</wp:posOffset>
             </wp:positionH>
             <wp:positionV relativeFrom="paragraph">
-              <wp:posOffset>1778000</wp:posOffset>
+              <wp:posOffset>56515</wp:posOffset>
             </wp:positionV>
-            <wp:extent cx="3989705" cy="2370455"/>
-            <wp:effectExtent l="0" t="0" r="0" b="0"/>
-            <wp:wrapTopAndBottom/>
-            <wp:docPr id="2" name="图片 2"/>
+            <wp:extent cx="2855595" cy="3283585"/>
+            <wp:effectExtent l="0" t="0" r="1905" b="0"/>
+            <wp:wrapSquare wrapText="bothSides"/>
+            <wp:docPr id="10" name="图片 10"/>
             <wp:cNvGraphicFramePr>
               <a:graphicFrameLocks xmlns:a="http://schemas.openxmlformats.org/drawingml/2006/main" noChangeAspect="1"/>
             </wp:cNvGraphicFramePr>
@@ -663,20 +878,27 @@
                     <pic:cNvPr id="1" name=""/>
                     <pic:cNvPicPr/>
                   </pic:nvPicPr>
-                  <pic:blipFill>
+                  <pic:blipFill rotWithShape="1">
                     <a:blip r:embed="rId7"/>
-                    <a:stretch>
-                      <a:fillRect/>
-                    </a:stretch>
+                    <a:srcRect l="13362" r="3162"/>
+                    <a:stretch/>
                   </pic:blipFill>
-                  <pic:spPr>
+                  <pic:spPr bwMode="auto">
                     <a:xfrm>
                       <a:off x="0" y="0"/>
-                      <a:ext cx="3989705" cy="2370455"/>
+                      <a:ext cx="2855595" cy="3283585"/>
                     </a:xfrm>
                     <a:prstGeom prst="rect">
                       <a:avLst/>
                     </a:prstGeom>
+                    <a:ln>
+                      <a:noFill/>
+                    </a:ln>
+                    <a:extLst>
+                      <a:ext uri="{53640926-AAD7-44D8-BBD7-CCE9431645EC}">
+                        <a14:shadowObscured xmlns:a14="http://schemas.microsoft.com/office/drawing/2010/main"/>
+                      </a:ext>
+                    </a:extLst>
                   </pic:spPr>
                 </pic:pic>
               </a:graphicData>
@@ -690,13 +912,28 @@
           </wp:anchor>
         </w:drawing>
       </w:r>
+      <w:r>
+        <w:rPr>
+          <w:rFonts w:ascii="Times New Roman" w:hAnsi="Times New Roman" w:cs="Times New Roman" w:hint="eastAsia"/>
+          <w:sz w:val="22"/>
+        </w:rPr>
+        <w:t>I</w:t>
+      </w:r>
+      <w:r>
+        <w:rPr>
+          <w:rFonts w:ascii="Times New Roman" w:hAnsi="Times New Roman" w:cs="Times New Roman"/>
+          <w:sz w:val="22"/>
+        </w:rPr>
+        <w:t xml:space="preserve"> have designed a giant event handler that has a general </w:t>
+      </w:r>
       <w:proofErr w:type="spellStart"/>
-      <w:r>
-        <w:rPr>
-          <w:rFonts w:ascii="Times New Roman" w:hAnsi="Times New Roman" w:cs="Times New Roman"/>
-          <w:sz w:val="22"/>
-        </w:rPr>
-        <w:t>Collidable</w:t>
+      <w:proofErr w:type="gramStart"/>
+      <w:r>
+        <w:rPr>
+          <w:rFonts w:ascii="Times New Roman" w:hAnsi="Times New Roman" w:cs="Times New Roman"/>
+          <w:sz w:val="22"/>
+        </w:rPr>
+        <w:t>onEvent</w:t>
       </w:r>
       <w:proofErr w:type="spellEnd"/>
       <w:r>
@@ -704,15 +941,92 @@
           <w:rFonts w:ascii="Times New Roman" w:hAnsi="Times New Roman" w:cs="Times New Roman"/>
           <w:sz w:val="22"/>
         </w:rPr>
-        <w:t xml:space="preserve">, which is responsible for dealing with the collision of objects. The </w:t>
-      </w:r>
+        <w:t>(</w:t>
+      </w:r>
+      <w:proofErr w:type="gramEnd"/>
+      <w:r>
+        <w:rPr>
+          <w:rFonts w:ascii="Times New Roman" w:hAnsi="Times New Roman" w:cs="Times New Roman"/>
+          <w:sz w:val="22"/>
+        </w:rPr>
+        <w:t xml:space="preserve">) function which forwards events to specific </w:t>
+      </w:r>
+      <w:proofErr w:type="spellStart"/>
+      <w:r>
+        <w:rPr>
+          <w:rFonts w:ascii="Times New Roman" w:hAnsi="Times New Roman" w:cs="Times New Roman"/>
+          <w:sz w:val="22"/>
+        </w:rPr>
+        <w:t>onType</w:t>
+      </w:r>
+      <w:proofErr w:type="spellEnd"/>
+      <w:r>
+        <w:rPr>
+          <w:rFonts w:ascii="Times New Roman" w:hAnsi="Times New Roman" w:cs="Times New Roman"/>
+          <w:sz w:val="22"/>
+        </w:rPr>
+        <w:t xml:space="preserve">() functions based on the event type. I chose to implement it this way because </w:t>
+      </w:r>
+      <w:r>
+        <w:rPr>
+          <w:rFonts w:ascii="Times New Roman" w:hAnsi="Times New Roman" w:cs="Times New Roman" w:hint="eastAsia"/>
+          <w:sz w:val="22"/>
+        </w:rPr>
+        <w:t>I</w:t>
+      </w:r>
+      <w:r>
+        <w:rPr>
+          <w:rFonts w:ascii="Times New Roman" w:hAnsi="Times New Roman" w:cs="Times New Roman"/>
+          <w:sz w:val="22"/>
+        </w:rPr>
+        <w:t xml:space="preserve"> wanted to utilize the </w:t>
+      </w:r>
+      <w:proofErr w:type="spellStart"/>
+      <w:r>
+        <w:rPr>
+          <w:rFonts w:ascii="Times New Roman" w:hAnsi="Times New Roman" w:cs="Times New Roman"/>
+          <w:sz w:val="22"/>
+        </w:rPr>
+        <w:t>enum</w:t>
+      </w:r>
+      <w:proofErr w:type="spellEnd"/>
+      <w:r>
+        <w:rPr>
+          <w:rFonts w:ascii="Times New Roman" w:hAnsi="Times New Roman" w:cs="Times New Roman"/>
+          <w:sz w:val="22"/>
+        </w:rPr>
+        <w:t xml:space="preserve"> class of event types and simplify the design</w:t>
+      </w:r>
+      <w:r>
+        <w:rPr>
+          <w:rFonts w:ascii="Times New Roman" w:hAnsi="Times New Roman" w:cs="Times New Roman"/>
+          <w:sz w:val="22"/>
+        </w:rPr>
+        <w:t xml:space="preserve"> for registration</w:t>
+      </w:r>
+      <w:r>
+        <w:rPr>
+          <w:rFonts w:ascii="Times New Roman" w:hAnsi="Times New Roman" w:cs="Times New Roman"/>
+          <w:sz w:val="22"/>
+        </w:rPr>
+        <w:t xml:space="preserve"> in event manager. In this way, the event manager would only need to call the </w:t>
+      </w:r>
+      <w:proofErr w:type="spellStart"/>
       <w:proofErr w:type="gramStart"/>
       <w:r>
         <w:rPr>
           <w:rFonts w:ascii="Times New Roman" w:hAnsi="Times New Roman" w:cs="Times New Roman"/>
           <w:sz w:val="22"/>
         </w:rPr>
-        <w:t>work(</w:t>
+        <w:t>onEvent</w:t>
+      </w:r>
+      <w:proofErr w:type="spellEnd"/>
+      <w:r>
+        <w:rPr>
+          <w:rFonts w:ascii="Times New Roman" w:hAnsi="Times New Roman" w:cs="Times New Roman"/>
+          <w:sz w:val="22"/>
+        </w:rPr>
+        <w:t>(</w:t>
       </w:r>
       <w:proofErr w:type="gramEnd"/>
       <w:r>
@@ -720,15 +1034,32 @@
           <w:rFonts w:ascii="Times New Roman" w:hAnsi="Times New Roman" w:cs="Times New Roman"/>
           <w:sz w:val="22"/>
         </w:rPr>
-        <w:t xml:space="preserve">) function here works more like </w:t>
+        <w:t xml:space="preserve">) function of event handler when handling events instead of notifying a list of separate handlers. </w:t>
+      </w:r>
+    </w:p>
+    <w:p>
+      <w:pPr>
+        <w:ind w:firstLineChars="200" w:firstLine="440"/>
+        <w:rPr>
+          <w:rFonts w:ascii="Times New Roman" w:hAnsi="Times New Roman" w:cs="Times New Roman"/>
+          <w:sz w:val="22"/>
+        </w:rPr>
+      </w:pPr>
+      <w:r>
+        <w:rPr>
+          <w:rFonts w:ascii="Times New Roman" w:hAnsi="Times New Roman" w:cs="Times New Roman"/>
+          <w:sz w:val="22"/>
+        </w:rPr>
+        <w:t xml:space="preserve">As for each </w:t>
       </w:r>
       <w:proofErr w:type="spellStart"/>
-      <w:r>
-        <w:rPr>
-          <w:rFonts w:ascii="Times New Roman" w:hAnsi="Times New Roman" w:cs="Times New Roman"/>
-          <w:sz w:val="22"/>
-        </w:rPr>
-        <w:t>detectCollision</w:t>
+      <w:proofErr w:type="gramStart"/>
+      <w:r>
+        <w:rPr>
+          <w:rFonts w:ascii="Times New Roman" w:hAnsi="Times New Roman" w:cs="Times New Roman"/>
+          <w:sz w:val="22"/>
+        </w:rPr>
+        <w:t>onType</w:t>
       </w:r>
       <w:proofErr w:type="spellEnd"/>
       <w:r>
@@ -736,7 +1067,52 @@
           <w:rFonts w:ascii="Times New Roman" w:hAnsi="Times New Roman" w:cs="Times New Roman"/>
           <w:sz w:val="22"/>
         </w:rPr>
-        <w:t xml:space="preserve">() in previous homework. Again, a </w:t>
+        <w:t>(</w:t>
+      </w:r>
+      <w:proofErr w:type="gramEnd"/>
+      <w:r>
+        <w:rPr>
+          <w:rFonts w:ascii="Times New Roman" w:hAnsi="Times New Roman" w:cs="Times New Roman"/>
+          <w:sz w:val="22"/>
+        </w:rPr>
+        <w:t xml:space="preserve">) function, the work we do here is mainly copying the code from previous assignments because the functionality we want to implement hasn’t been changed. </w:t>
+      </w:r>
+    </w:p>
+    <w:p>
+      <w:pPr>
+        <w:ind w:firstLineChars="200" w:firstLine="440"/>
+        <w:rPr>
+          <w:rFonts w:ascii="Times New Roman" w:hAnsi="Times New Roman" w:cs="Times New Roman"/>
+          <w:sz w:val="22"/>
+        </w:rPr>
+      </w:pPr>
+      <w:r>
+        <w:rPr>
+          <w:rFonts w:ascii="Times New Roman" w:hAnsi="Times New Roman" w:cs="Times New Roman"/>
+          <w:sz w:val="22"/>
+        </w:rPr>
+        <w:t xml:space="preserve">Things new here are that when handling some events, they may generate new events. We have several situations here: </w:t>
+      </w:r>
+    </w:p>
+    <w:p>
+      <w:pPr>
+        <w:pStyle w:val="a6"/>
+        <w:numPr>
+          <w:ilvl w:val="0"/>
+          <w:numId w:val="4"/>
+        </w:numPr>
+        <w:ind w:firstLineChars="0"/>
+        <w:rPr>
+          <w:rFonts w:ascii="Times New Roman" w:hAnsi="Times New Roman" w:cs="Times New Roman"/>
+          <w:sz w:val="22"/>
+        </w:rPr>
+      </w:pPr>
+      <w:r>
+        <w:rPr>
+          <w:rFonts w:ascii="Times New Roman" w:hAnsi="Times New Roman" w:cs="Times New Roman"/>
+          <w:sz w:val="22"/>
+        </w:rPr>
+        <w:t xml:space="preserve">When handling the collision of a character with a death zone, a new </w:t>
       </w:r>
       <w:proofErr w:type="spellStart"/>
       <w:r>
@@ -744,7 +1120,7 @@
           <w:rFonts w:ascii="Times New Roman" w:hAnsi="Times New Roman" w:cs="Times New Roman"/>
           <w:sz w:val="22"/>
         </w:rPr>
-        <w:t>collidable</w:t>
+        <w:t>ECharDeath</w:t>
       </w:r>
       <w:proofErr w:type="spellEnd"/>
       <w:r>
@@ -752,7 +1128,28 @@
           <w:rFonts w:ascii="Times New Roman" w:hAnsi="Times New Roman" w:cs="Times New Roman"/>
           <w:sz w:val="22"/>
         </w:rPr>
-        <w:t xml:space="preserve"> object needs to be </w:t>
+        <w:t xml:space="preserve"> would be generated;</w:t>
+      </w:r>
+    </w:p>
+    <w:p>
+      <w:pPr>
+        <w:pStyle w:val="a6"/>
+        <w:numPr>
+          <w:ilvl w:val="0"/>
+          <w:numId w:val="4"/>
+        </w:numPr>
+        <w:ind w:firstLineChars="0"/>
+        <w:rPr>
+          <w:rFonts w:ascii="Times New Roman" w:hAnsi="Times New Roman" w:cs="Times New Roman"/>
+          <w:sz w:val="22"/>
+        </w:rPr>
+      </w:pPr>
+      <w:r>
+        <w:rPr>
+          <w:rFonts w:ascii="Times New Roman" w:hAnsi="Times New Roman" w:cs="Times New Roman"/>
+          <w:sz w:val="22"/>
+        </w:rPr>
+        <w:t xml:space="preserve">When handling the character death, a new </w:t>
       </w:r>
       <w:proofErr w:type="spellStart"/>
       <w:r>
@@ -760,7 +1157,7 @@
           <w:rFonts w:ascii="Times New Roman" w:hAnsi="Times New Roman" w:cs="Times New Roman"/>
           <w:sz w:val="22"/>
         </w:rPr>
-        <w:t>renderable</w:t>
+        <w:t>ECharSpawn</w:t>
       </w:r>
       <w:proofErr w:type="spellEnd"/>
       <w:r>
@@ -768,7 +1165,28 @@
           <w:rFonts w:ascii="Times New Roman" w:hAnsi="Times New Roman" w:cs="Times New Roman"/>
           <w:sz w:val="22"/>
         </w:rPr>
-        <w:t xml:space="preserve"> and may need to be movable (for platforms and characters). Therefore, there are pointers of </w:t>
+        <w:t xml:space="preserve"> would be generated;</w:t>
+      </w:r>
+    </w:p>
+    <w:p>
+      <w:pPr>
+        <w:pStyle w:val="a6"/>
+        <w:numPr>
+          <w:ilvl w:val="0"/>
+          <w:numId w:val="4"/>
+        </w:numPr>
+        <w:ind w:firstLineChars="0"/>
+        <w:rPr>
+          <w:rFonts w:ascii="Times New Roman" w:hAnsi="Times New Roman" w:cs="Times New Roman"/>
+          <w:sz w:val="22"/>
+        </w:rPr>
+      </w:pPr>
+      <w:r>
+        <w:rPr>
+          <w:rFonts w:ascii="Times New Roman" w:hAnsi="Times New Roman" w:cs="Times New Roman"/>
+          <w:sz w:val="22"/>
+        </w:rPr>
+        <w:t xml:space="preserve">When handling the character spawn, a new </w:t>
       </w:r>
       <w:proofErr w:type="spellStart"/>
       <w:r>
@@ -776,7 +1194,7 @@
           <w:rFonts w:ascii="Times New Roman" w:hAnsi="Times New Roman" w:cs="Times New Roman"/>
           <w:sz w:val="22"/>
         </w:rPr>
-        <w:t>Renderable</w:t>
+        <w:t>EObjMovement</w:t>
       </w:r>
       <w:proofErr w:type="spellEnd"/>
       <w:r>
@@ -784,15 +1202,182 @@
           <w:rFonts w:ascii="Times New Roman" w:hAnsi="Times New Roman" w:cs="Times New Roman"/>
           <w:sz w:val="22"/>
         </w:rPr>
-        <w:t xml:space="preserve"> and Movable in this class. An enumeration class with CHARACTER, PLATFORM, BOUNDARY and DEATHZONE is defined to indicate the actual type of the game object compositing this component</w:t>
-      </w:r>
-      <w:r>
-        <w:rPr>
-          <w:rFonts w:ascii="Times New Roman" w:hAnsi="Times New Roman" w:cs="Times New Roman"/>
-          <w:sz w:val="22"/>
-        </w:rPr>
-        <w:t xml:space="preserve">, which would be used to lead to different behaviors when collision is detected. I only implemented the function for PLATFORM here, and the other two would be implemented in section 3. </w:t>
-      </w:r>
+        <w:t xml:space="preserve"> would be generated. </w:t>
+      </w:r>
+    </w:p>
+    <w:p>
+      <w:pPr>
+        <w:ind w:firstLineChars="200" w:firstLine="440"/>
+        <w:rPr>
+          <w:rFonts w:ascii="Times New Roman" w:hAnsi="Times New Roman" w:cs="Times New Roman"/>
+          <w:sz w:val="22"/>
+        </w:rPr>
+      </w:pPr>
+    </w:p>
+    <w:p>
+      <w:pPr>
+        <w:ind w:firstLineChars="200" w:firstLine="440"/>
+        <w:rPr>
+          <w:rFonts w:ascii="Times New Roman" w:hAnsi="Times New Roman" w:cs="Times New Roman"/>
+          <w:sz w:val="22"/>
+        </w:rPr>
+      </w:pPr>
+      <w:r>
+        <w:rPr>
+          <w:rFonts w:ascii="Times New Roman" w:hAnsi="Times New Roman" w:cs="Times New Roman"/>
+          <w:sz w:val="22"/>
+        </w:rPr>
+        <w:t>After discuss</w:t>
+      </w:r>
+      <w:r>
+        <w:rPr>
+          <w:rFonts w:ascii="Times New Roman" w:hAnsi="Times New Roman" w:cs="Times New Roman"/>
+          <w:sz w:val="22"/>
+        </w:rPr>
+        <w:t>ing</w:t>
+      </w:r>
+      <w:r>
+        <w:rPr>
+          <w:rFonts w:ascii="Times New Roman" w:hAnsi="Times New Roman" w:cs="Times New Roman"/>
+          <w:sz w:val="22"/>
+        </w:rPr>
+        <w:t xml:space="preserve"> how w</w:t>
+      </w:r>
+      <w:r>
+        <w:rPr>
+          <w:rFonts w:ascii="Times New Roman" w:hAnsi="Times New Roman" w:cs="Times New Roman"/>
+          <w:sz w:val="22"/>
+        </w:rPr>
+        <w:t>e</w:t>
+      </w:r>
+      <w:r>
+        <w:rPr>
+          <w:rFonts w:ascii="Times New Roman" w:hAnsi="Times New Roman" w:cs="Times New Roman"/>
+          <w:sz w:val="22"/>
+        </w:rPr>
+        <w:t xml:space="preserve"> handle</w:t>
+      </w:r>
+      <w:r>
+        <w:rPr>
+          <w:rFonts w:ascii="Times New Roman" w:hAnsi="Times New Roman" w:cs="Times New Roman"/>
+          <w:sz w:val="22"/>
+        </w:rPr>
+        <w:t xml:space="preserve"> events, let’s move on to when we handle the events, and that would be event manager’s work. </w:t>
+      </w:r>
+    </w:p>
+    <w:p>
+      <w:pPr>
+        <w:ind w:firstLineChars="200" w:firstLine="440"/>
+        <w:rPr>
+          <w:rFonts w:ascii="Times New Roman" w:hAnsi="Times New Roman" w:cs="Times New Roman"/>
+          <w:sz w:val="22"/>
+        </w:rPr>
+      </w:pPr>
+      <w:r>
+        <w:rPr>
+          <w:rFonts w:ascii="Times New Roman" w:hAnsi="Times New Roman" w:cs="Times New Roman"/>
+          <w:sz w:val="22"/>
+        </w:rPr>
+        <w:t xml:space="preserve">My design of </w:t>
+      </w:r>
+      <w:proofErr w:type="spellStart"/>
+      <w:r>
+        <w:rPr>
+          <w:rFonts w:ascii="Times New Roman" w:hAnsi="Times New Roman" w:cs="Times New Roman"/>
+          <w:sz w:val="22"/>
+        </w:rPr>
+        <w:t>EventManager</w:t>
+      </w:r>
+      <w:proofErr w:type="spellEnd"/>
+      <w:r>
+        <w:rPr>
+          <w:rFonts w:ascii="Times New Roman" w:hAnsi="Times New Roman" w:cs="Times New Roman"/>
+          <w:sz w:val="22"/>
+        </w:rPr>
+        <w:t xml:space="preserve"> </w:t>
+      </w:r>
+      <w:r>
+        <w:rPr>
+          <w:rFonts w:ascii="Times New Roman" w:hAnsi="Times New Roman" w:cs="Times New Roman"/>
+          <w:sz w:val="22"/>
+        </w:rPr>
+        <w:t xml:space="preserve">mainly </w:t>
+      </w:r>
+      <w:r>
+        <w:rPr>
+          <w:rFonts w:ascii="Times New Roman" w:hAnsi="Times New Roman" w:cs="Times New Roman"/>
+          <w:sz w:val="22"/>
+        </w:rPr>
+        <w:t>has a reference to game time object, a double value of GVT, an event handler</w:t>
+      </w:r>
+      <w:r>
+        <w:rPr>
+          <w:rFonts w:ascii="Times New Roman" w:hAnsi="Times New Roman" w:cs="Times New Roman"/>
+          <w:sz w:val="22"/>
+        </w:rPr>
+        <w:t xml:space="preserve"> (</w:t>
+      </w:r>
+      <w:r>
+        <w:rPr>
+          <w:rFonts w:ascii="Times New Roman" w:hAnsi="Times New Roman" w:cs="Times New Roman"/>
+          <w:b/>
+          <w:sz w:val="22"/>
+        </w:rPr>
+        <w:t>registration</w:t>
+      </w:r>
+      <w:r>
+        <w:rPr>
+          <w:rFonts w:ascii="Times New Roman" w:hAnsi="Times New Roman" w:cs="Times New Roman"/>
+          <w:sz w:val="22"/>
+        </w:rPr>
+        <w:t>)</w:t>
+      </w:r>
+      <w:r>
+        <w:rPr>
+          <w:rFonts w:ascii="Times New Roman" w:hAnsi="Times New Roman" w:cs="Times New Roman"/>
+          <w:sz w:val="22"/>
+        </w:rPr>
+        <w:t xml:space="preserve">, a map of client names to their event </w:t>
+      </w:r>
+      <w:r>
+        <w:rPr>
+          <w:rFonts w:ascii="Times New Roman" w:hAnsi="Times New Roman" w:cs="Times New Roman"/>
+          <w:sz w:val="22"/>
+        </w:rPr>
+        <w:t xml:space="preserve">priority </w:t>
+      </w:r>
+      <w:r>
+        <w:rPr>
+          <w:rFonts w:ascii="Times New Roman" w:hAnsi="Times New Roman" w:cs="Times New Roman"/>
+          <w:sz w:val="22"/>
+        </w:rPr>
+        <w:t xml:space="preserve">queues, a map of client names to their GVT and a list of </w:t>
+      </w:r>
+      <w:proofErr w:type="spellStart"/>
+      <w:r>
+        <w:rPr>
+          <w:rFonts w:ascii="Times New Roman" w:hAnsi="Times New Roman" w:cs="Times New Roman"/>
+          <w:sz w:val="22"/>
+        </w:rPr>
+        <w:t>EObjMovement</w:t>
+      </w:r>
+      <w:proofErr w:type="spellEnd"/>
+      <w:r>
+        <w:rPr>
+          <w:rFonts w:ascii="Times New Roman" w:hAnsi="Times New Roman" w:cs="Times New Roman"/>
+          <w:sz w:val="22"/>
+        </w:rPr>
+        <w:t xml:space="preserve"> events used for network communication. </w:t>
+      </w:r>
+    </w:p>
+    <w:p>
+      <w:pPr>
+        <w:ind w:firstLineChars="200" w:firstLine="440"/>
+        <w:rPr>
+          <w:rFonts w:ascii="Times New Roman" w:hAnsi="Times New Roman" w:cs="Times New Roman"/>
+          <w:sz w:val="22"/>
+        </w:rPr>
+      </w:pPr>
     </w:p>
     <w:p>
       <w:pPr>
@@ -807,18 +1392,18 @@
           <w:noProof/>
         </w:rPr>
         <w:drawing>
-          <wp:anchor distT="0" distB="0" distL="114300" distR="114300" simplePos="0" relativeHeight="251689984" behindDoc="0" locked="0" layoutInCell="1" allowOverlap="1" wp14:anchorId="16A5BA28" wp14:editId="5582975D">
+          <wp:anchor distT="0" distB="0" distL="114300" distR="114300" simplePos="0" relativeHeight="251718656" behindDoc="0" locked="0" layoutInCell="1" allowOverlap="1" wp14:anchorId="0ABD5907" wp14:editId="37E6914D">
             <wp:simplePos x="0" y="0"/>
             <wp:positionH relativeFrom="column">
-              <wp:posOffset>3065780</wp:posOffset>
+              <wp:posOffset>394335</wp:posOffset>
             </wp:positionH>
             <wp:positionV relativeFrom="paragraph">
-              <wp:posOffset>2950845</wp:posOffset>
+              <wp:posOffset>247</wp:posOffset>
             </wp:positionV>
-            <wp:extent cx="2217420" cy="967105"/>
-            <wp:effectExtent l="0" t="0" r="0" b="4445"/>
-            <wp:wrapSquare wrapText="bothSides"/>
-            <wp:docPr id="5" name="图片 5"/>
+            <wp:extent cx="4519295" cy="2328545"/>
+            <wp:effectExtent l="0" t="0" r="0" b="0"/>
+            <wp:wrapTopAndBottom/>
+            <wp:docPr id="11" name="图片 11"/>
             <wp:cNvGraphicFramePr>
               <a:graphicFrameLocks xmlns:a="http://schemas.openxmlformats.org/drawingml/2006/main" noChangeAspect="1"/>
             </wp:cNvGraphicFramePr>
@@ -838,7 +1423,7 @@
                   <pic:spPr>
                     <a:xfrm>
                       <a:off x="0" y="0"/>
-                      <a:ext cx="2217420" cy="967105"/>
+                      <a:ext cx="4519295" cy="2328545"/>
                     </a:xfrm>
                     <a:prstGeom prst="rect">
                       <a:avLst/>
@@ -861,82 +1446,22 @@
           <w:rFonts w:ascii="Times New Roman" w:hAnsi="Times New Roman" w:cs="Times New Roman"/>
           <w:sz w:val="22"/>
         </w:rPr>
-        <w:t xml:space="preserve">Then, for the game objects, similarly, I designed a </w:t>
-      </w:r>
-      <w:proofErr w:type="spellStart"/>
-      <w:r>
-        <w:rPr>
-          <w:rFonts w:ascii="Times New Roman" w:hAnsi="Times New Roman" w:cs="Times New Roman"/>
-          <w:sz w:val="22"/>
-        </w:rPr>
-        <w:t>GameObject</w:t>
-      </w:r>
-      <w:proofErr w:type="spellEnd"/>
-      <w:r>
-        <w:rPr>
-          <w:rFonts w:ascii="Times New Roman" w:hAnsi="Times New Roman" w:cs="Times New Roman"/>
-          <w:sz w:val="22"/>
-        </w:rPr>
-        <w:t xml:space="preserve"> class to composite the common map from </w:t>
-      </w:r>
-      <w:proofErr w:type="spellStart"/>
-      <w:r>
-        <w:rPr>
-          <w:rFonts w:ascii="Times New Roman" w:hAnsi="Times New Roman" w:cs="Times New Roman"/>
-          <w:sz w:val="22"/>
-        </w:rPr>
-        <w:t>ComponentType</w:t>
-      </w:r>
-      <w:proofErr w:type="spellEnd"/>
-      <w:r>
-        <w:rPr>
-          <w:rFonts w:ascii="Times New Roman" w:hAnsi="Times New Roman" w:cs="Times New Roman"/>
-          <w:sz w:val="22"/>
-        </w:rPr>
-        <w:t xml:space="preserve"> to </w:t>
-      </w:r>
-      <w:proofErr w:type="spellStart"/>
-      <w:r>
-        <w:rPr>
-          <w:rFonts w:ascii="Times New Roman" w:hAnsi="Times New Roman" w:cs="Times New Roman"/>
-          <w:sz w:val="22"/>
-        </w:rPr>
-        <w:t>GenericComponent</w:t>
-      </w:r>
-      <w:proofErr w:type="spellEnd"/>
-      <w:r>
-        <w:rPr>
-          <w:rFonts w:ascii="Times New Roman" w:hAnsi="Times New Roman" w:cs="Times New Roman"/>
-          <w:sz w:val="22"/>
-        </w:rPr>
-        <w:t xml:space="preserve">* and functions to add and get </w:t>
-      </w:r>
-      <w:proofErr w:type="spellStart"/>
-      <w:r>
-        <w:rPr>
-          <w:rFonts w:ascii="Times New Roman" w:hAnsi="Times New Roman" w:cs="Times New Roman"/>
-          <w:sz w:val="22"/>
-        </w:rPr>
-        <w:t>GenericComponents</w:t>
-      </w:r>
-      <w:proofErr w:type="spellEnd"/>
-      <w:r>
-        <w:rPr>
-          <w:rFonts w:ascii="Times New Roman" w:hAnsi="Times New Roman" w:cs="Times New Roman"/>
-          <w:sz w:val="22"/>
-        </w:rPr>
-        <w:t xml:space="preserve">. </w:t>
-      </w:r>
-    </w:p>
-    <w:p>
-      <w:pPr>
-        <w:ind w:firstLineChars="200" w:firstLine="440"/>
-        <w:rPr>
-          <w:rFonts w:ascii="Times New Roman" w:hAnsi="Times New Roman" w:cs="Times New Roman"/>
-          <w:sz w:val="22"/>
-        </w:rPr>
-      </w:pPr>
-      <w:proofErr w:type="spellStart"/>
+        <w:t xml:space="preserve">The key idea here is that we: </w:t>
+      </w:r>
+    </w:p>
+    <w:p>
+      <w:pPr>
+        <w:pStyle w:val="a6"/>
+        <w:numPr>
+          <w:ilvl w:val="0"/>
+          <w:numId w:val="5"/>
+        </w:numPr>
+        <w:ind w:firstLineChars="0"/>
+        <w:rPr>
+          <w:rFonts w:ascii="Times New Roman" w:hAnsi="Times New Roman" w:cs="Times New Roman"/>
+          <w:sz w:val="22"/>
+        </w:rPr>
+      </w:pPr>
       <w:r>
         <w:rPr>
           <w:rFonts w:ascii="Times New Roman" w:hAnsi="Times New Roman" w:cs="Times New Roman" w:hint="eastAsia"/>
@@ -949,106 +1474,13 @@
           <w:rFonts w:ascii="Times New Roman" w:hAnsi="Times New Roman" w:cs="Times New Roman"/>
           <w:sz w:val="22"/>
         </w:rPr>
-        <w:t>ovingPlatform</w:t>
-      </w:r>
-      <w:proofErr w:type="spellEnd"/>
-      <w:r>
-        <w:rPr>
-          <w:rFonts w:ascii="Times New Roman" w:hAnsi="Times New Roman" w:cs="Times New Roman"/>
-          <w:sz w:val="22"/>
-        </w:rPr>
-        <w:t xml:space="preserve"> and Character are the only two classes of game objects till now</w:t>
-      </w:r>
-      <w:r>
-        <w:rPr>
-          <w:rFonts w:ascii="Times New Roman" w:hAnsi="Times New Roman" w:cs="Times New Roman"/>
-          <w:sz w:val="22"/>
-        </w:rPr>
-        <w:t xml:space="preserve"> (, static platforms can be implemented using moving platform of velocity zero)</w:t>
-      </w:r>
-      <w:r>
-        <w:rPr>
-          <w:rFonts w:ascii="Times New Roman" w:hAnsi="Times New Roman" w:cs="Times New Roman"/>
-          <w:sz w:val="22"/>
-        </w:rPr>
-        <w:t xml:space="preserve">. They all composite the three components designed above to implement the functionality they need. Specifically, Character has a vector of four </w:t>
-      </w:r>
-      <w:proofErr w:type="spellStart"/>
-      <w:r>
-        <w:rPr>
-          <w:rFonts w:ascii="Times New Roman" w:hAnsi="Times New Roman" w:cs="Times New Roman"/>
-          <w:sz w:val="22"/>
-        </w:rPr>
-        <w:t>Collidable</w:t>
-      </w:r>
-      <w:proofErr w:type="spellEnd"/>
-      <w:r>
-        <w:rPr>
-          <w:rFonts w:ascii="Times New Roman" w:hAnsi="Times New Roman" w:cs="Times New Roman"/>
-          <w:sz w:val="22"/>
-        </w:rPr>
-        <w:t xml:space="preserve"> pointers to indicate if the character is having collision with any </w:t>
-      </w:r>
-      <w:proofErr w:type="spellStart"/>
-      <w:r>
-        <w:rPr>
-          <w:rFonts w:ascii="Times New Roman" w:hAnsi="Times New Roman" w:cs="Times New Roman"/>
-          <w:sz w:val="22"/>
-        </w:rPr>
-        <w:t>collidable</w:t>
-      </w:r>
-      <w:proofErr w:type="spellEnd"/>
-      <w:r>
-        <w:rPr>
-          <w:rFonts w:ascii="Times New Roman" w:hAnsi="Times New Roman" w:cs="Times New Roman"/>
-          <w:sz w:val="22"/>
-        </w:rPr>
-        <w:t xml:space="preserve"> objects in all four ways. The pointer to the vector would </w:t>
-      </w:r>
-      <w:r>
-        <w:rPr>
-          <w:rFonts w:ascii="Times New Roman" w:hAnsi="Times New Roman" w:cs="Times New Roman"/>
-          <w:sz w:val="22"/>
-        </w:rPr>
-        <w:lastRenderedPageBreak/>
-        <w:t xml:space="preserve">be passed to the character’s </w:t>
-      </w:r>
-      <w:proofErr w:type="spellStart"/>
-      <w:r>
-        <w:rPr>
-          <w:rFonts w:ascii="Times New Roman" w:hAnsi="Times New Roman" w:cs="Times New Roman"/>
-          <w:sz w:val="22"/>
-        </w:rPr>
-        <w:t>Collidable</w:t>
-      </w:r>
-      <w:proofErr w:type="spellEnd"/>
-      <w:r>
-        <w:rPr>
-          <w:rFonts w:ascii="Times New Roman" w:hAnsi="Times New Roman" w:cs="Times New Roman"/>
-          <w:sz w:val="22"/>
-        </w:rPr>
-        <w:t xml:space="preserve"> component to implement the functionality of </w:t>
-      </w:r>
-      <w:proofErr w:type="gramStart"/>
-      <w:r>
-        <w:rPr>
-          <w:rFonts w:ascii="Times New Roman" w:hAnsi="Times New Roman" w:cs="Times New Roman"/>
-          <w:sz w:val="22"/>
-        </w:rPr>
-        <w:t>work(</w:t>
-      </w:r>
-      <w:proofErr w:type="gramEnd"/>
-      <w:r>
-        <w:rPr>
-          <w:rFonts w:ascii="Times New Roman" w:hAnsi="Times New Roman" w:cs="Times New Roman"/>
-          <w:sz w:val="22"/>
-        </w:rPr>
-        <w:t xml:space="preserve">). </w:t>
-      </w:r>
-    </w:p>
-    <w:p>
-      <w:pPr>
-        <w:ind w:firstLineChars="200" w:firstLine="420"/>
+        <w:t>aintain a priority event queue sorted by execution time descend;</w:t>
+      </w:r>
+    </w:p>
+    <w:p>
+      <w:pPr>
+        <w:pStyle w:val="a6"/>
+        <w:ind w:left="800" w:firstLineChars="0" w:firstLine="0"/>
         <w:rPr>
           <w:rFonts w:ascii="Times New Roman" w:hAnsi="Times New Roman" w:cs="Times New Roman"/>
           <w:sz w:val="22"/>
@@ -1059,18 +1491,18 @@
           <w:noProof/>
         </w:rPr>
         <w:drawing>
-          <wp:anchor distT="0" distB="0" distL="114300" distR="114300" simplePos="0" relativeHeight="251698176" behindDoc="0" locked="0" layoutInCell="1" allowOverlap="1" wp14:anchorId="5F0B80E5" wp14:editId="5CE3E1F0">
+          <wp:anchor distT="0" distB="0" distL="114300" distR="114300" simplePos="0" relativeHeight="251720704" behindDoc="0" locked="0" layoutInCell="1" allowOverlap="1" wp14:anchorId="477EEB61" wp14:editId="4211AC01">
             <wp:simplePos x="0" y="0"/>
             <wp:positionH relativeFrom="column">
-              <wp:posOffset>-1905</wp:posOffset>
+              <wp:posOffset>394335</wp:posOffset>
             </wp:positionH>
             <wp:positionV relativeFrom="paragraph">
-              <wp:posOffset>3617595</wp:posOffset>
+              <wp:posOffset>201930</wp:posOffset>
             </wp:positionV>
-            <wp:extent cx="5274310" cy="966470"/>
-            <wp:effectExtent l="0" t="0" r="2540" b="5080"/>
+            <wp:extent cx="4573270" cy="1151890"/>
+            <wp:effectExtent l="0" t="0" r="0" b="0"/>
             <wp:wrapTopAndBottom/>
-            <wp:docPr id="14" name="图片 14"/>
+            <wp:docPr id="18" name="图片 18"/>
             <wp:cNvGraphicFramePr>
               <a:graphicFrameLocks xmlns:a="http://schemas.openxmlformats.org/drawingml/2006/main" noChangeAspect="1"/>
             </wp:cNvGraphicFramePr>
@@ -1090,7 +1522,7 @@
                   <pic:spPr>
                     <a:xfrm>
                       <a:off x="0" y="0"/>
-                      <a:ext cx="5274310" cy="966470"/>
+                      <a:ext cx="4573270" cy="1151890"/>
                     </a:xfrm>
                     <a:prstGeom prst="rect">
                       <a:avLst/>
@@ -1099,26 +1531,219 @@
                 </pic:pic>
               </a:graphicData>
             </a:graphic>
+            <wp14:sizeRelH relativeFrom="margin">
+              <wp14:pctWidth>0</wp14:pctWidth>
+            </wp14:sizeRelH>
+            <wp14:sizeRelV relativeFrom="margin">
+              <wp14:pctHeight>0</wp14:pctHeight>
+            </wp14:sizeRelV>
           </wp:anchor>
         </w:drawing>
       </w:r>
       <w:r>
         <w:rPr>
+          <w:rFonts w:ascii="Times New Roman" w:hAnsi="Times New Roman" w:cs="Times New Roman"/>
+          <w:sz w:val="22"/>
+        </w:rPr>
+        <w:t xml:space="preserve">This is implemented by pass a customized compare function on Events. </w:t>
+      </w:r>
+    </w:p>
+    <w:p>
+      <w:pPr>
+        <w:pStyle w:val="a6"/>
+        <w:numPr>
+          <w:ilvl w:val="0"/>
+          <w:numId w:val="5"/>
+        </w:numPr>
+        <w:ind w:firstLineChars="0"/>
+        <w:rPr>
+          <w:rFonts w:ascii="Times New Roman" w:hAnsi="Times New Roman" w:cs="Times New Roman"/>
+          <w:sz w:val="22"/>
+        </w:rPr>
+      </w:pPr>
+      <w:r>
+        <w:rPr>
+          <w:rFonts w:ascii="Times New Roman" w:hAnsi="Times New Roman" w:cs="Times New Roman"/>
+          <w:sz w:val="22"/>
+        </w:rPr>
+        <w:t>Update GVT every time before we handle events;</w:t>
+      </w:r>
+    </w:p>
+    <w:p>
+      <w:pPr>
+        <w:pStyle w:val="a6"/>
+        <w:ind w:left="800" w:firstLineChars="0" w:firstLine="0"/>
+        <w:rPr>
+          <w:rFonts w:ascii="Times New Roman" w:hAnsi="Times New Roman" w:cs="Times New Roman"/>
+          <w:sz w:val="22"/>
+        </w:rPr>
+      </w:pPr>
+      <w:r>
+        <w:rPr>
+          <w:rFonts w:ascii="Times New Roman" w:hAnsi="Times New Roman" w:cs="Times New Roman"/>
+          <w:sz w:val="22"/>
+        </w:rPr>
+        <w:t xml:space="preserve">The work we do here is simply comparing the GVTs stored in the map and taking the least one as our GVT. </w:t>
+      </w:r>
+    </w:p>
+    <w:p>
+      <w:pPr>
+        <w:pStyle w:val="a6"/>
+        <w:numPr>
+          <w:ilvl w:val="0"/>
+          <w:numId w:val="5"/>
+        </w:numPr>
+        <w:ind w:firstLineChars="0"/>
+        <w:rPr>
+          <w:rFonts w:ascii="Times New Roman" w:hAnsi="Times New Roman" w:cs="Times New Roman"/>
+          <w:sz w:val="22"/>
+        </w:rPr>
+      </w:pPr>
+      <w:r>
+        <w:rPr>
+          <w:rFonts w:ascii="Times New Roman" w:hAnsi="Times New Roman" w:cs="Times New Roman"/>
+          <w:sz w:val="22"/>
+        </w:rPr>
+        <w:t>Handle events according to GVT;</w:t>
+      </w:r>
+    </w:p>
+    <w:p>
+      <w:pPr>
+        <w:pStyle w:val="a6"/>
+        <w:ind w:left="800" w:firstLineChars="0" w:firstLine="0"/>
+        <w:rPr>
+          <w:rFonts w:ascii="Times New Roman" w:hAnsi="Times New Roman" w:cs="Times New Roman"/>
+          <w:sz w:val="22"/>
+        </w:rPr>
+      </w:pPr>
+      <w:r>
+        <w:rPr>
+          <w:rFonts w:ascii="Times New Roman" w:hAnsi="Times New Roman" w:cs="Times New Roman"/>
+          <w:sz w:val="22"/>
+        </w:rPr>
+        <w:t xml:space="preserve">For every priority queue in the map, we keep handling the events on top of the queue until the top event’s execution time is larger than GVT. </w:t>
+      </w:r>
+      <w:r>
+        <w:rPr>
+          <w:rFonts w:ascii="Times New Roman" w:hAnsi="Times New Roman" w:cs="Times New Roman" w:hint="eastAsia"/>
+          <w:sz w:val="22"/>
+        </w:rPr>
+        <w:t>A</w:t>
+      </w:r>
+      <w:r>
+        <w:rPr>
+          <w:rFonts w:ascii="Times New Roman" w:hAnsi="Times New Roman" w:cs="Times New Roman"/>
+          <w:sz w:val="22"/>
+        </w:rPr>
+        <w:t>fter an event is handled, remember to delete the pointer because it’s “</w:t>
+      </w:r>
+      <w:proofErr w:type="spellStart"/>
+      <w:r>
+        <w:rPr>
+          <w:rFonts w:ascii="Times New Roman" w:hAnsi="Times New Roman" w:cs="Times New Roman"/>
+          <w:sz w:val="22"/>
+        </w:rPr>
+        <w:t>newed</w:t>
+      </w:r>
+      <w:proofErr w:type="spellEnd"/>
+      <w:r>
+        <w:rPr>
+          <w:rFonts w:ascii="Times New Roman" w:hAnsi="Times New Roman" w:cs="Times New Roman"/>
+          <w:sz w:val="22"/>
+        </w:rPr>
+        <w:t xml:space="preserve">” and pop it out. </w:t>
+      </w:r>
+    </w:p>
+    <w:p>
+      <w:pPr>
+        <w:ind w:firstLineChars="200" w:firstLine="440"/>
+        <w:rPr>
+          <w:rFonts w:ascii="Times New Roman" w:hAnsi="Times New Roman" w:cs="Times New Roman"/>
+          <w:sz w:val="22"/>
+        </w:rPr>
+      </w:pPr>
+    </w:p>
+    <w:p>
+      <w:pPr>
+        <w:ind w:firstLineChars="200" w:firstLine="440"/>
+        <w:rPr>
+          <w:rFonts w:ascii="Times New Roman" w:hAnsi="Times New Roman" w:cs="Times New Roman"/>
+          <w:sz w:val="22"/>
+        </w:rPr>
+      </w:pPr>
+      <w:r>
+        <w:rPr>
+          <w:rFonts w:ascii="Times New Roman" w:hAnsi="Times New Roman" w:cs="Times New Roman"/>
+          <w:sz w:val="22"/>
+        </w:rPr>
+        <w:t>Finally, what we need to clarify is when do we generate event (</w:t>
+      </w:r>
+      <w:r>
+        <w:rPr>
+          <w:rFonts w:ascii="Times New Roman" w:hAnsi="Times New Roman" w:cs="Times New Roman"/>
+          <w:b/>
+          <w:sz w:val="22"/>
+        </w:rPr>
+        <w:t>raising</w:t>
+      </w:r>
+      <w:r>
+        <w:rPr>
+          <w:rFonts w:ascii="Times New Roman" w:hAnsi="Times New Roman" w:cs="Times New Roman"/>
+          <w:sz w:val="22"/>
+        </w:rPr>
+        <w:t xml:space="preserve">). The simple answer is that when we occur where we originally deal with directly in our previous assignments. For example, in Movable component, when a platform moves, we need to generate a new </w:t>
+      </w:r>
+      <w:proofErr w:type="spellStart"/>
+      <w:r>
+        <w:rPr>
+          <w:rFonts w:ascii="Times New Roman" w:hAnsi="Times New Roman" w:cs="Times New Roman"/>
+          <w:sz w:val="22"/>
+        </w:rPr>
+        <w:t>EObjMovement</w:t>
+      </w:r>
+      <w:proofErr w:type="spellEnd"/>
+      <w:r>
+        <w:rPr>
+          <w:rFonts w:ascii="Times New Roman" w:hAnsi="Times New Roman" w:cs="Times New Roman"/>
+          <w:sz w:val="22"/>
+        </w:rPr>
+        <w:t xml:space="preserve"> event and store it in the event manager, while we simply moved the platform in the past. </w:t>
+      </w:r>
+    </w:p>
+    <w:p>
+      <w:pPr>
+        <w:ind w:firstLineChars="200" w:firstLine="440"/>
+        <w:rPr>
+          <w:rFonts w:ascii="Times New Roman" w:hAnsi="Times New Roman" w:cs="Times New Roman"/>
+          <w:sz w:val="22"/>
+        </w:rPr>
+      </w:pPr>
+    </w:p>
+    <w:p>
+      <w:pPr>
+        <w:ind w:firstLineChars="200" w:firstLine="420"/>
+        <w:rPr>
+          <w:rFonts w:ascii="Times New Roman" w:hAnsi="Times New Roman" w:cs="Times New Roman"/>
+          <w:sz w:val="22"/>
+        </w:rPr>
+      </w:pPr>
+      <w:r>
+        <w:rPr>
           <w:noProof/>
         </w:rPr>
         <w:drawing>
-          <wp:anchor distT="0" distB="0" distL="114300" distR="114300" simplePos="0" relativeHeight="251687936" behindDoc="0" locked="0" layoutInCell="1" allowOverlap="1" wp14:anchorId="6A7144CC" wp14:editId="3E9BB554">
+          <wp:anchor distT="0" distB="0" distL="114300" distR="114300" simplePos="0" relativeHeight="251722752" behindDoc="0" locked="0" layoutInCell="1" allowOverlap="1" wp14:anchorId="1E7A58A0" wp14:editId="021C9B20">
             <wp:simplePos x="0" y="0"/>
             <wp:positionH relativeFrom="column">
-              <wp:posOffset>606054</wp:posOffset>
+              <wp:posOffset>2566183</wp:posOffset>
             </wp:positionH>
             <wp:positionV relativeFrom="paragraph">
-              <wp:posOffset>128</wp:posOffset>
+              <wp:posOffset>80101</wp:posOffset>
             </wp:positionV>
-            <wp:extent cx="4094480" cy="3011170"/>
-            <wp:effectExtent l="0" t="0" r="1270" b="0"/>
-            <wp:wrapTopAndBottom/>
-            <wp:docPr id="4" name="图片 4"/>
+            <wp:extent cx="2692400" cy="1664335"/>
+            <wp:effectExtent l="0" t="0" r="0" b="0"/>
+            <wp:wrapSquare wrapText="bothSides"/>
+            <wp:docPr id="19" name="图片 19"/>
             <wp:cNvGraphicFramePr>
               <a:graphicFrameLocks xmlns:a="http://schemas.openxmlformats.org/drawingml/2006/main" noChangeAspect="1"/>
             </wp:cNvGraphicFramePr>
@@ -1138,7 +1763,7 @@
                   <pic:spPr>
                     <a:xfrm>
                       <a:off x="0" y="0"/>
-                      <a:ext cx="4094480" cy="3011170"/>
+                      <a:ext cx="2692400" cy="1664335"/>
                     </a:xfrm>
                     <a:prstGeom prst="rect">
                       <a:avLst/>
@@ -1161,16 +1786,67 @@
           <w:rFonts w:ascii="Times New Roman" w:hAnsi="Times New Roman" w:cs="Times New Roman"/>
           <w:sz w:val="22"/>
         </w:rPr>
-        <w:t xml:space="preserve">Originally, I made the constructor of game objects relatively simple, which only receives pointers of pre-constructed components and stores them by calling </w:t>
+        <w:t xml:space="preserve">Another important design in this section is how my networking part </w:t>
+      </w:r>
+      <w:r>
+        <w:rPr>
+          <w:rFonts w:ascii="Times New Roman" w:hAnsi="Times New Roman" w:cs="Times New Roman"/>
+          <w:sz w:val="22"/>
+        </w:rPr>
+        <w:t xml:space="preserve">cooperate with the event management part. </w:t>
+      </w:r>
+    </w:p>
+    <w:p>
+      <w:pPr>
+        <w:ind w:firstLineChars="200" w:firstLine="440"/>
+        <w:rPr>
+          <w:rFonts w:ascii="Times New Roman" w:hAnsi="Times New Roman" w:cs="Times New Roman"/>
+          <w:sz w:val="22"/>
+        </w:rPr>
+      </w:pPr>
+      <w:r>
+        <w:rPr>
+          <w:rFonts w:ascii="Times New Roman" w:hAnsi="Times New Roman" w:cs="Times New Roman" w:hint="eastAsia"/>
+          <w:sz w:val="22"/>
+        </w:rPr>
+        <w:t>My</w:t>
+      </w:r>
+      <w:r>
+        <w:rPr>
+          <w:rFonts w:ascii="Times New Roman" w:hAnsi="Times New Roman" w:cs="Times New Roman"/>
+          <w:sz w:val="22"/>
+        </w:rPr>
+        <w:t xml:space="preserve"> thought is that there is no need for other peers to know all the events occurs on my machine. The only thing important other machines need to know is the object movement happened on my machine. </w:t>
+      </w:r>
+      <w:r>
+        <w:rPr>
+          <w:rFonts w:ascii="Times New Roman" w:hAnsi="Times New Roman" w:cs="Times New Roman"/>
+          <w:sz w:val="22"/>
+        </w:rPr>
+        <w:t>Here comes my purpose of designing</w:t>
+      </w:r>
+      <w:r>
+        <w:rPr>
+          <w:rFonts w:ascii="Times New Roman" w:hAnsi="Times New Roman" w:cs="Times New Roman"/>
+          <w:sz w:val="22"/>
+        </w:rPr>
+        <w:t xml:space="preserve"> the</w:t>
+      </w:r>
+      <w:r>
+        <w:rPr>
+          <w:rFonts w:ascii="Times New Roman" w:hAnsi="Times New Roman" w:cs="Times New Roman"/>
+          <w:sz w:val="22"/>
+        </w:rPr>
+        <w:t xml:space="preserve"> list of </w:t>
       </w:r>
       <w:proofErr w:type="spellStart"/>
-      <w:proofErr w:type="gramStart"/>
-      <w:r>
-        <w:rPr>
-          <w:rFonts w:ascii="Times New Roman" w:hAnsi="Times New Roman" w:cs="Times New Roman"/>
-          <w:sz w:val="22"/>
-        </w:rPr>
-        <w:t>addGC</w:t>
+      <w:r>
+        <w:rPr>
+          <w:rFonts w:ascii="Times New Roman" w:hAnsi="Times New Roman" w:cs="Times New Roman"/>
+          <w:sz w:val="22"/>
+        </w:rPr>
+        <w:lastRenderedPageBreak/>
+        <w:t>EObjMovement</w:t>
       </w:r>
       <w:proofErr w:type="spellEnd"/>
       <w:r>
@@ -1178,31 +1854,7 @@
           <w:rFonts w:ascii="Times New Roman" w:hAnsi="Times New Roman" w:cs="Times New Roman"/>
           <w:sz w:val="22"/>
         </w:rPr>
-        <w:t>(</w:t>
-      </w:r>
-      <w:proofErr w:type="gramEnd"/>
-      <w:r>
-        <w:rPr>
-          <w:rFonts w:ascii="Times New Roman" w:hAnsi="Times New Roman" w:cs="Times New Roman"/>
-          <w:sz w:val="22"/>
-        </w:rPr>
-        <w:t xml:space="preserve">) of </w:t>
-      </w:r>
-      <w:proofErr w:type="spellStart"/>
-      <w:r>
-        <w:rPr>
-          <w:rFonts w:ascii="Times New Roman" w:hAnsi="Times New Roman" w:cs="Times New Roman"/>
-          <w:sz w:val="22"/>
-        </w:rPr>
-        <w:t>GameObject</w:t>
-      </w:r>
-      <w:proofErr w:type="spellEnd"/>
-      <w:r>
-        <w:rPr>
-          <w:rFonts w:ascii="Times New Roman" w:hAnsi="Times New Roman" w:cs="Times New Roman"/>
-          <w:sz w:val="22"/>
-        </w:rPr>
-        <w:t xml:space="preserve">. However, this makes the construction of game objects looks quite heavy in main.cpp. </w:t>
+        <w:t xml:space="preserve"> in my event manager. This list is used to store all the object movement events and then be used for communicating with other peers in the network to notify others how the objects of mine have moved during the short amount of time passed. </w:t>
       </w:r>
     </w:p>
     <w:p>
@@ -1218,18 +1870,18 @@
           <w:noProof/>
         </w:rPr>
         <w:drawing>
-          <wp:anchor distT="0" distB="0" distL="114300" distR="114300" simplePos="0" relativeHeight="251696128" behindDoc="0" locked="0" layoutInCell="1" allowOverlap="1" wp14:anchorId="1626FB49" wp14:editId="4262346A">
+          <wp:anchor distT="0" distB="0" distL="114300" distR="114300" simplePos="0" relativeHeight="251728896" behindDoc="0" locked="0" layoutInCell="1" allowOverlap="1" wp14:anchorId="1092C21D" wp14:editId="2DFB2089">
             <wp:simplePos x="0" y="0"/>
             <wp:positionH relativeFrom="column">
-              <wp:posOffset>-1905</wp:posOffset>
+              <wp:posOffset>685008</wp:posOffset>
             </wp:positionH>
             <wp:positionV relativeFrom="paragraph">
-              <wp:posOffset>1381125</wp:posOffset>
+              <wp:posOffset>841944</wp:posOffset>
             </wp:positionV>
-            <wp:extent cx="5274310" cy="801370"/>
-            <wp:effectExtent l="0" t="0" r="2540" b="0"/>
+            <wp:extent cx="4044950" cy="1903730"/>
+            <wp:effectExtent l="0" t="0" r="0" b="1270"/>
             <wp:wrapTopAndBottom/>
-            <wp:docPr id="13" name="图片 13"/>
+            <wp:docPr id="2" name="图片 2"/>
             <wp:cNvGraphicFramePr>
               <a:graphicFrameLocks xmlns:a="http://schemas.openxmlformats.org/drawingml/2006/main" noChangeAspect="1"/>
             </wp:cNvGraphicFramePr>
@@ -1249,7 +1901,7 @@
                   <pic:spPr>
                     <a:xfrm>
                       <a:off x="0" y="0"/>
-                      <a:ext cx="5274310" cy="801370"/>
+                      <a:ext cx="4044950" cy="1903730"/>
                     </a:xfrm>
                     <a:prstGeom prst="rect">
                       <a:avLst/>
@@ -1258,6 +1910,12 @@
                 </pic:pic>
               </a:graphicData>
             </a:graphic>
+            <wp14:sizeRelH relativeFrom="margin">
+              <wp14:pctWidth>0</wp14:pctWidth>
+            </wp14:sizeRelH>
+            <wp14:sizeRelV relativeFrom="margin">
+              <wp14:pctHeight>0</wp14:pctHeight>
+            </wp14:sizeRelV>
           </wp:anchor>
         </w:drawing>
       </w:r>
@@ -1266,35 +1924,48 @@
           <w:rFonts w:ascii="Times New Roman" w:hAnsi="Times New Roman" w:cs="Times New Roman"/>
           <w:sz w:val="22"/>
         </w:rPr>
-        <w:t xml:space="preserve">I felt that this part should be encapsulated into game objects as it is part of the construction of the object. </w:t>
-      </w:r>
-      <w:r>
-        <w:rPr>
-          <w:rFonts w:ascii="Times New Roman" w:hAnsi="Times New Roman" w:cs="Times New Roman"/>
-          <w:sz w:val="22"/>
-        </w:rPr>
-        <w:t>So,</w:t>
-      </w:r>
-      <w:r>
-        <w:rPr>
-          <w:rFonts w:ascii="Times New Roman" w:hAnsi="Times New Roman" w:cs="Times New Roman"/>
-          <w:sz w:val="22"/>
-        </w:rPr>
-        <w:t xml:space="preserve"> I refactored the constructors and got the </w:t>
-      </w:r>
-      <w:r>
-        <w:rPr>
-          <w:rFonts w:ascii="Times New Roman" w:hAnsi="Times New Roman" w:cs="Times New Roman"/>
-          <w:sz w:val="22"/>
-        </w:rPr>
-        <w:t>code</w:t>
-      </w:r>
-      <w:r>
-        <w:rPr>
-          <w:rFonts w:ascii="Times New Roman" w:hAnsi="Times New Roman" w:cs="Times New Roman"/>
-          <w:sz w:val="22"/>
-        </w:rPr>
-        <w:t xml:space="preserve"> as follow. </w:t>
+        <w:t xml:space="preserve">This calls for a way to transport </w:t>
+      </w:r>
+      <w:proofErr w:type="spellStart"/>
+      <w:r>
+        <w:rPr>
+          <w:rFonts w:ascii="Times New Roman" w:hAnsi="Times New Roman" w:cs="Times New Roman"/>
+          <w:sz w:val="22"/>
+        </w:rPr>
+        <w:t>EObjMovement</w:t>
+      </w:r>
+      <w:proofErr w:type="spellEnd"/>
+      <w:r>
+        <w:rPr>
+          <w:rFonts w:ascii="Times New Roman" w:hAnsi="Times New Roman" w:cs="Times New Roman"/>
+          <w:sz w:val="22"/>
+        </w:rPr>
+        <w:t xml:space="preserve"> across the internet. I didn’t choose to serialize it, instead, I wrote a </w:t>
+      </w:r>
+      <w:proofErr w:type="spellStart"/>
+      <w:proofErr w:type="gramStart"/>
+      <w:r>
+        <w:rPr>
+          <w:rFonts w:ascii="Times New Roman" w:hAnsi="Times New Roman" w:cs="Times New Roman"/>
+          <w:sz w:val="22"/>
+        </w:rPr>
+        <w:t>toString</w:t>
+      </w:r>
+      <w:proofErr w:type="spellEnd"/>
+      <w:r>
+        <w:rPr>
+          <w:rFonts w:ascii="Times New Roman" w:hAnsi="Times New Roman" w:cs="Times New Roman"/>
+          <w:sz w:val="22"/>
+        </w:rPr>
+        <w:t>(</w:t>
+      </w:r>
+      <w:proofErr w:type="gramEnd"/>
+      <w:r>
+        <w:rPr>
+          <w:rFonts w:ascii="Times New Roman" w:hAnsi="Times New Roman" w:cs="Times New Roman"/>
+          <w:sz w:val="22"/>
+        </w:rPr>
+        <w:t xml:space="preserve">) function to convert it into a string which contains essential information of the event. Then, in the other end of the network, the peer can use the string to generate a new event equivalent to the original one. </w:t>
       </w:r>
     </w:p>
     <w:p>
@@ -1310,18 +1981,18 @@
           <w:noProof/>
         </w:rPr>
         <w:drawing>
-          <wp:anchor distT="0" distB="0" distL="114300" distR="114300" simplePos="0" relativeHeight="251694080" behindDoc="0" locked="0" layoutInCell="1" allowOverlap="1" wp14:anchorId="30B4C593" wp14:editId="1AB4248D">
+          <wp:anchor distT="0" distB="0" distL="114300" distR="114300" simplePos="0" relativeHeight="251724800" behindDoc="0" locked="0" layoutInCell="1" allowOverlap="1" wp14:anchorId="0ECA7413" wp14:editId="3B839CF4">
             <wp:simplePos x="0" y="0"/>
             <wp:positionH relativeFrom="column">
-              <wp:posOffset>83185</wp:posOffset>
+              <wp:posOffset>518795</wp:posOffset>
             </wp:positionH>
             <wp:positionV relativeFrom="paragraph">
-              <wp:posOffset>1197610</wp:posOffset>
+              <wp:posOffset>2396184</wp:posOffset>
             </wp:positionV>
-            <wp:extent cx="5136515" cy="2471420"/>
-            <wp:effectExtent l="0" t="0" r="6985" b="5080"/>
+            <wp:extent cx="4417060" cy="1096645"/>
+            <wp:effectExtent l="0" t="0" r="2540" b="8255"/>
             <wp:wrapTopAndBottom/>
-            <wp:docPr id="12" name="图片 12"/>
+            <wp:docPr id="20" name="图片 20"/>
             <wp:cNvGraphicFramePr>
               <a:graphicFrameLocks xmlns:a="http://schemas.openxmlformats.org/drawingml/2006/main" noChangeAspect="1"/>
             </wp:cNvGraphicFramePr>
@@ -1341,7 +2012,7 @@
                   <pic:spPr>
                     <a:xfrm>
                       <a:off x="0" y="0"/>
-                      <a:ext cx="5136515" cy="2471420"/>
+                      <a:ext cx="4417060" cy="1096645"/>
                     </a:xfrm>
                     <a:prstGeom prst="rect">
                       <a:avLst/>
@@ -1361,54 +2032,21 @@
       </w:r>
       <w:r>
         <w:rPr>
-          <w:rFonts w:ascii="Times New Roman" w:hAnsi="Times New Roman" w:cs="Times New Roman"/>
-          <w:sz w:val="22"/>
-        </w:rPr>
-        <w:t xml:space="preserve">The new constructor looks like this. The similar refactor was done to </w:t>
-      </w:r>
-      <w:proofErr w:type="spellStart"/>
-      <w:r>
-        <w:rPr>
-          <w:rFonts w:ascii="Times New Roman" w:hAnsi="Times New Roman" w:cs="Times New Roman"/>
-          <w:sz w:val="22"/>
-        </w:rPr>
-        <w:t>MovingPlatform</w:t>
-      </w:r>
-      <w:proofErr w:type="spellEnd"/>
-      <w:r>
-        <w:rPr>
-          <w:rFonts w:ascii="Times New Roman" w:hAnsi="Times New Roman" w:cs="Times New Roman"/>
-          <w:sz w:val="22"/>
-        </w:rPr>
-        <w:t xml:space="preserve"> as well. </w:t>
-      </w:r>
-    </w:p>
-    <w:p>
-      <w:pPr>
-        <w:ind w:firstLineChars="200" w:firstLine="420"/>
-        <w:rPr>
-          <w:rFonts w:ascii="Times New Roman" w:hAnsi="Times New Roman" w:cs="Times New Roman"/>
-          <w:sz w:val="22"/>
-        </w:rPr>
-      </w:pPr>
-      <w:r>
-        <w:rPr>
           <w:noProof/>
         </w:rPr>
-        <w:lastRenderedPageBreak/>
         <w:drawing>
-          <wp:anchor distT="0" distB="0" distL="114300" distR="114300" simplePos="0" relativeHeight="251700224" behindDoc="0" locked="0" layoutInCell="1" allowOverlap="1" wp14:anchorId="0A208524" wp14:editId="10C453AA">
+          <wp:anchor distT="0" distB="0" distL="114300" distR="114300" simplePos="0" relativeHeight="251726848" behindDoc="0" locked="0" layoutInCell="1" allowOverlap="1" wp14:anchorId="0CBD59B8" wp14:editId="6A5B7E02">
             <wp:simplePos x="0" y="0"/>
             <wp:positionH relativeFrom="column">
-              <wp:posOffset>1087087</wp:posOffset>
+              <wp:posOffset>554355</wp:posOffset>
             </wp:positionH>
             <wp:positionV relativeFrom="paragraph">
-              <wp:posOffset>205740</wp:posOffset>
+              <wp:posOffset>3495783</wp:posOffset>
             </wp:positionV>
-            <wp:extent cx="2983230" cy="2336165"/>
-            <wp:effectExtent l="0" t="0" r="7620" b="6985"/>
+            <wp:extent cx="4298315" cy="1668145"/>
+            <wp:effectExtent l="0" t="0" r="6985" b="8255"/>
             <wp:wrapTopAndBottom/>
-            <wp:docPr id="15" name="图片 15"/>
+            <wp:docPr id="21" name="图片 21"/>
             <wp:cNvGraphicFramePr>
               <a:graphicFrameLocks xmlns:a="http://schemas.openxmlformats.org/drawingml/2006/main" noChangeAspect="1"/>
             </wp:cNvGraphicFramePr>
@@ -1428,7 +2066,7 @@
                   <pic:spPr>
                     <a:xfrm>
                       <a:off x="0" y="0"/>
-                      <a:ext cx="2983230" cy="2336165"/>
+                      <a:ext cx="4298315" cy="1668145"/>
                     </a:xfrm>
                     <a:prstGeom prst="rect">
                       <a:avLst/>
@@ -1451,7 +2089,30 @@
           <w:rFonts w:ascii="Times New Roman" w:hAnsi="Times New Roman" w:cs="Times New Roman"/>
           <w:sz w:val="22"/>
         </w:rPr>
-        <w:t xml:space="preserve">After you run the project, the effect is supposed to be like the following picture. </w:t>
+        <w:t xml:space="preserve">The list of </w:t>
+      </w:r>
+      <w:proofErr w:type="spellStart"/>
+      <w:r>
+        <w:rPr>
+          <w:rFonts w:ascii="Times New Roman" w:hAnsi="Times New Roman" w:cs="Times New Roman"/>
+          <w:sz w:val="22"/>
+        </w:rPr>
+        <w:t>EObjMovement</w:t>
+      </w:r>
+      <w:proofErr w:type="spellEnd"/>
+      <w:r>
+        <w:rPr>
+          <w:rFonts w:ascii="Times New Roman" w:hAnsi="Times New Roman" w:cs="Times New Roman"/>
+          <w:sz w:val="22"/>
+        </w:rPr>
+        <w:t xml:space="preserve"> events is maintained </w:t>
+      </w:r>
+      <w:r>
+        <w:rPr>
+          <w:rFonts w:ascii="Times New Roman" w:hAnsi="Times New Roman" w:cs="Times New Roman"/>
+          <w:sz w:val="22"/>
+        </w:rPr>
+        <w:t xml:space="preserve">by storing the object movement events of self’s and clear up all the events in the list after sending the corresponding strings out. </w:t>
       </w:r>
     </w:p>
     <w:p>
@@ -1462,31 +2123,75 @@
           <w:sz w:val="22"/>
         </w:rPr>
       </w:pPr>
-    </w:p>
-    <w:p>
-      <w:pPr>
-        <w:spacing w:before="240" w:after="60" w:line="312" w:lineRule="auto"/>
-        <w:jc w:val="center"/>
-        <w:outlineLvl w:val="1"/>
-        <w:rPr>
-          <w:rFonts w:ascii="Times New Roman" w:hAnsi="Times New Roman" w:cs="Times New Roman"/>
-          <w:b/>
-          <w:bCs/>
-          <w:kern w:val="28"/>
-          <w:sz w:val="32"/>
-          <w:szCs w:val="32"/>
-        </w:rPr>
-      </w:pPr>
-      <w:r>
-        <w:rPr>
-          <w:rFonts w:ascii="Times New Roman" w:hAnsi="Times New Roman" w:cs="Times New Roman"/>
-          <w:b/>
-          <w:bCs/>
-          <w:kern w:val="28"/>
-          <w:sz w:val="32"/>
-          <w:szCs w:val="32"/>
-        </w:rPr>
-        <w:t>Section 2</w:t>
+      <w:r>
+        <w:rPr>
+          <w:rFonts w:ascii="Times New Roman" w:hAnsi="Times New Roman" w:cs="Times New Roman"/>
+          <w:sz w:val="22"/>
+        </w:rPr>
+        <w:t>The trick</w:t>
+      </w:r>
+      <w:r>
+        <w:rPr>
+          <w:rFonts w:ascii="Times New Roman" w:hAnsi="Times New Roman" w:cs="Times New Roman"/>
+          <w:sz w:val="22"/>
+        </w:rPr>
+        <w:t>y</w:t>
+      </w:r>
+      <w:r>
+        <w:rPr>
+          <w:rFonts w:ascii="Times New Roman" w:hAnsi="Times New Roman" w:cs="Times New Roman"/>
+          <w:sz w:val="22"/>
+        </w:rPr>
+        <w:t xml:space="preserve"> </w:t>
+      </w:r>
+      <w:r>
+        <w:rPr>
+          <w:rFonts w:ascii="Times New Roman" w:hAnsi="Times New Roman" w:cs="Times New Roman"/>
+          <w:sz w:val="22"/>
+        </w:rPr>
+        <w:t>thing</w:t>
+      </w:r>
+      <w:r>
+        <w:rPr>
+          <w:rFonts w:ascii="Times New Roman" w:hAnsi="Times New Roman" w:cs="Times New Roman"/>
+          <w:sz w:val="22"/>
+        </w:rPr>
+        <w:t xml:space="preserve"> here is concurrency control</w:t>
+      </w:r>
+      <w:r>
+        <w:rPr>
+          <w:rFonts w:ascii="Times New Roman" w:hAnsi="Times New Roman" w:cs="Times New Roman"/>
+          <w:sz w:val="22"/>
+        </w:rPr>
+        <w:t xml:space="preserve">, because we must avoid storing events after we have generated strings but before we clear the list, or we will </w:t>
+      </w:r>
+      <w:r>
+        <w:rPr>
+          <w:rFonts w:ascii="Times New Roman" w:hAnsi="Times New Roman" w:cs="Times New Roman"/>
+          <w:sz w:val="22"/>
+        </w:rPr>
+        <w:t>lose</w:t>
+      </w:r>
+      <w:r>
+        <w:rPr>
+          <w:rFonts w:ascii="Times New Roman" w:hAnsi="Times New Roman" w:cs="Times New Roman"/>
+          <w:sz w:val="22"/>
+        </w:rPr>
+        <w:t xml:space="preserve"> some of the events</w:t>
+      </w:r>
+      <w:r>
+        <w:rPr>
+          <w:rFonts w:ascii="Times New Roman" w:hAnsi="Times New Roman" w:cs="Times New Roman"/>
+          <w:sz w:val="22"/>
+        </w:rPr>
+        <w:t>,</w:t>
+      </w:r>
+      <w:r>
+        <w:rPr>
+          <w:rFonts w:ascii="Times New Roman" w:hAnsi="Times New Roman" w:cs="Times New Roman"/>
+          <w:sz w:val="22"/>
+        </w:rPr>
+        <w:t xml:space="preserve"> which may cause a short slowing down of displaying on other peers. </w:t>
       </w:r>
     </w:p>
     <w:p>
@@ -1497,27 +2202,6 @@
           <w:sz w:val="22"/>
         </w:rPr>
       </w:pPr>
-      <w:r>
-        <w:rPr>
-          <w:rFonts w:ascii="Times New Roman" w:hAnsi="Times New Roman" w:cs="Times New Roman"/>
-          <w:sz w:val="22"/>
-        </w:rPr>
-        <w:t>T</w:t>
-      </w:r>
-      <w:r>
-        <w:rPr>
-          <w:rFonts w:ascii="Times New Roman" w:hAnsi="Times New Roman" w:cs="Times New Roman" w:hint="eastAsia"/>
-          <w:sz w:val="22"/>
-        </w:rPr>
-        <w:t>his</w:t>
-      </w:r>
-      <w:r>
-        <w:rPr>
-          <w:rFonts w:ascii="Times New Roman" w:hAnsi="Times New Roman" w:cs="Times New Roman"/>
-          <w:sz w:val="22"/>
-        </w:rPr>
-        <w:t xml:space="preserve"> section is relatively easy because the most important design for networking has already been completed in last homework. What I need to do in this section is to put the modeled design of game objects and the networking communication design together. </w:t>
-      </w:r>
     </w:p>
     <w:p>
       <w:pPr>
@@ -1532,28 +2216,39 @@
           <w:rFonts w:ascii="Times New Roman" w:hAnsi="Times New Roman" w:cs="Times New Roman"/>
           <w:sz w:val="22"/>
         </w:rPr>
-        <w:t xml:space="preserve">Thus, firstly, I </w:t>
-      </w:r>
-      <w:r>
-        <w:rPr>
-          <w:rFonts w:ascii="Times New Roman" w:hAnsi="Times New Roman" w:cs="Times New Roman"/>
-          <w:sz w:val="22"/>
-        </w:rPr>
-        <w:t>substituted</w:t>
-      </w:r>
-      <w:r>
-        <w:rPr>
-          <w:rFonts w:ascii="Times New Roman" w:hAnsi="Times New Roman" w:cs="Times New Roman"/>
-          <w:sz w:val="22"/>
-        </w:rPr>
-        <w:t xml:space="preserve"> the original game object package of the </w:t>
-      </w:r>
-      <w:r>
-        <w:rPr>
-          <w:rFonts w:ascii="Times New Roman" w:hAnsi="Times New Roman" w:cs="Times New Roman"/>
-          <w:sz w:val="22"/>
-        </w:rPr>
-        <w:t xml:space="preserve">server/client project with the new object package of the modeled game project and then modified the original implementation of networking package to fulfill the requirements of communication. </w:t>
+        <w:t xml:space="preserve">As you may have noticed in the code of parsing string to generate events, there is a </w:t>
+      </w:r>
+      <w:proofErr w:type="gramStart"/>
+      <w:r>
+        <w:rPr>
+          <w:rFonts w:ascii="Times New Roman" w:hAnsi="Times New Roman" w:cs="Times New Roman"/>
+          <w:sz w:val="22"/>
+        </w:rPr>
+        <w:t>“ -</w:t>
+      </w:r>
+      <w:proofErr w:type="gramEnd"/>
+      <w:r>
+        <w:rPr>
+          <w:rFonts w:ascii="Times New Roman" w:hAnsi="Times New Roman" w:cs="Times New Roman"/>
+          <w:sz w:val="22"/>
+        </w:rPr>
+        <w:t xml:space="preserve"> </w:t>
+      </w:r>
+      <w:proofErr w:type="spellStart"/>
+      <w:r>
+        <w:rPr>
+          <w:rFonts w:ascii="Times New Roman" w:hAnsi="Times New Roman" w:cs="Times New Roman"/>
+          <w:sz w:val="22"/>
+        </w:rPr>
+        <w:t>connectedTime</w:t>
+      </w:r>
+      <w:proofErr w:type="spellEnd"/>
+      <w:r>
+        <w:rPr>
+          <w:rFonts w:ascii="Times New Roman" w:hAnsi="Times New Roman" w:cs="Times New Roman"/>
+          <w:sz w:val="22"/>
+        </w:rPr>
+        <w:t xml:space="preserve">”. This is another important part of networking communication structure: the time control. </w:t>
       </w:r>
     </w:p>
     <w:p>
@@ -1569,68 +2264,27 @@
           <w:rFonts w:ascii="Times New Roman" w:hAnsi="Times New Roman" w:cs="Times New Roman"/>
           <w:sz w:val="22"/>
         </w:rPr>
-        <w:t xml:space="preserve">Afterwards, what’s new this time is to </w:t>
-      </w:r>
-      <w:r>
-        <w:rPr>
-          <w:rFonts w:ascii="Times New Roman" w:hAnsi="Times New Roman" w:cs="Times New Roman"/>
-          <w:sz w:val="22"/>
-        </w:rPr>
-        <w:t>implement a graceful disconnection operation. My design is to let a disconnecting client send a different message</w:t>
-      </w:r>
-      <w:r>
-        <w:rPr>
-          <w:rFonts w:ascii="Times New Roman" w:hAnsi="Times New Roman" w:cs="Times New Roman"/>
-          <w:sz w:val="22"/>
-        </w:rPr>
-        <w:t xml:space="preserve"> (“CLIENT-NAME D”)</w:t>
-      </w:r>
-      <w:r>
-        <w:rPr>
-          <w:rFonts w:ascii="Times New Roman" w:hAnsi="Times New Roman" w:cs="Times New Roman"/>
-          <w:sz w:val="22"/>
-        </w:rPr>
-        <w:t xml:space="preserve"> to server to indicate that it’s disconnecting before it closes the window. Then, the server reset the stored character pointer of that client to NULL so that when the publisher of server broadcast message to all the other clients next time, it can notify everyone that one client has disconnected</w:t>
-      </w:r>
-      <w:r>
-        <w:rPr>
-          <w:rFonts w:ascii="Times New Roman" w:hAnsi="Times New Roman" w:cs="Times New Roman"/>
-          <w:sz w:val="22"/>
-        </w:rPr>
-        <w:t xml:space="preserve"> (, using “C CLIENT_NAME D”)</w:t>
-      </w:r>
-      <w:r>
-        <w:rPr>
-          <w:rFonts w:ascii="Times New Roman" w:hAnsi="Times New Roman" w:cs="Times New Roman"/>
-          <w:sz w:val="22"/>
-        </w:rPr>
-        <w:t xml:space="preserve">. In this way, the figure of the disconnecting client on other clients’ windows can be removed properly. After completing all these things, the server erases the pair of information of that client in the map of client name to character pointer to get ready for the next connection. </w:t>
-      </w:r>
-    </w:p>
-    <w:p>
-      <w:pPr>
-        <w:ind w:firstLineChars="200" w:firstLine="440"/>
-        <w:rPr>
-          <w:rFonts w:ascii="Times New Roman" w:hAnsi="Times New Roman" w:cs="Times New Roman"/>
-          <w:sz w:val="22"/>
-        </w:rPr>
-      </w:pPr>
-      <w:r>
-        <w:rPr>
-          <w:rFonts w:ascii="Times New Roman" w:hAnsi="Times New Roman" w:cs="Times New Roman"/>
-          <w:sz w:val="22"/>
-        </w:rPr>
-        <w:t xml:space="preserve">In conclusion, the most important design of my client/server model lies in: </w:t>
-      </w:r>
-    </w:p>
-    <w:p>
-      <w:pPr>
-        <w:pStyle w:val="a6"/>
-        <w:numPr>
-          <w:ilvl w:val="0"/>
-          <w:numId w:val="2"/>
-        </w:numPr>
-        <w:ind w:firstLineChars="0"/>
+        <w:t xml:space="preserve">As different clients can start at various time points, the timeline of their event managers rely on would differ from each other. So, the current time we get may not reflect the actual current time. My design is to let client first send its time point of connecting to server, then server records the bias between server time and client time by computing the difference between </w:t>
+      </w:r>
+      <w:r>
+        <w:rPr>
+          <w:rFonts w:ascii="Times New Roman" w:hAnsi="Times New Roman" w:cs="Times New Roman"/>
+          <w:sz w:val="22"/>
+        </w:rPr>
+        <w:lastRenderedPageBreak/>
+        <w:t xml:space="preserve">the time client has sent and </w:t>
+      </w:r>
+      <w:r>
+        <w:rPr>
+          <w:rFonts w:ascii="Times New Roman" w:hAnsi="Times New Roman" w:cs="Times New Roman"/>
+          <w:sz w:val="22"/>
+        </w:rPr>
+        <w:t xml:space="preserve">the time of server’s. Finally, the server sends the bias value back to client so that client also knows the value. </w:t>
+      </w:r>
+    </w:p>
+    <w:p>
+      <w:pPr>
+        <w:ind w:firstLineChars="200" w:firstLine="420"/>
         <w:rPr>
           <w:rFonts w:ascii="Times New Roman" w:hAnsi="Times New Roman" w:cs="Times New Roman"/>
           <w:sz w:val="22"/>
@@ -1641,18 +2295,18 @@
           <w:noProof/>
         </w:rPr>
         <w:drawing>
-          <wp:anchor distT="0" distB="0" distL="114300" distR="114300" simplePos="0" relativeHeight="251704320" behindDoc="0" locked="0" layoutInCell="1" allowOverlap="1" wp14:anchorId="01EE3BF4" wp14:editId="3FAD8023">
+          <wp:anchor distT="0" distB="0" distL="114300" distR="114300" simplePos="0" relativeHeight="251732992" behindDoc="0" locked="0" layoutInCell="1" allowOverlap="1" wp14:anchorId="375B4520" wp14:editId="57ADCDB4">
             <wp:simplePos x="0" y="0"/>
             <wp:positionH relativeFrom="column">
-              <wp:posOffset>2630805</wp:posOffset>
+              <wp:posOffset>263863</wp:posOffset>
             </wp:positionH>
             <wp:positionV relativeFrom="paragraph">
-              <wp:posOffset>396203</wp:posOffset>
+              <wp:posOffset>2182495</wp:posOffset>
             </wp:positionV>
-            <wp:extent cx="2793365" cy="1333500"/>
-            <wp:effectExtent l="0" t="0" r="6985" b="0"/>
-            <wp:wrapTopAndBottom/>
-            <wp:docPr id="16" name="图片 16"/>
+            <wp:extent cx="4852670" cy="1887855"/>
+            <wp:effectExtent l="0" t="0" r="5080" b="0"/>
+            <wp:wrapSquare wrapText="bothSides"/>
+            <wp:docPr id="5" name="图片 5"/>
             <wp:cNvGraphicFramePr>
               <a:graphicFrameLocks xmlns:a="http://schemas.openxmlformats.org/drawingml/2006/main" noChangeAspect="1"/>
             </wp:cNvGraphicFramePr>
@@ -1672,7 +2326,7 @@
                   <pic:spPr>
                     <a:xfrm>
                       <a:off x="0" y="0"/>
-                      <a:ext cx="2793365" cy="1333500"/>
+                      <a:ext cx="4852670" cy="1887855"/>
                     </a:xfrm>
                     <a:prstGeom prst="rect">
                       <a:avLst/>
@@ -1695,18 +2349,18 @@
           <w:noProof/>
         </w:rPr>
         <w:drawing>
-          <wp:anchor distT="0" distB="0" distL="114300" distR="114300" simplePos="0" relativeHeight="251702272" behindDoc="0" locked="0" layoutInCell="1" allowOverlap="1" wp14:anchorId="1D224D12" wp14:editId="185BB919">
+          <wp:anchor distT="0" distB="0" distL="114300" distR="114300" simplePos="0" relativeHeight="251730944" behindDoc="0" locked="0" layoutInCell="1" allowOverlap="1" wp14:anchorId="41DFE3A2" wp14:editId="67F94C52">
             <wp:simplePos x="0" y="0"/>
             <wp:positionH relativeFrom="column">
-              <wp:posOffset>-70599</wp:posOffset>
+              <wp:posOffset>263872</wp:posOffset>
             </wp:positionH>
             <wp:positionV relativeFrom="paragraph">
-              <wp:posOffset>398388</wp:posOffset>
+              <wp:posOffset>603250</wp:posOffset>
             </wp:positionV>
-            <wp:extent cx="2626360" cy="1304925"/>
-            <wp:effectExtent l="0" t="0" r="2540" b="9525"/>
+            <wp:extent cx="4747260" cy="1377315"/>
+            <wp:effectExtent l="0" t="0" r="0" b="0"/>
             <wp:wrapTopAndBottom/>
-            <wp:docPr id="6" name="图片 6"/>
+            <wp:docPr id="4" name="图片 4"/>
             <wp:cNvGraphicFramePr>
               <a:graphicFrameLocks xmlns:a="http://schemas.openxmlformats.org/drawingml/2006/main" noChangeAspect="1"/>
             </wp:cNvGraphicFramePr>
@@ -1726,7 +2380,7 @@
                   <pic:spPr>
                     <a:xfrm>
                       <a:off x="0" y="0"/>
-                      <a:ext cx="2626360" cy="1304925"/>
+                      <a:ext cx="4747260" cy="1377315"/>
                     </a:xfrm>
                     <a:prstGeom prst="rect">
                       <a:avLst/>
@@ -1746,55 +2400,196 @@
       </w:r>
       <w:r>
         <w:rPr>
-          <w:rFonts w:ascii="Times New Roman" w:hAnsi="Times New Roman" w:cs="Times New Roman"/>
-          <w:sz w:val="22"/>
-        </w:rPr>
-        <w:t xml:space="preserve">The </w:t>
-      </w:r>
-      <w:r>
-        <w:rPr>
-          <w:rFonts w:ascii="Times New Roman" w:hAnsi="Times New Roman" w:cs="Times New Roman"/>
-          <w:sz w:val="22"/>
-        </w:rPr>
-        <w:t xml:space="preserve">disconnection functions in both client end and server end, which directly deal with the disconnection behavior. </w:t>
-      </w:r>
-    </w:p>
-    <w:p>
-      <w:pPr>
-        <w:pStyle w:val="a6"/>
-        <w:numPr>
-          <w:ilvl w:val="0"/>
-          <w:numId w:val="2"/>
-        </w:numPr>
-        <w:ind w:firstLineChars="0"/>
-        <w:rPr>
-          <w:rFonts w:ascii="Times New Roman" w:hAnsi="Times New Roman" w:cs="Times New Roman"/>
-          <w:sz w:val="22"/>
-        </w:rPr>
-      </w:pPr>
-      <w:r>
-        <w:rPr>
-          <w:rFonts w:ascii="Times New Roman" w:hAnsi="Times New Roman" w:cs="Times New Roman"/>
-          <w:sz w:val="22"/>
-        </w:rPr>
-        <w:t xml:space="preserve">The modified part of the publication and subscription function dealing with disconnections in server and client. </w:t>
-      </w:r>
-    </w:p>
-    <w:p>
-      <w:pPr>
-        <w:pStyle w:val="a6"/>
-        <w:ind w:left="800" w:firstLineChars="0" w:firstLine="0"/>
-        <w:rPr>
-          <w:rFonts w:ascii="Times New Roman" w:hAnsi="Times New Roman" w:cs="Times New Roman"/>
-          <w:sz w:val="22"/>
-        </w:rPr>
-      </w:pPr>
-      <w:r>
-        <w:rPr>
-          <w:rFonts w:ascii="Times New Roman" w:hAnsi="Times New Roman" w:cs="Times New Roman"/>
-          <w:sz w:val="22"/>
-        </w:rPr>
-        <w:t xml:space="preserve">The server publication function would send disconnecting messages when </w:t>
+          <w:rFonts w:ascii="Times New Roman" w:hAnsi="Times New Roman" w:cs="Times New Roman" w:hint="eastAsia"/>
+          <w:sz w:val="22"/>
+        </w:rPr>
+        <w:t>L</w:t>
+      </w:r>
+      <w:r>
+        <w:rPr>
+          <w:rFonts w:ascii="Times New Roman" w:hAnsi="Times New Roman" w:cs="Times New Roman"/>
+          <w:sz w:val="22"/>
+        </w:rPr>
+        <w:t xml:space="preserve">ater, the value is used when sending and subscribing time-related messages to and from server. My goal here is to keep the server receiving and publishing all the time value according to server timeline. Therefore, when a client sends message out, it needs to add the bias to the GVT; when the server receives the message about events, it also needs to add the bias to the execution time. When </w:t>
+      </w:r>
+      <w:r>
+        <w:rPr>
+          <w:rFonts w:ascii="Times New Roman" w:hAnsi="Times New Roman" w:cs="Times New Roman"/>
+          <w:sz w:val="22"/>
+        </w:rPr>
+        <w:t xml:space="preserve">the server publishes message, it directly sends all the event strings out; and when a client subscribes the message, it subtracts the bias on all time values. In this way, we make all the timepoints agree with each other on when events truly happened. </w:t>
+      </w:r>
+    </w:p>
+    <w:p>
+      <w:pPr>
+        <w:ind w:firstLineChars="200" w:firstLine="440"/>
+        <w:rPr>
+          <w:rFonts w:ascii="Times New Roman" w:hAnsi="Times New Roman" w:cs="Times New Roman" w:hint="eastAsia"/>
+          <w:sz w:val="22"/>
+        </w:rPr>
+      </w:pPr>
+      <w:r>
+        <w:rPr>
+          <w:rFonts w:ascii="Times New Roman" w:hAnsi="Times New Roman" w:cs="Times New Roman"/>
+          <w:sz w:val="22"/>
+        </w:rPr>
+        <w:t xml:space="preserve">But, we need to understand that this only works when SERVER STARTS FIRST because the client wouldn’t send the connect message several times. It would only send once and wait for the server to respond, so the it would only send a time point really close to its startup, which means that the server would not be able to get a big negative value of time point if a client starts </w:t>
+      </w:r>
+      <w:proofErr w:type="gramStart"/>
+      <w:r>
+        <w:rPr>
+          <w:rFonts w:ascii="Times New Roman" w:hAnsi="Times New Roman" w:cs="Times New Roman"/>
+          <w:sz w:val="22"/>
+        </w:rPr>
+        <w:t>really early</w:t>
+      </w:r>
+      <w:proofErr w:type="gramEnd"/>
+      <w:r>
+        <w:rPr>
+          <w:rFonts w:ascii="Times New Roman" w:hAnsi="Times New Roman" w:cs="Times New Roman"/>
+          <w:sz w:val="22"/>
+        </w:rPr>
+        <w:t xml:space="preserve"> before the server. </w:t>
+      </w:r>
+    </w:p>
+    <w:p>
+      <w:pPr>
+        <w:ind w:firstLineChars="200" w:firstLine="440"/>
+        <w:rPr>
+          <w:rFonts w:ascii="Times New Roman" w:hAnsi="Times New Roman" w:cs="Times New Roman" w:hint="eastAsia"/>
+          <w:sz w:val="22"/>
+        </w:rPr>
+      </w:pPr>
+    </w:p>
+    <w:p>
+      <w:pPr>
+        <w:ind w:firstLineChars="200" w:firstLine="440"/>
+        <w:rPr>
+          <w:rFonts w:ascii="Times New Roman" w:hAnsi="Times New Roman" w:cs="Times New Roman"/>
+          <w:sz w:val="22"/>
+        </w:rPr>
+      </w:pPr>
+      <w:r>
+        <w:rPr>
+          <w:rFonts w:ascii="Times New Roman" w:hAnsi="Times New Roman" w:cs="Times New Roman"/>
+          <w:sz w:val="22"/>
+        </w:rPr>
+        <w:t>In addition, you may have notice that every time I insert an event to event manager, I add a mutex. This is due to another tricky concurrency control which lies in h</w:t>
+      </w:r>
+      <w:r>
+        <w:rPr>
+          <w:rFonts w:ascii="Times New Roman" w:hAnsi="Times New Roman" w:cs="Times New Roman"/>
+          <w:sz w:val="22"/>
+        </w:rPr>
+        <w:t>andling</w:t>
+      </w:r>
+      <w:r>
+        <w:rPr>
+          <w:rFonts w:ascii="Times New Roman" w:hAnsi="Times New Roman" w:cs="Times New Roman"/>
+          <w:sz w:val="22"/>
+        </w:rPr>
+        <w:t xml:space="preserve"> events</w:t>
+      </w:r>
+      <w:r>
+        <w:rPr>
+          <w:rFonts w:ascii="Times New Roman" w:hAnsi="Times New Roman" w:cs="Times New Roman"/>
+          <w:sz w:val="22"/>
+        </w:rPr>
+        <w:t xml:space="preserve"> meet</w:t>
+      </w:r>
+      <w:r>
+        <w:rPr>
+          <w:rFonts w:ascii="Times New Roman" w:hAnsi="Times New Roman" w:cs="Times New Roman"/>
+          <w:sz w:val="22"/>
+        </w:rPr>
+        <w:t>ing with</w:t>
+      </w:r>
+      <w:r>
+        <w:rPr>
+          <w:rFonts w:ascii="Times New Roman" w:hAnsi="Times New Roman" w:cs="Times New Roman"/>
+          <w:sz w:val="22"/>
+        </w:rPr>
+        <w:t xml:space="preserve"> inserti</w:t>
+      </w:r>
+      <w:r>
+        <w:rPr>
+          <w:rFonts w:ascii="Times New Roman" w:hAnsi="Times New Roman" w:cs="Times New Roman"/>
+          <w:sz w:val="22"/>
+        </w:rPr>
+        <w:t xml:space="preserve">ng events. </w:t>
+      </w:r>
+      <w:r>
+        <w:rPr>
+          <w:rFonts w:ascii="Times New Roman" w:hAnsi="Times New Roman" w:cs="Times New Roman"/>
+          <w:sz w:val="22"/>
+        </w:rPr>
+        <w:t xml:space="preserve">Inconsistency of GVT computation at one execution may occur when an event is inserted to the top of a queue (this may happen because of network communication latency) after we have set the GVT and begin to handle events. </w:t>
+      </w:r>
+    </w:p>
+    <w:p>
+      <w:pPr>
+        <w:ind w:firstLineChars="200" w:firstLine="440"/>
+        <w:rPr>
+          <w:rFonts w:ascii="Times New Roman" w:hAnsi="Times New Roman" w:cs="Times New Roman" w:hint="eastAsia"/>
+          <w:sz w:val="22"/>
+        </w:rPr>
+      </w:pPr>
+      <w:r>
+        <w:rPr>
+          <w:rFonts w:ascii="Times New Roman" w:hAnsi="Times New Roman" w:cs="Times New Roman"/>
+          <w:sz w:val="22"/>
+        </w:rPr>
+        <w:t xml:space="preserve">This may also become a matter when a client disconnects, and we need to erase the corresponding queue and GVT. Imagine that we suddenly remove a queue when the event manager is working in a loop of all queues. Unexpected errors would occur if we don’t add any concurrency control to it. </w:t>
+      </w:r>
+    </w:p>
+    <w:p>
+      <w:pPr>
+        <w:ind w:firstLineChars="200" w:firstLine="440"/>
+        <w:rPr>
+          <w:rFonts w:ascii="Times New Roman" w:hAnsi="Times New Roman" w:cs="Times New Roman"/>
+          <w:sz w:val="22"/>
+        </w:rPr>
+      </w:pPr>
+    </w:p>
+    <w:p>
+      <w:pPr>
+        <w:ind w:firstLineChars="200" w:firstLine="440"/>
+        <w:rPr>
+          <w:rFonts w:ascii="Times New Roman" w:hAnsi="Times New Roman" w:cs="Times New Roman"/>
+          <w:sz w:val="22"/>
+        </w:rPr>
+      </w:pPr>
+      <w:r>
+        <w:rPr>
+          <w:rFonts w:ascii="Times New Roman" w:hAnsi="Times New Roman" w:cs="Times New Roman"/>
+          <w:sz w:val="22"/>
+        </w:rPr>
+        <w:t xml:space="preserve">Originally, I tried to implement a sequential event management that I only call </w:t>
+      </w:r>
+      <w:proofErr w:type="spellStart"/>
+      <w:proofErr w:type="gramStart"/>
+      <w:r>
+        <w:rPr>
+          <w:rFonts w:ascii="Times New Roman" w:hAnsi="Times New Roman" w:cs="Times New Roman"/>
+          <w:sz w:val="22"/>
+        </w:rPr>
+        <w:t>executeEvents</w:t>
+      </w:r>
+      <w:proofErr w:type="spellEnd"/>
+      <w:r>
+        <w:rPr>
+          <w:rFonts w:ascii="Times New Roman" w:hAnsi="Times New Roman" w:cs="Times New Roman"/>
+          <w:sz w:val="22"/>
+        </w:rPr>
+        <w:t>(</w:t>
+      </w:r>
+      <w:proofErr w:type="gramEnd"/>
+      <w:r>
+        <w:rPr>
+          <w:rFonts w:ascii="Times New Roman" w:hAnsi="Times New Roman" w:cs="Times New Roman"/>
+          <w:sz w:val="22"/>
+        </w:rPr>
+        <w:t xml:space="preserve">) once every time the client receives a message. After running it, I found that that was too slow, and events would be clustered. Hence, I wrote another function to keep </w:t>
       </w:r>
       <w:r>
         <w:rPr>
@@ -1802,25 +2597,25 @@
           <w:sz w:val="22"/>
         </w:rPr>
         <w:lastRenderedPageBreak/>
-        <w:t xml:space="preserve">encountering pairs with character pointer is NULL. After sending the message, the </w:t>
+        <w:t xml:space="preserve">executing events and made it a new thread. This works much better than the original design. I </w:t>
       </w:r>
       <w:r>
         <w:rPr>
           <w:noProof/>
         </w:rPr>
         <w:drawing>
-          <wp:anchor distT="0" distB="0" distL="114300" distR="114300" simplePos="0" relativeHeight="251706368" behindDoc="0" locked="0" layoutInCell="1" allowOverlap="1" wp14:anchorId="376F94A3" wp14:editId="5A23A2EE">
+          <wp:anchor distT="0" distB="0" distL="114300" distR="114300" simplePos="0" relativeHeight="251737088" behindDoc="0" locked="0" layoutInCell="1" allowOverlap="1" wp14:anchorId="0692960A" wp14:editId="64DC0D15">
             <wp:simplePos x="0" y="0"/>
             <wp:positionH relativeFrom="column">
-              <wp:posOffset>901700</wp:posOffset>
+              <wp:posOffset>295275</wp:posOffset>
             </wp:positionH>
             <wp:positionV relativeFrom="paragraph">
-              <wp:posOffset>189865</wp:posOffset>
+              <wp:posOffset>449555</wp:posOffset>
             </wp:positionV>
-            <wp:extent cx="3358515" cy="1844040"/>
-            <wp:effectExtent l="0" t="0" r="0" b="3810"/>
+            <wp:extent cx="4632325" cy="789305"/>
+            <wp:effectExtent l="0" t="0" r="0" b="0"/>
             <wp:wrapTopAndBottom/>
-            <wp:docPr id="17" name="图片 17"/>
+            <wp:docPr id="13" name="图片 13"/>
             <wp:cNvGraphicFramePr>
               <a:graphicFrameLocks xmlns:a="http://schemas.openxmlformats.org/drawingml/2006/main" noChangeAspect="1"/>
             </wp:cNvGraphicFramePr>
@@ -1840,7 +2635,7 @@
                   <pic:spPr>
                     <a:xfrm>
                       <a:off x="0" y="0"/>
-                      <a:ext cx="3358515" cy="1844040"/>
+                      <a:ext cx="4632325" cy="789305"/>
                     </a:xfrm>
                     <a:prstGeom prst="rect">
                       <a:avLst/>
@@ -1860,41 +2655,231 @@
       </w:r>
       <w:r>
         <w:rPr>
-          <w:rFonts w:ascii="Times New Roman" w:hAnsi="Times New Roman" w:cs="Times New Roman"/>
-          <w:sz w:val="22"/>
-        </w:rPr>
-        <w:t xml:space="preserve">pair would be deleted from the map. </w:t>
-      </w:r>
-    </w:p>
-    <w:p>
-      <w:pPr>
-        <w:pStyle w:val="a6"/>
-        <w:ind w:left="800" w:firstLineChars="0" w:firstLine="0"/>
-        <w:rPr>
-          <w:rFonts w:ascii="Times New Roman" w:hAnsi="Times New Roman" w:cs="Times New Roman"/>
-          <w:sz w:val="22"/>
-        </w:rPr>
-      </w:pPr>
-      <w:r>
+          <w:noProof/>
+        </w:rPr>
+        <w:drawing>
+          <wp:anchor distT="0" distB="0" distL="114300" distR="114300" simplePos="0" relativeHeight="251735040" behindDoc="0" locked="0" layoutInCell="1" allowOverlap="1" wp14:anchorId="7F3DE49B" wp14:editId="74E894FE">
+            <wp:simplePos x="0" y="0"/>
+            <wp:positionH relativeFrom="column">
+              <wp:posOffset>1325245</wp:posOffset>
+            </wp:positionH>
+            <wp:positionV relativeFrom="paragraph">
+              <wp:posOffset>1242926</wp:posOffset>
+            </wp:positionV>
+            <wp:extent cx="2473960" cy="2428240"/>
+            <wp:effectExtent l="0" t="0" r="2540" b="0"/>
+            <wp:wrapTopAndBottom/>
+            <wp:docPr id="12" name="图片 12"/>
+            <wp:cNvGraphicFramePr>
+              <a:graphicFrameLocks xmlns:a="http://schemas.openxmlformats.org/drawingml/2006/main" noChangeAspect="1"/>
+            </wp:cNvGraphicFramePr>
+            <a:graphic xmlns:a="http://schemas.openxmlformats.org/drawingml/2006/main">
+              <a:graphicData uri="http://schemas.openxmlformats.org/drawingml/2006/picture">
+                <pic:pic xmlns:pic="http://schemas.openxmlformats.org/drawingml/2006/picture">
+                  <pic:nvPicPr>
+                    <pic:cNvPr id="1" name=""/>
+                    <pic:cNvPicPr/>
+                  </pic:nvPicPr>
+                  <pic:blipFill>
+                    <a:blip r:embed="rId17"/>
+                    <a:stretch>
+                      <a:fillRect/>
+                    </a:stretch>
+                  </pic:blipFill>
+                  <pic:spPr>
+                    <a:xfrm>
+                      <a:off x="0" y="0"/>
+                      <a:ext cx="2473960" cy="2428240"/>
+                    </a:xfrm>
+                    <a:prstGeom prst="rect">
+                      <a:avLst/>
+                    </a:prstGeom>
+                  </pic:spPr>
+                </pic:pic>
+              </a:graphicData>
+            </a:graphic>
+            <wp14:sizeRelH relativeFrom="margin">
+              <wp14:pctWidth>0</wp14:pctWidth>
+            </wp14:sizeRelH>
+            <wp14:sizeRelV relativeFrom="margin">
+              <wp14:pctHeight>0</wp14:pctHeight>
+            </wp14:sizeRelV>
+          </wp:anchor>
+        </w:drawing>
+      </w:r>
+      <w:r>
+        <w:rPr>
+          <w:rFonts w:ascii="Times New Roman" w:hAnsi="Times New Roman" w:cs="Times New Roman"/>
+          <w:sz w:val="22"/>
+        </w:rPr>
+        <w:t xml:space="preserve">think that this echoes what we have talked about multi-threaded design in class. </w:t>
+      </w:r>
+    </w:p>
+    <w:p>
+      <w:pPr>
+        <w:ind w:firstLineChars="200" w:firstLine="440"/>
+        <w:rPr>
+          <w:rFonts w:ascii="Times New Roman" w:hAnsi="Times New Roman" w:cs="Times New Roman"/>
+          <w:sz w:val="22"/>
+        </w:rPr>
+      </w:pPr>
+      <w:r>
+        <w:rPr>
+          <w:rFonts w:ascii="Times New Roman" w:hAnsi="Times New Roman" w:cs="Times New Roman"/>
+          <w:sz w:val="22"/>
+        </w:rPr>
+        <w:t>However, may be because of the multiple threads server and clients have, when I try to run multiple clients and the server on my computer</w:t>
+      </w:r>
+      <w:r>
+        <w:rPr>
+          <w:rFonts w:ascii="Times New Roman" w:hAnsi="Times New Roman" w:cs="Times New Roman"/>
+          <w:sz w:val="22"/>
+        </w:rPr>
+        <w:t>, whose CPU has only dual-core</w:t>
+      </w:r>
+      <w:r>
+        <w:rPr>
+          <w:rFonts w:ascii="Times New Roman" w:hAnsi="Times New Roman" w:cs="Times New Roman"/>
+          <w:sz w:val="22"/>
+        </w:rPr>
+        <w:t xml:space="preserve"> and is running at 100%</w:t>
+      </w:r>
+      <w:r>
+        <w:rPr>
+          <w:rFonts w:ascii="Times New Roman" w:hAnsi="Times New Roman" w:cs="Times New Roman"/>
+          <w:sz w:val="22"/>
+        </w:rPr>
+        <w:t xml:space="preserve">, it doesn’t work well. </w:t>
+      </w:r>
+    </w:p>
+    <w:p>
+      <w:pPr>
+        <w:ind w:firstLineChars="200" w:firstLine="440"/>
+        <w:rPr>
+          <w:rFonts w:ascii="Times New Roman" w:hAnsi="Times New Roman" w:cs="Times New Roman"/>
+          <w:sz w:val="22"/>
+        </w:rPr>
+      </w:pPr>
+      <w:r>
+        <w:rPr>
+          <w:rFonts w:ascii="Times New Roman" w:hAnsi="Times New Roman" w:cs="Times New Roman"/>
+          <w:sz w:val="22"/>
+        </w:rPr>
+        <w:t xml:space="preserve">When </w:t>
+      </w:r>
+      <w:r>
+        <w:rPr>
+          <w:rFonts w:ascii="Times New Roman" w:hAnsi="Times New Roman" w:cs="Times New Roman"/>
+          <w:sz w:val="22"/>
+        </w:rPr>
+        <w:t>one client is online, there are only some slight slow downs at some random point</w:t>
+      </w:r>
+      <w:r>
+        <w:rPr>
+          <w:rFonts w:ascii="Times New Roman" w:hAnsi="Times New Roman" w:cs="Times New Roman"/>
+          <w:sz w:val="22"/>
+        </w:rPr>
+        <w:t>, but the character can still move smoothly.</w:t>
+      </w:r>
+      <w:r>
+        <w:rPr>
+          <w:rFonts w:ascii="Times New Roman" w:hAnsi="Times New Roman" w:cs="Times New Roman"/>
+          <w:sz w:val="22"/>
+        </w:rPr>
+        <w:t xml:space="preserve"> </w:t>
+      </w:r>
+      <w:r>
+        <w:rPr>
+          <w:rFonts w:ascii="Times New Roman" w:hAnsi="Times New Roman" w:cs="Times New Roman"/>
+          <w:sz w:val="22"/>
+        </w:rPr>
+        <w:t>W</w:t>
+      </w:r>
+      <w:r>
+        <w:rPr>
+          <w:rFonts w:ascii="Times New Roman" w:hAnsi="Times New Roman" w:cs="Times New Roman"/>
+          <w:sz w:val="22"/>
+        </w:rPr>
+        <w:t xml:space="preserve">hen two clients are online, </w:t>
+      </w:r>
+      <w:r>
+        <w:rPr>
+          <w:rFonts w:ascii="Times New Roman" w:hAnsi="Times New Roman" w:cs="Times New Roman"/>
+          <w:sz w:val="22"/>
+        </w:rPr>
+        <w:t xml:space="preserve">the situation becomes unstable that the movement of one character may have somehow visible latency to reflect on the other client. Also, there is a chance that the character fall through the platform and death zone because of the insufficient </w:t>
+      </w:r>
+      <w:r>
+        <w:rPr>
+          <w:rFonts w:ascii="Times New Roman" w:hAnsi="Times New Roman" w:cs="Times New Roman"/>
+          <w:sz w:val="22"/>
+        </w:rPr>
+        <w:t>running</w:t>
+      </w:r>
+      <w:r>
+        <w:rPr>
+          <w:rFonts w:ascii="Times New Roman" w:hAnsi="Times New Roman" w:cs="Times New Roman"/>
+          <w:sz w:val="22"/>
+        </w:rPr>
+        <w:t xml:space="preserve"> loops of collision detection. When there are three or four clients running on my computer at the same time, the game is unplayable, and the characters will surely fall through the platform. </w:t>
+      </w:r>
+    </w:p>
+    <w:p>
+      <w:pPr>
+        <w:ind w:firstLineChars="200" w:firstLine="440"/>
         <w:rPr>
           <w:rFonts w:ascii="Times New Roman" w:hAnsi="Times New Roman" w:cs="Times New Roman" w:hint="eastAsia"/>
           <w:sz w:val="22"/>
         </w:rPr>
-        <w:t>T</w:t>
-      </w:r>
-      <w:r>
-        <w:rPr>
-          <w:rFonts w:ascii="Times New Roman" w:hAnsi="Times New Roman" w:cs="Times New Roman"/>
-          <w:sz w:val="22"/>
-        </w:rPr>
-        <w:t xml:space="preserve">he client subscription function would then delete the stored pair of client name and character position when receiving the disconnection message. Accordingly, the disconnected character would no longer be drawn on the window. </w:t>
+      </w:pPr>
+      <w:r>
+        <w:rPr>
+          <w:rFonts w:ascii="Times New Roman" w:hAnsi="Times New Roman" w:cs="Times New Roman" w:hint="eastAsia"/>
+          <w:sz w:val="22"/>
+        </w:rPr>
+        <w:t>I</w:t>
+      </w:r>
+      <w:r>
+        <w:rPr>
+          <w:rFonts w:ascii="Times New Roman" w:hAnsi="Times New Roman" w:cs="Times New Roman"/>
+          <w:sz w:val="22"/>
+        </w:rPr>
+        <w:t xml:space="preserve"> hope that my program would work </w:t>
+      </w:r>
+      <w:r>
+        <w:rPr>
+          <w:rFonts w:ascii="Times New Roman" w:hAnsi="Times New Roman" w:cs="Times New Roman"/>
+          <w:sz w:val="22"/>
+        </w:rPr>
+        <w:t>better</w:t>
+      </w:r>
+      <w:r>
+        <w:rPr>
+          <w:rFonts w:ascii="Times New Roman" w:hAnsi="Times New Roman" w:cs="Times New Roman"/>
+          <w:sz w:val="22"/>
+        </w:rPr>
+        <w:t xml:space="preserve"> on a computer with better CPU. I think that it should do because the lack of cores would be removed, but I don’t have a chance to test. </w:t>
+      </w:r>
+      <w:r>
+        <w:rPr>
+          <w:rFonts w:ascii="Times New Roman" w:hAnsi="Times New Roman" w:cs="Times New Roman"/>
+          <w:sz w:val="22"/>
+        </w:rPr>
+        <w:t>Also, I think that originally, it is unrealistic to run multiple clients together</w:t>
+      </w:r>
+      <w:r>
+        <w:rPr>
+          <w:rFonts w:ascii="Times New Roman" w:hAnsi="Times New Roman" w:cs="Times New Roman"/>
+          <w:sz w:val="22"/>
+        </w:rPr>
+        <w:t xml:space="preserve"> with the server on one machine. And to test the functionality of event management system and network design, running two clients simultaneously should suffice. </w:t>
       </w:r>
     </w:p>
     <w:p>
       <w:pPr>
         <w:ind w:firstLineChars="200" w:firstLine="440"/>
         <w:rPr>
-          <w:rFonts w:ascii="Times New Roman" w:hAnsi="Times New Roman" w:cs="Times New Roman"/>
+          <w:rFonts w:ascii="Times New Roman" w:hAnsi="Times New Roman" w:cs="Times New Roman" w:hint="eastAsia"/>
           <w:sz w:val="22"/>
         </w:rPr>
       </w:pPr>
@@ -1922,6 +2907,50 @@
           <w:sz w:val="32"/>
           <w:szCs w:val="32"/>
         </w:rPr>
+        <w:t>Section 2</w:t>
+      </w:r>
+    </w:p>
+    <w:p>
+      <w:pPr>
+        <w:ind w:firstLineChars="200" w:firstLine="440"/>
+        <w:rPr>
+          <w:rFonts w:ascii="Times New Roman" w:hAnsi="Times New Roman" w:cs="Times New Roman"/>
+          <w:sz w:val="22"/>
+        </w:rPr>
+      </w:pPr>
+    </w:p>
+    <w:p>
+      <w:pPr>
+        <w:ind w:firstLineChars="200" w:firstLine="440"/>
+        <w:rPr>
+          <w:rFonts w:ascii="Times New Roman" w:hAnsi="Times New Roman" w:cs="Times New Roman" w:hint="eastAsia"/>
+          <w:sz w:val="22"/>
+        </w:rPr>
+      </w:pPr>
+    </w:p>
+    <w:p>
+      <w:pPr>
+        <w:spacing w:before="240" w:after="60" w:line="312" w:lineRule="auto"/>
+        <w:jc w:val="center"/>
+        <w:outlineLvl w:val="1"/>
+        <w:rPr>
+          <w:rFonts w:ascii="Times New Roman" w:hAnsi="Times New Roman" w:cs="Times New Roman"/>
+          <w:b/>
+          <w:bCs/>
+          <w:kern w:val="28"/>
+          <w:sz w:val="32"/>
+          <w:szCs w:val="32"/>
+        </w:rPr>
+      </w:pPr>
+      <w:r>
+        <w:rPr>
+          <w:rFonts w:ascii="Times New Roman" w:hAnsi="Times New Roman" w:cs="Times New Roman"/>
+          <w:b/>
+          <w:bCs/>
+          <w:kern w:val="28"/>
+          <w:sz w:val="32"/>
+          <w:szCs w:val="32"/>
+        </w:rPr>
         <w:t>Section 3</w:t>
       </w:r>
     </w:p>
@@ -1954,6 +2983,7 @@
           <w:rFonts w:ascii="Times New Roman" w:hAnsi="Times New Roman" w:cs="Times New Roman" w:hint="eastAsia"/>
           <w:sz w:val="22"/>
         </w:rPr>
+        <w:lastRenderedPageBreak/>
         <w:t>I</w:t>
       </w:r>
       <w:r>
@@ -2055,7 +3085,7 @@
                     <pic:cNvPicPr/>
                   </pic:nvPicPr>
                   <pic:blipFill>
-                    <a:blip r:embed="rId17"/>
+                    <a:blip r:embed="rId18"/>
                     <a:stretch>
                       <a:fillRect/>
                     </a:stretch>
@@ -2157,285 +3187,285 @@
           <w:rFonts w:ascii="Times New Roman" w:hAnsi="Times New Roman" w:cs="Times New Roman"/>
           <w:sz w:val="22"/>
         </w:rPr>
+        <w:t xml:space="preserve">The design of </w:t>
+      </w:r>
+      <w:proofErr w:type="spellStart"/>
+      <w:r>
+        <w:rPr>
+          <w:rFonts w:ascii="Times New Roman" w:hAnsi="Times New Roman" w:cs="Times New Roman"/>
+          <w:sz w:val="22"/>
+        </w:rPr>
+        <w:t>SpawnPoint</w:t>
+      </w:r>
+      <w:proofErr w:type="spellEnd"/>
+      <w:r>
+        <w:rPr>
+          <w:rFonts w:ascii="Times New Roman" w:hAnsi="Times New Roman" w:cs="Times New Roman"/>
+          <w:sz w:val="22"/>
+        </w:rPr>
+        <w:t xml:space="preserve"> is quite easy because it needs nothing, but a position defined in </w:t>
+      </w:r>
+      <w:proofErr w:type="spellStart"/>
+      <w:r>
+        <w:rPr>
+          <w:rFonts w:ascii="Times New Roman" w:hAnsi="Times New Roman" w:cs="Times New Roman"/>
+          <w:sz w:val="22"/>
+        </w:rPr>
+        <w:t>Renderable</w:t>
+      </w:r>
+      <w:proofErr w:type="spellEnd"/>
+      <w:r>
+        <w:rPr>
+          <w:rFonts w:ascii="Times New Roman" w:hAnsi="Times New Roman" w:cs="Times New Roman"/>
+          <w:sz w:val="22"/>
+        </w:rPr>
+        <w:t xml:space="preserve"> component. (I still make it have a </w:t>
+      </w:r>
+      <w:proofErr w:type="spellStart"/>
+      <w:r>
+        <w:rPr>
+          <w:rFonts w:ascii="Times New Roman" w:hAnsi="Times New Roman" w:cs="Times New Roman"/>
+          <w:sz w:val="22"/>
+        </w:rPr>
+        <w:t>Renderable</w:t>
+      </w:r>
+      <w:proofErr w:type="spellEnd"/>
+      <w:r>
+        <w:rPr>
+          <w:rFonts w:ascii="Times New Roman" w:hAnsi="Times New Roman" w:cs="Times New Roman"/>
+          <w:sz w:val="22"/>
+        </w:rPr>
+        <w:t xml:space="preserve"> component even though it needn’t to be rendered.) </w:t>
+      </w:r>
+    </w:p>
+    <w:p>
+      <w:pPr>
+        <w:ind w:firstLineChars="200" w:firstLine="440"/>
+        <w:rPr>
+          <w:rFonts w:ascii="Times New Roman" w:hAnsi="Times New Roman" w:cs="Times New Roman"/>
+          <w:sz w:val="22"/>
+        </w:rPr>
+      </w:pPr>
+      <w:r>
+        <w:rPr>
+          <w:rFonts w:ascii="Times New Roman" w:hAnsi="Times New Roman" w:cs="Times New Roman"/>
+          <w:sz w:val="22"/>
+        </w:rPr>
+        <w:t xml:space="preserve">Finally, the </w:t>
+      </w:r>
+      <w:proofErr w:type="spellStart"/>
+      <w:r>
+        <w:rPr>
+          <w:rFonts w:ascii="Times New Roman" w:hAnsi="Times New Roman" w:cs="Times New Roman"/>
+          <w:sz w:val="22"/>
+        </w:rPr>
+        <w:t>DeathZone</w:t>
+      </w:r>
+      <w:proofErr w:type="spellEnd"/>
+      <w:r>
+        <w:rPr>
+          <w:rFonts w:ascii="Times New Roman" w:hAnsi="Times New Roman" w:cs="Times New Roman"/>
+          <w:sz w:val="22"/>
+        </w:rPr>
+        <w:t xml:space="preserve"> is an object with </w:t>
+      </w:r>
+      <w:proofErr w:type="spellStart"/>
+      <w:r>
+        <w:rPr>
+          <w:rFonts w:ascii="Times New Roman" w:hAnsi="Times New Roman" w:cs="Times New Roman"/>
+          <w:sz w:val="22"/>
+        </w:rPr>
+        <w:t>Renderable</w:t>
+      </w:r>
+      <w:proofErr w:type="spellEnd"/>
+      <w:r>
+        <w:rPr>
+          <w:rFonts w:ascii="Times New Roman" w:hAnsi="Times New Roman" w:cs="Times New Roman"/>
+          <w:sz w:val="22"/>
+        </w:rPr>
+        <w:t xml:space="preserve">, </w:t>
+      </w:r>
+      <w:proofErr w:type="spellStart"/>
+      <w:r>
+        <w:rPr>
+          <w:rFonts w:ascii="Times New Roman" w:hAnsi="Times New Roman" w:cs="Times New Roman"/>
+          <w:sz w:val="22"/>
+        </w:rPr>
+        <w:t>Collidable</w:t>
+      </w:r>
+      <w:proofErr w:type="spellEnd"/>
+      <w:r>
+        <w:rPr>
+          <w:rFonts w:ascii="Times New Roman" w:hAnsi="Times New Roman" w:cs="Times New Roman"/>
+          <w:sz w:val="22"/>
+        </w:rPr>
+        <w:t xml:space="preserve">. When a character collides with it, the character should be transferred back to a random spawn point in the list in my design, which is quite plain. </w:t>
+      </w:r>
+    </w:p>
+    <w:p>
+      <w:pPr>
+        <w:ind w:firstLineChars="200" w:firstLine="440"/>
+        <w:rPr>
+          <w:rFonts w:ascii="Times New Roman" w:hAnsi="Times New Roman" w:cs="Times New Roman"/>
+          <w:sz w:val="22"/>
+        </w:rPr>
+      </w:pPr>
+      <w:r>
+        <w:rPr>
+          <w:rFonts w:ascii="Times New Roman" w:hAnsi="Times New Roman" w:cs="Times New Roman"/>
+          <w:sz w:val="22"/>
+        </w:rPr>
+        <w:t xml:space="preserve">However, when I was implementing my design on the original generic component model, I encountered big problems which pushed me to refactor the model. The problem happens when I want to cast a pointer to a </w:t>
+      </w:r>
+      <w:proofErr w:type="spellStart"/>
+      <w:r>
+        <w:rPr>
+          <w:rFonts w:ascii="Times New Roman" w:hAnsi="Times New Roman" w:cs="Times New Roman"/>
+          <w:sz w:val="22"/>
+        </w:rPr>
+        <w:t>SideBoundary</w:t>
+      </w:r>
+      <w:proofErr w:type="spellEnd"/>
+      <w:r>
+        <w:rPr>
+          <w:rFonts w:ascii="Times New Roman" w:hAnsi="Times New Roman" w:cs="Times New Roman"/>
+          <w:sz w:val="22"/>
+        </w:rPr>
+        <w:t xml:space="preserve"> type</w:t>
+      </w:r>
+      <w:r>
+        <w:rPr>
+          <w:rFonts w:ascii="Times New Roman" w:hAnsi="Times New Roman" w:cs="Times New Roman"/>
+          <w:sz w:val="22"/>
+        </w:rPr>
+        <w:t xml:space="preserve"> in Collidable.cpp when implementing the </w:t>
+      </w:r>
+      <w:proofErr w:type="gramStart"/>
+      <w:r>
+        <w:rPr>
+          <w:rFonts w:ascii="Times New Roman" w:hAnsi="Times New Roman" w:cs="Times New Roman"/>
+          <w:sz w:val="22"/>
+        </w:rPr>
+        <w:t>work(</w:t>
+      </w:r>
+      <w:proofErr w:type="gramEnd"/>
+      <w:r>
+        <w:rPr>
+          <w:rFonts w:ascii="Times New Roman" w:hAnsi="Times New Roman" w:cs="Times New Roman"/>
+          <w:sz w:val="22"/>
+        </w:rPr>
+        <w:t xml:space="preserve">) function. I found that I needed to include the header file of </w:t>
+      </w:r>
+      <w:proofErr w:type="spellStart"/>
+      <w:r>
+        <w:rPr>
+          <w:rFonts w:ascii="Times New Roman" w:hAnsi="Times New Roman" w:cs="Times New Roman"/>
+          <w:sz w:val="22"/>
+        </w:rPr>
+        <w:t>SideBoundary</w:t>
+      </w:r>
+      <w:proofErr w:type="spellEnd"/>
+      <w:r>
+        <w:rPr>
+          <w:rFonts w:ascii="Times New Roman" w:hAnsi="Times New Roman" w:cs="Times New Roman"/>
+          <w:sz w:val="22"/>
+        </w:rPr>
+        <w:t xml:space="preserve"> if I wanted to do so. Whereas, </w:t>
+      </w:r>
+      <w:proofErr w:type="spellStart"/>
+      <w:r>
+        <w:rPr>
+          <w:rFonts w:ascii="Times New Roman" w:hAnsi="Times New Roman" w:cs="Times New Roman"/>
+          <w:sz w:val="22"/>
+        </w:rPr>
+        <w:t>SideBoundary</w:t>
+      </w:r>
+      <w:proofErr w:type="spellEnd"/>
+      <w:r>
+        <w:rPr>
+          <w:rFonts w:ascii="Times New Roman" w:hAnsi="Times New Roman" w:cs="Times New Roman"/>
+          <w:sz w:val="22"/>
+        </w:rPr>
+        <w:t xml:space="preserve"> had included </w:t>
+      </w:r>
+      <w:proofErr w:type="spellStart"/>
+      <w:r>
+        <w:rPr>
+          <w:rFonts w:ascii="Times New Roman" w:hAnsi="Times New Roman" w:cs="Times New Roman"/>
+          <w:sz w:val="22"/>
+        </w:rPr>
+        <w:t>Collidable.h</w:t>
+      </w:r>
+      <w:proofErr w:type="spellEnd"/>
+      <w:r>
+        <w:rPr>
+          <w:rFonts w:ascii="Times New Roman" w:hAnsi="Times New Roman" w:cs="Times New Roman"/>
+          <w:sz w:val="22"/>
+        </w:rPr>
+        <w:t xml:space="preserve">, which made it become a recursive include. It made me impossible to link the </w:t>
+      </w:r>
+      <w:proofErr w:type="spellStart"/>
+      <w:r>
+        <w:rPr>
+          <w:rFonts w:ascii="Times New Roman" w:hAnsi="Times New Roman" w:cs="Times New Roman"/>
+          <w:sz w:val="22"/>
+        </w:rPr>
+        <w:t>cpp</w:t>
+      </w:r>
+      <w:proofErr w:type="spellEnd"/>
+      <w:r>
+        <w:rPr>
+          <w:rFonts w:ascii="Times New Roman" w:hAnsi="Times New Roman" w:cs="Times New Roman"/>
+          <w:sz w:val="22"/>
+        </w:rPr>
+        <w:t xml:space="preserve"> files together when compiling. </w:t>
+      </w:r>
+    </w:p>
+    <w:p>
+      <w:pPr>
+        <w:ind w:firstLineChars="200" w:firstLine="440"/>
+        <w:rPr>
+          <w:rFonts w:ascii="Times New Roman" w:hAnsi="Times New Roman" w:cs="Times New Roman"/>
+          <w:sz w:val="22"/>
+        </w:rPr>
+      </w:pPr>
+      <w:r>
+        <w:rPr>
+          <w:rFonts w:ascii="Times New Roman" w:hAnsi="Times New Roman" w:cs="Times New Roman"/>
+          <w:sz w:val="22"/>
+        </w:rPr>
+        <w:t xml:space="preserve">This made me to reconsider my design. I realized that I should composite a pointer of the game object in my game component so that I could gain access to the data I need when implementing some of the behaviors. My original design asked me to keep several attributes of all the game objects may be possible to composite the component in the corresponding component, which I found is inextensible and redundant. </w:t>
+      </w:r>
+    </w:p>
+    <w:p>
+      <w:pPr>
+        <w:ind w:firstLineChars="200" w:firstLine="440"/>
+        <w:rPr>
+          <w:rFonts w:ascii="Times New Roman" w:hAnsi="Times New Roman" w:cs="Times New Roman"/>
+          <w:sz w:val="22"/>
+        </w:rPr>
+      </w:pPr>
+      <w:r>
+        <w:rPr>
+          <w:rFonts w:ascii="Times New Roman" w:hAnsi="Times New Roman" w:cs="Times New Roman"/>
+          <w:sz w:val="22"/>
+        </w:rPr>
+        <w:t xml:space="preserve">Although the new approach couldn’t prevent me from recursive including, I could at least remove all the redundant attributes in my components and no longer need to worry about the inconsistency of attributes values in components and corresponding game objects. </w:t>
+      </w:r>
+    </w:p>
+    <w:p>
+      <w:pPr>
+        <w:ind w:firstLineChars="200" w:firstLine="420"/>
+        <w:rPr>
+          <w:rFonts w:ascii="Times New Roman" w:hAnsi="Times New Roman" w:cs="Times New Roman"/>
+          <w:sz w:val="22"/>
+        </w:rPr>
+      </w:pPr>
+      <w:r>
+        <w:rPr>
+          <w:noProof/>
+        </w:rPr>
         <w:lastRenderedPageBreak/>
-        <w:t xml:space="preserve">The design of </w:t>
-      </w:r>
-      <w:proofErr w:type="spellStart"/>
-      <w:r>
-        <w:rPr>
-          <w:rFonts w:ascii="Times New Roman" w:hAnsi="Times New Roman" w:cs="Times New Roman"/>
-          <w:sz w:val="22"/>
-        </w:rPr>
-        <w:t>SpawnPoint</w:t>
-      </w:r>
-      <w:proofErr w:type="spellEnd"/>
-      <w:r>
-        <w:rPr>
-          <w:rFonts w:ascii="Times New Roman" w:hAnsi="Times New Roman" w:cs="Times New Roman"/>
-          <w:sz w:val="22"/>
-        </w:rPr>
-        <w:t xml:space="preserve"> is quite easy because it needs nothing, but a position defined in </w:t>
-      </w:r>
-      <w:proofErr w:type="spellStart"/>
-      <w:r>
-        <w:rPr>
-          <w:rFonts w:ascii="Times New Roman" w:hAnsi="Times New Roman" w:cs="Times New Roman"/>
-          <w:sz w:val="22"/>
-        </w:rPr>
-        <w:t>Renderable</w:t>
-      </w:r>
-      <w:proofErr w:type="spellEnd"/>
-      <w:r>
-        <w:rPr>
-          <w:rFonts w:ascii="Times New Roman" w:hAnsi="Times New Roman" w:cs="Times New Roman"/>
-          <w:sz w:val="22"/>
-        </w:rPr>
-        <w:t xml:space="preserve"> component. (I still make it have a </w:t>
-      </w:r>
-      <w:proofErr w:type="spellStart"/>
-      <w:r>
-        <w:rPr>
-          <w:rFonts w:ascii="Times New Roman" w:hAnsi="Times New Roman" w:cs="Times New Roman"/>
-          <w:sz w:val="22"/>
-        </w:rPr>
-        <w:t>Renderable</w:t>
-      </w:r>
-      <w:proofErr w:type="spellEnd"/>
-      <w:r>
-        <w:rPr>
-          <w:rFonts w:ascii="Times New Roman" w:hAnsi="Times New Roman" w:cs="Times New Roman"/>
-          <w:sz w:val="22"/>
-        </w:rPr>
-        <w:t xml:space="preserve"> component even though it needn’t to be rendered.) </w:t>
-      </w:r>
-    </w:p>
-    <w:p>
-      <w:pPr>
-        <w:ind w:firstLineChars="200" w:firstLine="440"/>
-        <w:rPr>
-          <w:rFonts w:ascii="Times New Roman" w:hAnsi="Times New Roman" w:cs="Times New Roman"/>
-          <w:sz w:val="22"/>
-        </w:rPr>
-      </w:pPr>
-      <w:r>
-        <w:rPr>
-          <w:rFonts w:ascii="Times New Roman" w:hAnsi="Times New Roman" w:cs="Times New Roman"/>
-          <w:sz w:val="22"/>
-        </w:rPr>
-        <w:t xml:space="preserve">Finally, the </w:t>
-      </w:r>
-      <w:proofErr w:type="spellStart"/>
-      <w:r>
-        <w:rPr>
-          <w:rFonts w:ascii="Times New Roman" w:hAnsi="Times New Roman" w:cs="Times New Roman"/>
-          <w:sz w:val="22"/>
-        </w:rPr>
-        <w:t>DeathZone</w:t>
-      </w:r>
-      <w:proofErr w:type="spellEnd"/>
-      <w:r>
-        <w:rPr>
-          <w:rFonts w:ascii="Times New Roman" w:hAnsi="Times New Roman" w:cs="Times New Roman"/>
-          <w:sz w:val="22"/>
-        </w:rPr>
-        <w:t xml:space="preserve"> is an object with </w:t>
-      </w:r>
-      <w:proofErr w:type="spellStart"/>
-      <w:r>
-        <w:rPr>
-          <w:rFonts w:ascii="Times New Roman" w:hAnsi="Times New Roman" w:cs="Times New Roman"/>
-          <w:sz w:val="22"/>
-        </w:rPr>
-        <w:t>Renderable</w:t>
-      </w:r>
-      <w:proofErr w:type="spellEnd"/>
-      <w:r>
-        <w:rPr>
-          <w:rFonts w:ascii="Times New Roman" w:hAnsi="Times New Roman" w:cs="Times New Roman"/>
-          <w:sz w:val="22"/>
-        </w:rPr>
-        <w:t xml:space="preserve">, </w:t>
-      </w:r>
-      <w:proofErr w:type="spellStart"/>
-      <w:r>
-        <w:rPr>
-          <w:rFonts w:ascii="Times New Roman" w:hAnsi="Times New Roman" w:cs="Times New Roman"/>
-          <w:sz w:val="22"/>
-        </w:rPr>
-        <w:t>Collidable</w:t>
-      </w:r>
-      <w:proofErr w:type="spellEnd"/>
-      <w:r>
-        <w:rPr>
-          <w:rFonts w:ascii="Times New Roman" w:hAnsi="Times New Roman" w:cs="Times New Roman"/>
-          <w:sz w:val="22"/>
-        </w:rPr>
-        <w:t xml:space="preserve">. When a character collides with it, the character should be transferred back to a random spawn point in the list in my design, which is quite plain. </w:t>
-      </w:r>
-    </w:p>
-    <w:p>
-      <w:pPr>
-        <w:ind w:firstLineChars="200" w:firstLine="440"/>
-        <w:rPr>
-          <w:rFonts w:ascii="Times New Roman" w:hAnsi="Times New Roman" w:cs="Times New Roman"/>
-          <w:sz w:val="22"/>
-        </w:rPr>
-      </w:pPr>
-      <w:r>
-        <w:rPr>
-          <w:rFonts w:ascii="Times New Roman" w:hAnsi="Times New Roman" w:cs="Times New Roman"/>
-          <w:sz w:val="22"/>
-        </w:rPr>
-        <w:t xml:space="preserve">However, when I was implementing my design on the original generic component model, I encountered big problems which pushed me to refactor the model. The problem happens when I want to cast a pointer to a </w:t>
-      </w:r>
-      <w:proofErr w:type="spellStart"/>
-      <w:r>
-        <w:rPr>
-          <w:rFonts w:ascii="Times New Roman" w:hAnsi="Times New Roman" w:cs="Times New Roman"/>
-          <w:sz w:val="22"/>
-        </w:rPr>
-        <w:t>SideBoundary</w:t>
-      </w:r>
-      <w:proofErr w:type="spellEnd"/>
-      <w:r>
-        <w:rPr>
-          <w:rFonts w:ascii="Times New Roman" w:hAnsi="Times New Roman" w:cs="Times New Roman"/>
-          <w:sz w:val="22"/>
-        </w:rPr>
-        <w:t xml:space="preserve"> type</w:t>
-      </w:r>
-      <w:r>
-        <w:rPr>
-          <w:rFonts w:ascii="Times New Roman" w:hAnsi="Times New Roman" w:cs="Times New Roman"/>
-          <w:sz w:val="22"/>
-        </w:rPr>
-        <w:t xml:space="preserve"> in Collidable.cpp when implementing the </w:t>
-      </w:r>
-      <w:proofErr w:type="gramStart"/>
-      <w:r>
-        <w:rPr>
-          <w:rFonts w:ascii="Times New Roman" w:hAnsi="Times New Roman" w:cs="Times New Roman"/>
-          <w:sz w:val="22"/>
-        </w:rPr>
-        <w:t>work(</w:t>
-      </w:r>
-      <w:proofErr w:type="gramEnd"/>
-      <w:r>
-        <w:rPr>
-          <w:rFonts w:ascii="Times New Roman" w:hAnsi="Times New Roman" w:cs="Times New Roman"/>
-          <w:sz w:val="22"/>
-        </w:rPr>
-        <w:t xml:space="preserve">) function. I found that I needed to include the header file of </w:t>
-      </w:r>
-      <w:proofErr w:type="spellStart"/>
-      <w:r>
-        <w:rPr>
-          <w:rFonts w:ascii="Times New Roman" w:hAnsi="Times New Roman" w:cs="Times New Roman"/>
-          <w:sz w:val="22"/>
-        </w:rPr>
-        <w:t>SideBoundary</w:t>
-      </w:r>
-      <w:proofErr w:type="spellEnd"/>
-      <w:r>
-        <w:rPr>
-          <w:rFonts w:ascii="Times New Roman" w:hAnsi="Times New Roman" w:cs="Times New Roman"/>
-          <w:sz w:val="22"/>
-        </w:rPr>
-        <w:t xml:space="preserve"> if I wanted to do so. Whereas, </w:t>
-      </w:r>
-      <w:proofErr w:type="spellStart"/>
-      <w:r>
-        <w:rPr>
-          <w:rFonts w:ascii="Times New Roman" w:hAnsi="Times New Roman" w:cs="Times New Roman"/>
-          <w:sz w:val="22"/>
-        </w:rPr>
-        <w:t>SideBoundary</w:t>
-      </w:r>
-      <w:proofErr w:type="spellEnd"/>
-      <w:r>
-        <w:rPr>
-          <w:rFonts w:ascii="Times New Roman" w:hAnsi="Times New Roman" w:cs="Times New Roman"/>
-          <w:sz w:val="22"/>
-        </w:rPr>
-        <w:t xml:space="preserve"> had included </w:t>
-      </w:r>
-      <w:proofErr w:type="spellStart"/>
-      <w:r>
-        <w:rPr>
-          <w:rFonts w:ascii="Times New Roman" w:hAnsi="Times New Roman" w:cs="Times New Roman"/>
-          <w:sz w:val="22"/>
-        </w:rPr>
-        <w:t>Collidable.h</w:t>
-      </w:r>
-      <w:proofErr w:type="spellEnd"/>
-      <w:r>
-        <w:rPr>
-          <w:rFonts w:ascii="Times New Roman" w:hAnsi="Times New Roman" w:cs="Times New Roman"/>
-          <w:sz w:val="22"/>
-        </w:rPr>
-        <w:t xml:space="preserve">, which made it become a recursive include. It made me impossible to link the </w:t>
-      </w:r>
-      <w:proofErr w:type="spellStart"/>
-      <w:r>
-        <w:rPr>
-          <w:rFonts w:ascii="Times New Roman" w:hAnsi="Times New Roman" w:cs="Times New Roman"/>
-          <w:sz w:val="22"/>
-        </w:rPr>
-        <w:t>cpp</w:t>
-      </w:r>
-      <w:proofErr w:type="spellEnd"/>
-      <w:r>
-        <w:rPr>
-          <w:rFonts w:ascii="Times New Roman" w:hAnsi="Times New Roman" w:cs="Times New Roman"/>
-          <w:sz w:val="22"/>
-        </w:rPr>
-        <w:t xml:space="preserve"> files together when compiling. </w:t>
-      </w:r>
-    </w:p>
-    <w:p>
-      <w:pPr>
-        <w:ind w:firstLineChars="200" w:firstLine="440"/>
-        <w:rPr>
-          <w:rFonts w:ascii="Times New Roman" w:hAnsi="Times New Roman" w:cs="Times New Roman"/>
-          <w:sz w:val="22"/>
-        </w:rPr>
-      </w:pPr>
-      <w:r>
-        <w:rPr>
-          <w:rFonts w:ascii="Times New Roman" w:hAnsi="Times New Roman" w:cs="Times New Roman"/>
-          <w:sz w:val="22"/>
-        </w:rPr>
-        <w:t xml:space="preserve">This made me to reconsider my design. I realized that I should composite a pointer of the game object in my game component so that I could gain access to the data I need when implementing some of the behaviors. My original design asked me to keep several attributes of all the game objects may be possible to composite the component in the corresponding component, which I found is inextensible and redundant. </w:t>
-      </w:r>
-    </w:p>
-    <w:p>
-      <w:pPr>
-        <w:ind w:firstLineChars="200" w:firstLine="440"/>
-        <w:rPr>
-          <w:rFonts w:ascii="Times New Roman" w:hAnsi="Times New Roman" w:cs="Times New Roman"/>
-          <w:sz w:val="22"/>
-        </w:rPr>
-      </w:pPr>
-      <w:r>
-        <w:rPr>
-          <w:rFonts w:ascii="Times New Roman" w:hAnsi="Times New Roman" w:cs="Times New Roman"/>
-          <w:sz w:val="22"/>
-        </w:rPr>
-        <w:t xml:space="preserve">Although the new approach couldn’t prevent me from recursive including, I could at least remove all the redundant attributes in my components and no longer need to worry about the inconsistency of attributes values in components and corresponding game objects. </w:t>
-      </w:r>
-    </w:p>
-    <w:p>
-      <w:pPr>
-        <w:ind w:firstLineChars="200" w:firstLine="420"/>
-        <w:rPr>
-          <w:rFonts w:ascii="Times New Roman" w:hAnsi="Times New Roman" w:cs="Times New Roman"/>
-          <w:sz w:val="22"/>
-        </w:rPr>
-      </w:pPr>
-      <w:r>
-        <w:rPr>
-          <w:noProof/>
-        </w:rPr>
         <w:drawing>
           <wp:anchor distT="0" distB="0" distL="114300" distR="114300" simplePos="0" relativeHeight="251710464" behindDoc="0" locked="0" layoutInCell="1" allowOverlap="1" wp14:anchorId="590F2AD2" wp14:editId="3FD309D8">
             <wp:simplePos x="0" y="0"/>
@@ -2460,7 +3490,7 @@
                     <pic:cNvPicPr/>
                   </pic:nvPicPr>
                   <pic:blipFill>
-                    <a:blip r:embed="rId18"/>
+                    <a:blip r:embed="rId19"/>
                     <a:stretch>
                       <a:fillRect/>
                     </a:stretch>
@@ -2533,15 +3563,7 @@
           <w:rFonts w:ascii="Times New Roman" w:hAnsi="Times New Roman" w:cs="Times New Roman"/>
           <w:sz w:val="22"/>
         </w:rPr>
-        <w:t xml:space="preserve">As a result, I designed a game with size of 1600 * 600. Four death zones stand around the area, with which character collides would cause a transfer back above the static platform in the first view. In the second and third view, there is a horizontally moving platform and a vertically </w:t>
-      </w:r>
-      <w:r>
-        <w:rPr>
-          <w:rFonts w:ascii="Times New Roman" w:hAnsi="Times New Roman" w:cs="Times New Roman"/>
-          <w:sz w:val="22"/>
-        </w:rPr>
-        <w:lastRenderedPageBreak/>
-        <w:t xml:space="preserve">moving platform respectively. The window size is 800 * 600, and the padding of side boundaries from the side of window is 100. </w:t>
+        <w:t xml:space="preserve">As a result, I designed a game with size of 1600 * 600. Four death zones stand around the area, with which character collides would cause a transfer back above the static platform in the first view. In the second and third view, there is a horizontally moving platform and a vertically moving platform respectively. The window size is 800 * 600, and the padding of side boundaries from the side of window is 100. </w:t>
       </w:r>
       <w:r>
         <w:rPr>
@@ -2578,28 +3600,7 @@
           <w:rFonts w:ascii="Times New Roman" w:hAnsi="Times New Roman" w:cs="Times New Roman"/>
           <w:sz w:val="22"/>
         </w:rPr>
-        <w:t>over, after I started to run the whole program, I found that there w</w:t>
-      </w:r>
-      <w:r>
-        <w:rPr>
-          <w:rFonts w:ascii="Times New Roman" w:hAnsi="Times New Roman" w:cs="Times New Roman"/>
-          <w:sz w:val="22"/>
-        </w:rPr>
-        <w:t>ere</w:t>
-      </w:r>
-      <w:r>
-        <w:rPr>
-          <w:rFonts w:ascii="Times New Roman" w:hAnsi="Times New Roman" w:cs="Times New Roman"/>
-          <w:sz w:val="22"/>
-        </w:rPr>
-        <w:t xml:space="preserve"> some instants that </w:t>
-      </w:r>
-      <w:r>
-        <w:rPr>
-          <w:rFonts w:ascii="Times New Roman" w:hAnsi="Times New Roman" w:cs="Times New Roman"/>
-          <w:sz w:val="22"/>
-        </w:rPr>
-        <w:t xml:space="preserve">when the character was in the second view, the static platform in the first view emerged. I tried to print out the value of the render offset because I thought that it would be caused by render offset being modified unexpectedly, but I found nothing wrong. Until I realized that this was caused by read/write conflicts of multithreading. There were surely be moments when the main thread was rendering the window, the position of the platforms were modified by </w:t>
+        <w:t xml:space="preserve">over, after I started to run the whole program, I found that there were some instants that when the character was in the second view, the static platform in the first view emerged. I tried to print out the value of the render offset because I thought that it would be caused by render offset being modified unexpectedly, but I found nothing wrong. Until I realized that this was caused by read/write conflicts of multithreading. There were surely be moments when the main thread was rendering the window, the position of the platforms were modified by </w:t>
       </w:r>
       <w:proofErr w:type="spellStart"/>
       <w:proofErr w:type="gramStart"/>
@@ -2626,14 +3627,12 @@
         </w:rPr>
         <w:t xml:space="preserve">) of the client. Therefore, I added a mutex to prevent these conflicts and protect the platforms from being modified when the main thread was drawing them. After that, everything moves as expected. </w:t>
       </w:r>
-      <w:bookmarkStart w:id="0" w:name="_GoBack"/>
-      <w:bookmarkEnd w:id="0"/>
     </w:p>
     <w:p>
       <w:pPr>
         <w:ind w:firstLineChars="200" w:firstLine="440"/>
         <w:rPr>
-          <w:rFonts w:ascii="Times New Roman" w:hAnsi="Times New Roman" w:cs="Times New Roman" w:hint="eastAsia"/>
+          <w:rFonts w:ascii="Times New Roman" w:hAnsi="Times New Roman" w:cs="Times New Roman"/>
           <w:sz w:val="22"/>
         </w:rPr>
       </w:pPr>
@@ -2693,7 +3692,15 @@
           <w:rFonts w:ascii="Times New Roman" w:hAnsi="Times New Roman" w:cs="Times New Roman"/>
           <w:sz w:val="22"/>
         </w:rPr>
-        <w:t xml:space="preserve">For the networking model, one way to implement it would be only transferring the position of objects and generate the actual object accordingly on the other end. The other way would be use json or other libraries to transfer a whole serialized object and only needs decoding on the other end. </w:t>
+        <w:t xml:space="preserve">For the networking model, one way to implement it would be only transferring the position of objects and generate the actual object accordingly on the other end. The other way would be use json or other libraries to transfer a whole serialized object and only needs decoding on the </w:t>
+      </w:r>
+      <w:r>
+        <w:rPr>
+          <w:rFonts w:ascii="Times New Roman" w:hAnsi="Times New Roman" w:cs="Times New Roman"/>
+          <w:sz w:val="22"/>
+        </w:rPr>
+        <w:lastRenderedPageBreak/>
+        <w:t xml:space="preserve">other end. </w:t>
       </w:r>
     </w:p>
     <w:p>
@@ -2814,10 +3821,10 @@
     </w:lvl>
   </w:abstractNum>
   <w:abstractNum w:abstractNumId="1" w15:restartNumberingAfterBreak="0">
-    <w:nsid w:val="357D3CBA"/>
+    <w:nsid w:val="23286AA7"/>
     <w:multiLevelType w:val="hybridMultilevel"/>
-    <w:tmpl w:val="2FDC7A4E"/>
-    <w:lvl w:ilvl="0" w:tplc="B47452DC">
+    <w:tmpl w:val="660C4CCE"/>
+    <w:lvl w:ilvl="0" w:tplc="640CA13E">
       <w:start w:val="1"/>
       <w:numFmt w:val="decimal"/>
       <w:lvlText w:val="%1."/>
@@ -2902,11 +3909,287 @@
       </w:pPr>
     </w:lvl>
   </w:abstractNum>
+  <w:abstractNum w:abstractNumId="2" w15:restartNumberingAfterBreak="0">
+    <w:nsid w:val="25C8221C"/>
+    <w:multiLevelType w:val="hybridMultilevel"/>
+    <w:tmpl w:val="2CBA6924"/>
+    <w:lvl w:ilvl="0" w:tplc="1386402C">
+      <w:start w:val="1"/>
+      <w:numFmt w:val="decimal"/>
+      <w:lvlText w:val="%1."/>
+      <w:lvlJc w:val="left"/>
+      <w:pPr>
+        <w:ind w:left="800" w:hanging="360"/>
+      </w:pPr>
+      <w:rPr>
+        <w:rFonts w:hint="default"/>
+      </w:rPr>
+    </w:lvl>
+    <w:lvl w:ilvl="1" w:tplc="04090019" w:tentative="1">
+      <w:start w:val="1"/>
+      <w:numFmt w:val="lowerLetter"/>
+      <w:lvlText w:val="%2)"/>
+      <w:lvlJc w:val="left"/>
+      <w:pPr>
+        <w:ind w:left="1280" w:hanging="420"/>
+      </w:pPr>
+    </w:lvl>
+    <w:lvl w:ilvl="2" w:tplc="0409001B" w:tentative="1">
+      <w:start w:val="1"/>
+      <w:numFmt w:val="lowerRoman"/>
+      <w:lvlText w:val="%3."/>
+      <w:lvlJc w:val="right"/>
+      <w:pPr>
+        <w:ind w:left="1700" w:hanging="420"/>
+      </w:pPr>
+    </w:lvl>
+    <w:lvl w:ilvl="3" w:tplc="0409000F" w:tentative="1">
+      <w:start w:val="1"/>
+      <w:numFmt w:val="decimal"/>
+      <w:lvlText w:val="%4."/>
+      <w:lvlJc w:val="left"/>
+      <w:pPr>
+        <w:ind w:left="2120" w:hanging="420"/>
+      </w:pPr>
+    </w:lvl>
+    <w:lvl w:ilvl="4" w:tplc="04090019" w:tentative="1">
+      <w:start w:val="1"/>
+      <w:numFmt w:val="lowerLetter"/>
+      <w:lvlText w:val="%5)"/>
+      <w:lvlJc w:val="left"/>
+      <w:pPr>
+        <w:ind w:left="2540" w:hanging="420"/>
+      </w:pPr>
+    </w:lvl>
+    <w:lvl w:ilvl="5" w:tplc="0409001B" w:tentative="1">
+      <w:start w:val="1"/>
+      <w:numFmt w:val="lowerRoman"/>
+      <w:lvlText w:val="%6."/>
+      <w:lvlJc w:val="right"/>
+      <w:pPr>
+        <w:ind w:left="2960" w:hanging="420"/>
+      </w:pPr>
+    </w:lvl>
+    <w:lvl w:ilvl="6" w:tplc="0409000F" w:tentative="1">
+      <w:start w:val="1"/>
+      <w:numFmt w:val="decimal"/>
+      <w:lvlText w:val="%7."/>
+      <w:lvlJc w:val="left"/>
+      <w:pPr>
+        <w:ind w:left="3380" w:hanging="420"/>
+      </w:pPr>
+    </w:lvl>
+    <w:lvl w:ilvl="7" w:tplc="04090019" w:tentative="1">
+      <w:start w:val="1"/>
+      <w:numFmt w:val="lowerLetter"/>
+      <w:lvlText w:val="%8)"/>
+      <w:lvlJc w:val="left"/>
+      <w:pPr>
+        <w:ind w:left="3800" w:hanging="420"/>
+      </w:pPr>
+    </w:lvl>
+    <w:lvl w:ilvl="8" w:tplc="0409001B" w:tentative="1">
+      <w:start w:val="1"/>
+      <w:numFmt w:val="lowerRoman"/>
+      <w:lvlText w:val="%9."/>
+      <w:lvlJc w:val="right"/>
+      <w:pPr>
+        <w:ind w:left="4220" w:hanging="420"/>
+      </w:pPr>
+    </w:lvl>
+  </w:abstractNum>
+  <w:abstractNum w:abstractNumId="3" w15:restartNumberingAfterBreak="0">
+    <w:nsid w:val="357D3CBA"/>
+    <w:multiLevelType w:val="hybridMultilevel"/>
+    <w:tmpl w:val="2FDC7A4E"/>
+    <w:lvl w:ilvl="0" w:tplc="B47452DC">
+      <w:start w:val="1"/>
+      <w:numFmt w:val="decimal"/>
+      <w:lvlText w:val="%1."/>
+      <w:lvlJc w:val="left"/>
+      <w:pPr>
+        <w:ind w:left="800" w:hanging="360"/>
+      </w:pPr>
+      <w:rPr>
+        <w:rFonts w:hint="default"/>
+      </w:rPr>
+    </w:lvl>
+    <w:lvl w:ilvl="1" w:tplc="04090019" w:tentative="1">
+      <w:start w:val="1"/>
+      <w:numFmt w:val="lowerLetter"/>
+      <w:lvlText w:val="%2)"/>
+      <w:lvlJc w:val="left"/>
+      <w:pPr>
+        <w:ind w:left="1280" w:hanging="420"/>
+      </w:pPr>
+    </w:lvl>
+    <w:lvl w:ilvl="2" w:tplc="0409001B" w:tentative="1">
+      <w:start w:val="1"/>
+      <w:numFmt w:val="lowerRoman"/>
+      <w:lvlText w:val="%3."/>
+      <w:lvlJc w:val="right"/>
+      <w:pPr>
+        <w:ind w:left="1700" w:hanging="420"/>
+      </w:pPr>
+    </w:lvl>
+    <w:lvl w:ilvl="3" w:tplc="0409000F" w:tentative="1">
+      <w:start w:val="1"/>
+      <w:numFmt w:val="decimal"/>
+      <w:lvlText w:val="%4."/>
+      <w:lvlJc w:val="left"/>
+      <w:pPr>
+        <w:ind w:left="2120" w:hanging="420"/>
+      </w:pPr>
+    </w:lvl>
+    <w:lvl w:ilvl="4" w:tplc="04090019" w:tentative="1">
+      <w:start w:val="1"/>
+      <w:numFmt w:val="lowerLetter"/>
+      <w:lvlText w:val="%5)"/>
+      <w:lvlJc w:val="left"/>
+      <w:pPr>
+        <w:ind w:left="2540" w:hanging="420"/>
+      </w:pPr>
+    </w:lvl>
+    <w:lvl w:ilvl="5" w:tplc="0409001B" w:tentative="1">
+      <w:start w:val="1"/>
+      <w:numFmt w:val="lowerRoman"/>
+      <w:lvlText w:val="%6."/>
+      <w:lvlJc w:val="right"/>
+      <w:pPr>
+        <w:ind w:left="2960" w:hanging="420"/>
+      </w:pPr>
+    </w:lvl>
+    <w:lvl w:ilvl="6" w:tplc="0409000F" w:tentative="1">
+      <w:start w:val="1"/>
+      <w:numFmt w:val="decimal"/>
+      <w:lvlText w:val="%7."/>
+      <w:lvlJc w:val="left"/>
+      <w:pPr>
+        <w:ind w:left="3380" w:hanging="420"/>
+      </w:pPr>
+    </w:lvl>
+    <w:lvl w:ilvl="7" w:tplc="04090019" w:tentative="1">
+      <w:start w:val="1"/>
+      <w:numFmt w:val="lowerLetter"/>
+      <w:lvlText w:val="%8)"/>
+      <w:lvlJc w:val="left"/>
+      <w:pPr>
+        <w:ind w:left="3800" w:hanging="420"/>
+      </w:pPr>
+    </w:lvl>
+    <w:lvl w:ilvl="8" w:tplc="0409001B" w:tentative="1">
+      <w:start w:val="1"/>
+      <w:numFmt w:val="lowerRoman"/>
+      <w:lvlText w:val="%9."/>
+      <w:lvlJc w:val="right"/>
+      <w:pPr>
+        <w:ind w:left="4220" w:hanging="420"/>
+      </w:pPr>
+    </w:lvl>
+  </w:abstractNum>
+  <w:abstractNum w:abstractNumId="4" w15:restartNumberingAfterBreak="0">
+    <w:nsid w:val="47A36B55"/>
+    <w:multiLevelType w:val="hybridMultilevel"/>
+    <w:tmpl w:val="D6703F84"/>
+    <w:lvl w:ilvl="0" w:tplc="E586D6D2">
+      <w:start w:val="1"/>
+      <w:numFmt w:val="decimal"/>
+      <w:lvlText w:val="%1."/>
+      <w:lvlJc w:val="left"/>
+      <w:pPr>
+        <w:ind w:left="800" w:hanging="360"/>
+      </w:pPr>
+      <w:rPr>
+        <w:rFonts w:hint="default"/>
+      </w:rPr>
+    </w:lvl>
+    <w:lvl w:ilvl="1" w:tplc="04090019" w:tentative="1">
+      <w:start w:val="1"/>
+      <w:numFmt w:val="lowerLetter"/>
+      <w:lvlText w:val="%2)"/>
+      <w:lvlJc w:val="left"/>
+      <w:pPr>
+        <w:ind w:left="1280" w:hanging="420"/>
+      </w:pPr>
+    </w:lvl>
+    <w:lvl w:ilvl="2" w:tplc="0409001B" w:tentative="1">
+      <w:start w:val="1"/>
+      <w:numFmt w:val="lowerRoman"/>
+      <w:lvlText w:val="%3."/>
+      <w:lvlJc w:val="right"/>
+      <w:pPr>
+        <w:ind w:left="1700" w:hanging="420"/>
+      </w:pPr>
+    </w:lvl>
+    <w:lvl w:ilvl="3" w:tplc="0409000F" w:tentative="1">
+      <w:start w:val="1"/>
+      <w:numFmt w:val="decimal"/>
+      <w:lvlText w:val="%4."/>
+      <w:lvlJc w:val="left"/>
+      <w:pPr>
+        <w:ind w:left="2120" w:hanging="420"/>
+      </w:pPr>
+    </w:lvl>
+    <w:lvl w:ilvl="4" w:tplc="04090019" w:tentative="1">
+      <w:start w:val="1"/>
+      <w:numFmt w:val="lowerLetter"/>
+      <w:lvlText w:val="%5)"/>
+      <w:lvlJc w:val="left"/>
+      <w:pPr>
+        <w:ind w:left="2540" w:hanging="420"/>
+      </w:pPr>
+    </w:lvl>
+    <w:lvl w:ilvl="5" w:tplc="0409001B" w:tentative="1">
+      <w:start w:val="1"/>
+      <w:numFmt w:val="lowerRoman"/>
+      <w:lvlText w:val="%6."/>
+      <w:lvlJc w:val="right"/>
+      <w:pPr>
+        <w:ind w:left="2960" w:hanging="420"/>
+      </w:pPr>
+    </w:lvl>
+    <w:lvl w:ilvl="6" w:tplc="0409000F" w:tentative="1">
+      <w:start w:val="1"/>
+      <w:numFmt w:val="decimal"/>
+      <w:lvlText w:val="%7."/>
+      <w:lvlJc w:val="left"/>
+      <w:pPr>
+        <w:ind w:left="3380" w:hanging="420"/>
+      </w:pPr>
+    </w:lvl>
+    <w:lvl w:ilvl="7" w:tplc="04090019" w:tentative="1">
+      <w:start w:val="1"/>
+      <w:numFmt w:val="lowerLetter"/>
+      <w:lvlText w:val="%8)"/>
+      <w:lvlJc w:val="left"/>
+      <w:pPr>
+        <w:ind w:left="3800" w:hanging="420"/>
+      </w:pPr>
+    </w:lvl>
+    <w:lvl w:ilvl="8" w:tplc="0409001B" w:tentative="1">
+      <w:start w:val="1"/>
+      <w:numFmt w:val="lowerRoman"/>
+      <w:lvlText w:val="%9."/>
+      <w:lvlJc w:val="right"/>
+      <w:pPr>
+        <w:ind w:left="4220" w:hanging="420"/>
+      </w:pPr>
+    </w:lvl>
+  </w:abstractNum>
   <w:num w:numId="1">
-    <w:abstractNumId w:val="1"/>
+    <w:abstractNumId w:val="3"/>
   </w:num>
   <w:num w:numId="2">
     <w:abstractNumId w:val="0"/>
+  </w:num>
+  <w:num w:numId="3">
+    <w:abstractNumId w:val="4"/>
+  </w:num>
+  <w:num w:numId="4">
+    <w:abstractNumId w:val="2"/>
+  </w:num>
+  <w:num w:numId="5">
+    <w:abstractNumId w:val="1"/>
   </w:num>
 </w:numbering>
 </file>

</xml_diff>

<commit_message>
completed readme and writeup
</commit_message>
<xml_diff>
--- a/Writeup.docx
+++ b/Writeup.docx
@@ -255,16 +255,7 @@
           <w:rFonts w:ascii="Times New Roman" w:hAnsi="Times New Roman" w:cs="Times New Roman"/>
           <w:sz w:val="22"/>
         </w:rPr>
-        <w:t>The base class for all events is an Event</w:t>
-      </w:r>
-      <w:bookmarkStart w:id="0" w:name="_GoBack"/>
-      <w:bookmarkEnd w:id="0"/>
-      <w:r>
-        <w:rPr>
-          <w:rFonts w:ascii="Times New Roman" w:hAnsi="Times New Roman" w:cs="Times New Roman"/>
-          <w:sz w:val="22"/>
-        </w:rPr>
-        <w:t xml:space="preserve"> class. It contains a type, an execution time and a map of arguments, which is content types to variants. The content type here indicates which type of argument (semantically) the corresponding variant contains. </w:t>
+        <w:t xml:space="preserve">The base class for all events is an Event class. It contains a type, an execution time and a map of arguments, which is content types to variants. The content type here indicates which type of argument (semantically) the corresponding variant contains. </w:t>
       </w:r>
     </w:p>
     <w:p>
@@ -2424,7 +2415,7 @@
       <w:pPr>
         <w:ind w:firstLineChars="200" w:firstLine="440"/>
         <w:rPr>
-          <w:rFonts w:ascii="Times New Roman" w:hAnsi="Times New Roman" w:cs="Times New Roman" w:hint="eastAsia"/>
+          <w:rFonts w:ascii="Times New Roman" w:hAnsi="Times New Roman" w:cs="Times New Roman"/>
           <w:sz w:val="22"/>
         </w:rPr>
       </w:pPr>
@@ -2456,7 +2447,7 @@
       <w:pPr>
         <w:ind w:firstLineChars="200" w:firstLine="440"/>
         <w:rPr>
-          <w:rFonts w:ascii="Times New Roman" w:hAnsi="Times New Roman" w:cs="Times New Roman" w:hint="eastAsia"/>
+          <w:rFonts w:ascii="Times New Roman" w:hAnsi="Times New Roman" w:cs="Times New Roman"/>
           <w:sz w:val="22"/>
         </w:rPr>
       </w:pPr>
@@ -2530,7 +2521,7 @@
       <w:pPr>
         <w:ind w:firstLineChars="200" w:firstLine="440"/>
         <w:rPr>
-          <w:rFonts w:ascii="Times New Roman" w:hAnsi="Times New Roman" w:cs="Times New Roman" w:hint="eastAsia"/>
+          <w:rFonts w:ascii="Times New Roman" w:hAnsi="Times New Roman" w:cs="Times New Roman"/>
           <w:sz w:val="22"/>
         </w:rPr>
       </w:pPr>
@@ -2807,36 +2798,22 @@
           <w:rFonts w:ascii="Times New Roman" w:hAnsi="Times New Roman" w:cs="Times New Roman"/>
           <w:sz w:val="22"/>
         </w:rPr>
-        <w:t xml:space="preserve">the situation becomes unstable that the movement of one character may have somehow visible latency to reflect on the other client. Also, there is a chance that the character fall through the platform and death zone because of the insufficient </w:t>
-      </w:r>
-      <w:r>
-        <w:rPr>
-          <w:rFonts w:ascii="Times New Roman" w:hAnsi="Times New Roman" w:cs="Times New Roman"/>
-          <w:sz w:val="22"/>
-        </w:rPr>
-        <w:t>running</w:t>
-      </w:r>
-      <w:r>
-        <w:rPr>
-          <w:rFonts w:ascii="Times New Roman" w:hAnsi="Times New Roman" w:cs="Times New Roman"/>
-          <w:sz w:val="22"/>
-        </w:rPr>
-        <w:t xml:space="preserve"> loops of collision detection. When there are three or four clients running on my computer at the same time, the game is unplayable, and the characters will surely fall through the platform. </w:t>
+        <w:t xml:space="preserve">the situation becomes unstable that the movement of one character may have somehow visible latency to reflect on the other client. Also, there is a chance that the character fall through the platform and death zone because of the insufficient running loops of collision detection. When there are three or four clients running on my computer at the same time, the game is unplayable, and the characters will surely fall through the platform. </w:t>
       </w:r>
     </w:p>
     <w:p>
       <w:pPr>
         <w:ind w:firstLineChars="200" w:firstLine="440"/>
         <w:rPr>
+          <w:rFonts w:ascii="Times New Roman" w:hAnsi="Times New Roman" w:cs="Times New Roman"/>
+          <w:sz w:val="22"/>
+        </w:rPr>
+      </w:pPr>
+      <w:r>
+        <w:rPr>
           <w:rFonts w:ascii="Times New Roman" w:hAnsi="Times New Roman" w:cs="Times New Roman" w:hint="eastAsia"/>
           <w:sz w:val="22"/>
         </w:rPr>
-      </w:pPr>
-      <w:r>
-        <w:rPr>
-          <w:rFonts w:ascii="Times New Roman" w:hAnsi="Times New Roman" w:cs="Times New Roman" w:hint="eastAsia"/>
-          <w:sz w:val="22"/>
-        </w:rPr>
         <w:t>I</w:t>
       </w:r>
       <w:r>
@@ -2879,7 +2856,7 @@
       <w:pPr>
         <w:ind w:firstLineChars="200" w:firstLine="440"/>
         <w:rPr>
-          <w:rFonts w:ascii="Times New Roman" w:hAnsi="Times New Roman" w:cs="Times New Roman" w:hint="eastAsia"/>
+          <w:rFonts w:ascii="Times New Roman" w:hAnsi="Times New Roman" w:cs="Times New Roman"/>
           <w:sz w:val="22"/>
         </w:rPr>
       </w:pPr>
@@ -2918,40 +2895,66 @@
           <w:sz w:val="22"/>
         </w:rPr>
       </w:pPr>
+      <w:r>
+        <w:rPr>
+          <w:rFonts w:ascii="Times New Roman" w:hAnsi="Times New Roman" w:cs="Times New Roman"/>
+          <w:sz w:val="22"/>
+        </w:rPr>
+        <w:t>T</w:t>
+      </w:r>
+      <w:r>
+        <w:rPr>
+          <w:rFonts w:ascii="Times New Roman" w:hAnsi="Times New Roman" w:cs="Times New Roman" w:hint="eastAsia"/>
+          <w:sz w:val="22"/>
+        </w:rPr>
+        <w:t>he</w:t>
+      </w:r>
+      <w:r>
+        <w:rPr>
+          <w:rFonts w:ascii="Times New Roman" w:hAnsi="Times New Roman" w:cs="Times New Roman"/>
+          <w:sz w:val="22"/>
+        </w:rPr>
+        <w:t xml:space="preserve"> task for this section is to implement a replay system using event management system and timeline system. </w:t>
+      </w:r>
     </w:p>
     <w:p>
       <w:pPr>
         <w:ind w:firstLineChars="200" w:firstLine="440"/>
         <w:rPr>
-          <w:rFonts w:ascii="Times New Roman" w:hAnsi="Times New Roman" w:cs="Times New Roman" w:hint="eastAsia"/>
-          <w:sz w:val="22"/>
-        </w:rPr>
-      </w:pPr>
-    </w:p>
-    <w:p>
-      <w:pPr>
-        <w:spacing w:before="240" w:after="60" w:line="312" w:lineRule="auto"/>
-        <w:jc w:val="center"/>
-        <w:outlineLvl w:val="1"/>
-        <w:rPr>
-          <w:rFonts w:ascii="Times New Roman" w:hAnsi="Times New Roman" w:cs="Times New Roman"/>
-          <w:b/>
-          <w:bCs/>
-          <w:kern w:val="28"/>
-          <w:sz w:val="32"/>
-          <w:szCs w:val="32"/>
-        </w:rPr>
-      </w:pPr>
-      <w:r>
-        <w:rPr>
-          <w:rFonts w:ascii="Times New Roman" w:hAnsi="Times New Roman" w:cs="Times New Roman"/>
-          <w:b/>
-          <w:bCs/>
-          <w:kern w:val="28"/>
-          <w:sz w:val="32"/>
-          <w:szCs w:val="32"/>
-        </w:rPr>
-        <w:t>Section 3</w:t>
+          <w:rFonts w:ascii="Times New Roman" w:hAnsi="Times New Roman" w:cs="Times New Roman"/>
+          <w:sz w:val="22"/>
+        </w:rPr>
+      </w:pPr>
+      <w:r>
+        <w:rPr>
+          <w:rFonts w:ascii="Times New Roman" w:hAnsi="Times New Roman" w:cs="Times New Roman"/>
+          <w:sz w:val="22"/>
+        </w:rPr>
+        <w:t xml:space="preserve">For my engine specifically, the replay system would be storing </w:t>
+      </w:r>
+      <w:proofErr w:type="spellStart"/>
+      <w:r>
+        <w:rPr>
+          <w:rFonts w:ascii="Times New Roman" w:hAnsi="Times New Roman" w:cs="Times New Roman"/>
+          <w:sz w:val="22"/>
+        </w:rPr>
+        <w:t>EObjMovement</w:t>
+      </w:r>
+      <w:proofErr w:type="spellEnd"/>
+      <w:r>
+        <w:rPr>
+          <w:rFonts w:ascii="Times New Roman" w:hAnsi="Times New Roman" w:cs="Times New Roman"/>
+          <w:sz w:val="22"/>
+        </w:rPr>
+        <w:t xml:space="preserve"> events when recording and then make the event manager execute those stored events when replaying. This will work because all the movement events give us a trace of how all the objects have moved on the screen. Thus, by executing them again, we achieve a replay effect. In addition, during the replay, the timeline can be set to different type of step size so that we can control the </w:t>
+      </w:r>
+      <w:r>
+        <w:rPr>
+          <w:rFonts w:ascii="Times New Roman" w:hAnsi="Times New Roman" w:cs="Times New Roman"/>
+          <w:sz w:val="22"/>
+        </w:rPr>
+        <w:lastRenderedPageBreak/>
+        <w:t xml:space="preserve">replay speed. </w:t>
       </w:r>
     </w:p>
     <w:p>
@@ -2967,86 +2970,7 @@
           <w:rFonts w:ascii="Times New Roman" w:hAnsi="Times New Roman" w:cs="Times New Roman"/>
           <w:sz w:val="22"/>
         </w:rPr>
-        <w:t xml:space="preserve">What I have done for this section is mainly some add-ons to the object model I have designed for section 2. </w:t>
-      </w:r>
-    </w:p>
-    <w:p>
-      <w:pPr>
-        <w:ind w:firstLineChars="200" w:firstLine="440"/>
-        <w:rPr>
-          <w:rFonts w:ascii="Times New Roman" w:hAnsi="Times New Roman" w:cs="Times New Roman"/>
-          <w:sz w:val="22"/>
-        </w:rPr>
-      </w:pPr>
-      <w:r>
-        <w:rPr>
-          <w:rFonts w:ascii="Times New Roman" w:hAnsi="Times New Roman" w:cs="Times New Roman" w:hint="eastAsia"/>
-          <w:sz w:val="22"/>
-        </w:rPr>
-        <w:lastRenderedPageBreak/>
-        <w:t>I</w:t>
-      </w:r>
-      <w:r>
-        <w:rPr>
-          <w:rFonts w:ascii="Times New Roman" w:hAnsi="Times New Roman" w:cs="Times New Roman"/>
-          <w:sz w:val="22"/>
-        </w:rPr>
-        <w:t xml:space="preserve"> implemented </w:t>
-      </w:r>
-      <w:proofErr w:type="spellStart"/>
-      <w:r>
-        <w:rPr>
-          <w:rFonts w:ascii="Times New Roman" w:hAnsi="Times New Roman" w:cs="Times New Roman"/>
-          <w:sz w:val="22"/>
-        </w:rPr>
-        <w:t>SideBoundary</w:t>
-      </w:r>
-      <w:proofErr w:type="spellEnd"/>
-      <w:r>
-        <w:rPr>
-          <w:rFonts w:ascii="Times New Roman" w:hAnsi="Times New Roman" w:cs="Times New Roman"/>
-          <w:sz w:val="22"/>
-        </w:rPr>
-        <w:t xml:space="preserve">, </w:t>
-      </w:r>
-      <w:proofErr w:type="spellStart"/>
-      <w:r>
-        <w:rPr>
-          <w:rFonts w:ascii="Times New Roman" w:hAnsi="Times New Roman" w:cs="Times New Roman"/>
-          <w:sz w:val="22"/>
-        </w:rPr>
-        <w:t>SpawnPoint</w:t>
-      </w:r>
-      <w:proofErr w:type="spellEnd"/>
-      <w:r>
-        <w:rPr>
-          <w:rFonts w:ascii="Times New Roman" w:hAnsi="Times New Roman" w:cs="Times New Roman"/>
-          <w:sz w:val="22"/>
-        </w:rPr>
-        <w:t xml:space="preserve"> and </w:t>
-      </w:r>
-      <w:proofErr w:type="spellStart"/>
-      <w:r>
-        <w:rPr>
-          <w:rFonts w:ascii="Times New Roman" w:hAnsi="Times New Roman" w:cs="Times New Roman"/>
-          <w:sz w:val="22"/>
-        </w:rPr>
-        <w:t>Death</w:t>
-      </w:r>
-      <w:r>
-        <w:rPr>
-          <w:rFonts w:ascii="Times New Roman" w:hAnsi="Times New Roman" w:cs="Times New Roman" w:hint="eastAsia"/>
-          <w:sz w:val="22"/>
-        </w:rPr>
-        <w:t>Zone</w:t>
-      </w:r>
-      <w:proofErr w:type="spellEnd"/>
-      <w:r>
-        <w:rPr>
-          <w:rFonts w:ascii="Times New Roman" w:hAnsi="Times New Roman" w:cs="Times New Roman"/>
-          <w:sz w:val="22"/>
-        </w:rPr>
-        <w:t xml:space="preserve"> for this section. </w:t>
+        <w:t xml:space="preserve">Here is the design of my Replay class. </w:t>
       </w:r>
     </w:p>
     <w:p>
@@ -3062,18 +2986,18 @@
           <w:noProof/>
         </w:rPr>
         <w:drawing>
-          <wp:anchor distT="0" distB="0" distL="114300" distR="114300" simplePos="0" relativeHeight="251708416" behindDoc="0" locked="0" layoutInCell="1" allowOverlap="1" wp14:anchorId="6D706D9F" wp14:editId="78B18B08">
+          <wp:anchor distT="0" distB="0" distL="114300" distR="114300" simplePos="0" relativeHeight="251739136" behindDoc="0" locked="0" layoutInCell="1" allowOverlap="1" wp14:anchorId="6E44B508" wp14:editId="3C901124">
             <wp:simplePos x="0" y="0"/>
             <wp:positionH relativeFrom="column">
-              <wp:posOffset>254553</wp:posOffset>
+              <wp:posOffset>429895</wp:posOffset>
             </wp:positionH>
             <wp:positionV relativeFrom="paragraph">
-              <wp:posOffset>2244189</wp:posOffset>
+              <wp:posOffset>0</wp:posOffset>
             </wp:positionV>
-            <wp:extent cx="4956175" cy="2368550"/>
+            <wp:extent cx="4537710" cy="1434465"/>
             <wp:effectExtent l="0" t="0" r="0" b="0"/>
-            <wp:wrapSquare wrapText="bothSides"/>
-            <wp:docPr id="7" name="图片 7"/>
+            <wp:wrapTopAndBottom/>
+            <wp:docPr id="3" name="图片 3"/>
             <wp:cNvGraphicFramePr>
               <a:graphicFrameLocks xmlns:a="http://schemas.openxmlformats.org/drawingml/2006/main" noChangeAspect="1"/>
             </wp:cNvGraphicFramePr>
@@ -3093,7 +3017,7 @@
                   <pic:spPr>
                     <a:xfrm>
                       <a:off x="0" y="0"/>
-                      <a:ext cx="4956175" cy="2368550"/>
+                      <a:ext cx="4537710" cy="1434465"/>
                     </a:xfrm>
                     <a:prstGeom prst="rect">
                       <a:avLst/>
@@ -3111,20 +3035,165 @@
           </wp:anchor>
         </w:drawing>
       </w:r>
+      <w:r>
+        <w:rPr>
+          <w:rFonts w:ascii="Times New Roman" w:hAnsi="Times New Roman" w:cs="Times New Roman" w:hint="eastAsia"/>
+          <w:sz w:val="22"/>
+        </w:rPr>
+        <w:t>T</w:t>
+      </w:r>
+      <w:r>
+        <w:rPr>
+          <w:rFonts w:ascii="Times New Roman" w:hAnsi="Times New Roman" w:cs="Times New Roman"/>
+          <w:sz w:val="22"/>
+        </w:rPr>
+        <w:t xml:space="preserve">he records priority queue here is used for queuing recorded events. </w:t>
+      </w:r>
+      <w:r>
+        <w:rPr>
+          <w:rFonts w:ascii="Times New Roman" w:hAnsi="Times New Roman" w:cs="Times New Roman"/>
+          <w:sz w:val="22"/>
+        </w:rPr>
+        <w:t xml:space="preserve">The manager and client pointer here are used for manipulating stuff in them when handling start/end record/replay events. </w:t>
+      </w:r>
+    </w:p>
+    <w:p>
+      <w:pPr>
+        <w:ind w:firstLineChars="200" w:firstLine="440"/>
+        <w:rPr>
+          <w:rFonts w:ascii="Times New Roman" w:hAnsi="Times New Roman" w:cs="Times New Roman" w:hint="eastAsia"/>
+          <w:sz w:val="22"/>
+        </w:rPr>
+      </w:pPr>
+      <w:r>
+        <w:rPr>
+          <w:rFonts w:ascii="Times New Roman" w:hAnsi="Times New Roman" w:cs="Times New Roman"/>
+          <w:sz w:val="22"/>
+        </w:rPr>
+        <w:t xml:space="preserve">According to the assignment, I also implemented </w:t>
+      </w:r>
       <w:proofErr w:type="spellStart"/>
       <w:r>
         <w:rPr>
+          <w:rFonts w:ascii="Times New Roman" w:hAnsi="Times New Roman" w:cs="Times New Roman"/>
+          <w:sz w:val="22"/>
+        </w:rPr>
+        <w:t>EStartREC</w:t>
+      </w:r>
+      <w:proofErr w:type="spellEnd"/>
+      <w:r>
+        <w:rPr>
+          <w:rFonts w:ascii="Times New Roman" w:hAnsi="Times New Roman" w:cs="Times New Roman"/>
+          <w:sz w:val="22"/>
+        </w:rPr>
+        <w:t xml:space="preserve">, </w:t>
+      </w:r>
+      <w:proofErr w:type="spellStart"/>
+      <w:r>
+        <w:rPr>
+          <w:rFonts w:ascii="Times New Roman" w:hAnsi="Times New Roman" w:cs="Times New Roman"/>
+          <w:sz w:val="22"/>
+        </w:rPr>
+        <w:t>EEndREC</w:t>
+      </w:r>
+      <w:proofErr w:type="spellEnd"/>
+      <w:r>
+        <w:rPr>
+          <w:rFonts w:ascii="Times New Roman" w:hAnsi="Times New Roman" w:cs="Times New Roman"/>
+          <w:sz w:val="22"/>
+        </w:rPr>
+        <w:t xml:space="preserve">, </w:t>
+      </w:r>
+      <w:proofErr w:type="spellStart"/>
+      <w:r>
+        <w:rPr>
+          <w:rFonts w:ascii="Times New Roman" w:hAnsi="Times New Roman" w:cs="Times New Roman"/>
+          <w:sz w:val="22"/>
+        </w:rPr>
+        <w:t>EEndPlaying</w:t>
+      </w:r>
+      <w:proofErr w:type="spellEnd"/>
+      <w:r>
+        <w:rPr>
+          <w:rFonts w:ascii="Times New Roman" w:hAnsi="Times New Roman" w:cs="Times New Roman"/>
+          <w:sz w:val="22"/>
+        </w:rPr>
+        <w:t xml:space="preserve"> events to utilize the event mgmt. system to handle start/end recording instructions. </w:t>
+      </w:r>
+    </w:p>
+    <w:p>
+      <w:pPr>
+        <w:ind w:firstLineChars="200" w:firstLine="440"/>
+        <w:rPr>
+          <w:rFonts w:ascii="Times New Roman" w:hAnsi="Times New Roman" w:cs="Times New Roman"/>
+          <w:sz w:val="22"/>
+        </w:rPr>
+      </w:pPr>
+    </w:p>
+    <w:p>
+      <w:pPr>
+        <w:ind w:firstLineChars="200" w:firstLine="440"/>
+        <w:rPr>
+          <w:rFonts w:ascii="Times New Roman" w:hAnsi="Times New Roman" w:cs="Times New Roman"/>
+          <w:sz w:val="22"/>
+        </w:rPr>
+      </w:pPr>
+      <w:r>
+        <w:rPr>
+          <w:rFonts w:ascii="Times New Roman" w:hAnsi="Times New Roman" w:cs="Times New Roman"/>
+          <w:sz w:val="22"/>
+        </w:rPr>
+        <w:t xml:space="preserve">To be clearer, the complete flow for a replay in my engine would be: </w:t>
+      </w:r>
+    </w:p>
+    <w:p>
+      <w:pPr>
+        <w:pStyle w:val="a6"/>
+        <w:numPr>
+          <w:ilvl w:val="0"/>
+          <w:numId w:val="6"/>
+        </w:numPr>
+        <w:ind w:firstLineChars="0"/>
+        <w:rPr>
+          <w:rFonts w:ascii="Times New Roman" w:hAnsi="Times New Roman" w:cs="Times New Roman"/>
+          <w:sz w:val="22"/>
+        </w:rPr>
+      </w:pPr>
+      <w:r>
+        <w:rPr>
           <w:rFonts w:ascii="Times New Roman" w:hAnsi="Times New Roman" w:cs="Times New Roman" w:hint="eastAsia"/>
           <w:sz w:val="22"/>
         </w:rPr>
-        <w:t>S</w:t>
-      </w:r>
-      <w:r>
-        <w:rPr>
-          <w:rFonts w:ascii="Times New Roman" w:hAnsi="Times New Roman" w:cs="Times New Roman"/>
-          <w:sz w:val="22"/>
-        </w:rPr>
-        <w:t>ideBoundary</w:t>
+        <w:t>W</w:t>
+      </w:r>
+      <w:r>
+        <w:rPr>
+          <w:rFonts w:ascii="Times New Roman" w:hAnsi="Times New Roman" w:cs="Times New Roman"/>
+          <w:sz w:val="22"/>
+        </w:rPr>
+        <w:t xml:space="preserve">hen player hit R key during game play, </w:t>
+      </w:r>
+      <w:r>
+        <w:rPr>
+          <w:rFonts w:ascii="Times New Roman" w:hAnsi="Times New Roman" w:cs="Times New Roman"/>
+          <w:sz w:val="22"/>
+        </w:rPr>
+        <w:t>an</w:t>
+      </w:r>
+      <w:r>
+        <w:rPr>
+          <w:rFonts w:ascii="Times New Roman" w:hAnsi="Times New Roman" w:cs="Times New Roman"/>
+          <w:sz w:val="22"/>
+        </w:rPr>
+        <w:t xml:space="preserve"> </w:t>
+      </w:r>
+      <w:proofErr w:type="spellStart"/>
+      <w:r>
+        <w:rPr>
+          <w:rFonts w:ascii="Times New Roman" w:hAnsi="Times New Roman" w:cs="Times New Roman"/>
+          <w:sz w:val="22"/>
+        </w:rPr>
+        <w:t>EStartREC</w:t>
       </w:r>
       <w:proofErr w:type="spellEnd"/>
       <w:r>
@@ -3132,330 +3201,17 @@
           <w:rFonts w:ascii="Times New Roman" w:hAnsi="Times New Roman" w:cs="Times New Roman"/>
           <w:sz w:val="22"/>
         </w:rPr>
-        <w:t xml:space="preserve"> is a class designed to define a side boundary in the game. My goal is to set two boundaries at the left and right side of the window. They are both 100 units far away from the side (this value can be set to whatever reasonable value by game designers). When a character collides with a side boundary, it will then add a value of offset to the variable render offset in main.cpp. The value added is computed based on the given window size, how far the side boundary is from the side of the window and which side is the collided boundary on. The render offset is later used to add to the position of objects other than the character of the client before being drawn. </w:t>
-      </w:r>
-      <w:r>
-        <w:rPr>
-          <w:rFonts w:ascii="Times New Roman" w:hAnsi="Times New Roman" w:cs="Times New Roman"/>
-          <w:sz w:val="22"/>
-        </w:rPr>
-        <w:t xml:space="preserve">In this way, I made my client move to “next” view relatively. Of course, when a collision happens, the side boundaries should also “move” with the character, which means I would add the negative offset to all the side boundaries. Actually, what I have described above is mainly implemented in the </w:t>
-      </w:r>
-      <w:proofErr w:type="gramStart"/>
-      <w:r>
-        <w:rPr>
-          <w:rFonts w:ascii="Times New Roman" w:hAnsi="Times New Roman" w:cs="Times New Roman"/>
-          <w:sz w:val="22"/>
-        </w:rPr>
-        <w:t>work(</w:t>
-      </w:r>
-      <w:proofErr w:type="gramEnd"/>
-      <w:r>
-        <w:rPr>
-          <w:rFonts w:ascii="Times New Roman" w:hAnsi="Times New Roman" w:cs="Times New Roman"/>
-          <w:sz w:val="22"/>
-        </w:rPr>
-        <w:t xml:space="preserve">) function of </w:t>
-      </w:r>
-      <w:proofErr w:type="spellStart"/>
-      <w:r>
-        <w:rPr>
-          <w:rFonts w:ascii="Times New Roman" w:hAnsi="Times New Roman" w:cs="Times New Roman"/>
-          <w:sz w:val="22"/>
-        </w:rPr>
-        <w:t>Collidable</w:t>
-      </w:r>
-      <w:proofErr w:type="spellEnd"/>
-      <w:r>
-        <w:rPr>
-          <w:rFonts w:ascii="Times New Roman" w:hAnsi="Times New Roman" w:cs="Times New Roman"/>
-          <w:sz w:val="22"/>
-        </w:rPr>
-        <w:t xml:space="preserve"> component. </w:t>
-      </w:r>
-    </w:p>
-    <w:p>
-      <w:pPr>
-        <w:ind w:firstLineChars="200" w:firstLine="440"/>
-        <w:rPr>
-          <w:rFonts w:ascii="Times New Roman" w:hAnsi="Times New Roman" w:cs="Times New Roman"/>
-          <w:sz w:val="22"/>
-        </w:rPr>
-      </w:pPr>
-      <w:r>
-        <w:rPr>
-          <w:rFonts w:ascii="Times New Roman" w:hAnsi="Times New Roman" w:cs="Times New Roman"/>
-          <w:sz w:val="22"/>
-        </w:rPr>
-        <w:t xml:space="preserve">The design of </w:t>
-      </w:r>
-      <w:proofErr w:type="spellStart"/>
-      <w:r>
-        <w:rPr>
-          <w:rFonts w:ascii="Times New Roman" w:hAnsi="Times New Roman" w:cs="Times New Roman"/>
-          <w:sz w:val="22"/>
-        </w:rPr>
-        <w:t>SpawnPoint</w:t>
-      </w:r>
-      <w:proofErr w:type="spellEnd"/>
-      <w:r>
-        <w:rPr>
-          <w:rFonts w:ascii="Times New Roman" w:hAnsi="Times New Roman" w:cs="Times New Roman"/>
-          <w:sz w:val="22"/>
-        </w:rPr>
-        <w:t xml:space="preserve"> is quite easy because it needs nothing, but a position defined in </w:t>
-      </w:r>
-      <w:proofErr w:type="spellStart"/>
-      <w:r>
-        <w:rPr>
-          <w:rFonts w:ascii="Times New Roman" w:hAnsi="Times New Roman" w:cs="Times New Roman"/>
-          <w:sz w:val="22"/>
-        </w:rPr>
-        <w:t>Renderable</w:t>
-      </w:r>
-      <w:proofErr w:type="spellEnd"/>
-      <w:r>
-        <w:rPr>
-          <w:rFonts w:ascii="Times New Roman" w:hAnsi="Times New Roman" w:cs="Times New Roman"/>
-          <w:sz w:val="22"/>
-        </w:rPr>
-        <w:t xml:space="preserve"> component. (I still make it have a </w:t>
-      </w:r>
-      <w:proofErr w:type="spellStart"/>
-      <w:r>
-        <w:rPr>
-          <w:rFonts w:ascii="Times New Roman" w:hAnsi="Times New Roman" w:cs="Times New Roman"/>
-          <w:sz w:val="22"/>
-        </w:rPr>
-        <w:t>Renderable</w:t>
-      </w:r>
-      <w:proofErr w:type="spellEnd"/>
-      <w:r>
-        <w:rPr>
-          <w:rFonts w:ascii="Times New Roman" w:hAnsi="Times New Roman" w:cs="Times New Roman"/>
-          <w:sz w:val="22"/>
-        </w:rPr>
-        <w:t xml:space="preserve"> component even though it needn’t to be rendered.) </w:t>
-      </w:r>
-    </w:p>
-    <w:p>
-      <w:pPr>
-        <w:ind w:firstLineChars="200" w:firstLine="440"/>
-        <w:rPr>
-          <w:rFonts w:ascii="Times New Roman" w:hAnsi="Times New Roman" w:cs="Times New Roman"/>
-          <w:sz w:val="22"/>
-        </w:rPr>
-      </w:pPr>
-      <w:r>
-        <w:rPr>
-          <w:rFonts w:ascii="Times New Roman" w:hAnsi="Times New Roman" w:cs="Times New Roman"/>
-          <w:sz w:val="22"/>
-        </w:rPr>
-        <w:t xml:space="preserve">Finally, the </w:t>
-      </w:r>
-      <w:proofErr w:type="spellStart"/>
-      <w:r>
-        <w:rPr>
-          <w:rFonts w:ascii="Times New Roman" w:hAnsi="Times New Roman" w:cs="Times New Roman"/>
-          <w:sz w:val="22"/>
-        </w:rPr>
-        <w:t>DeathZone</w:t>
-      </w:r>
-      <w:proofErr w:type="spellEnd"/>
-      <w:r>
-        <w:rPr>
-          <w:rFonts w:ascii="Times New Roman" w:hAnsi="Times New Roman" w:cs="Times New Roman"/>
-          <w:sz w:val="22"/>
-        </w:rPr>
-        <w:t xml:space="preserve"> is an object with </w:t>
-      </w:r>
-      <w:proofErr w:type="spellStart"/>
-      <w:r>
-        <w:rPr>
-          <w:rFonts w:ascii="Times New Roman" w:hAnsi="Times New Roman" w:cs="Times New Roman"/>
-          <w:sz w:val="22"/>
-        </w:rPr>
-        <w:t>Renderable</w:t>
-      </w:r>
-      <w:proofErr w:type="spellEnd"/>
-      <w:r>
-        <w:rPr>
-          <w:rFonts w:ascii="Times New Roman" w:hAnsi="Times New Roman" w:cs="Times New Roman"/>
-          <w:sz w:val="22"/>
-        </w:rPr>
-        <w:t xml:space="preserve">, </w:t>
-      </w:r>
-      <w:proofErr w:type="spellStart"/>
-      <w:r>
-        <w:rPr>
-          <w:rFonts w:ascii="Times New Roman" w:hAnsi="Times New Roman" w:cs="Times New Roman"/>
-          <w:sz w:val="22"/>
-        </w:rPr>
-        <w:t>Collidable</w:t>
-      </w:r>
-      <w:proofErr w:type="spellEnd"/>
-      <w:r>
-        <w:rPr>
-          <w:rFonts w:ascii="Times New Roman" w:hAnsi="Times New Roman" w:cs="Times New Roman"/>
-          <w:sz w:val="22"/>
-        </w:rPr>
-        <w:t xml:space="preserve">. When a character collides with it, the character should be transferred back to a random spawn point in the list in my design, which is quite plain. </w:t>
-      </w:r>
-    </w:p>
-    <w:p>
-      <w:pPr>
-        <w:ind w:firstLineChars="200" w:firstLine="440"/>
-        <w:rPr>
-          <w:rFonts w:ascii="Times New Roman" w:hAnsi="Times New Roman" w:cs="Times New Roman"/>
-          <w:sz w:val="22"/>
-        </w:rPr>
-      </w:pPr>
-      <w:r>
-        <w:rPr>
-          <w:rFonts w:ascii="Times New Roman" w:hAnsi="Times New Roman" w:cs="Times New Roman"/>
-          <w:sz w:val="22"/>
-        </w:rPr>
-        <w:t xml:space="preserve">However, when I was implementing my design on the original generic component model, I encountered big problems which pushed me to refactor the model. The problem happens when I want to cast a pointer to a </w:t>
-      </w:r>
-      <w:proofErr w:type="spellStart"/>
-      <w:r>
-        <w:rPr>
-          <w:rFonts w:ascii="Times New Roman" w:hAnsi="Times New Roman" w:cs="Times New Roman"/>
-          <w:sz w:val="22"/>
-        </w:rPr>
-        <w:t>SideBoundary</w:t>
-      </w:r>
-      <w:proofErr w:type="spellEnd"/>
-      <w:r>
-        <w:rPr>
-          <w:rFonts w:ascii="Times New Roman" w:hAnsi="Times New Roman" w:cs="Times New Roman"/>
-          <w:sz w:val="22"/>
-        </w:rPr>
-        <w:t xml:space="preserve"> type</w:t>
-      </w:r>
-      <w:r>
-        <w:rPr>
-          <w:rFonts w:ascii="Times New Roman" w:hAnsi="Times New Roman" w:cs="Times New Roman"/>
-          <w:sz w:val="22"/>
-        </w:rPr>
-        <w:t xml:space="preserve"> in Collidable.cpp when implementing the </w:t>
-      </w:r>
-      <w:proofErr w:type="gramStart"/>
-      <w:r>
-        <w:rPr>
-          <w:rFonts w:ascii="Times New Roman" w:hAnsi="Times New Roman" w:cs="Times New Roman"/>
-          <w:sz w:val="22"/>
-        </w:rPr>
-        <w:t>work(</w:t>
-      </w:r>
-      <w:proofErr w:type="gramEnd"/>
-      <w:r>
-        <w:rPr>
-          <w:rFonts w:ascii="Times New Roman" w:hAnsi="Times New Roman" w:cs="Times New Roman"/>
-          <w:sz w:val="22"/>
-        </w:rPr>
-        <w:t xml:space="preserve">) function. I found that I needed to include the header file of </w:t>
-      </w:r>
-      <w:proofErr w:type="spellStart"/>
-      <w:r>
-        <w:rPr>
-          <w:rFonts w:ascii="Times New Roman" w:hAnsi="Times New Roman" w:cs="Times New Roman"/>
-          <w:sz w:val="22"/>
-        </w:rPr>
-        <w:t>SideBoundary</w:t>
-      </w:r>
-      <w:proofErr w:type="spellEnd"/>
-      <w:r>
-        <w:rPr>
-          <w:rFonts w:ascii="Times New Roman" w:hAnsi="Times New Roman" w:cs="Times New Roman"/>
-          <w:sz w:val="22"/>
-        </w:rPr>
-        <w:t xml:space="preserve"> if I wanted to do so. Whereas, </w:t>
-      </w:r>
-      <w:proofErr w:type="spellStart"/>
-      <w:r>
-        <w:rPr>
-          <w:rFonts w:ascii="Times New Roman" w:hAnsi="Times New Roman" w:cs="Times New Roman"/>
-          <w:sz w:val="22"/>
-        </w:rPr>
-        <w:t>SideBoundary</w:t>
-      </w:r>
-      <w:proofErr w:type="spellEnd"/>
-      <w:r>
-        <w:rPr>
-          <w:rFonts w:ascii="Times New Roman" w:hAnsi="Times New Roman" w:cs="Times New Roman"/>
-          <w:sz w:val="22"/>
-        </w:rPr>
-        <w:t xml:space="preserve"> had included </w:t>
-      </w:r>
-      <w:proofErr w:type="spellStart"/>
-      <w:r>
-        <w:rPr>
-          <w:rFonts w:ascii="Times New Roman" w:hAnsi="Times New Roman" w:cs="Times New Roman"/>
-          <w:sz w:val="22"/>
-        </w:rPr>
-        <w:t>Collidable.h</w:t>
-      </w:r>
-      <w:proofErr w:type="spellEnd"/>
-      <w:r>
-        <w:rPr>
-          <w:rFonts w:ascii="Times New Roman" w:hAnsi="Times New Roman" w:cs="Times New Roman"/>
-          <w:sz w:val="22"/>
-        </w:rPr>
-        <w:t xml:space="preserve">, which made it become a recursive include. It made me impossible to link the </w:t>
-      </w:r>
-      <w:proofErr w:type="spellStart"/>
-      <w:r>
-        <w:rPr>
-          <w:rFonts w:ascii="Times New Roman" w:hAnsi="Times New Roman" w:cs="Times New Roman"/>
-          <w:sz w:val="22"/>
-        </w:rPr>
-        <w:t>cpp</w:t>
-      </w:r>
-      <w:proofErr w:type="spellEnd"/>
-      <w:r>
-        <w:rPr>
-          <w:rFonts w:ascii="Times New Roman" w:hAnsi="Times New Roman" w:cs="Times New Roman"/>
-          <w:sz w:val="22"/>
-        </w:rPr>
-        <w:t xml:space="preserve"> files together when compiling. </w:t>
-      </w:r>
-    </w:p>
-    <w:p>
-      <w:pPr>
-        <w:ind w:firstLineChars="200" w:firstLine="440"/>
-        <w:rPr>
-          <w:rFonts w:ascii="Times New Roman" w:hAnsi="Times New Roman" w:cs="Times New Roman"/>
-          <w:sz w:val="22"/>
-        </w:rPr>
-      </w:pPr>
-      <w:r>
-        <w:rPr>
-          <w:rFonts w:ascii="Times New Roman" w:hAnsi="Times New Roman" w:cs="Times New Roman"/>
-          <w:sz w:val="22"/>
-        </w:rPr>
-        <w:t xml:space="preserve">This made me to reconsider my design. I realized that I should composite a pointer of the game object in my game component so that I could gain access to the data I need when implementing some of the behaviors. My original design asked me to keep several attributes of all the game objects may be possible to composite the component in the corresponding component, which I found is inextensible and redundant. </w:t>
-      </w:r>
-    </w:p>
-    <w:p>
-      <w:pPr>
-        <w:ind w:firstLineChars="200" w:firstLine="440"/>
-        <w:rPr>
-          <w:rFonts w:ascii="Times New Roman" w:hAnsi="Times New Roman" w:cs="Times New Roman"/>
-          <w:sz w:val="22"/>
-        </w:rPr>
-      </w:pPr>
-      <w:r>
-        <w:rPr>
-          <w:rFonts w:ascii="Times New Roman" w:hAnsi="Times New Roman" w:cs="Times New Roman"/>
-          <w:sz w:val="22"/>
-        </w:rPr>
-        <w:t xml:space="preserve">Although the new approach couldn’t prevent me from recursive including, I could at least remove all the redundant attributes in my components and no longer need to worry about the inconsistency of attributes values in components and corresponding game objects. </w:t>
-      </w:r>
-    </w:p>
-    <w:p>
-      <w:pPr>
-        <w:ind w:firstLineChars="200" w:firstLine="420"/>
+        <w:t xml:space="preserve"> event would be generated, which only carries the pointer of a replay instance; </w:t>
+      </w:r>
+    </w:p>
+    <w:p>
+      <w:pPr>
+        <w:pStyle w:val="a6"/>
+        <w:numPr>
+          <w:ilvl w:val="0"/>
+          <w:numId w:val="6"/>
+        </w:numPr>
+        <w:ind w:firstLineChars="0"/>
         <w:rPr>
           <w:rFonts w:ascii="Times New Roman" w:hAnsi="Times New Roman" w:cs="Times New Roman"/>
           <w:sz w:val="22"/>
@@ -3465,20 +3221,19 @@
         <w:rPr>
           <w:noProof/>
         </w:rPr>
-        <w:lastRenderedPageBreak/>
         <w:drawing>
-          <wp:anchor distT="0" distB="0" distL="114300" distR="114300" simplePos="0" relativeHeight="251710464" behindDoc="0" locked="0" layoutInCell="1" allowOverlap="1" wp14:anchorId="590F2AD2" wp14:editId="3FD309D8">
+          <wp:anchor distT="0" distB="0" distL="114300" distR="114300" simplePos="0" relativeHeight="251741184" behindDoc="0" locked="0" layoutInCell="1" allowOverlap="1" wp14:anchorId="1FA35EAD" wp14:editId="22BD8AE7">
             <wp:simplePos x="0" y="0"/>
             <wp:positionH relativeFrom="column">
-              <wp:posOffset>0</wp:posOffset>
+              <wp:posOffset>2540</wp:posOffset>
             </wp:positionH>
             <wp:positionV relativeFrom="paragraph">
-              <wp:posOffset>617220</wp:posOffset>
+              <wp:posOffset>221615</wp:posOffset>
             </wp:positionV>
-            <wp:extent cx="5274310" cy="3538855"/>
+            <wp:extent cx="5274310" cy="1062355"/>
             <wp:effectExtent l="0" t="0" r="2540" b="4445"/>
-            <wp:wrapSquare wrapText="bothSides"/>
-            <wp:docPr id="8" name="图片 8"/>
+            <wp:wrapTopAndBottom/>
+            <wp:docPr id="6" name="图片 6"/>
             <wp:cNvGraphicFramePr>
               <a:graphicFrameLocks xmlns:a="http://schemas.openxmlformats.org/drawingml/2006/main" noChangeAspect="1"/>
             </wp:cNvGraphicFramePr>
@@ -3498,7 +3253,7 @@
                   <pic:spPr>
                     <a:xfrm>
                       <a:off x="0" y="0"/>
-                      <a:ext cx="5274310" cy="3538855"/>
+                      <a:ext cx="5274310" cy="1062355"/>
                     </a:xfrm>
                     <a:prstGeom prst="rect">
                       <a:avLst/>
@@ -3515,23 +3270,7 @@
           <w:rFonts w:ascii="Times New Roman" w:hAnsi="Times New Roman" w:cs="Times New Roman"/>
           <w:sz w:val="22"/>
         </w:rPr>
-        <w:t xml:space="preserve">As for the recursive including, I googled the problem and found out that it can be solved by declare </w:t>
-      </w:r>
-      <w:proofErr w:type="gramStart"/>
-      <w:r>
-        <w:rPr>
-          <w:rFonts w:ascii="Times New Roman" w:hAnsi="Times New Roman" w:cs="Times New Roman"/>
-          <w:sz w:val="22"/>
-        </w:rPr>
-        <w:t>a</w:t>
-      </w:r>
-      <w:proofErr w:type="gramEnd"/>
-      <w:r>
-        <w:rPr>
-          <w:rFonts w:ascii="Times New Roman" w:hAnsi="Times New Roman" w:cs="Times New Roman"/>
-          <w:sz w:val="22"/>
-        </w:rPr>
-        <w:t xml:space="preserve"> incomplete definition of game object class in component’s header file and then include the header file of objects in </w:t>
+        <w:t xml:space="preserve">When handling the </w:t>
       </w:r>
       <w:proofErr w:type="spellStart"/>
       <w:r>
@@ -3539,7 +3278,7 @@
           <w:rFonts w:ascii="Times New Roman" w:hAnsi="Times New Roman" w:cs="Times New Roman"/>
           <w:sz w:val="22"/>
         </w:rPr>
-        <w:t>cpp</w:t>
+        <w:t>EStartREC</w:t>
       </w:r>
       <w:proofErr w:type="spellEnd"/>
       <w:r>
@@ -3547,60 +3286,7 @@
           <w:rFonts w:ascii="Times New Roman" w:hAnsi="Times New Roman" w:cs="Times New Roman"/>
           <w:sz w:val="22"/>
         </w:rPr>
-        <w:t xml:space="preserve"> files of components. </w:t>
-      </w:r>
-    </w:p>
-    <w:p>
-      <w:pPr>
-        <w:ind w:firstLineChars="200" w:firstLine="440"/>
-        <w:rPr>
-          <w:rFonts w:ascii="Times New Roman" w:hAnsi="Times New Roman" w:cs="Times New Roman"/>
-          <w:sz w:val="22"/>
-        </w:rPr>
-      </w:pPr>
-      <w:r>
-        <w:rPr>
-          <w:rFonts w:ascii="Times New Roman" w:hAnsi="Times New Roman" w:cs="Times New Roman"/>
-          <w:sz w:val="22"/>
-        </w:rPr>
-        <w:t xml:space="preserve">As a result, I designed a game with size of 1600 * 600. Four death zones stand around the area, with which character collides would cause a transfer back above the static platform in the first view. In the second and third view, there is a horizontally moving platform and a vertically moving platform respectively. The window size is 800 * 600, and the padding of side boundaries from the side of window is 100. </w:t>
-      </w:r>
-      <w:r>
-        <w:rPr>
-          <w:rFonts w:ascii="Times New Roman" w:hAnsi="Times New Roman" w:cs="Times New Roman"/>
-          <w:sz w:val="22"/>
-        </w:rPr>
-        <w:t xml:space="preserve">Thus, in my design, every time a character collides with a boundary will cause a 600 change in render offset. </w:t>
-      </w:r>
-    </w:p>
-    <w:p>
-      <w:pPr>
-        <w:ind w:firstLineChars="200" w:firstLine="440"/>
-        <w:rPr>
-          <w:rFonts w:ascii="Times New Roman" w:hAnsi="Times New Roman" w:cs="Times New Roman"/>
-          <w:sz w:val="22"/>
-        </w:rPr>
-      </w:pPr>
-      <w:r>
-        <w:rPr>
-          <w:rFonts w:ascii="Times New Roman" w:hAnsi="Times New Roman" w:cs="Times New Roman"/>
-          <w:sz w:val="22"/>
-        </w:rPr>
-        <w:t>M</w:t>
-      </w:r>
-      <w:r>
-        <w:rPr>
-          <w:rFonts w:ascii="Times New Roman" w:hAnsi="Times New Roman" w:cs="Times New Roman" w:hint="eastAsia"/>
-          <w:sz w:val="22"/>
-        </w:rPr>
-        <w:t>ore</w:t>
-      </w:r>
-      <w:r>
-        <w:rPr>
-          <w:rFonts w:ascii="Times New Roman" w:hAnsi="Times New Roman" w:cs="Times New Roman"/>
-          <w:sz w:val="22"/>
-        </w:rPr>
-        <w:t xml:space="preserve">over, after I started to run the whole program, I found that there were some instants that when the character was in the second view, the static platform in the first view emerged. I tried to print out the value of the render offset because I thought that it would be caused by render offset being modified unexpectedly, but I found nothing wrong. Until I realized that this was caused by read/write conflicts of multithreading. There were surely be moments when the main thread was rendering the window, the position of the platforms were modified by </w:t>
+        <w:t xml:space="preserve"> event, the </w:t>
       </w:r>
       <w:proofErr w:type="spellStart"/>
       <w:proofErr w:type="gramStart"/>
@@ -3609,7 +3295,7 @@
           <w:rFonts w:ascii="Times New Roman" w:hAnsi="Times New Roman" w:cs="Times New Roman"/>
           <w:sz w:val="22"/>
         </w:rPr>
-        <w:t>subscribeHandler</w:t>
+        <w:t>startRecording</w:t>
       </w:r>
       <w:proofErr w:type="spellEnd"/>
       <w:r>
@@ -3625,7 +3311,683 @@
           <w:rFonts w:ascii="Times New Roman" w:hAnsi="Times New Roman" w:cs="Times New Roman"/>
           <w:sz w:val="22"/>
         </w:rPr>
-        <w:t xml:space="preserve">) of the client. Therefore, I added a mutex to prevent these conflicts and protect the platforms from being modified when the main thread was drawing them. After that, everything moves as expected. </w:t>
+        <w:t>) function</w:t>
+      </w:r>
+      <w:r>
+        <w:rPr>
+          <w:rFonts w:ascii="Times New Roman" w:hAnsi="Times New Roman" w:cs="Times New Roman"/>
+          <w:sz w:val="22"/>
+        </w:rPr>
+        <w:t xml:space="preserve"> of replay</w:t>
+      </w:r>
+      <w:r>
+        <w:rPr>
+          <w:rFonts w:ascii="Times New Roman" w:hAnsi="Times New Roman" w:cs="Times New Roman"/>
+          <w:sz w:val="22"/>
+        </w:rPr>
+        <w:t xml:space="preserve"> will be called;</w:t>
+      </w:r>
+    </w:p>
+    <w:p>
+      <w:pPr>
+        <w:pStyle w:val="a6"/>
+        <w:ind w:left="800" w:firstLineChars="0" w:firstLine="0"/>
+        <w:rPr>
+          <w:rFonts w:ascii="Times New Roman" w:hAnsi="Times New Roman" w:cs="Times New Roman"/>
+          <w:sz w:val="22"/>
+        </w:rPr>
+      </w:pPr>
+      <w:r>
+        <w:rPr>
+          <w:noProof/>
+        </w:rPr>
+        <w:drawing>
+          <wp:anchor distT="0" distB="0" distL="114300" distR="114300" simplePos="0" relativeHeight="251743232" behindDoc="0" locked="0" layoutInCell="1" allowOverlap="1" wp14:anchorId="7AAD31DD" wp14:editId="208D88A9">
+            <wp:simplePos x="0" y="0"/>
+            <wp:positionH relativeFrom="column">
+              <wp:posOffset>198755</wp:posOffset>
+            </wp:positionH>
+            <wp:positionV relativeFrom="paragraph">
+              <wp:posOffset>2101850</wp:posOffset>
+            </wp:positionV>
+            <wp:extent cx="4971415" cy="2506980"/>
+            <wp:effectExtent l="0" t="0" r="635" b="7620"/>
+            <wp:wrapTopAndBottom/>
+            <wp:docPr id="14" name="图片 14"/>
+            <wp:cNvGraphicFramePr>
+              <a:graphicFrameLocks xmlns:a="http://schemas.openxmlformats.org/drawingml/2006/main" noChangeAspect="1"/>
+            </wp:cNvGraphicFramePr>
+            <a:graphic xmlns:a="http://schemas.openxmlformats.org/drawingml/2006/main">
+              <a:graphicData uri="http://schemas.openxmlformats.org/drawingml/2006/picture">
+                <pic:pic xmlns:pic="http://schemas.openxmlformats.org/drawingml/2006/picture">
+                  <pic:nvPicPr>
+                    <pic:cNvPr id="1" name=""/>
+                    <pic:cNvPicPr/>
+                  </pic:nvPicPr>
+                  <pic:blipFill>
+                    <a:blip r:embed="rId20"/>
+                    <a:stretch>
+                      <a:fillRect/>
+                    </a:stretch>
+                  </pic:blipFill>
+                  <pic:spPr>
+                    <a:xfrm>
+                      <a:off x="0" y="0"/>
+                      <a:ext cx="4971415" cy="2506980"/>
+                    </a:xfrm>
+                    <a:prstGeom prst="rect">
+                      <a:avLst/>
+                    </a:prstGeom>
+                  </pic:spPr>
+                </pic:pic>
+              </a:graphicData>
+            </a:graphic>
+            <wp14:sizeRelH relativeFrom="margin">
+              <wp14:pctWidth>0</wp14:pctWidth>
+            </wp14:sizeRelH>
+            <wp14:sizeRelV relativeFrom="margin">
+              <wp14:pctHeight>0</wp14:pctHeight>
+            </wp14:sizeRelV>
+          </wp:anchor>
+        </w:drawing>
+      </w:r>
+      <w:r>
+        <w:rPr>
+          <w:rFonts w:ascii="Times New Roman" w:hAnsi="Times New Roman" w:cs="Times New Roman"/>
+          <w:sz w:val="22"/>
+        </w:rPr>
+        <w:t xml:space="preserve">In the function, a new </w:t>
+      </w:r>
+      <w:proofErr w:type="spellStart"/>
+      <w:r>
+        <w:rPr>
+          <w:rFonts w:ascii="Times New Roman" w:hAnsi="Times New Roman" w:cs="Times New Roman"/>
+          <w:sz w:val="22"/>
+        </w:rPr>
+        <w:t>GameTime</w:t>
+      </w:r>
+      <w:proofErr w:type="spellEnd"/>
+      <w:r>
+        <w:rPr>
+          <w:rFonts w:ascii="Times New Roman" w:hAnsi="Times New Roman" w:cs="Times New Roman"/>
+          <w:sz w:val="22"/>
+        </w:rPr>
+        <w:t xml:space="preserve"> object is generated and paused at once, which would be used by the event manager to handle events when replaying</w:t>
+      </w:r>
+      <w:r>
+        <w:rPr>
+          <w:rFonts w:ascii="Times New Roman" w:hAnsi="Times New Roman" w:cs="Times New Roman"/>
+          <w:sz w:val="22"/>
+        </w:rPr>
+        <w:t xml:space="preserve">; the start time is recorded also for handling events because the new game time object will count time from 0; the </w:t>
+      </w:r>
+      <w:proofErr w:type="spellStart"/>
+      <w:r>
+        <w:rPr>
+          <w:rFonts w:ascii="Times New Roman" w:hAnsi="Times New Roman" w:cs="Times New Roman"/>
+          <w:sz w:val="22"/>
+        </w:rPr>
+        <w:t>isRecording</w:t>
+      </w:r>
+      <w:proofErr w:type="spellEnd"/>
+      <w:r>
+        <w:rPr>
+          <w:rFonts w:ascii="Times New Roman" w:hAnsi="Times New Roman" w:cs="Times New Roman"/>
+          <w:sz w:val="22"/>
+        </w:rPr>
+        <w:t xml:space="preserve"> is set to true so that the event manager would begin to store object movement events to the records queue. </w:t>
+      </w:r>
+    </w:p>
+    <w:p>
+      <w:pPr>
+        <w:pStyle w:val="a6"/>
+        <w:numPr>
+          <w:ilvl w:val="0"/>
+          <w:numId w:val="6"/>
+        </w:numPr>
+        <w:ind w:firstLineChars="0"/>
+        <w:rPr>
+          <w:rFonts w:ascii="Times New Roman" w:hAnsi="Times New Roman" w:cs="Times New Roman"/>
+          <w:sz w:val="22"/>
+        </w:rPr>
+      </w:pPr>
+      <w:r>
+        <w:rPr>
+          <w:rFonts w:ascii="Times New Roman" w:hAnsi="Times New Roman" w:cs="Times New Roman"/>
+          <w:sz w:val="22"/>
+        </w:rPr>
+        <w:t xml:space="preserve">When the player hit the E key, an </w:t>
+      </w:r>
+      <w:proofErr w:type="spellStart"/>
+      <w:r>
+        <w:rPr>
+          <w:rFonts w:ascii="Times New Roman" w:hAnsi="Times New Roman" w:cs="Times New Roman"/>
+          <w:sz w:val="22"/>
+        </w:rPr>
+        <w:t>EEndREC</w:t>
+      </w:r>
+      <w:proofErr w:type="spellEnd"/>
+      <w:r>
+        <w:rPr>
+          <w:rFonts w:ascii="Times New Roman" w:hAnsi="Times New Roman" w:cs="Times New Roman"/>
+          <w:sz w:val="22"/>
+        </w:rPr>
+        <w:t xml:space="preserve"> event would be generated;</w:t>
+      </w:r>
+    </w:p>
+    <w:p>
+      <w:pPr>
+        <w:pStyle w:val="a6"/>
+        <w:numPr>
+          <w:ilvl w:val="0"/>
+          <w:numId w:val="6"/>
+        </w:numPr>
+        <w:ind w:firstLineChars="0"/>
+        <w:rPr>
+          <w:rFonts w:ascii="Times New Roman" w:hAnsi="Times New Roman" w:cs="Times New Roman"/>
+          <w:sz w:val="22"/>
+        </w:rPr>
+      </w:pPr>
+      <w:r>
+        <w:rPr>
+          <w:noProof/>
+        </w:rPr>
+        <w:lastRenderedPageBreak/>
+        <w:drawing>
+          <wp:anchor distT="0" distB="0" distL="114300" distR="114300" simplePos="0" relativeHeight="251745280" behindDoc="0" locked="0" layoutInCell="1" allowOverlap="1" wp14:anchorId="0AFF46A1" wp14:editId="0CB45ED8">
+            <wp:simplePos x="0" y="0"/>
+            <wp:positionH relativeFrom="column">
+              <wp:posOffset>216535</wp:posOffset>
+            </wp:positionH>
+            <wp:positionV relativeFrom="paragraph">
+              <wp:posOffset>391795</wp:posOffset>
+            </wp:positionV>
+            <wp:extent cx="4899660" cy="838835"/>
+            <wp:effectExtent l="0" t="0" r="0" b="0"/>
+            <wp:wrapTopAndBottom/>
+            <wp:docPr id="15" name="图片 15"/>
+            <wp:cNvGraphicFramePr>
+              <a:graphicFrameLocks xmlns:a="http://schemas.openxmlformats.org/drawingml/2006/main" noChangeAspect="1"/>
+            </wp:cNvGraphicFramePr>
+            <a:graphic xmlns:a="http://schemas.openxmlformats.org/drawingml/2006/main">
+              <a:graphicData uri="http://schemas.openxmlformats.org/drawingml/2006/picture">
+                <pic:pic xmlns:pic="http://schemas.openxmlformats.org/drawingml/2006/picture">
+                  <pic:nvPicPr>
+                    <pic:cNvPr id="1" name=""/>
+                    <pic:cNvPicPr/>
+                  </pic:nvPicPr>
+                  <pic:blipFill>
+                    <a:blip r:embed="rId21"/>
+                    <a:stretch>
+                      <a:fillRect/>
+                    </a:stretch>
+                  </pic:blipFill>
+                  <pic:spPr>
+                    <a:xfrm>
+                      <a:off x="0" y="0"/>
+                      <a:ext cx="4899660" cy="838835"/>
+                    </a:xfrm>
+                    <a:prstGeom prst="rect">
+                      <a:avLst/>
+                    </a:prstGeom>
+                  </pic:spPr>
+                </pic:pic>
+              </a:graphicData>
+            </a:graphic>
+            <wp14:sizeRelH relativeFrom="margin">
+              <wp14:pctWidth>0</wp14:pctWidth>
+            </wp14:sizeRelH>
+            <wp14:sizeRelV relativeFrom="margin">
+              <wp14:pctHeight>0</wp14:pctHeight>
+            </wp14:sizeRelV>
+          </wp:anchor>
+        </w:drawing>
+      </w:r>
+      <w:r>
+        <w:rPr>
+          <w:rFonts w:ascii="Times New Roman" w:hAnsi="Times New Roman" w:cs="Times New Roman"/>
+          <w:sz w:val="22"/>
+        </w:rPr>
+        <w:t xml:space="preserve">When handling </w:t>
+      </w:r>
+      <w:proofErr w:type="spellStart"/>
+      <w:r>
+        <w:rPr>
+          <w:rFonts w:ascii="Times New Roman" w:hAnsi="Times New Roman" w:cs="Times New Roman"/>
+          <w:sz w:val="22"/>
+        </w:rPr>
+        <w:t>EEndREC</w:t>
+      </w:r>
+      <w:proofErr w:type="spellEnd"/>
+      <w:r>
+        <w:rPr>
+          <w:rFonts w:ascii="Times New Roman" w:hAnsi="Times New Roman" w:cs="Times New Roman"/>
+          <w:sz w:val="22"/>
+        </w:rPr>
+        <w:t xml:space="preserve"> event, the </w:t>
+      </w:r>
+      <w:proofErr w:type="spellStart"/>
+      <w:proofErr w:type="gramStart"/>
+      <w:r>
+        <w:rPr>
+          <w:rFonts w:ascii="Times New Roman" w:hAnsi="Times New Roman" w:cs="Times New Roman"/>
+          <w:sz w:val="22"/>
+        </w:rPr>
+        <w:t>endRecording</w:t>
+      </w:r>
+      <w:proofErr w:type="spellEnd"/>
+      <w:r>
+        <w:rPr>
+          <w:rFonts w:ascii="Times New Roman" w:hAnsi="Times New Roman" w:cs="Times New Roman"/>
+          <w:sz w:val="22"/>
+        </w:rPr>
+        <w:t>(</w:t>
+      </w:r>
+      <w:proofErr w:type="gramEnd"/>
+      <w:r>
+        <w:rPr>
+          <w:rFonts w:ascii="Times New Roman" w:hAnsi="Times New Roman" w:cs="Times New Roman"/>
+          <w:sz w:val="22"/>
+        </w:rPr>
+        <w:t>) function of replay would be called firstly;</w:t>
+      </w:r>
+    </w:p>
+    <w:p>
+      <w:pPr>
+        <w:pStyle w:val="a6"/>
+        <w:ind w:left="800" w:firstLineChars="0" w:firstLine="0"/>
+        <w:rPr>
+          <w:rFonts w:ascii="Times New Roman" w:hAnsi="Times New Roman" w:cs="Times New Roman"/>
+          <w:sz w:val="22"/>
+        </w:rPr>
+      </w:pPr>
+      <w:r>
+        <w:rPr>
+          <w:rFonts w:ascii="Times New Roman" w:hAnsi="Times New Roman" w:cs="Times New Roman"/>
+          <w:sz w:val="22"/>
+        </w:rPr>
+        <w:t xml:space="preserve">In the function, one last event </w:t>
+      </w:r>
+      <w:proofErr w:type="spellStart"/>
+      <w:r>
+        <w:rPr>
+          <w:rFonts w:ascii="Times New Roman" w:hAnsi="Times New Roman" w:cs="Times New Roman"/>
+          <w:sz w:val="22"/>
+        </w:rPr>
+        <w:t>EEndPlaying</w:t>
+      </w:r>
+      <w:proofErr w:type="spellEnd"/>
+      <w:r>
+        <w:rPr>
+          <w:rFonts w:ascii="Times New Roman" w:hAnsi="Times New Roman" w:cs="Times New Roman"/>
+          <w:sz w:val="22"/>
+        </w:rPr>
+        <w:t xml:space="preserve"> to end the replay is pushed to the bottom of the priority queue records; </w:t>
+      </w:r>
+      <w:proofErr w:type="spellStart"/>
+      <w:r>
+        <w:rPr>
+          <w:rFonts w:ascii="Times New Roman" w:hAnsi="Times New Roman" w:cs="Times New Roman"/>
+          <w:sz w:val="22"/>
+        </w:rPr>
+        <w:t>isRecording</w:t>
+      </w:r>
+      <w:proofErr w:type="spellEnd"/>
+      <w:r>
+        <w:rPr>
+          <w:rFonts w:ascii="Times New Roman" w:hAnsi="Times New Roman" w:cs="Times New Roman"/>
+          <w:sz w:val="22"/>
+        </w:rPr>
+        <w:t xml:space="preserve"> is set to false to stop the event manager from storing events to records. </w:t>
+      </w:r>
+    </w:p>
+    <w:p>
+      <w:pPr>
+        <w:pStyle w:val="a6"/>
+        <w:numPr>
+          <w:ilvl w:val="0"/>
+          <w:numId w:val="6"/>
+        </w:numPr>
+        <w:ind w:firstLineChars="0"/>
+        <w:rPr>
+          <w:rFonts w:ascii="Times New Roman" w:hAnsi="Times New Roman" w:cs="Times New Roman"/>
+          <w:sz w:val="22"/>
+        </w:rPr>
+      </w:pPr>
+      <w:r>
+        <w:rPr>
+          <w:noProof/>
+        </w:rPr>
+        <w:drawing>
+          <wp:anchor distT="0" distB="0" distL="114300" distR="114300" simplePos="0" relativeHeight="251747328" behindDoc="0" locked="0" layoutInCell="1" allowOverlap="1" wp14:anchorId="631E6546" wp14:editId="2C5C513B">
+            <wp:simplePos x="0" y="0"/>
+            <wp:positionH relativeFrom="column">
+              <wp:posOffset>216181</wp:posOffset>
+            </wp:positionH>
+            <wp:positionV relativeFrom="paragraph">
+              <wp:posOffset>211455</wp:posOffset>
+            </wp:positionV>
+            <wp:extent cx="4982845" cy="1294765"/>
+            <wp:effectExtent l="0" t="0" r="8255" b="635"/>
+            <wp:wrapSquare wrapText="bothSides"/>
+            <wp:docPr id="16" name="图片 16"/>
+            <wp:cNvGraphicFramePr>
+              <a:graphicFrameLocks xmlns:a="http://schemas.openxmlformats.org/drawingml/2006/main" noChangeAspect="1"/>
+            </wp:cNvGraphicFramePr>
+            <a:graphic xmlns:a="http://schemas.openxmlformats.org/drawingml/2006/main">
+              <a:graphicData uri="http://schemas.openxmlformats.org/drawingml/2006/picture">
+                <pic:pic xmlns:pic="http://schemas.openxmlformats.org/drawingml/2006/picture">
+                  <pic:nvPicPr>
+                    <pic:cNvPr id="1" name=""/>
+                    <pic:cNvPicPr/>
+                  </pic:nvPicPr>
+                  <pic:blipFill>
+                    <a:blip r:embed="rId22"/>
+                    <a:stretch>
+                      <a:fillRect/>
+                    </a:stretch>
+                  </pic:blipFill>
+                  <pic:spPr>
+                    <a:xfrm>
+                      <a:off x="0" y="0"/>
+                      <a:ext cx="4982845" cy="1294765"/>
+                    </a:xfrm>
+                    <a:prstGeom prst="rect">
+                      <a:avLst/>
+                    </a:prstGeom>
+                  </pic:spPr>
+                </pic:pic>
+              </a:graphicData>
+            </a:graphic>
+            <wp14:sizeRelH relativeFrom="margin">
+              <wp14:pctWidth>0</wp14:pctWidth>
+            </wp14:sizeRelH>
+            <wp14:sizeRelV relativeFrom="margin">
+              <wp14:pctHeight>0</wp14:pctHeight>
+            </wp14:sizeRelV>
+          </wp:anchor>
+        </w:drawing>
+      </w:r>
+      <w:r>
+        <w:rPr>
+          <w:rFonts w:ascii="Times New Roman" w:hAnsi="Times New Roman" w:cs="Times New Roman"/>
+          <w:sz w:val="22"/>
+        </w:rPr>
+        <w:t xml:space="preserve">After that, immediately, the </w:t>
+      </w:r>
+      <w:proofErr w:type="spellStart"/>
+      <w:proofErr w:type="gramStart"/>
+      <w:r>
+        <w:rPr>
+          <w:rFonts w:ascii="Times New Roman" w:hAnsi="Times New Roman" w:cs="Times New Roman"/>
+          <w:sz w:val="22"/>
+        </w:rPr>
+        <w:t>startPlaying</w:t>
+      </w:r>
+      <w:proofErr w:type="spellEnd"/>
+      <w:r>
+        <w:rPr>
+          <w:rFonts w:ascii="Times New Roman" w:hAnsi="Times New Roman" w:cs="Times New Roman"/>
+          <w:sz w:val="22"/>
+        </w:rPr>
+        <w:t>(</w:t>
+      </w:r>
+      <w:proofErr w:type="gramEnd"/>
+      <w:r>
+        <w:rPr>
+          <w:rFonts w:ascii="Times New Roman" w:hAnsi="Times New Roman" w:cs="Times New Roman"/>
+          <w:sz w:val="22"/>
+        </w:rPr>
+        <w:t>) function would be called;</w:t>
+      </w:r>
+    </w:p>
+    <w:p>
+      <w:pPr>
+        <w:pStyle w:val="a6"/>
+        <w:ind w:left="800" w:firstLineChars="0" w:firstLine="0"/>
+        <w:rPr>
+          <w:rFonts w:ascii="Times New Roman" w:hAnsi="Times New Roman" w:cs="Times New Roman"/>
+          <w:sz w:val="22"/>
+        </w:rPr>
+      </w:pPr>
+      <w:proofErr w:type="spellStart"/>
+      <w:r>
+        <w:rPr>
+          <w:rFonts w:ascii="Times New Roman" w:hAnsi="Times New Roman" w:cs="Times New Roman"/>
+          <w:sz w:val="22"/>
+        </w:rPr>
+        <w:t>isPlaying</w:t>
+      </w:r>
+      <w:proofErr w:type="spellEnd"/>
+      <w:r>
+        <w:rPr>
+          <w:rFonts w:ascii="Times New Roman" w:hAnsi="Times New Roman" w:cs="Times New Roman"/>
+          <w:sz w:val="22"/>
+        </w:rPr>
+        <w:t xml:space="preserve"> is set to true so that the client, manager and main loop would know that a replay is been playing. When replaying, the client will no longer send or subscribe messages; the manager would use different time management to handle events</w:t>
+      </w:r>
+      <w:r>
+        <w:rPr>
+          <w:rFonts w:ascii="Times New Roman" w:hAnsi="Times New Roman" w:cs="Times New Roman"/>
+          <w:sz w:val="22"/>
+        </w:rPr>
+        <w:t xml:space="preserve">; the main loop will no longer receive key inputs for moving characters. Instead, it receives key inputs for changing replay speed. </w:t>
+      </w:r>
+    </w:p>
+    <w:p>
+      <w:pPr>
+        <w:pStyle w:val="a6"/>
+        <w:ind w:left="800" w:firstLineChars="0" w:firstLine="0"/>
+        <w:rPr>
+          <w:rFonts w:ascii="Times New Roman" w:hAnsi="Times New Roman" w:cs="Times New Roman"/>
+          <w:sz w:val="22"/>
+        </w:rPr>
+      </w:pPr>
+      <w:r>
+        <w:rPr>
+          <w:rFonts w:ascii="Times New Roman" w:hAnsi="Times New Roman" w:cs="Times New Roman"/>
+          <w:sz w:val="22"/>
+        </w:rPr>
+        <w:t xml:space="preserve">We then set manager’s time line to the replay time we generated when we start recording; make client temporarily disconnect from server for replay so that server will not waiting for the client to send event messages to it. The replay on one client will not affect other clients game play as well. The old events and GVTs stored in manager will be cleared to prevent us from handling events wrongly. </w:t>
+      </w:r>
+    </w:p>
+    <w:p>
+      <w:pPr>
+        <w:pStyle w:val="a6"/>
+        <w:ind w:left="800" w:firstLineChars="0" w:firstLine="0"/>
+        <w:rPr>
+          <w:rFonts w:ascii="Times New Roman" w:hAnsi="Times New Roman" w:cs="Times New Roman"/>
+          <w:sz w:val="22"/>
+        </w:rPr>
+      </w:pPr>
+      <w:r>
+        <w:rPr>
+          <w:rFonts w:ascii="Times New Roman" w:hAnsi="Times New Roman" w:cs="Times New Roman"/>
+          <w:sz w:val="22"/>
+        </w:rPr>
+        <w:t xml:space="preserve">Finally, we add the queue of records we stored to event manager and start the replay time. The event manager will then automatically execute those events for us and shows a replay to us. </w:t>
+      </w:r>
+    </w:p>
+    <w:p>
+      <w:pPr>
+        <w:pStyle w:val="a6"/>
+        <w:numPr>
+          <w:ilvl w:val="0"/>
+          <w:numId w:val="6"/>
+        </w:numPr>
+        <w:ind w:firstLineChars="0"/>
+        <w:rPr>
+          <w:rFonts w:ascii="Times New Roman" w:hAnsi="Times New Roman" w:cs="Times New Roman"/>
+          <w:sz w:val="22"/>
+        </w:rPr>
+      </w:pPr>
+      <w:r>
+        <w:rPr>
+          <w:noProof/>
+        </w:rPr>
+        <w:drawing>
+          <wp:anchor distT="0" distB="0" distL="114300" distR="114300" simplePos="0" relativeHeight="251749376" behindDoc="0" locked="0" layoutInCell="1" allowOverlap="1" wp14:anchorId="6E036029" wp14:editId="272F69F6">
+            <wp:simplePos x="0" y="0"/>
+            <wp:positionH relativeFrom="column">
+              <wp:posOffset>156845</wp:posOffset>
+            </wp:positionH>
+            <wp:positionV relativeFrom="paragraph">
+              <wp:posOffset>234315</wp:posOffset>
+            </wp:positionV>
+            <wp:extent cx="4955540" cy="2232025"/>
+            <wp:effectExtent l="0" t="0" r="0" b="0"/>
+            <wp:wrapTopAndBottom/>
+            <wp:docPr id="17" name="图片 17"/>
+            <wp:cNvGraphicFramePr>
+              <a:graphicFrameLocks xmlns:a="http://schemas.openxmlformats.org/drawingml/2006/main" noChangeAspect="1"/>
+            </wp:cNvGraphicFramePr>
+            <a:graphic xmlns:a="http://schemas.openxmlformats.org/drawingml/2006/main">
+              <a:graphicData uri="http://schemas.openxmlformats.org/drawingml/2006/picture">
+                <pic:pic xmlns:pic="http://schemas.openxmlformats.org/drawingml/2006/picture">
+                  <pic:nvPicPr>
+                    <pic:cNvPr id="1" name=""/>
+                    <pic:cNvPicPr/>
+                  </pic:nvPicPr>
+                  <pic:blipFill>
+                    <a:blip r:embed="rId23"/>
+                    <a:stretch>
+                      <a:fillRect/>
+                    </a:stretch>
+                  </pic:blipFill>
+                  <pic:spPr>
+                    <a:xfrm>
+                      <a:off x="0" y="0"/>
+                      <a:ext cx="4955540" cy="2232025"/>
+                    </a:xfrm>
+                    <a:prstGeom prst="rect">
+                      <a:avLst/>
+                    </a:prstGeom>
+                  </pic:spPr>
+                </pic:pic>
+              </a:graphicData>
+            </a:graphic>
+            <wp14:sizeRelH relativeFrom="margin">
+              <wp14:pctWidth>0</wp14:pctWidth>
+            </wp14:sizeRelH>
+            <wp14:sizeRelV relativeFrom="margin">
+              <wp14:pctHeight>0</wp14:pctHeight>
+            </wp14:sizeRelV>
+          </wp:anchor>
+        </w:drawing>
+      </w:r>
+      <w:r>
+        <w:rPr>
+          <w:rFonts w:ascii="Times New Roman" w:hAnsi="Times New Roman" w:cs="Times New Roman"/>
+          <w:sz w:val="22"/>
+        </w:rPr>
+        <w:t xml:space="preserve">Remember that the last event in queue is </w:t>
+      </w:r>
+      <w:proofErr w:type="gramStart"/>
+      <w:r>
+        <w:rPr>
+          <w:rFonts w:ascii="Times New Roman" w:hAnsi="Times New Roman" w:cs="Times New Roman"/>
+          <w:sz w:val="22"/>
+        </w:rPr>
+        <w:t>a</w:t>
+      </w:r>
+      <w:proofErr w:type="gramEnd"/>
+      <w:r>
+        <w:rPr>
+          <w:rFonts w:ascii="Times New Roman" w:hAnsi="Times New Roman" w:cs="Times New Roman"/>
+          <w:sz w:val="22"/>
+        </w:rPr>
+        <w:t xml:space="preserve"> </w:t>
+      </w:r>
+      <w:proofErr w:type="spellStart"/>
+      <w:r>
+        <w:rPr>
+          <w:rFonts w:ascii="Times New Roman" w:hAnsi="Times New Roman" w:cs="Times New Roman"/>
+          <w:sz w:val="22"/>
+        </w:rPr>
+        <w:t>EEndPlaying</w:t>
+      </w:r>
+      <w:proofErr w:type="spellEnd"/>
+      <w:r>
+        <w:rPr>
+          <w:rFonts w:ascii="Times New Roman" w:hAnsi="Times New Roman" w:cs="Times New Roman"/>
+          <w:sz w:val="22"/>
+        </w:rPr>
+        <w:t xml:space="preserve"> event;</w:t>
+      </w:r>
+    </w:p>
+    <w:p>
+      <w:pPr>
+        <w:pStyle w:val="a6"/>
+        <w:ind w:left="800" w:firstLineChars="0" w:firstLine="0"/>
+        <w:rPr>
+          <w:rFonts w:ascii="Times New Roman" w:hAnsi="Times New Roman" w:cs="Times New Roman"/>
+          <w:sz w:val="22"/>
+        </w:rPr>
+      </w:pPr>
+      <w:r>
+        <w:rPr>
+          <w:rFonts w:ascii="Times New Roman" w:hAnsi="Times New Roman" w:cs="Times New Roman"/>
+          <w:sz w:val="22"/>
+        </w:rPr>
+        <w:t>In the function, the timeline of manager is returned to normal; the queue for replay is removed</w:t>
+      </w:r>
+      <w:r>
+        <w:rPr>
+          <w:rFonts w:ascii="Times New Roman" w:hAnsi="Times New Roman" w:cs="Times New Roman"/>
+          <w:sz w:val="22"/>
+        </w:rPr>
+        <w:t xml:space="preserve">; the client </w:t>
+      </w:r>
+      <w:proofErr w:type="gramStart"/>
+      <w:r>
+        <w:rPr>
+          <w:rFonts w:ascii="Times New Roman" w:hAnsi="Times New Roman" w:cs="Times New Roman"/>
+          <w:sz w:val="22"/>
+        </w:rPr>
+        <w:t>reconnect</w:t>
+      </w:r>
+      <w:proofErr w:type="gramEnd"/>
+      <w:r>
+        <w:rPr>
+          <w:rFonts w:ascii="Times New Roman" w:hAnsi="Times New Roman" w:cs="Times New Roman"/>
+          <w:sz w:val="22"/>
+        </w:rPr>
+        <w:t xml:space="preserve"> to server so that the game play return to normal. </w:t>
+      </w:r>
+    </w:p>
+    <w:p>
+      <w:pPr>
+        <w:pStyle w:val="a6"/>
+        <w:ind w:left="800" w:firstLineChars="0" w:firstLine="0"/>
+        <w:rPr>
+          <w:rFonts w:ascii="Times New Roman" w:hAnsi="Times New Roman" w:cs="Times New Roman"/>
+          <w:sz w:val="22"/>
+        </w:rPr>
+      </w:pPr>
+      <w:r>
+        <w:rPr>
+          <w:rFonts w:ascii="Times New Roman" w:hAnsi="Times New Roman" w:cs="Times New Roman"/>
+          <w:sz w:val="22"/>
+        </w:rPr>
+        <w:lastRenderedPageBreak/>
+        <w:t xml:space="preserve">At this point, other clients can see the client’s character appear again. </w:t>
+      </w:r>
+    </w:p>
+    <w:p>
+      <w:pPr>
+        <w:pStyle w:val="a6"/>
+        <w:ind w:left="800" w:firstLineChars="0" w:firstLine="0"/>
+        <w:rPr>
+          <w:rFonts w:ascii="Times New Roman" w:hAnsi="Times New Roman" w:cs="Times New Roman"/>
+          <w:sz w:val="22"/>
+        </w:rPr>
+      </w:pPr>
+      <w:r>
+        <w:rPr>
+          <w:rFonts w:ascii="Times New Roman" w:hAnsi="Times New Roman" w:cs="Times New Roman"/>
+          <w:sz w:val="22"/>
+        </w:rPr>
+        <w:t xml:space="preserve">Moreover, we need to delete and clear all the events in record queue to prepare for next replay. </w:t>
       </w:r>
     </w:p>
     <w:p>
@@ -3639,32 +4001,6 @@
     </w:p>
     <w:p>
       <w:pPr>
-        <w:spacing w:before="240" w:after="60" w:line="312" w:lineRule="auto"/>
-        <w:jc w:val="center"/>
-        <w:outlineLvl w:val="1"/>
-        <w:rPr>
-          <w:rFonts w:ascii="Times New Roman" w:hAnsi="Times New Roman" w:cs="Times New Roman"/>
-          <w:b/>
-          <w:bCs/>
-          <w:kern w:val="28"/>
-          <w:sz w:val="32"/>
-          <w:szCs w:val="32"/>
-        </w:rPr>
-      </w:pPr>
-      <w:r>
-        <w:rPr>
-          <w:rFonts w:ascii="Times New Roman" w:hAnsi="Times New Roman" w:cs="Times New Roman"/>
-          <w:b/>
-          <w:bCs/>
-          <w:kern w:val="28"/>
-          <w:sz w:val="32"/>
-          <w:szCs w:val="32"/>
-        </w:rPr>
-        <w:t>Section 4 (Optional)</w:t>
-      </w:r>
-    </w:p>
-    <w:p>
-      <w:pPr>
         <w:ind w:firstLineChars="200" w:firstLine="440"/>
         <w:rPr>
           <w:rFonts w:ascii="Times New Roman" w:hAnsi="Times New Roman" w:cs="Times New Roman"/>
@@ -3676,7 +4012,23 @@
           <w:rFonts w:ascii="Times New Roman" w:hAnsi="Times New Roman" w:cs="Times New Roman"/>
           <w:sz w:val="22"/>
         </w:rPr>
-        <w:t xml:space="preserve">Though I may not have the time to implement this section, I thought something about it. </w:t>
+        <w:t xml:space="preserve">Specifically, to change the speed of replay, we just need to reset the step size of our </w:t>
+      </w:r>
+      <w:proofErr w:type="spellStart"/>
+      <w:r>
+        <w:rPr>
+          <w:rFonts w:ascii="Times New Roman" w:hAnsi="Times New Roman" w:cs="Times New Roman"/>
+          <w:sz w:val="22"/>
+        </w:rPr>
+        <w:t>replayTime</w:t>
+      </w:r>
+      <w:proofErr w:type="spellEnd"/>
+      <w:r>
+        <w:rPr>
+          <w:rFonts w:ascii="Times New Roman" w:hAnsi="Times New Roman" w:cs="Times New Roman"/>
+          <w:sz w:val="22"/>
+        </w:rPr>
+        <w:t xml:space="preserve"> object. This will automatically change how fast the time flies when the replay is on. </w:t>
       </w:r>
     </w:p>
     <w:p>
@@ -3687,37 +4039,24 @@
           <w:sz w:val="22"/>
         </w:rPr>
       </w:pPr>
-      <w:r>
-        <w:rPr>
-          <w:rFonts w:ascii="Times New Roman" w:hAnsi="Times New Roman" w:cs="Times New Roman"/>
-          <w:sz w:val="22"/>
-        </w:rPr>
-        <w:t xml:space="preserve">For the networking model, one way to implement it would be only transferring the position of objects and generate the actual object accordingly on the other end. The other way would be use json or other libraries to transfer a whole serialized object and only needs decoding on the </w:t>
-      </w:r>
-      <w:r>
-        <w:rPr>
-          <w:rFonts w:ascii="Times New Roman" w:hAnsi="Times New Roman" w:cs="Times New Roman"/>
-          <w:sz w:val="22"/>
-        </w:rPr>
-        <w:lastRenderedPageBreak/>
-        <w:t xml:space="preserve">other end. </w:t>
-      </w:r>
     </w:p>
     <w:p>
       <w:pPr>
         <w:ind w:firstLineChars="200" w:firstLine="440"/>
         <w:rPr>
-          <w:rFonts w:ascii="Times New Roman" w:hAnsi="Times New Roman" w:cs="Times New Roman"/>
-          <w:sz w:val="22"/>
-        </w:rPr>
-      </w:pPr>
-      <w:r>
-        <w:rPr>
-          <w:rFonts w:ascii="Times New Roman" w:hAnsi="Times New Roman" w:cs="Times New Roman"/>
-          <w:sz w:val="22"/>
-        </w:rPr>
-        <w:t xml:space="preserve">Then what I should do would be creating objects and run the program to measure the time used under different number of objects and under different transfer model. </w:t>
-      </w:r>
+          <w:rFonts w:ascii="Times New Roman" w:hAnsi="Times New Roman" w:cs="Times New Roman" w:hint="eastAsia"/>
+          <w:sz w:val="22"/>
+        </w:rPr>
+      </w:pPr>
+      <w:r>
+        <w:rPr>
+          <w:rFonts w:ascii="Times New Roman" w:hAnsi="Times New Roman" w:cs="Times New Roman"/>
+          <w:sz w:val="22"/>
+        </w:rPr>
+        <w:t xml:space="preserve">Also, to me, letting the replaying client disconnect from server is a quite straightforward way to handle replay without affecting other clients as well as handling replay more convenient (as we no longer have other events or GVTs in the event manager so that we can utilize the manager without modifying the main logic of event handling). </w:t>
+      </w:r>
+      <w:bookmarkStart w:id="0" w:name="_GoBack"/>
+      <w:bookmarkEnd w:id="0"/>
     </w:p>
     <w:sectPr>
       <w:pgSz w:w="11906" w:h="16838"/>
@@ -4176,6 +4515,95 @@
       </w:pPr>
     </w:lvl>
   </w:abstractNum>
+  <w:abstractNum w:abstractNumId="5" w15:restartNumberingAfterBreak="0">
+    <w:nsid w:val="6FF54E6B"/>
+    <w:multiLevelType w:val="hybridMultilevel"/>
+    <w:tmpl w:val="22DEF442"/>
+    <w:lvl w:ilvl="0" w:tplc="F30A7F82">
+      <w:start w:val="1"/>
+      <w:numFmt w:val="decimal"/>
+      <w:lvlText w:val="%1."/>
+      <w:lvlJc w:val="left"/>
+      <w:pPr>
+        <w:ind w:left="800" w:hanging="360"/>
+      </w:pPr>
+      <w:rPr>
+        <w:rFonts w:hint="default"/>
+      </w:rPr>
+    </w:lvl>
+    <w:lvl w:ilvl="1" w:tplc="04090019" w:tentative="1">
+      <w:start w:val="1"/>
+      <w:numFmt w:val="lowerLetter"/>
+      <w:lvlText w:val="%2)"/>
+      <w:lvlJc w:val="left"/>
+      <w:pPr>
+        <w:ind w:left="1280" w:hanging="420"/>
+      </w:pPr>
+    </w:lvl>
+    <w:lvl w:ilvl="2" w:tplc="0409001B" w:tentative="1">
+      <w:start w:val="1"/>
+      <w:numFmt w:val="lowerRoman"/>
+      <w:lvlText w:val="%3."/>
+      <w:lvlJc w:val="right"/>
+      <w:pPr>
+        <w:ind w:left="1700" w:hanging="420"/>
+      </w:pPr>
+    </w:lvl>
+    <w:lvl w:ilvl="3" w:tplc="0409000F" w:tentative="1">
+      <w:start w:val="1"/>
+      <w:numFmt w:val="decimal"/>
+      <w:lvlText w:val="%4."/>
+      <w:lvlJc w:val="left"/>
+      <w:pPr>
+        <w:ind w:left="2120" w:hanging="420"/>
+      </w:pPr>
+    </w:lvl>
+    <w:lvl w:ilvl="4" w:tplc="04090019" w:tentative="1">
+      <w:start w:val="1"/>
+      <w:numFmt w:val="lowerLetter"/>
+      <w:lvlText w:val="%5)"/>
+      <w:lvlJc w:val="left"/>
+      <w:pPr>
+        <w:ind w:left="2540" w:hanging="420"/>
+      </w:pPr>
+    </w:lvl>
+    <w:lvl w:ilvl="5" w:tplc="0409001B" w:tentative="1">
+      <w:start w:val="1"/>
+      <w:numFmt w:val="lowerRoman"/>
+      <w:lvlText w:val="%6."/>
+      <w:lvlJc w:val="right"/>
+      <w:pPr>
+        <w:ind w:left="2960" w:hanging="420"/>
+      </w:pPr>
+    </w:lvl>
+    <w:lvl w:ilvl="6" w:tplc="0409000F" w:tentative="1">
+      <w:start w:val="1"/>
+      <w:numFmt w:val="decimal"/>
+      <w:lvlText w:val="%7."/>
+      <w:lvlJc w:val="left"/>
+      <w:pPr>
+        <w:ind w:left="3380" w:hanging="420"/>
+      </w:pPr>
+    </w:lvl>
+    <w:lvl w:ilvl="7" w:tplc="04090019" w:tentative="1">
+      <w:start w:val="1"/>
+      <w:numFmt w:val="lowerLetter"/>
+      <w:lvlText w:val="%8)"/>
+      <w:lvlJc w:val="left"/>
+      <w:pPr>
+        <w:ind w:left="3800" w:hanging="420"/>
+      </w:pPr>
+    </w:lvl>
+    <w:lvl w:ilvl="8" w:tplc="0409001B" w:tentative="1">
+      <w:start w:val="1"/>
+      <w:numFmt w:val="lowerRoman"/>
+      <w:lvlText w:val="%9."/>
+      <w:lvlJc w:val="right"/>
+      <w:pPr>
+        <w:ind w:left="4220" w:hanging="420"/>
+      </w:pPr>
+    </w:lvl>
+  </w:abstractNum>
   <w:num w:numId="1">
     <w:abstractNumId w:val="3"/>
   </w:num>
@@ -4190,6 +4618,9 @@
   </w:num>
   <w:num w:numId="5">
     <w:abstractNumId w:val="1"/>
+  </w:num>
+  <w:num w:numId="6">
+    <w:abstractNumId w:val="5"/>
   </w:num>
 </w:numbering>
 </file>

</xml_diff>